<commit_message>
chore(projects): created US + tests
[60][WIP]
J'ai commencé à faire les tâches principales du projet sur GitHub projects et j'ai commencé les User Story ainsi que les test d'acceptance. Petite modification dans le rapport
</commit_message>
<xml_diff>
--- a/doc-livrables/Rapport-P_FUN-SamuelSallaku.docx
+++ b/doc-livrables/Rapport-P_FUN-SamuelSallaku.docx
@@ -1861,6 +1861,85 @@
     </w:p>
     <w:p>
       <w:pPr>
+        <w:pStyle w:val="Retraitcorpsdetexte"/>
+        <w:rPr>
+          <w:color w:val="17365D" w:themeColor="text2" w:themeShade="BF"/>
+        </w:rPr>
+      </w:pPr>
+      <w:r>
+        <w:rPr>
+          <w:color w:val="17365D" w:themeColor="text2" w:themeShade="BF"/>
+        </w:rPr>
+        <w:t>Les moyens de récupérer ces données seront les suivantes :</w:t>
+      </w:r>
+    </w:p>
+    <w:p>
+      <w:pPr>
+        <w:pStyle w:val="Retraitcorpsdetexte"/>
+        <w:rPr>
+          <w:color w:val="17365D" w:themeColor="text2" w:themeShade="BF"/>
+        </w:rPr>
+      </w:pPr>
+    </w:p>
+    <w:p>
+      <w:pPr>
+        <w:pStyle w:val="Retraitcorpsdetexte"/>
+        <w:numPr>
+          <w:ilvl w:val="0"/>
+          <w:numId w:val="48"/>
+        </w:numPr>
+        <w:rPr>
+          <w:color w:val="17365D" w:themeColor="text2" w:themeShade="BF"/>
+        </w:rPr>
+      </w:pPr>
+      <w:hyperlink r:id="rId9" w:history="1">
+        <w:r>
+          <w:rPr>
+            <w:rStyle w:val="Lienhypertexte"/>
+          </w:rPr>
+          <w:t>https://www.kaggle.com/</w:t>
+        </w:r>
+      </w:hyperlink>
+    </w:p>
+    <w:p>
+      <w:pPr>
+        <w:pStyle w:val="Retraitcorpsdetexte"/>
+        <w:numPr>
+          <w:ilvl w:val="0"/>
+          <w:numId w:val="48"/>
+        </w:numPr>
+        <w:rPr>
+          <w:color w:val="17365D" w:themeColor="text2" w:themeShade="BF"/>
+        </w:rPr>
+      </w:pPr>
+      <w:hyperlink r:id="rId10" w:history="1">
+        <w:r>
+          <w:rPr>
+            <w:rStyle w:val="Lienhypertexte"/>
+          </w:rPr>
+          <w:t>https://developer.valvesoftware.com/wiki/Steam_Web_API</w:t>
+        </w:r>
+      </w:hyperlink>
+    </w:p>
+    <w:p>
+      <w:pPr>
+        <w:pStyle w:val="Retraitcorpsdetexte"/>
+        <w:ind w:left="0"/>
+        <w:rPr>
+          <w:color w:val="17365D" w:themeColor="text2" w:themeShade="BF"/>
+        </w:rPr>
+      </w:pPr>
+    </w:p>
+    <w:p>
+      <w:pPr>
+        <w:pStyle w:val="Retraitcorpsdetexte"/>
+        <w:rPr>
+          <w:color w:val="17365D" w:themeColor="text2" w:themeShade="BF"/>
+        </w:rPr>
+      </w:pPr>
+    </w:p>
+    <w:p>
+      <w:pPr>
         <w:pStyle w:val="Titre1"/>
         <w:rPr>
           <w:color w:val="17365D" w:themeColor="text2" w:themeShade="BF"/>
@@ -1892,6 +1971,120 @@
           <w:color w:val="17365D" w:themeColor="text2" w:themeShade="BF"/>
         </w:rPr>
       </w:pPr>
+      <w:r>
+        <w:rPr>
+          <w:color w:val="17365D" w:themeColor="text2" w:themeShade="BF"/>
+        </w:rPr>
+        <w:t>Les tâches principales sont</w:t>
+      </w:r>
+      <w:r>
+        <w:rPr>
+          <w:color w:val="17365D" w:themeColor="text2" w:themeShade="BF"/>
+        </w:rPr>
+        <w:t xml:space="preserve"> sur GitHub </w:t>
+      </w:r>
+      <w:proofErr w:type="spellStart"/>
+      <w:r>
+        <w:rPr>
+          <w:color w:val="17365D" w:themeColor="text2" w:themeShade="BF"/>
+        </w:rPr>
+        <w:t>Projects</w:t>
+      </w:r>
+      <w:proofErr w:type="spellEnd"/>
+      <w:r>
+        <w:rPr>
+          <w:color w:val="17365D" w:themeColor="text2" w:themeShade="BF"/>
+        </w:rPr>
+        <w:t xml:space="preserve">, </w:t>
+      </w:r>
+      <w:hyperlink r:id="rId11" w:history="1">
+        <w:r>
+          <w:rPr>
+            <w:rStyle w:val="Lienhypertexte"/>
+          </w:rPr>
+          <w:t>lien i</w:t>
+        </w:r>
+        <w:r>
+          <w:rPr>
+            <w:rStyle w:val="Lienhypertexte"/>
+          </w:rPr>
+          <w:t>c</w:t>
+        </w:r>
+        <w:r>
+          <w:rPr>
+            <w:rStyle w:val="Lienhypertexte"/>
+          </w:rPr>
+          <w:t>i</w:t>
+        </w:r>
+      </w:hyperlink>
+      <w:r>
+        <w:rPr>
+          <w:color w:val="17365D" w:themeColor="text2" w:themeShade="BF"/>
+        </w:rPr>
+        <w:t xml:space="preserve"> .</w:t>
+      </w:r>
+    </w:p>
+    <w:p>
+      <w:pPr>
+        <w:pStyle w:val="Corpsdetexte"/>
+        <w:rPr>
+          <w:color w:val="17365D" w:themeColor="text2" w:themeShade="BF"/>
+        </w:rPr>
+      </w:pPr>
+      <w:r>
+        <w:rPr>
+          <w:color w:val="17365D" w:themeColor="text2" w:themeShade="BF"/>
+        </w:rPr>
+        <w:t>Une tâche principale serait créée et elle aura une ou des User Story pour l’expliquer</w:t>
+      </w:r>
+      <w:r>
+        <w:rPr>
+          <w:color w:val="17365D" w:themeColor="text2" w:themeShade="BF"/>
+        </w:rPr>
+        <w:t>.</w:t>
+      </w:r>
+    </w:p>
+    <w:p>
+      <w:pPr>
+        <w:pStyle w:val="Corpsdetexte"/>
+        <w:rPr>
+          <w:color w:val="17365D" w:themeColor="text2" w:themeShade="BF"/>
+        </w:rPr>
+      </w:pPr>
+    </w:p>
+    <w:p>
+      <w:pPr>
+        <w:pStyle w:val="Corpsdetexte"/>
+        <w:rPr>
+          <w:color w:val="17365D" w:themeColor="text2" w:themeShade="BF"/>
+        </w:rPr>
+      </w:pPr>
+      <w:r>
+        <w:rPr>
+          <w:color w:val="17365D" w:themeColor="text2" w:themeShade="BF"/>
+        </w:rPr>
+        <w:t>Voici l’ordre dont je pense faire les tâches :</w:t>
+      </w:r>
+    </w:p>
+    <w:p>
+      <w:pPr>
+        <w:pStyle w:val="Corpsdetexte"/>
+        <w:numPr>
+          <w:ilvl w:val="0"/>
+          <w:numId w:val="48"/>
+        </w:numPr>
+        <w:rPr>
+          <w:color w:val="17365D" w:themeColor="text2" w:themeShade="BF"/>
+        </w:rPr>
+      </w:pPr>
+    </w:p>
+    <w:p>
+      <w:pPr>
+        <w:pStyle w:val="Corpsdetexte"/>
+        <w:rPr>
+          <w:color w:val="17365D" w:themeColor="text2" w:themeShade="BF"/>
+        </w:rPr>
+      </w:pPr>
     </w:p>
     <w:p>
       <w:pPr>
@@ -1961,7 +2154,6 @@
         <w:rPr>
           <w:color w:val="17365D" w:themeColor="text2" w:themeShade="BF"/>
         </w:rPr>
-        <w:lastRenderedPageBreak/>
         <w:t>journal de travail</w:t>
       </w:r>
       <w:bookmarkEnd w:id="11"/>
@@ -2056,8 +2248,8 @@
       </w:pPr>
     </w:p>
     <w:sectPr>
-      <w:headerReference w:type="default" r:id="rId9"/>
-      <w:footerReference w:type="default" r:id="rId10"/>
+      <w:headerReference w:type="default" r:id="rId12"/>
+      <w:footerReference w:type="default" r:id="rId13"/>
       <w:pgSz w:w="11906" w:h="16838" w:code="9"/>
       <w:pgMar w:top="1418" w:right="1418" w:bottom="1418" w:left="1418" w:header="709" w:footer="709" w:gutter="0"/>
       <w:cols w:space="708"/>
@@ -2530,7 +2722,7 @@
               <w:noProof/>
               <w:szCs w:val="16"/>
             </w:rPr>
-            <w:t>29.08.2025 15:24</w:t>
+            <w:t>05.09.2025 14:35</w:t>
           </w:r>
           <w:r>
             <w:rPr>
@@ -2742,7 +2934,7 @@
         <v:path o:extrusionok="f" gradientshapeok="t" o:connecttype="rect"/>
         <o:lock v:ext="edit" aspectratio="t"/>
       </v:shapetype>
-      <v:shape id="_x0000_i1049" type="#_x0000_t75" style="width:12pt;height:12pt" o:bullet="t">
+      <v:shape id="_x0000_i1040" type="#_x0000_t75" style="width:12pt;height:12pt" o:bullet="t">
         <v:imagedata r:id="rId1" o:title="BD10263_"/>
       </v:shape>
     </w:pict>
@@ -7496,6 +7688,27 @@
       <w:rFonts w:asciiTheme="majorHAnsi" w:hAnsiTheme="majorHAnsi"/>
     </w:rPr>
   </w:style>
+  <w:style w:type="character" w:styleId="Mentionnonrsolue">
+    <w:name w:val="Unresolved Mention"/>
+    <w:basedOn w:val="Policepardfaut"/>
+    <w:uiPriority w:val="99"/>
+    <w:semiHidden/>
+    <w:unhideWhenUsed/>
+    <w:rsid w:val="00A02FD2"/>
+    <w:rPr>
+      <w:color w:val="605E5C"/>
+      <w:shd w:val="clear" w:color="auto" w:fill="E1DFDD"/>
+    </w:rPr>
+  </w:style>
+  <w:style w:type="character" w:styleId="Lienhypertextesuivivisit">
+    <w:name w:val="FollowedHyperlink"/>
+    <w:basedOn w:val="Policepardfaut"/>
+    <w:rsid w:val="00A02FD2"/>
+    <w:rPr>
+      <w:color w:val="800080" w:themeColor="followedHyperlink"/>
+      <w:u w:val="single"/>
+    </w:rPr>
+  </w:style>
 </w:styles>
 </file>
 

</xml_diff>

<commit_message>
doc(US + RAPPORT): updated US and rapport
[40][DONE]
J'ai ajouté les derniers User Stories et mit à jour le rapport. Je commence les maquettes
</commit_message>
<xml_diff>
--- a/doc-livrables/Rapport-P_FUN-SamuelSallaku.docx
+++ b/doc-livrables/Rapport-P_FUN-SamuelSallaku.docx
@@ -1778,6 +1778,12 @@
         </w:rPr>
         <w:t>Les achats régionaux</w:t>
       </w:r>
+      <w:r>
+        <w:rPr>
+          <w:color w:val="17365D" w:themeColor="text2" w:themeShade="BF"/>
+        </w:rPr>
+        <w:t xml:space="preserve"> (pays ou autre)</w:t>
+      </w:r>
     </w:p>
     <w:p>
       <w:pPr>
@@ -2002,19 +2008,7 @@
           <w:rPr>
             <w:rStyle w:val="Lienhypertexte"/>
           </w:rPr>
-          <w:t>lien i</w:t>
-        </w:r>
-        <w:r>
-          <w:rPr>
-            <w:rStyle w:val="Lienhypertexte"/>
-          </w:rPr>
-          <w:t>c</w:t>
-        </w:r>
-        <w:r>
-          <w:rPr>
-            <w:rStyle w:val="Lienhypertexte"/>
-          </w:rPr>
-          <w:t>i</w:t>
+          <w:t>lien ici</w:t>
         </w:r>
       </w:hyperlink>
       <w:r>
@@ -2722,7 +2716,7 @@
               <w:noProof/>
               <w:szCs w:val="16"/>
             </w:rPr>
-            <w:t>05.09.2025 14:35</w:t>
+            <w:t>05.09.2025 15:57</w:t>
           </w:r>
           <w:r>
             <w:rPr>
@@ -2934,7 +2928,7 @@
         <v:path o:extrusionok="f" gradientshapeok="t" o:connecttype="rect"/>
         <o:lock v:ext="edit" aspectratio="t"/>
       </v:shapetype>
-      <v:shape id="_x0000_i1040" type="#_x0000_t75" style="width:12pt;height:12pt" o:bullet="t">
+      <v:shape id="_x0000_i1029" type="#_x0000_t75" style="width:12pt;height:12pt" o:bullet="t">
         <v:imagedata r:id="rId1" o:title="BD10263_"/>
       </v:shape>
     </w:pict>

</xml_diff>

<commit_message>
doc(rapport): added User Stories
[80][DONE]
J'ai dû reprendre les User Stories, afin de les adapter aux demandes du prof. Je les ai également mis sur mon rapport.
</commit_message>
<xml_diff>
--- a/doc-livrables/Rapport-P_FUN-SamuelSallaku.docx
+++ b/doc-livrables/Rapport-P_FUN-SamuelSallaku.docx
@@ -7,7 +7,15 @@
         <w:pStyle w:val="Titre"/>
       </w:pPr>
       <w:r>
-        <w:t>Plot Those Lines</w:t>
+        <w:t xml:space="preserve">Plot </w:t>
+      </w:r>
+      <w:proofErr w:type="spellStart"/>
+      <w:r>
+        <w:t>Those</w:t>
+      </w:r>
+      <w:proofErr w:type="spellEnd"/>
+      <w:r>
+        <w:t xml:space="preserve"> Lines</w:t>
       </w:r>
     </w:p>
     <w:p>
@@ -1979,7 +1987,21 @@
         <w:rPr>
           <w:color w:val="17365D" w:themeColor="text2" w:themeShade="BF"/>
         </w:rPr>
-        <w:t xml:space="preserve"> sur GitHub Projects, </w:t>
+        <w:t xml:space="preserve"> sur GitHub </w:t>
+      </w:r>
+      <w:proofErr w:type="spellStart"/>
+      <w:r>
+        <w:rPr>
+          <w:color w:val="17365D" w:themeColor="text2" w:themeShade="BF"/>
+        </w:rPr>
+        <w:t>Projects</w:t>
+      </w:r>
+      <w:proofErr w:type="spellEnd"/>
+      <w:r>
+        <w:rPr>
+          <w:color w:val="17365D" w:themeColor="text2" w:themeShade="BF"/>
+        </w:rPr>
+        <w:t xml:space="preserve">, </w:t>
       </w:r>
       <w:hyperlink r:id="rId11" w:history="1">
         <w:r>
@@ -2203,27 +2225,49 @@
         <w:rPr>
           <w:color w:val="17365D" w:themeColor="text2" w:themeShade="BF"/>
         </w:rPr>
-        <w:t>Tout au long du projet, il y aura des tâches qui seront réalisées tous les jours comme le remplissage du journal de travail (gitjournal) et le remplissage du rapport.</w:t>
-      </w:r>
-    </w:p>
-    <w:p>
-      <w:pPr>
-        <w:pStyle w:val="Corpsdetexte"/>
-        <w:rPr>
-          <w:color w:val="17365D" w:themeColor="text2" w:themeShade="BF"/>
-        </w:rPr>
-      </w:pPr>
-    </w:p>
-    <w:p>
-      <w:pPr>
-        <w:pStyle w:val="Corpsdetexte"/>
-        <w:rPr>
-          <w:color w:val="17365D" w:themeColor="text2" w:themeShade="BF"/>
-        </w:rPr>
-      </w:pPr>
-      <w:r>
-        <w:rPr>
-          <w:color w:val="17365D" w:themeColor="text2" w:themeShade="BF"/>
+        <w:t>Tout au long du projet, il y aura des tâches qui seront réalisées tous les jours comme le remplissage du journal de travail (</w:t>
+      </w:r>
+      <w:proofErr w:type="spellStart"/>
+      <w:r>
+        <w:rPr>
+          <w:color w:val="17365D" w:themeColor="text2" w:themeShade="BF"/>
+        </w:rPr>
+        <w:t>gitjournal</w:t>
+      </w:r>
+      <w:proofErr w:type="spellEnd"/>
+      <w:r>
+        <w:rPr>
+          <w:color w:val="17365D" w:themeColor="text2" w:themeShade="BF"/>
+        </w:rPr>
+        <w:t>) et le remplissage du rapport.</w:t>
+      </w:r>
+    </w:p>
+    <w:p>
+      <w:pPr>
+        <w:pStyle w:val="Corpsdetexte"/>
+        <w:rPr>
+          <w:color w:val="17365D" w:themeColor="text2" w:themeShade="BF"/>
+        </w:rPr>
+      </w:pPr>
+    </w:p>
+    <w:p>
+      <w:pPr>
+        <w:pStyle w:val="Corpsdetexte"/>
+        <w:rPr>
+          <w:b/>
+          <w:bCs/>
+          <w:color w:val="17365D" w:themeColor="text2" w:themeShade="BF"/>
+          <w:sz w:val="24"/>
+          <w:szCs w:val="24"/>
+        </w:rPr>
+      </w:pPr>
+      <w:r>
+        <w:rPr>
+          <w:b/>
+          <w:bCs/>
+          <w:color w:val="17365D" w:themeColor="text2" w:themeShade="BF"/>
+          <w:sz w:val="24"/>
+          <w:szCs w:val="24"/>
         </w:rPr>
         <w:t>Maquette :</w:t>
       </w:r>
@@ -2302,19 +2346,1482 @@
     </w:p>
     <w:p>
       <w:pPr>
-        <w:pStyle w:val="Corpsdetexte"/>
-        <w:rPr>
-          <w:color w:val="17365D" w:themeColor="text2" w:themeShade="BF"/>
-        </w:rPr>
-      </w:pPr>
-    </w:p>
-    <w:p>
-      <w:pPr>
         <w:pStyle w:val="Titre1"/>
         <w:rPr>
           <w:color w:val="17365D" w:themeColor="text2" w:themeShade="BF"/>
         </w:rPr>
       </w:pPr>
+      <w:r>
+        <w:rPr>
+          <w:color w:val="17365D" w:themeColor="text2" w:themeShade="BF"/>
+        </w:rPr>
+        <w:t>User Stories</w:t>
+      </w:r>
+    </w:p>
+    <w:p>
+      <w:pPr>
+        <w:pStyle w:val="Corpsdetexte"/>
+        <w:rPr>
+          <w:b/>
+          <w:bCs/>
+          <w:color w:val="17365D" w:themeColor="text2" w:themeShade="BF"/>
+          <w:sz w:val="24"/>
+          <w:szCs w:val="24"/>
+        </w:rPr>
+      </w:pPr>
+      <w:r>
+        <w:rPr>
+          <w:b/>
+          <w:bCs/>
+          <w:color w:val="17365D" w:themeColor="text2" w:themeShade="BF"/>
+          <w:sz w:val="24"/>
+          <w:szCs w:val="24"/>
+        </w:rPr>
+        <w:t>Maquettes</w:t>
+      </w:r>
+    </w:p>
+    <w:p>
+      <w:pPr>
+        <w:pStyle w:val="Corpsdetexte"/>
+        <w:rPr>
+          <w:color w:val="17365D" w:themeColor="text2" w:themeShade="BF"/>
+        </w:rPr>
+      </w:pPr>
+      <w:r>
+        <w:rPr>
+          <w:color w:val="17365D" w:themeColor="text2" w:themeShade="BF"/>
+        </w:rPr>
+        <w:t>En tant qu'utilisateur,</w:t>
+      </w:r>
+    </w:p>
+    <w:p>
+      <w:pPr>
+        <w:pStyle w:val="Corpsdetexte"/>
+        <w:rPr>
+          <w:color w:val="17365D" w:themeColor="text2" w:themeShade="BF"/>
+        </w:rPr>
+      </w:pPr>
+      <w:r>
+        <w:rPr>
+          <w:color w:val="17365D" w:themeColor="text2" w:themeShade="BF"/>
+        </w:rPr>
+        <w:t>Je veux voir des maquettes,</w:t>
+      </w:r>
+    </w:p>
+    <w:p>
+      <w:pPr>
+        <w:pStyle w:val="Corpsdetexte"/>
+        <w:rPr>
+          <w:color w:val="17365D" w:themeColor="text2" w:themeShade="BF"/>
+        </w:rPr>
+      </w:pPr>
+      <w:r>
+        <w:rPr>
+          <w:color w:val="17365D" w:themeColor="text2" w:themeShade="BF"/>
+        </w:rPr>
+        <w:t>Afin de visualiser l'idée de base ainsi que les fonctionnalités principales</w:t>
+      </w:r>
+    </w:p>
+    <w:p>
+      <w:pPr>
+        <w:pStyle w:val="Corpsdetexte"/>
+        <w:rPr>
+          <w:color w:val="17365D" w:themeColor="text2" w:themeShade="BF"/>
+        </w:rPr>
+      </w:pPr>
+    </w:p>
+    <w:p>
+      <w:pPr>
+        <w:pStyle w:val="Corpsdetexte"/>
+        <w:rPr>
+          <w:color w:val="17365D" w:themeColor="text2" w:themeShade="BF"/>
+        </w:rPr>
+      </w:pPr>
+      <w:r>
+        <w:rPr>
+          <w:color w:val="17365D" w:themeColor="text2" w:themeShade="BF"/>
+        </w:rPr>
+        <w:t>Test d'acceptance</w:t>
+      </w:r>
+    </w:p>
+    <w:p>
+      <w:pPr>
+        <w:pStyle w:val="Corpsdetexte"/>
+        <w:rPr>
+          <w:color w:val="17365D" w:themeColor="text2" w:themeShade="BF"/>
+        </w:rPr>
+      </w:pPr>
+    </w:p>
+    <w:p>
+      <w:pPr>
+        <w:pStyle w:val="Corpsdetexte"/>
+        <w:rPr>
+          <w:color w:val="17365D" w:themeColor="text2" w:themeShade="BF"/>
+        </w:rPr>
+      </w:pPr>
+      <w:r>
+        <w:rPr>
+          <w:color w:val="17365D" w:themeColor="text2" w:themeShade="BF"/>
+        </w:rPr>
+        <w:t>Etant donné que j'ouvre la maquette,</w:t>
+      </w:r>
+    </w:p>
+    <w:p>
+      <w:pPr>
+        <w:pStyle w:val="Corpsdetexte"/>
+        <w:rPr>
+          <w:color w:val="17365D" w:themeColor="text2" w:themeShade="BF"/>
+        </w:rPr>
+      </w:pPr>
+      <w:r>
+        <w:rPr>
+          <w:color w:val="17365D" w:themeColor="text2" w:themeShade="BF"/>
+        </w:rPr>
+        <w:t>Quand je la consulte,</w:t>
+      </w:r>
+    </w:p>
+    <w:p>
+      <w:pPr>
+        <w:pStyle w:val="Corpsdetexte"/>
+        <w:rPr>
+          <w:color w:val="17365D" w:themeColor="text2" w:themeShade="BF"/>
+        </w:rPr>
+      </w:pPr>
+      <w:r>
+        <w:rPr>
+          <w:color w:val="17365D" w:themeColor="text2" w:themeShade="BF"/>
+        </w:rPr>
+        <w:t>Alors je comprends clairement l'idée et les fonctionnalités principales</w:t>
+      </w:r>
+    </w:p>
+    <w:p>
+      <w:pPr>
+        <w:pStyle w:val="Corpsdetexte"/>
+        <w:rPr>
+          <w:color w:val="17365D" w:themeColor="text2" w:themeShade="BF"/>
+        </w:rPr>
+      </w:pPr>
+    </w:p>
+    <w:p>
+      <w:pPr>
+        <w:pStyle w:val="Corpsdetexte"/>
+        <w:numPr>
+          <w:ilvl w:val="0"/>
+          <w:numId w:val="50"/>
+        </w:numPr>
+        <w:rPr>
+          <w:color w:val="17365D" w:themeColor="text2" w:themeShade="BF"/>
+        </w:rPr>
+      </w:pPr>
+      <w:r>
+        <w:rPr>
+          <w:color w:val="17365D" w:themeColor="text2" w:themeShade="BF"/>
+        </w:rPr>
+        <w:t>La maquette contient un graphique qui correspond aux spécifications sur CdC</w:t>
+      </w:r>
+    </w:p>
+    <w:p>
+      <w:pPr>
+        <w:pStyle w:val="Corpsdetexte"/>
+        <w:numPr>
+          <w:ilvl w:val="0"/>
+          <w:numId w:val="50"/>
+        </w:numPr>
+        <w:rPr>
+          <w:color w:val="17365D" w:themeColor="text2" w:themeShade="BF"/>
+        </w:rPr>
+      </w:pPr>
+      <w:r>
+        <w:rPr>
+          <w:color w:val="17365D" w:themeColor="text2" w:themeShade="BF"/>
+        </w:rPr>
+        <w:t>Sur la maquette, il y a des éléments qui montrent qu'il sera possible de faire des</w:t>
+      </w:r>
+      <w:r>
+        <w:rPr>
+          <w:color w:val="17365D" w:themeColor="text2" w:themeShade="BF"/>
+        </w:rPr>
+        <w:t xml:space="preserve"> </w:t>
+      </w:r>
+      <w:r>
+        <w:rPr>
+          <w:color w:val="17365D" w:themeColor="text2" w:themeShade="BF"/>
+        </w:rPr>
+        <w:t>personnalisations sur le graphique</w:t>
+      </w:r>
+    </w:p>
+    <w:p>
+      <w:pPr>
+        <w:pStyle w:val="Corpsdetexte"/>
+        <w:numPr>
+          <w:ilvl w:val="0"/>
+          <w:numId w:val="50"/>
+        </w:numPr>
+        <w:rPr>
+          <w:color w:val="17365D" w:themeColor="text2" w:themeShade="BF"/>
+        </w:rPr>
+      </w:pPr>
+      <w:r>
+        <w:rPr>
+          <w:color w:val="17365D" w:themeColor="text2" w:themeShade="BF"/>
+        </w:rPr>
+        <w:t>La maquette a un design propre et cohérent</w:t>
+      </w:r>
+    </w:p>
+    <w:p>
+      <w:pPr>
+        <w:pStyle w:val="Corpsdetexte"/>
+        <w:ind w:left="720"/>
+        <w:rPr>
+          <w:color w:val="17365D" w:themeColor="text2" w:themeShade="BF"/>
+        </w:rPr>
+      </w:pPr>
+    </w:p>
+    <w:p>
+      <w:pPr>
+        <w:pStyle w:val="Corpsdetexte"/>
+        <w:ind w:left="720"/>
+        <w:rPr>
+          <w:b/>
+          <w:bCs/>
+          <w:color w:val="17365D" w:themeColor="text2" w:themeShade="BF"/>
+          <w:sz w:val="24"/>
+          <w:szCs w:val="24"/>
+        </w:rPr>
+      </w:pPr>
+      <w:r>
+        <w:rPr>
+          <w:b/>
+          <w:bCs/>
+          <w:color w:val="17365D" w:themeColor="text2" w:themeShade="BF"/>
+          <w:sz w:val="24"/>
+          <w:szCs w:val="24"/>
+        </w:rPr>
+        <w:t>Séries temporelles</w:t>
+      </w:r>
+    </w:p>
+    <w:p>
+      <w:pPr>
+        <w:pStyle w:val="Corpsdetexte"/>
+        <w:ind w:left="720"/>
+        <w:rPr>
+          <w:color w:val="17365D" w:themeColor="text2" w:themeShade="BF"/>
+        </w:rPr>
+      </w:pPr>
+      <w:r>
+        <w:rPr>
+          <w:color w:val="17365D" w:themeColor="text2" w:themeShade="BF"/>
+        </w:rPr>
+        <w:t>En tant qu’utilisateur,</w:t>
+      </w:r>
+    </w:p>
+    <w:p>
+      <w:pPr>
+        <w:pStyle w:val="Corpsdetexte"/>
+        <w:ind w:left="720"/>
+        <w:rPr>
+          <w:color w:val="17365D" w:themeColor="text2" w:themeShade="BF"/>
+        </w:rPr>
+      </w:pPr>
+      <w:r>
+        <w:rPr>
+          <w:color w:val="17365D" w:themeColor="text2" w:themeShade="BF"/>
+        </w:rPr>
+        <w:t xml:space="preserve">Je veux afficher une représentation graphique de plusieurs séries temporelles (time </w:t>
+      </w:r>
+      <w:proofErr w:type="spellStart"/>
+      <w:r>
+        <w:rPr>
+          <w:color w:val="17365D" w:themeColor="text2" w:themeShade="BF"/>
+        </w:rPr>
+        <w:t>serie</w:t>
+      </w:r>
+      <w:proofErr w:type="spellEnd"/>
+      <w:r>
+        <w:rPr>
+          <w:color w:val="17365D" w:themeColor="text2" w:themeShade="BF"/>
+        </w:rPr>
+        <w:t>) simultanément,</w:t>
+      </w:r>
+    </w:p>
+    <w:p>
+      <w:pPr>
+        <w:pStyle w:val="Corpsdetexte"/>
+        <w:ind w:left="720"/>
+        <w:rPr>
+          <w:color w:val="17365D" w:themeColor="text2" w:themeShade="BF"/>
+        </w:rPr>
+      </w:pPr>
+      <w:r>
+        <w:rPr>
+          <w:color w:val="17365D" w:themeColor="text2" w:themeShade="BF"/>
+        </w:rPr>
+        <w:t>Afin de comparer et analyser l'évolution des données que j'importe dans le temps.</w:t>
+      </w:r>
+    </w:p>
+    <w:p>
+      <w:pPr>
+        <w:pStyle w:val="Corpsdetexte"/>
+        <w:ind w:left="720"/>
+        <w:rPr>
+          <w:color w:val="17365D" w:themeColor="text2" w:themeShade="BF"/>
+        </w:rPr>
+      </w:pPr>
+    </w:p>
+    <w:p>
+      <w:pPr>
+        <w:pStyle w:val="Corpsdetexte"/>
+        <w:ind w:left="720"/>
+        <w:rPr>
+          <w:color w:val="17365D" w:themeColor="text2" w:themeShade="BF"/>
+        </w:rPr>
+      </w:pPr>
+      <w:r>
+        <w:rPr>
+          <w:color w:val="17365D" w:themeColor="text2" w:themeShade="BF"/>
+        </w:rPr>
+        <w:t>Test d'acceptance</w:t>
+      </w:r>
+    </w:p>
+    <w:p>
+      <w:pPr>
+        <w:pStyle w:val="Corpsdetexte"/>
+        <w:ind w:left="720"/>
+        <w:rPr>
+          <w:color w:val="17365D" w:themeColor="text2" w:themeShade="BF"/>
+        </w:rPr>
+      </w:pPr>
+    </w:p>
+    <w:p>
+      <w:pPr>
+        <w:pStyle w:val="Corpsdetexte"/>
+        <w:ind w:left="720"/>
+        <w:rPr>
+          <w:color w:val="17365D" w:themeColor="text2" w:themeShade="BF"/>
+        </w:rPr>
+      </w:pPr>
+      <w:r>
+        <w:rPr>
+          <w:color w:val="17365D" w:themeColor="text2" w:themeShade="BF"/>
+        </w:rPr>
+        <w:t>Etant donné que je lance le programme,</w:t>
+      </w:r>
+    </w:p>
+    <w:p>
+      <w:pPr>
+        <w:pStyle w:val="Corpsdetexte"/>
+        <w:ind w:left="720"/>
+        <w:rPr>
+          <w:color w:val="17365D" w:themeColor="text2" w:themeShade="BF"/>
+        </w:rPr>
+      </w:pPr>
+      <w:r>
+        <w:rPr>
+          <w:color w:val="17365D" w:themeColor="text2" w:themeShade="BF"/>
+        </w:rPr>
+        <w:t>Quand le graphique s'affiche,</w:t>
+      </w:r>
+    </w:p>
+    <w:p>
+      <w:pPr>
+        <w:pStyle w:val="Corpsdetexte"/>
+        <w:ind w:left="720"/>
+        <w:rPr>
+          <w:color w:val="17365D" w:themeColor="text2" w:themeShade="BF"/>
+        </w:rPr>
+      </w:pPr>
+      <w:r>
+        <w:rPr>
+          <w:color w:val="17365D" w:themeColor="text2" w:themeShade="BF"/>
+        </w:rPr>
+        <w:t>Alors je vois une ou plusieurs séries temporelles différentes sur la même vue</w:t>
+      </w:r>
+    </w:p>
+    <w:p>
+      <w:pPr>
+        <w:pStyle w:val="Corpsdetexte"/>
+        <w:ind w:left="0"/>
+        <w:rPr>
+          <w:color w:val="17365D" w:themeColor="text2" w:themeShade="BF"/>
+        </w:rPr>
+      </w:pPr>
+    </w:p>
+    <w:p>
+      <w:pPr>
+        <w:pStyle w:val="Corpsdetexte"/>
+        <w:numPr>
+          <w:ilvl w:val="0"/>
+          <w:numId w:val="50"/>
+        </w:numPr>
+        <w:rPr>
+          <w:color w:val="17365D" w:themeColor="text2" w:themeShade="BF"/>
+        </w:rPr>
+      </w:pPr>
+      <w:r>
+        <w:rPr>
+          <w:color w:val="17365D" w:themeColor="text2" w:themeShade="BF"/>
+        </w:rPr>
+        <w:t>Possibilité d'ajouter plusieurs séries temporelles sur le même graphique</w:t>
+      </w:r>
+    </w:p>
+    <w:p>
+      <w:pPr>
+        <w:pStyle w:val="Corpsdetexte"/>
+        <w:numPr>
+          <w:ilvl w:val="0"/>
+          <w:numId w:val="50"/>
+        </w:numPr>
+        <w:rPr>
+          <w:color w:val="17365D" w:themeColor="text2" w:themeShade="BF"/>
+        </w:rPr>
+      </w:pPr>
+      <w:r>
+        <w:rPr>
+          <w:color w:val="17365D" w:themeColor="text2" w:themeShade="BF"/>
+        </w:rPr>
+        <w:t>Possibilité d'afficher de plusieurs intervalles de temps</w:t>
+      </w:r>
+      <w:r>
+        <w:rPr>
+          <w:color w:val="17365D" w:themeColor="text2" w:themeShade="BF"/>
+        </w:rPr>
+        <w:t>, lors de l’importation</w:t>
+      </w:r>
+    </w:p>
+    <w:p>
+      <w:pPr>
+        <w:pStyle w:val="Corpsdetexte"/>
+        <w:numPr>
+          <w:ilvl w:val="0"/>
+          <w:numId w:val="50"/>
+        </w:numPr>
+        <w:rPr>
+          <w:color w:val="17365D" w:themeColor="text2" w:themeShade="BF"/>
+        </w:rPr>
+      </w:pPr>
+      <w:r>
+        <w:rPr>
+          <w:color w:val="17365D" w:themeColor="text2" w:themeShade="BF"/>
+        </w:rPr>
+        <w:t xml:space="preserve">Chaque série temporelle a une couleur ou style </w:t>
+      </w:r>
+      <w:r>
+        <w:rPr>
+          <w:color w:val="17365D" w:themeColor="text2" w:themeShade="BF"/>
+        </w:rPr>
+        <w:t>distinct</w:t>
+      </w:r>
+      <w:r>
+        <w:rPr>
+          <w:color w:val="17365D" w:themeColor="text2" w:themeShade="BF"/>
+        </w:rPr>
+        <w:t xml:space="preserve"> pour faciliter la </w:t>
+      </w:r>
+      <w:r>
+        <w:rPr>
+          <w:color w:val="17365D" w:themeColor="text2" w:themeShade="BF"/>
+        </w:rPr>
+        <w:t>différenciation</w:t>
+      </w:r>
+    </w:p>
+    <w:p>
+      <w:pPr>
+        <w:pStyle w:val="Corpsdetexte"/>
+        <w:ind w:left="720"/>
+        <w:rPr>
+          <w:color w:val="17365D" w:themeColor="text2" w:themeShade="BF"/>
+        </w:rPr>
+      </w:pPr>
+    </w:p>
+    <w:p>
+      <w:pPr>
+        <w:pStyle w:val="Corpsdetexte"/>
+        <w:ind w:left="720"/>
+        <w:rPr>
+          <w:b/>
+          <w:bCs/>
+          <w:color w:val="17365D" w:themeColor="text2" w:themeShade="BF"/>
+          <w:sz w:val="24"/>
+          <w:szCs w:val="24"/>
+        </w:rPr>
+      </w:pPr>
+      <w:r>
+        <w:rPr>
+          <w:b/>
+          <w:bCs/>
+          <w:color w:val="17365D" w:themeColor="text2" w:themeShade="BF"/>
+          <w:sz w:val="24"/>
+          <w:szCs w:val="24"/>
+        </w:rPr>
+        <w:t>Importation des données</w:t>
+      </w:r>
+    </w:p>
+    <w:p>
+      <w:pPr>
+        <w:pStyle w:val="Corpsdetexte"/>
+        <w:ind w:left="720"/>
+        <w:rPr>
+          <w:color w:val="17365D" w:themeColor="text2" w:themeShade="BF"/>
+        </w:rPr>
+      </w:pPr>
+      <w:r>
+        <w:rPr>
+          <w:color w:val="17365D" w:themeColor="text2" w:themeShade="BF"/>
+        </w:rPr>
+        <w:t>En tant qu'utilisateur,</w:t>
+      </w:r>
+    </w:p>
+    <w:p>
+      <w:pPr>
+        <w:pStyle w:val="Corpsdetexte"/>
+        <w:ind w:left="720"/>
+        <w:rPr>
+          <w:color w:val="17365D" w:themeColor="text2" w:themeShade="BF"/>
+        </w:rPr>
+      </w:pPr>
+      <w:r>
+        <w:rPr>
+          <w:color w:val="17365D" w:themeColor="text2" w:themeShade="BF"/>
+        </w:rPr>
+        <w:t>Je veux être capable d'importer mes propres données</w:t>
+      </w:r>
+    </w:p>
+    <w:p>
+      <w:pPr>
+        <w:pStyle w:val="Corpsdetexte"/>
+        <w:ind w:left="720"/>
+        <w:rPr>
+          <w:color w:val="17365D" w:themeColor="text2" w:themeShade="BF"/>
+        </w:rPr>
+      </w:pPr>
+      <w:r>
+        <w:rPr>
+          <w:color w:val="17365D" w:themeColor="text2" w:themeShade="BF"/>
+        </w:rPr>
+        <w:t>Afin d'ajouter les données que je veux au graphique</w:t>
+      </w:r>
+    </w:p>
+    <w:p>
+      <w:pPr>
+        <w:pStyle w:val="Corpsdetexte"/>
+        <w:ind w:left="720"/>
+        <w:rPr>
+          <w:color w:val="17365D" w:themeColor="text2" w:themeShade="BF"/>
+        </w:rPr>
+      </w:pPr>
+    </w:p>
+    <w:p>
+      <w:pPr>
+        <w:pStyle w:val="Corpsdetexte"/>
+        <w:ind w:left="720"/>
+        <w:rPr>
+          <w:color w:val="17365D" w:themeColor="text2" w:themeShade="BF"/>
+        </w:rPr>
+      </w:pPr>
+      <w:r>
+        <w:rPr>
+          <w:color w:val="17365D" w:themeColor="text2" w:themeShade="BF"/>
+        </w:rPr>
+        <w:t>Test d'acceptance</w:t>
+      </w:r>
+    </w:p>
+    <w:p>
+      <w:pPr>
+        <w:pStyle w:val="Corpsdetexte"/>
+        <w:ind w:left="720"/>
+        <w:rPr>
+          <w:color w:val="17365D" w:themeColor="text2" w:themeShade="BF"/>
+        </w:rPr>
+      </w:pPr>
+    </w:p>
+    <w:p>
+      <w:pPr>
+        <w:pStyle w:val="Corpsdetexte"/>
+        <w:ind w:left="720"/>
+        <w:rPr>
+          <w:color w:val="17365D" w:themeColor="text2" w:themeShade="BF"/>
+        </w:rPr>
+      </w:pPr>
+      <w:r>
+        <w:rPr>
+          <w:color w:val="17365D" w:themeColor="text2" w:themeShade="BF"/>
+        </w:rPr>
+        <w:t>Etant donné que j'ouvre le programme</w:t>
+      </w:r>
+    </w:p>
+    <w:p>
+      <w:pPr>
+        <w:pStyle w:val="Corpsdetexte"/>
+        <w:ind w:left="720"/>
+        <w:rPr>
+          <w:color w:val="17365D" w:themeColor="text2" w:themeShade="BF"/>
+        </w:rPr>
+      </w:pPr>
+      <w:r>
+        <w:rPr>
+          <w:color w:val="17365D" w:themeColor="text2" w:themeShade="BF"/>
+        </w:rPr>
+        <w:t>Quand je clique sur "Importer des données"</w:t>
+      </w:r>
+    </w:p>
+    <w:p>
+      <w:pPr>
+        <w:pStyle w:val="Corpsdetexte"/>
+        <w:ind w:left="720"/>
+        <w:rPr>
+          <w:color w:val="17365D" w:themeColor="text2" w:themeShade="BF"/>
+        </w:rPr>
+      </w:pPr>
+      <w:r>
+        <w:rPr>
+          <w:color w:val="17365D" w:themeColor="text2" w:themeShade="BF"/>
+        </w:rPr>
+        <w:t>Il y a une fenêtre qui s'ouvre, elle me donne le choix du fichier que je veux importer</w:t>
+      </w:r>
+    </w:p>
+    <w:p>
+      <w:pPr>
+        <w:pStyle w:val="Corpsdetexte"/>
+        <w:ind w:left="720"/>
+        <w:rPr>
+          <w:color w:val="17365D" w:themeColor="text2" w:themeShade="BF"/>
+        </w:rPr>
+      </w:pPr>
+    </w:p>
+    <w:p>
+      <w:pPr>
+        <w:pStyle w:val="Corpsdetexte"/>
+        <w:numPr>
+          <w:ilvl w:val="0"/>
+          <w:numId w:val="50"/>
+        </w:numPr>
+        <w:rPr>
+          <w:color w:val="17365D" w:themeColor="text2" w:themeShade="BF"/>
+        </w:rPr>
+      </w:pPr>
+      <w:r>
+        <w:rPr>
+          <w:color w:val="17365D" w:themeColor="text2" w:themeShade="BF"/>
+        </w:rPr>
+        <w:t>Je peux choisir un fichier (CSV ou autre) qui va ajouter des données sur le graphique</w:t>
+      </w:r>
+    </w:p>
+    <w:p>
+      <w:pPr>
+        <w:pStyle w:val="Corpsdetexte"/>
+        <w:numPr>
+          <w:ilvl w:val="0"/>
+          <w:numId w:val="50"/>
+        </w:numPr>
+        <w:rPr>
+          <w:color w:val="17365D" w:themeColor="text2" w:themeShade="BF"/>
+        </w:rPr>
+      </w:pPr>
+      <w:r>
+        <w:rPr>
+          <w:color w:val="17365D" w:themeColor="text2" w:themeShade="BF"/>
+        </w:rPr>
+        <w:lastRenderedPageBreak/>
+        <w:t>Après la validation, les données du fichier choisi sont correctement visibles dans l'application</w:t>
+      </w:r>
+    </w:p>
+    <w:p>
+      <w:pPr>
+        <w:pStyle w:val="Corpsdetexte"/>
+        <w:numPr>
+          <w:ilvl w:val="0"/>
+          <w:numId w:val="50"/>
+        </w:numPr>
+        <w:rPr>
+          <w:color w:val="17365D" w:themeColor="text2" w:themeShade="BF"/>
+        </w:rPr>
+      </w:pPr>
+      <w:r>
+        <w:rPr>
+          <w:color w:val="17365D" w:themeColor="text2" w:themeShade="BF"/>
+        </w:rPr>
+        <w:t>Si l'import a échoué, un message d'erreur clair s'affiche indiquant l'erreur</w:t>
+      </w:r>
+    </w:p>
+    <w:p>
+      <w:pPr>
+        <w:pStyle w:val="Corpsdetexte"/>
+        <w:ind w:left="720"/>
+        <w:rPr>
+          <w:color w:val="17365D" w:themeColor="text2" w:themeShade="BF"/>
+        </w:rPr>
+      </w:pPr>
+    </w:p>
+    <w:p>
+      <w:pPr>
+        <w:pStyle w:val="Corpsdetexte"/>
+        <w:ind w:left="720"/>
+        <w:rPr>
+          <w:b/>
+          <w:bCs/>
+          <w:color w:val="17365D" w:themeColor="text2" w:themeShade="BF"/>
+          <w:sz w:val="24"/>
+          <w:szCs w:val="24"/>
+        </w:rPr>
+      </w:pPr>
+      <w:r>
+        <w:rPr>
+          <w:b/>
+          <w:bCs/>
+          <w:color w:val="17365D" w:themeColor="text2" w:themeShade="BF"/>
+          <w:sz w:val="24"/>
+          <w:szCs w:val="24"/>
+        </w:rPr>
+        <w:t>Timeline</w:t>
+      </w:r>
+    </w:p>
+    <w:p>
+      <w:pPr>
+        <w:pStyle w:val="Corpsdetexte"/>
+        <w:ind w:left="720"/>
+        <w:rPr>
+          <w:color w:val="17365D" w:themeColor="text2" w:themeShade="BF"/>
+        </w:rPr>
+      </w:pPr>
+      <w:r>
+        <w:rPr>
+          <w:color w:val="17365D" w:themeColor="text2" w:themeShade="BF"/>
+        </w:rPr>
+        <w:t>En tant qu'utilisateur,</w:t>
+      </w:r>
+    </w:p>
+    <w:p>
+      <w:pPr>
+        <w:pStyle w:val="Corpsdetexte"/>
+        <w:ind w:left="720"/>
+        <w:rPr>
+          <w:color w:val="17365D" w:themeColor="text2" w:themeShade="BF"/>
+        </w:rPr>
+      </w:pPr>
+      <w:r>
+        <w:rPr>
+          <w:color w:val="17365D" w:themeColor="text2" w:themeShade="BF"/>
+        </w:rPr>
+        <w:t xml:space="preserve">Je veux une </w:t>
+      </w:r>
+      <w:r>
+        <w:rPr>
+          <w:color w:val="17365D" w:themeColor="text2" w:themeShade="BF"/>
+        </w:rPr>
+        <w:t>timeline (</w:t>
+      </w:r>
+      <w:r>
+        <w:rPr>
+          <w:color w:val="17365D" w:themeColor="text2" w:themeShade="BF"/>
+        </w:rPr>
+        <w:t>axe temporel) sur le graphique</w:t>
+      </w:r>
+    </w:p>
+    <w:p>
+      <w:pPr>
+        <w:pStyle w:val="Corpsdetexte"/>
+        <w:ind w:left="720"/>
+        <w:rPr>
+          <w:color w:val="17365D" w:themeColor="text2" w:themeShade="BF"/>
+        </w:rPr>
+      </w:pPr>
+      <w:r>
+        <w:rPr>
+          <w:color w:val="17365D" w:themeColor="text2" w:themeShade="BF"/>
+        </w:rPr>
+        <w:t>Afin de comparer facilement les données entre plusieurs années d'un certain sujet</w:t>
+      </w:r>
+    </w:p>
+    <w:p>
+      <w:pPr>
+        <w:pStyle w:val="Corpsdetexte"/>
+        <w:ind w:left="720"/>
+        <w:rPr>
+          <w:color w:val="17365D" w:themeColor="text2" w:themeShade="BF"/>
+        </w:rPr>
+      </w:pPr>
+    </w:p>
+    <w:p>
+      <w:pPr>
+        <w:pStyle w:val="Corpsdetexte"/>
+        <w:ind w:left="720"/>
+        <w:rPr>
+          <w:color w:val="17365D" w:themeColor="text2" w:themeShade="BF"/>
+        </w:rPr>
+      </w:pPr>
+      <w:r>
+        <w:rPr>
+          <w:color w:val="17365D" w:themeColor="text2" w:themeShade="BF"/>
+        </w:rPr>
+        <w:t>Test d'acceptance</w:t>
+      </w:r>
+    </w:p>
+    <w:p>
+      <w:pPr>
+        <w:pStyle w:val="Corpsdetexte"/>
+        <w:ind w:left="720"/>
+        <w:rPr>
+          <w:color w:val="17365D" w:themeColor="text2" w:themeShade="BF"/>
+        </w:rPr>
+      </w:pPr>
+    </w:p>
+    <w:p>
+      <w:pPr>
+        <w:pStyle w:val="Corpsdetexte"/>
+        <w:ind w:left="720"/>
+        <w:rPr>
+          <w:color w:val="17365D" w:themeColor="text2" w:themeShade="BF"/>
+        </w:rPr>
+      </w:pPr>
+      <w:r>
+        <w:rPr>
+          <w:color w:val="17365D" w:themeColor="text2" w:themeShade="BF"/>
+        </w:rPr>
+        <w:t>Etant donné que j'ouvre le programme</w:t>
+      </w:r>
+    </w:p>
+    <w:p>
+      <w:pPr>
+        <w:pStyle w:val="Corpsdetexte"/>
+        <w:ind w:left="720"/>
+        <w:rPr>
+          <w:color w:val="17365D" w:themeColor="text2" w:themeShade="BF"/>
+        </w:rPr>
+      </w:pPr>
+      <w:r>
+        <w:rPr>
+          <w:color w:val="17365D" w:themeColor="text2" w:themeShade="BF"/>
+        </w:rPr>
+        <w:t>Quand j'insère des données</w:t>
+      </w:r>
+    </w:p>
+    <w:p>
+      <w:pPr>
+        <w:pStyle w:val="Corpsdetexte"/>
+        <w:ind w:left="720"/>
+        <w:rPr>
+          <w:color w:val="17365D" w:themeColor="text2" w:themeShade="BF"/>
+        </w:rPr>
+      </w:pPr>
+      <w:r>
+        <w:rPr>
+          <w:color w:val="17365D" w:themeColor="text2" w:themeShade="BF"/>
+        </w:rPr>
+        <w:t>Alors il y a un graphique qui s'affiche avec une timeline claire et lisible</w:t>
+      </w:r>
+    </w:p>
+    <w:p>
+      <w:pPr>
+        <w:pStyle w:val="Corpsdetexte"/>
+        <w:ind w:left="720"/>
+        <w:rPr>
+          <w:color w:val="17365D" w:themeColor="text2" w:themeShade="BF"/>
+        </w:rPr>
+      </w:pPr>
+    </w:p>
+    <w:p>
+      <w:pPr>
+        <w:pStyle w:val="Corpsdetexte"/>
+        <w:numPr>
+          <w:ilvl w:val="0"/>
+          <w:numId w:val="50"/>
+        </w:numPr>
+        <w:rPr>
+          <w:color w:val="17365D" w:themeColor="text2" w:themeShade="BF"/>
+        </w:rPr>
+      </w:pPr>
+      <w:r>
+        <w:rPr>
+          <w:color w:val="17365D" w:themeColor="text2" w:themeShade="BF"/>
+        </w:rPr>
+        <w:t>Timeline est par année (repères clairs sur le temp)</w:t>
+      </w:r>
+    </w:p>
+    <w:p>
+      <w:pPr>
+        <w:pStyle w:val="Corpsdetexte"/>
+        <w:numPr>
+          <w:ilvl w:val="0"/>
+          <w:numId w:val="50"/>
+        </w:numPr>
+        <w:rPr>
+          <w:color w:val="17365D" w:themeColor="text2" w:themeShade="BF"/>
+        </w:rPr>
+      </w:pPr>
+      <w:r>
+        <w:rPr>
+          <w:color w:val="17365D" w:themeColor="text2" w:themeShade="BF"/>
+        </w:rPr>
+        <w:t>Plusieurs années sont affichées au même temps, quand je fais des clics sur les cases correspondantes des données</w:t>
+      </w:r>
+    </w:p>
+    <w:p>
+      <w:pPr>
+        <w:pStyle w:val="Corpsdetexte"/>
+        <w:numPr>
+          <w:ilvl w:val="0"/>
+          <w:numId w:val="50"/>
+        </w:numPr>
+        <w:rPr>
+          <w:color w:val="17365D" w:themeColor="text2" w:themeShade="BF"/>
+        </w:rPr>
+      </w:pPr>
+      <w:r>
+        <w:rPr>
+          <w:color w:val="17365D" w:themeColor="text2" w:themeShade="BF"/>
+        </w:rPr>
+        <w:t>Il y a une flexibilité lors de l'affichage du timeline, donc les années ne se suivent pas forcément. (</w:t>
+      </w:r>
+      <w:proofErr w:type="gramStart"/>
+      <w:r>
+        <w:rPr>
+          <w:color w:val="17365D" w:themeColor="text2" w:themeShade="BF"/>
+        </w:rPr>
+        <w:t>ex</w:t>
+      </w:r>
+      <w:proofErr w:type="gramEnd"/>
+      <w:r>
+        <w:rPr>
+          <w:color w:val="17365D" w:themeColor="text2" w:themeShade="BF"/>
+        </w:rPr>
+        <w:t xml:space="preserve"> :</w:t>
+      </w:r>
+      <w:r>
+        <w:rPr>
+          <w:color w:val="17365D" w:themeColor="text2" w:themeShade="BF"/>
+        </w:rPr>
+        <w:t xml:space="preserve"> peut aller de 2004 à 2010)</w:t>
+      </w:r>
+    </w:p>
+    <w:p>
+      <w:pPr>
+        <w:pStyle w:val="Corpsdetexte"/>
+        <w:ind w:left="720"/>
+        <w:rPr>
+          <w:color w:val="17365D" w:themeColor="text2" w:themeShade="BF"/>
+        </w:rPr>
+      </w:pPr>
+    </w:p>
+    <w:p>
+      <w:pPr>
+        <w:pStyle w:val="Corpsdetexte"/>
+        <w:ind w:left="720"/>
+        <w:rPr>
+          <w:b/>
+          <w:bCs/>
+          <w:color w:val="17365D" w:themeColor="text2" w:themeShade="BF"/>
+          <w:sz w:val="24"/>
+          <w:szCs w:val="24"/>
+        </w:rPr>
+      </w:pPr>
+      <w:r>
+        <w:rPr>
+          <w:b/>
+          <w:bCs/>
+          <w:color w:val="17365D" w:themeColor="text2" w:themeShade="BF"/>
+          <w:sz w:val="24"/>
+          <w:szCs w:val="24"/>
+        </w:rPr>
+        <w:t>Flexibilité d’affichage</w:t>
+      </w:r>
+    </w:p>
+    <w:p>
+      <w:pPr>
+        <w:pStyle w:val="Corpsdetexte"/>
+        <w:ind w:left="720"/>
+        <w:rPr>
+          <w:color w:val="17365D" w:themeColor="text2" w:themeShade="BF"/>
+        </w:rPr>
+      </w:pPr>
+      <w:r>
+        <w:rPr>
+          <w:color w:val="17365D" w:themeColor="text2" w:themeShade="BF"/>
+        </w:rPr>
+        <w:t>En tant qu'utilisateur,</w:t>
+      </w:r>
+    </w:p>
+    <w:p>
+      <w:pPr>
+        <w:pStyle w:val="Corpsdetexte"/>
+        <w:ind w:left="720"/>
+        <w:rPr>
+          <w:color w:val="17365D" w:themeColor="text2" w:themeShade="BF"/>
+        </w:rPr>
+      </w:pPr>
+      <w:r>
+        <w:rPr>
+          <w:color w:val="17365D" w:themeColor="text2" w:themeShade="BF"/>
+        </w:rPr>
+        <w:t>Je veux une grande flexibilité d'affichage sur le graphique,</w:t>
+      </w:r>
+    </w:p>
+    <w:p>
+      <w:pPr>
+        <w:pStyle w:val="Corpsdetexte"/>
+        <w:ind w:left="720"/>
+        <w:rPr>
+          <w:color w:val="17365D" w:themeColor="text2" w:themeShade="BF"/>
+        </w:rPr>
+      </w:pPr>
+      <w:r>
+        <w:rPr>
+          <w:color w:val="17365D" w:themeColor="text2" w:themeShade="BF"/>
+        </w:rPr>
+        <w:t>Afin de pouvoir changer l'affichage à mes préférences et analyser les données plus efficacement</w:t>
+      </w:r>
+    </w:p>
+    <w:p>
+      <w:pPr>
+        <w:pStyle w:val="Corpsdetexte"/>
+        <w:ind w:left="720"/>
+        <w:rPr>
+          <w:color w:val="17365D" w:themeColor="text2" w:themeShade="BF"/>
+        </w:rPr>
+      </w:pPr>
+    </w:p>
+    <w:p>
+      <w:pPr>
+        <w:pStyle w:val="Corpsdetexte"/>
+        <w:ind w:left="720"/>
+        <w:rPr>
+          <w:color w:val="17365D" w:themeColor="text2" w:themeShade="BF"/>
+        </w:rPr>
+      </w:pPr>
+      <w:r>
+        <w:rPr>
+          <w:color w:val="17365D" w:themeColor="text2" w:themeShade="BF"/>
+        </w:rPr>
+        <w:t>Test d'acceptance</w:t>
+      </w:r>
+    </w:p>
+    <w:p>
+      <w:pPr>
+        <w:pStyle w:val="Corpsdetexte"/>
+        <w:ind w:left="720"/>
+        <w:rPr>
+          <w:color w:val="17365D" w:themeColor="text2" w:themeShade="BF"/>
+        </w:rPr>
+      </w:pPr>
+    </w:p>
+    <w:p>
+      <w:pPr>
+        <w:pStyle w:val="Corpsdetexte"/>
+        <w:ind w:left="720"/>
+        <w:rPr>
+          <w:color w:val="17365D" w:themeColor="text2" w:themeShade="BF"/>
+        </w:rPr>
+      </w:pPr>
+      <w:r>
+        <w:rPr>
+          <w:color w:val="17365D" w:themeColor="text2" w:themeShade="BF"/>
+        </w:rPr>
+        <w:t>Etant donné je lance le programme,</w:t>
+      </w:r>
+    </w:p>
+    <w:p>
+      <w:pPr>
+        <w:pStyle w:val="Corpsdetexte"/>
+        <w:ind w:left="720"/>
+        <w:rPr>
+          <w:color w:val="17365D" w:themeColor="text2" w:themeShade="BF"/>
+        </w:rPr>
+      </w:pPr>
+      <w:r>
+        <w:rPr>
+          <w:color w:val="17365D" w:themeColor="text2" w:themeShade="BF"/>
+        </w:rPr>
+        <w:t>Quand je zoom/</w:t>
+      </w:r>
+      <w:proofErr w:type="spellStart"/>
+      <w:r>
+        <w:rPr>
+          <w:color w:val="17365D" w:themeColor="text2" w:themeShade="BF"/>
+        </w:rPr>
+        <w:t>dézoom</w:t>
+      </w:r>
+      <w:proofErr w:type="spellEnd"/>
+      <w:r>
+        <w:rPr>
+          <w:color w:val="17365D" w:themeColor="text2" w:themeShade="BF"/>
+        </w:rPr>
+        <w:t xml:space="preserve"> sur le graphique,</w:t>
+      </w:r>
+    </w:p>
+    <w:p>
+      <w:pPr>
+        <w:pStyle w:val="Corpsdetexte"/>
+        <w:ind w:left="720"/>
+        <w:rPr>
+          <w:color w:val="17365D" w:themeColor="text2" w:themeShade="BF"/>
+        </w:rPr>
+      </w:pPr>
+      <w:r>
+        <w:rPr>
+          <w:color w:val="17365D" w:themeColor="text2" w:themeShade="BF"/>
+        </w:rPr>
+        <w:t>Il y a des changements de la taille et l'échelle du graphique</w:t>
+      </w:r>
+    </w:p>
+    <w:p>
+      <w:pPr>
+        <w:pStyle w:val="Corpsdetexte"/>
+        <w:ind w:left="720"/>
+        <w:rPr>
+          <w:color w:val="17365D" w:themeColor="text2" w:themeShade="BF"/>
+        </w:rPr>
+      </w:pPr>
+    </w:p>
+    <w:p>
+      <w:pPr>
+        <w:pStyle w:val="Corpsdetexte"/>
+        <w:numPr>
+          <w:ilvl w:val="0"/>
+          <w:numId w:val="50"/>
+        </w:numPr>
+        <w:rPr>
+          <w:color w:val="17365D" w:themeColor="text2" w:themeShade="BF"/>
+        </w:rPr>
+      </w:pPr>
+      <w:r>
+        <w:rPr>
+          <w:color w:val="17365D" w:themeColor="text2" w:themeShade="BF"/>
+        </w:rPr>
+        <w:t>Possibilité de changer la taille de la fenêtre ou zone d'affichage en agrandissant la fenêtre</w:t>
+      </w:r>
+    </w:p>
+    <w:p>
+      <w:pPr>
+        <w:pStyle w:val="Corpsdetexte"/>
+        <w:numPr>
+          <w:ilvl w:val="0"/>
+          <w:numId w:val="50"/>
+        </w:numPr>
+        <w:rPr>
+          <w:color w:val="17365D" w:themeColor="text2" w:themeShade="BF"/>
+        </w:rPr>
+      </w:pPr>
+      <w:r>
+        <w:rPr>
+          <w:color w:val="17365D" w:themeColor="text2" w:themeShade="BF"/>
+        </w:rPr>
+        <w:t>Zoomer/Dézoomer pour mieux analyser les données, en faisant zoom/</w:t>
+      </w:r>
+      <w:proofErr w:type="spellStart"/>
+      <w:r>
+        <w:rPr>
+          <w:color w:val="17365D" w:themeColor="text2" w:themeShade="BF"/>
+        </w:rPr>
+        <w:t>dezoom</w:t>
+      </w:r>
+      <w:proofErr w:type="spellEnd"/>
+      <w:r>
+        <w:rPr>
+          <w:color w:val="17365D" w:themeColor="text2" w:themeShade="BF"/>
+        </w:rPr>
+        <w:t xml:space="preserve"> avec la molette</w:t>
+      </w:r>
+    </w:p>
+    <w:p>
+      <w:pPr>
+        <w:pStyle w:val="Corpsdetexte"/>
+        <w:numPr>
+          <w:ilvl w:val="0"/>
+          <w:numId w:val="50"/>
+        </w:numPr>
+        <w:rPr>
+          <w:color w:val="17365D" w:themeColor="text2" w:themeShade="BF"/>
+        </w:rPr>
+      </w:pPr>
+      <w:r>
+        <w:rPr>
+          <w:color w:val="17365D" w:themeColor="text2" w:themeShade="BF"/>
+        </w:rPr>
+        <w:t xml:space="preserve">Ajouter plusieurs time </w:t>
+      </w:r>
+      <w:proofErr w:type="spellStart"/>
+      <w:r>
+        <w:rPr>
+          <w:color w:val="17365D" w:themeColor="text2" w:themeShade="BF"/>
+        </w:rPr>
+        <w:t>series</w:t>
+      </w:r>
+      <w:proofErr w:type="spellEnd"/>
+      <w:r>
+        <w:rPr>
+          <w:color w:val="17365D" w:themeColor="text2" w:themeShade="BF"/>
+        </w:rPr>
+        <w:t xml:space="preserve"> simultanément et tous les voir sur le même graphique</w:t>
+      </w:r>
+    </w:p>
+    <w:p>
+      <w:pPr>
+        <w:pStyle w:val="Corpsdetexte"/>
+        <w:ind w:left="720"/>
+        <w:rPr>
+          <w:color w:val="17365D" w:themeColor="text2" w:themeShade="BF"/>
+        </w:rPr>
+      </w:pPr>
+    </w:p>
+    <w:p>
+      <w:pPr>
+        <w:pStyle w:val="Corpsdetexte"/>
+        <w:ind w:left="720"/>
+        <w:rPr>
+          <w:color w:val="17365D" w:themeColor="text2" w:themeShade="BF"/>
+        </w:rPr>
+      </w:pPr>
+    </w:p>
+    <w:p>
+      <w:pPr>
+        <w:pStyle w:val="Corpsdetexte"/>
+        <w:ind w:left="720"/>
+        <w:rPr>
+          <w:b/>
+          <w:bCs/>
+          <w:color w:val="17365D" w:themeColor="text2" w:themeShade="BF"/>
+          <w:sz w:val="24"/>
+          <w:szCs w:val="24"/>
+        </w:rPr>
+      </w:pPr>
+      <w:r>
+        <w:rPr>
+          <w:b/>
+          <w:bCs/>
+          <w:color w:val="17365D" w:themeColor="text2" w:themeShade="BF"/>
+          <w:sz w:val="24"/>
+          <w:szCs w:val="24"/>
+        </w:rPr>
+        <w:lastRenderedPageBreak/>
+        <w:t>Mode fonctions</w:t>
+      </w:r>
+    </w:p>
+    <w:p>
+      <w:pPr>
+        <w:pStyle w:val="Corpsdetexte"/>
+        <w:ind w:left="720"/>
+        <w:rPr>
+          <w:color w:val="17365D" w:themeColor="text2" w:themeShade="BF"/>
+        </w:rPr>
+      </w:pPr>
+      <w:r>
+        <w:rPr>
+          <w:color w:val="17365D" w:themeColor="text2" w:themeShade="BF"/>
+        </w:rPr>
+        <w:t>En tant qu’utilisateur,</w:t>
+      </w:r>
+    </w:p>
+    <w:p>
+      <w:pPr>
+        <w:pStyle w:val="Corpsdetexte"/>
+        <w:ind w:left="720"/>
+        <w:rPr>
+          <w:color w:val="17365D" w:themeColor="text2" w:themeShade="BF"/>
+        </w:rPr>
+      </w:pPr>
+      <w:r>
+        <w:rPr>
+          <w:color w:val="17365D" w:themeColor="text2" w:themeShade="BF"/>
+        </w:rPr>
+        <w:t>Je veux avoir un mode d'affichage des fonctions plutôt que des séries temporelles (onglet, option, ...)</w:t>
+      </w:r>
+    </w:p>
+    <w:p>
+      <w:pPr>
+        <w:pStyle w:val="Corpsdetexte"/>
+        <w:ind w:left="720"/>
+        <w:rPr>
+          <w:color w:val="17365D" w:themeColor="text2" w:themeShade="BF"/>
+        </w:rPr>
+      </w:pPr>
+      <w:r>
+        <w:rPr>
+          <w:color w:val="17365D" w:themeColor="text2" w:themeShade="BF"/>
+        </w:rPr>
+        <w:t>Afin de pouvoir changer l'affichage</w:t>
+      </w:r>
+    </w:p>
+    <w:p>
+      <w:pPr>
+        <w:pStyle w:val="Corpsdetexte"/>
+        <w:ind w:left="720"/>
+        <w:rPr>
+          <w:color w:val="17365D" w:themeColor="text2" w:themeShade="BF"/>
+        </w:rPr>
+      </w:pPr>
+    </w:p>
+    <w:p>
+      <w:pPr>
+        <w:pStyle w:val="Corpsdetexte"/>
+        <w:ind w:left="720"/>
+        <w:rPr>
+          <w:color w:val="17365D" w:themeColor="text2" w:themeShade="BF"/>
+        </w:rPr>
+      </w:pPr>
+      <w:r>
+        <w:rPr>
+          <w:color w:val="17365D" w:themeColor="text2" w:themeShade="BF"/>
+        </w:rPr>
+        <w:t>Test d'acceptance</w:t>
+      </w:r>
+    </w:p>
+    <w:p>
+      <w:pPr>
+        <w:pStyle w:val="Corpsdetexte"/>
+        <w:ind w:left="720"/>
+        <w:rPr>
+          <w:color w:val="17365D" w:themeColor="text2" w:themeShade="BF"/>
+        </w:rPr>
+      </w:pPr>
+    </w:p>
+    <w:p>
+      <w:pPr>
+        <w:pStyle w:val="Corpsdetexte"/>
+        <w:ind w:left="720"/>
+        <w:rPr>
+          <w:color w:val="17365D" w:themeColor="text2" w:themeShade="BF"/>
+        </w:rPr>
+      </w:pPr>
+      <w:r>
+        <w:rPr>
+          <w:color w:val="17365D" w:themeColor="text2" w:themeShade="BF"/>
+        </w:rPr>
+        <w:t>Etant donné je lance le programme</w:t>
+      </w:r>
+    </w:p>
+    <w:p>
+      <w:pPr>
+        <w:pStyle w:val="Corpsdetexte"/>
+        <w:ind w:left="720"/>
+        <w:rPr>
+          <w:color w:val="17365D" w:themeColor="text2" w:themeShade="BF"/>
+        </w:rPr>
+      </w:pPr>
+      <w:r>
+        <w:rPr>
+          <w:color w:val="17365D" w:themeColor="text2" w:themeShade="BF"/>
+        </w:rPr>
+        <w:t>Quand j'utilise le programme</w:t>
+      </w:r>
+    </w:p>
+    <w:p>
+      <w:pPr>
+        <w:pStyle w:val="Corpsdetexte"/>
+        <w:ind w:left="720"/>
+        <w:rPr>
+          <w:color w:val="17365D" w:themeColor="text2" w:themeShade="BF"/>
+        </w:rPr>
+      </w:pPr>
+      <w:r>
+        <w:rPr>
+          <w:color w:val="17365D" w:themeColor="text2" w:themeShade="BF"/>
+        </w:rPr>
+        <w:t>Il y a un choix de faire des fonctions</w:t>
+      </w:r>
+    </w:p>
+    <w:p>
+      <w:pPr>
+        <w:pStyle w:val="Corpsdetexte"/>
+        <w:ind w:left="720"/>
+        <w:rPr>
+          <w:color w:val="17365D" w:themeColor="text2" w:themeShade="BF"/>
+        </w:rPr>
+      </w:pPr>
+    </w:p>
+    <w:p>
+      <w:pPr>
+        <w:pStyle w:val="Corpsdetexte"/>
+        <w:numPr>
+          <w:ilvl w:val="0"/>
+          <w:numId w:val="50"/>
+        </w:numPr>
+        <w:rPr>
+          <w:color w:val="17365D" w:themeColor="text2" w:themeShade="BF"/>
+        </w:rPr>
+      </w:pPr>
+      <w:r>
+        <w:rPr>
+          <w:color w:val="17365D" w:themeColor="text2" w:themeShade="BF"/>
+        </w:rPr>
+        <w:t>Choix d'utiliser des fonctions au lieu des séries temporelles</w:t>
+      </w:r>
+    </w:p>
+    <w:p>
+      <w:pPr>
+        <w:pStyle w:val="Corpsdetexte"/>
+        <w:numPr>
+          <w:ilvl w:val="0"/>
+          <w:numId w:val="50"/>
+        </w:numPr>
+        <w:rPr>
+          <w:color w:val="17365D" w:themeColor="text2" w:themeShade="BF"/>
+        </w:rPr>
+      </w:pPr>
+      <w:r>
+        <w:rPr>
+          <w:color w:val="17365D" w:themeColor="text2" w:themeShade="BF"/>
+        </w:rPr>
+        <w:t xml:space="preserve">Affichage de fonctions différentes (2x, sin(x), </w:t>
+      </w:r>
+      <w:proofErr w:type="gramStart"/>
+      <w:r>
+        <w:rPr>
+          <w:color w:val="17365D" w:themeColor="text2" w:themeShade="BF"/>
+        </w:rPr>
+        <w:t>etc..</w:t>
+      </w:r>
+      <w:proofErr w:type="gramEnd"/>
+      <w:r>
+        <w:rPr>
+          <w:color w:val="17365D" w:themeColor="text2" w:themeShade="BF"/>
+        </w:rPr>
+        <w:t>)</w:t>
+      </w:r>
+    </w:p>
+    <w:p>
+      <w:pPr>
+        <w:pStyle w:val="Corpsdetexte"/>
+        <w:numPr>
+          <w:ilvl w:val="0"/>
+          <w:numId w:val="50"/>
+        </w:numPr>
+        <w:rPr>
+          <w:color w:val="17365D" w:themeColor="text2" w:themeShade="BF"/>
+        </w:rPr>
+      </w:pPr>
+      <w:r>
+        <w:rPr>
+          <w:color w:val="17365D" w:themeColor="text2" w:themeShade="BF"/>
+        </w:rPr>
+        <w:t xml:space="preserve">Choix de </w:t>
+      </w:r>
+      <w:r>
+        <w:rPr>
+          <w:color w:val="17365D" w:themeColor="text2" w:themeShade="BF"/>
+        </w:rPr>
+        <w:t>quelles fonctions</w:t>
+      </w:r>
+      <w:r>
+        <w:rPr>
+          <w:color w:val="17365D" w:themeColor="text2" w:themeShade="BF"/>
+        </w:rPr>
+        <w:t xml:space="preserve"> sont utilisées sur le graphique (une ou plusieurs au même temps)</w:t>
+      </w:r>
+    </w:p>
+    <w:p>
+      <w:pPr>
+        <w:pStyle w:val="Corpsdetexte"/>
+        <w:rPr>
+          <w:color w:val="17365D" w:themeColor="text2" w:themeShade="BF"/>
+        </w:rPr>
+      </w:pPr>
+    </w:p>
+    <w:p>
+      <w:pPr>
+        <w:pStyle w:val="Titre1"/>
+        <w:rPr>
+          <w:color w:val="17365D" w:themeColor="text2" w:themeShade="BF"/>
+        </w:rPr>
+      </w:pPr>
       <w:bookmarkStart w:id="9" w:name="_Toc207974533"/>
       <w:r>
         <w:rPr>
@@ -2376,7 +3883,6 @@
         <w:rPr>
           <w:color w:val="17365D" w:themeColor="text2" w:themeShade="BF"/>
         </w:rPr>
-        <w:lastRenderedPageBreak/>
         <w:t>journal de travail</w:t>
       </w:r>
       <w:bookmarkEnd w:id="11"/>
@@ -2519,9 +4025,9 @@
       <w:tblLook w:val="01E0" w:firstRow="1" w:lastRow="1" w:firstColumn="1" w:lastColumn="1" w:noHBand="0" w:noVBand="0"/>
     </w:tblPr>
     <w:tblGrid>
-      <w:gridCol w:w="3438"/>
-      <w:gridCol w:w="2607"/>
-      <w:gridCol w:w="3025"/>
+      <w:gridCol w:w="3437"/>
+      <w:gridCol w:w="2609"/>
+      <w:gridCol w:w="3024"/>
     </w:tblGrid>
     <w:tr>
       <w:trPr>
@@ -2540,6 +4046,7 @@
           <w:r>
             <w:t>Auteur</w:t>
           </w:r>
+          <w:proofErr w:type="gramStart"/>
           <w:r>
             <w:rPr>
               <w:rFonts w:cs="Arial"/>
@@ -2547,22 +4054,13 @@
             </w:rPr>
             <w:t> :</w:t>
           </w:r>
-          <w:fldSimple w:instr=" AUTHOR   \* MERGEFORMAT ">
-            <w:r>
-              <w:rPr>
-                <w:rFonts w:cs="Arial"/>
-                <w:noProof/>
-                <w:szCs w:val="16"/>
-              </w:rPr>
-              <w:t>Gonzalo Javier</w:t>
-            </w:r>
-            <w:r>
-              <w:rPr>
-                <w:noProof/>
-              </w:rPr>
-              <w:t xml:space="preserve"> Herrera Egoavil</w:t>
-            </w:r>
-          </w:fldSimple>
+          <w:r>
+            <w:t>Samuel</w:t>
+          </w:r>
+          <w:proofErr w:type="gramEnd"/>
+          <w:r>
+            <w:t xml:space="preserve"> Sallaku</w:t>
+          </w:r>
         </w:p>
         <w:p>
           <w:pPr>
@@ -2674,13 +4172,6 @@
               <w:szCs w:val="16"/>
             </w:rPr>
           </w:pPr>
-          <w:r>
-            <w:rPr>
-              <w:rFonts w:cs="Arial"/>
-              <w:szCs w:val="16"/>
-            </w:rPr>
-            <w:t xml:space="preserve">Modifié par : </w:t>
-          </w:r>
           <w:r>
             <w:fldChar w:fldCharType="begin"/>
           </w:r>
@@ -2824,56 +4315,6 @@
               <w:szCs w:val="16"/>
             </w:rPr>
           </w:pPr>
-          <w:r>
-            <w:rPr>
-              <w:rFonts w:cs="Arial"/>
-              <w:szCs w:val="16"/>
-            </w:rPr>
-            <w:t>Impression</w:t>
-          </w:r>
-          <w:r>
-            <w:rPr>
-              <w:rFonts w:cs="Arial"/>
-              <w:szCs w:val="16"/>
-            </w:rPr>
-            <w:t xml:space="preserve"> : </w:t>
-          </w:r>
-          <w:r>
-            <w:rPr>
-              <w:rFonts w:cs="Arial"/>
-              <w:szCs w:val="16"/>
-            </w:rPr>
-            <w:fldChar w:fldCharType="begin"/>
-          </w:r>
-          <w:r>
-            <w:rPr>
-              <w:rFonts w:cs="Arial"/>
-              <w:szCs w:val="16"/>
-            </w:rPr>
-            <w:instrText xml:space="preserve"> PRINTDATE  \@ "dd.MM.yyyy HH:mm"  \* MERGEFORMAT </w:instrText>
-          </w:r>
-          <w:r>
-            <w:rPr>
-              <w:rFonts w:cs="Arial"/>
-              <w:szCs w:val="16"/>
-            </w:rPr>
-            <w:fldChar w:fldCharType="separate"/>
-          </w:r>
-          <w:r>
-            <w:rPr>
-              <w:rFonts w:cs="Arial"/>
-              <w:noProof/>
-              <w:szCs w:val="16"/>
-            </w:rPr>
-            <w:t>04.09.2009 15:21</w:t>
-          </w:r>
-          <w:r>
-            <w:rPr>
-              <w:rFonts w:cs="Arial"/>
-              <w:szCs w:val="16"/>
-            </w:rPr>
-            <w:fldChar w:fldCharType="end"/>
-          </w:r>
         </w:p>
       </w:tc>
     </w:tr>
@@ -2894,66 +4335,6 @@
               <w:szCs w:val="16"/>
             </w:rPr>
           </w:pPr>
-          <w:r>
-            <w:rPr>
-              <w:rFonts w:cs="Arial"/>
-              <w:szCs w:val="16"/>
-            </w:rPr>
-            <w:t xml:space="preserve">Version: </w:t>
-          </w:r>
-          <w:fldSimple w:instr=" REVNUM   \* MERGEFORMAT ">
-            <w:r>
-              <w:rPr>
-                <w:rFonts w:cs="Arial"/>
-                <w:noProof/>
-                <w:szCs w:val="16"/>
-              </w:rPr>
-              <w:t>1</w:t>
-            </w:r>
-          </w:fldSimple>
-          <w:r>
-            <w:rPr>
-              <w:rFonts w:cs="Arial"/>
-              <w:szCs w:val="16"/>
-            </w:rPr>
-            <w:t xml:space="preserve"> du </w:t>
-          </w:r>
-          <w:r>
-            <w:rPr>
-              <w:rFonts w:cs="Arial"/>
-              <w:szCs w:val="16"/>
-            </w:rPr>
-            <w:fldChar w:fldCharType="begin"/>
-          </w:r>
-          <w:r>
-            <w:rPr>
-              <w:rFonts w:cs="Arial"/>
-              <w:szCs w:val="16"/>
-            </w:rPr>
-            <w:instrText xml:space="preserve"> SAVEDATE  \@ "dd.MM.yyyy HH:mm"  \* MERGEFORMAT </w:instrText>
-          </w:r>
-          <w:r>
-            <w:rPr>
-              <w:rFonts w:cs="Arial"/>
-              <w:szCs w:val="16"/>
-            </w:rPr>
-            <w:fldChar w:fldCharType="separate"/>
-          </w:r>
-          <w:r>
-            <w:rPr>
-              <w:rFonts w:cs="Arial"/>
-              <w:noProof/>
-              <w:szCs w:val="16"/>
-            </w:rPr>
-            <w:t>05.09.2025 15:57</w:t>
-          </w:r>
-          <w:r>
-            <w:rPr>
-              <w:rFonts w:cs="Arial"/>
-              <w:szCs w:val="16"/>
-            </w:rPr>
-            <w:fldChar w:fldCharType="end"/>
-          </w:r>
         </w:p>
       </w:tc>
       <w:tc>
@@ -2971,16 +4352,6 @@
               <w:szCs w:val="16"/>
             </w:rPr>
           </w:pPr>
-          <w:fldSimple w:instr=" FILENAME  \* FirstCap  \* MERGEFORMAT ">
-            <w:r>
-              <w:rPr>
-                <w:rFonts w:cs="Arial"/>
-                <w:noProof/>
-                <w:szCs w:val="16"/>
-              </w:rPr>
-              <w:t>Document2</w:t>
-            </w:r>
-          </w:fldSimple>
         </w:p>
       </w:tc>
     </w:tr>
@@ -3157,7 +4528,7 @@
         <v:path o:extrusionok="f" gradientshapeok="t" o:connecttype="rect"/>
         <o:lock v:ext="edit" aspectratio="t"/>
       </v:shapetype>
-      <v:shape id="_x0000_i1034" type="#_x0000_t75" style="width:12pt;height:12pt" o:bullet="t">
+      <v:shape id="_x0000_i1058" type="#_x0000_t75" style="width:12pt;height:12pt" o:bullet="t">
         <v:imagedata r:id="rId1" o:title="BD10263_"/>
       </v:shape>
     </w:pict>
@@ -6065,6 +7436,119 @@
     </w:lvl>
   </w:abstractNum>
   <w:abstractNum w:abstractNumId="35" w15:restartNumberingAfterBreak="0">
+    <w:nsid w:val="5E872466"/>
+    <w:multiLevelType w:val="hybridMultilevel"/>
+    <w:tmpl w:val="C5EEC01E"/>
+    <w:lvl w:ilvl="0" w:tplc="100C0001">
+      <w:start w:val="1"/>
+      <w:numFmt w:val="bullet"/>
+      <w:lvlText w:val=""/>
+      <w:lvlJc w:val="left"/>
+      <w:pPr>
+        <w:ind w:left="720" w:hanging="360"/>
+      </w:pPr>
+      <w:rPr>
+        <w:rFonts w:ascii="Symbol" w:hAnsi="Symbol" w:hint="default"/>
+      </w:rPr>
+    </w:lvl>
+    <w:lvl w:ilvl="1" w:tplc="100C0003" w:tentative="1">
+      <w:start w:val="1"/>
+      <w:numFmt w:val="bullet"/>
+      <w:lvlText w:val="o"/>
+      <w:lvlJc w:val="left"/>
+      <w:pPr>
+        <w:ind w:left="1440" w:hanging="360"/>
+      </w:pPr>
+      <w:rPr>
+        <w:rFonts w:ascii="Courier New" w:hAnsi="Courier New" w:cs="Courier New" w:hint="default"/>
+      </w:rPr>
+    </w:lvl>
+    <w:lvl w:ilvl="2" w:tplc="100C0005" w:tentative="1">
+      <w:start w:val="1"/>
+      <w:numFmt w:val="bullet"/>
+      <w:lvlText w:val=""/>
+      <w:lvlJc w:val="left"/>
+      <w:pPr>
+        <w:ind w:left="2160" w:hanging="360"/>
+      </w:pPr>
+      <w:rPr>
+        <w:rFonts w:ascii="Wingdings" w:hAnsi="Wingdings" w:hint="default"/>
+      </w:rPr>
+    </w:lvl>
+    <w:lvl w:ilvl="3" w:tplc="100C0001" w:tentative="1">
+      <w:start w:val="1"/>
+      <w:numFmt w:val="bullet"/>
+      <w:lvlText w:val=""/>
+      <w:lvlJc w:val="left"/>
+      <w:pPr>
+        <w:ind w:left="2880" w:hanging="360"/>
+      </w:pPr>
+      <w:rPr>
+        <w:rFonts w:ascii="Symbol" w:hAnsi="Symbol" w:hint="default"/>
+      </w:rPr>
+    </w:lvl>
+    <w:lvl w:ilvl="4" w:tplc="100C0003" w:tentative="1">
+      <w:start w:val="1"/>
+      <w:numFmt w:val="bullet"/>
+      <w:lvlText w:val="o"/>
+      <w:lvlJc w:val="left"/>
+      <w:pPr>
+        <w:ind w:left="3600" w:hanging="360"/>
+      </w:pPr>
+      <w:rPr>
+        <w:rFonts w:ascii="Courier New" w:hAnsi="Courier New" w:cs="Courier New" w:hint="default"/>
+      </w:rPr>
+    </w:lvl>
+    <w:lvl w:ilvl="5" w:tplc="100C0005" w:tentative="1">
+      <w:start w:val="1"/>
+      <w:numFmt w:val="bullet"/>
+      <w:lvlText w:val=""/>
+      <w:lvlJc w:val="left"/>
+      <w:pPr>
+        <w:ind w:left="4320" w:hanging="360"/>
+      </w:pPr>
+      <w:rPr>
+        <w:rFonts w:ascii="Wingdings" w:hAnsi="Wingdings" w:hint="default"/>
+      </w:rPr>
+    </w:lvl>
+    <w:lvl w:ilvl="6" w:tplc="100C0001" w:tentative="1">
+      <w:start w:val="1"/>
+      <w:numFmt w:val="bullet"/>
+      <w:lvlText w:val=""/>
+      <w:lvlJc w:val="left"/>
+      <w:pPr>
+        <w:ind w:left="5040" w:hanging="360"/>
+      </w:pPr>
+      <w:rPr>
+        <w:rFonts w:ascii="Symbol" w:hAnsi="Symbol" w:hint="default"/>
+      </w:rPr>
+    </w:lvl>
+    <w:lvl w:ilvl="7" w:tplc="100C0003" w:tentative="1">
+      <w:start w:val="1"/>
+      <w:numFmt w:val="bullet"/>
+      <w:lvlText w:val="o"/>
+      <w:lvlJc w:val="left"/>
+      <w:pPr>
+        <w:ind w:left="5760" w:hanging="360"/>
+      </w:pPr>
+      <w:rPr>
+        <w:rFonts w:ascii="Courier New" w:hAnsi="Courier New" w:cs="Courier New" w:hint="default"/>
+      </w:rPr>
+    </w:lvl>
+    <w:lvl w:ilvl="8" w:tplc="100C0005" w:tentative="1">
+      <w:start w:val="1"/>
+      <w:numFmt w:val="bullet"/>
+      <w:lvlText w:val=""/>
+      <w:lvlJc w:val="left"/>
+      <w:pPr>
+        <w:ind w:left="6480" w:hanging="360"/>
+      </w:pPr>
+      <w:rPr>
+        <w:rFonts w:ascii="Wingdings" w:hAnsi="Wingdings" w:hint="default"/>
+      </w:rPr>
+    </w:lvl>
+  </w:abstractNum>
+  <w:abstractNum w:abstractNumId="36" w15:restartNumberingAfterBreak="0">
     <w:nsid w:val="63A9062F"/>
     <w:multiLevelType w:val="multilevel"/>
     <w:tmpl w:val="DCCE794A"/>
@@ -6204,7 +7688,7 @@
       </w:rPr>
     </w:lvl>
   </w:abstractNum>
-  <w:abstractNum w:abstractNumId="36" w15:restartNumberingAfterBreak="0">
+  <w:abstractNum w:abstractNumId="37" w15:restartNumberingAfterBreak="0">
     <w:nsid w:val="643F0961"/>
     <w:multiLevelType w:val="multilevel"/>
     <w:tmpl w:val="100C0021"/>
@@ -6317,7 +7801,7 @@
       </w:rPr>
     </w:lvl>
   </w:abstractNum>
-  <w:abstractNum w:abstractNumId="37" w15:restartNumberingAfterBreak="0">
+  <w:abstractNum w:abstractNumId="38" w15:restartNumberingAfterBreak="0">
     <w:nsid w:val="6D6476B9"/>
     <w:multiLevelType w:val="multilevel"/>
     <w:tmpl w:val="100C0023"/>
@@ -6404,7 +7888,120 @@
       </w:pPr>
     </w:lvl>
   </w:abstractNum>
-  <w:abstractNum w:abstractNumId="38" w15:restartNumberingAfterBreak="0">
+  <w:abstractNum w:abstractNumId="39" w15:restartNumberingAfterBreak="0">
+    <w:nsid w:val="6E951FF0"/>
+    <w:multiLevelType w:val="hybridMultilevel"/>
+    <w:tmpl w:val="005033FC"/>
+    <w:lvl w:ilvl="0" w:tplc="100C0001">
+      <w:start w:val="1"/>
+      <w:numFmt w:val="bullet"/>
+      <w:lvlText w:val=""/>
+      <w:lvlJc w:val="left"/>
+      <w:pPr>
+        <w:ind w:left="1287" w:hanging="360"/>
+      </w:pPr>
+      <w:rPr>
+        <w:rFonts w:ascii="Symbol" w:hAnsi="Symbol" w:hint="default"/>
+      </w:rPr>
+    </w:lvl>
+    <w:lvl w:ilvl="1" w:tplc="100C0003" w:tentative="1">
+      <w:start w:val="1"/>
+      <w:numFmt w:val="bullet"/>
+      <w:lvlText w:val="o"/>
+      <w:lvlJc w:val="left"/>
+      <w:pPr>
+        <w:ind w:left="2007" w:hanging="360"/>
+      </w:pPr>
+      <w:rPr>
+        <w:rFonts w:ascii="Courier New" w:hAnsi="Courier New" w:cs="Courier New" w:hint="default"/>
+      </w:rPr>
+    </w:lvl>
+    <w:lvl w:ilvl="2" w:tplc="100C0005" w:tentative="1">
+      <w:start w:val="1"/>
+      <w:numFmt w:val="bullet"/>
+      <w:lvlText w:val=""/>
+      <w:lvlJc w:val="left"/>
+      <w:pPr>
+        <w:ind w:left="2727" w:hanging="360"/>
+      </w:pPr>
+      <w:rPr>
+        <w:rFonts w:ascii="Wingdings" w:hAnsi="Wingdings" w:hint="default"/>
+      </w:rPr>
+    </w:lvl>
+    <w:lvl w:ilvl="3" w:tplc="100C0001" w:tentative="1">
+      <w:start w:val="1"/>
+      <w:numFmt w:val="bullet"/>
+      <w:lvlText w:val=""/>
+      <w:lvlJc w:val="left"/>
+      <w:pPr>
+        <w:ind w:left="3447" w:hanging="360"/>
+      </w:pPr>
+      <w:rPr>
+        <w:rFonts w:ascii="Symbol" w:hAnsi="Symbol" w:hint="default"/>
+      </w:rPr>
+    </w:lvl>
+    <w:lvl w:ilvl="4" w:tplc="100C0003" w:tentative="1">
+      <w:start w:val="1"/>
+      <w:numFmt w:val="bullet"/>
+      <w:lvlText w:val="o"/>
+      <w:lvlJc w:val="left"/>
+      <w:pPr>
+        <w:ind w:left="4167" w:hanging="360"/>
+      </w:pPr>
+      <w:rPr>
+        <w:rFonts w:ascii="Courier New" w:hAnsi="Courier New" w:cs="Courier New" w:hint="default"/>
+      </w:rPr>
+    </w:lvl>
+    <w:lvl w:ilvl="5" w:tplc="100C0005" w:tentative="1">
+      <w:start w:val="1"/>
+      <w:numFmt w:val="bullet"/>
+      <w:lvlText w:val=""/>
+      <w:lvlJc w:val="left"/>
+      <w:pPr>
+        <w:ind w:left="4887" w:hanging="360"/>
+      </w:pPr>
+      <w:rPr>
+        <w:rFonts w:ascii="Wingdings" w:hAnsi="Wingdings" w:hint="default"/>
+      </w:rPr>
+    </w:lvl>
+    <w:lvl w:ilvl="6" w:tplc="100C0001" w:tentative="1">
+      <w:start w:val="1"/>
+      <w:numFmt w:val="bullet"/>
+      <w:lvlText w:val=""/>
+      <w:lvlJc w:val="left"/>
+      <w:pPr>
+        <w:ind w:left="5607" w:hanging="360"/>
+      </w:pPr>
+      <w:rPr>
+        <w:rFonts w:ascii="Symbol" w:hAnsi="Symbol" w:hint="default"/>
+      </w:rPr>
+    </w:lvl>
+    <w:lvl w:ilvl="7" w:tplc="100C0003" w:tentative="1">
+      <w:start w:val="1"/>
+      <w:numFmt w:val="bullet"/>
+      <w:lvlText w:val="o"/>
+      <w:lvlJc w:val="left"/>
+      <w:pPr>
+        <w:ind w:left="6327" w:hanging="360"/>
+      </w:pPr>
+      <w:rPr>
+        <w:rFonts w:ascii="Courier New" w:hAnsi="Courier New" w:cs="Courier New" w:hint="default"/>
+      </w:rPr>
+    </w:lvl>
+    <w:lvl w:ilvl="8" w:tplc="100C0005" w:tentative="1">
+      <w:start w:val="1"/>
+      <w:numFmt w:val="bullet"/>
+      <w:lvlText w:val=""/>
+      <w:lvlJc w:val="left"/>
+      <w:pPr>
+        <w:ind w:left="7047" w:hanging="360"/>
+      </w:pPr>
+      <w:rPr>
+        <w:rFonts w:ascii="Wingdings" w:hAnsi="Wingdings" w:hint="default"/>
+      </w:rPr>
+    </w:lvl>
+  </w:abstractNum>
+  <w:abstractNum w:abstractNumId="40" w15:restartNumberingAfterBreak="0">
     <w:nsid w:val="70C03573"/>
     <w:multiLevelType w:val="multilevel"/>
     <w:tmpl w:val="100C0021"/>
@@ -6517,7 +8114,7 @@
       </w:rPr>
     </w:lvl>
   </w:abstractNum>
-  <w:abstractNum w:abstractNumId="39" w15:restartNumberingAfterBreak="0">
+  <w:abstractNum w:abstractNumId="41" w15:restartNumberingAfterBreak="0">
     <w:nsid w:val="79CD09A9"/>
     <w:multiLevelType w:val="multilevel"/>
     <w:tmpl w:val="100C0021"/>
@@ -6630,7 +8227,7 @@
       </w:rPr>
     </w:lvl>
   </w:abstractNum>
-  <w:abstractNum w:abstractNumId="40" w15:restartNumberingAfterBreak="0">
+  <w:abstractNum w:abstractNumId="42" w15:restartNumberingAfterBreak="0">
     <w:nsid w:val="7E7F1C51"/>
     <w:multiLevelType w:val="multilevel"/>
     <w:tmpl w:val="100C0021"/>
@@ -6753,10 +8350,10 @@
     <w:abstractNumId w:val="15"/>
   </w:num>
   <w:num w:numId="4" w16cid:durableId="2080400766">
-    <w:abstractNumId w:val="35"/>
+    <w:abstractNumId w:val="36"/>
   </w:num>
   <w:num w:numId="5" w16cid:durableId="797332373">
-    <w:abstractNumId w:val="35"/>
+    <w:abstractNumId w:val="36"/>
   </w:num>
   <w:num w:numId="6" w16cid:durableId="1905942367">
     <w:abstractNumId w:val="15"/>
@@ -6771,7 +8368,7 @@
     <w:abstractNumId w:val="15"/>
   </w:num>
   <w:num w:numId="10" w16cid:durableId="1698969999">
-    <w:abstractNumId w:val="35"/>
+    <w:abstractNumId w:val="36"/>
   </w:num>
   <w:num w:numId="11" w16cid:durableId="292559053">
     <w:abstractNumId w:val="15"/>
@@ -6795,16 +8392,16 @@
     <w:abstractNumId w:val="27"/>
   </w:num>
   <w:num w:numId="18" w16cid:durableId="331028464">
-    <w:abstractNumId w:val="40"/>
+    <w:abstractNumId w:val="42"/>
   </w:num>
   <w:num w:numId="19" w16cid:durableId="1449469463">
-    <w:abstractNumId w:val="38"/>
+    <w:abstractNumId w:val="40"/>
   </w:num>
   <w:num w:numId="20" w16cid:durableId="1238512246">
     <w:abstractNumId w:val="10"/>
   </w:num>
   <w:num w:numId="21" w16cid:durableId="2092382594">
-    <w:abstractNumId w:val="36"/>
+    <w:abstractNumId w:val="37"/>
   </w:num>
   <w:num w:numId="22" w16cid:durableId="118379980">
     <w:abstractNumId w:val="26"/>
@@ -6834,7 +8431,7 @@
     <w:abstractNumId w:val="30"/>
   </w:num>
   <w:num w:numId="31" w16cid:durableId="670379852">
-    <w:abstractNumId w:val="37"/>
+    <w:abstractNumId w:val="38"/>
   </w:num>
   <w:num w:numId="32" w16cid:durableId="529419718">
     <w:abstractNumId w:val="8"/>
@@ -6873,7 +8470,7 @@
     <w:abstractNumId w:val="25"/>
   </w:num>
   <w:num w:numId="44" w16cid:durableId="1492134416">
-    <w:abstractNumId w:val="39"/>
+    <w:abstractNumId w:val="41"/>
   </w:num>
   <w:num w:numId="45" w16cid:durableId="875118114">
     <w:abstractNumId w:val="14"/>
@@ -6886,6 +8483,12 @@
   </w:num>
   <w:num w:numId="48" w16cid:durableId="1498419416">
     <w:abstractNumId w:val="21"/>
+  </w:num>
+  <w:num w:numId="49" w16cid:durableId="402139971">
+    <w:abstractNumId w:val="39"/>
+  </w:num>
+  <w:num w:numId="50" w16cid:durableId="385421374">
+    <w:abstractNumId w:val="35"/>
   </w:num>
   <w:numIdMacAtCleanup w:val="4"/>
 </w:numbering>

</xml_diff>

<commit_message>
doc(rapport): finished User Stories
[40][DONE]
J'ai fini les User Stories, validé par le prof. J'ai refait les User stories sur le rapport et ajouté de maquettes supplémentaires
</commit_message>
<xml_diff>
--- a/doc-livrables/Rapport-P_FUN-SamuelSallaku.docx
+++ b/doc-livrables/Rapport-P_FUN-SamuelSallaku.docx
@@ -2252,7 +2252,31 @@
     </w:p>
     <w:p>
       <w:pPr>
+        <w:pStyle w:val="Titre1"/>
+        <w:rPr>
+          <w:color w:val="17365D" w:themeColor="text2" w:themeShade="BF"/>
+        </w:rPr>
+      </w:pPr>
+      <w:r>
+        <w:rPr>
+          <w:color w:val="17365D" w:themeColor="text2" w:themeShade="BF"/>
+        </w:rPr>
+        <w:t>User Stories</w:t>
+      </w:r>
+    </w:p>
+    <w:p>
+      <w:pPr>
         <w:pStyle w:val="Corpsdetexte"/>
+        <w:ind w:left="720"/>
+        <w:rPr>
+          <w:color w:val="17365D" w:themeColor="text2" w:themeShade="BF"/>
+        </w:rPr>
+      </w:pPr>
+    </w:p>
+    <w:p>
+      <w:pPr>
+        <w:pStyle w:val="Corpsdetexte"/>
+        <w:ind w:left="720"/>
         <w:rPr>
           <w:b/>
           <w:bCs/>
@@ -2269,34 +2293,1135 @@
           <w:sz w:val="24"/>
           <w:szCs w:val="24"/>
         </w:rPr>
-        <w:t>Maquette :</w:t>
+        <w:t>Séries temporelles</w:t>
       </w:r>
     </w:p>
     <w:p>
       <w:pPr>
         <w:pStyle w:val="Corpsdetexte"/>
-        <w:rPr>
-          <w:color w:val="17365D" w:themeColor="text2" w:themeShade="BF"/>
-        </w:rPr>
-      </w:pPr>
+        <w:ind w:left="720"/>
+        <w:rPr>
+          <w:color w:val="17365D" w:themeColor="text2" w:themeShade="BF"/>
+        </w:rPr>
+      </w:pPr>
+      <w:r>
+        <w:rPr>
+          <w:color w:val="17365D" w:themeColor="text2" w:themeShade="BF"/>
+        </w:rPr>
+        <w:t>En tant qu’utilisateur,</w:t>
+      </w:r>
     </w:p>
     <w:p>
       <w:pPr>
         <w:pStyle w:val="Corpsdetexte"/>
-        <w:rPr>
-          <w:color w:val="17365D" w:themeColor="text2" w:themeShade="BF"/>
-        </w:rPr>
+        <w:ind w:left="720"/>
+        <w:rPr>
+          <w:color w:val="17365D" w:themeColor="text2" w:themeShade="BF"/>
+        </w:rPr>
+      </w:pPr>
+      <w:r>
+        <w:rPr>
+          <w:color w:val="17365D" w:themeColor="text2" w:themeShade="BF"/>
+        </w:rPr>
+        <w:t xml:space="preserve">Je veux afficher une représentation graphique de plusieurs séries temporelles (time </w:t>
+      </w:r>
+      <w:proofErr w:type="spellStart"/>
+      <w:r>
+        <w:rPr>
+          <w:color w:val="17365D" w:themeColor="text2" w:themeShade="BF"/>
+        </w:rPr>
+        <w:t>serie</w:t>
+      </w:r>
+      <w:proofErr w:type="spellEnd"/>
+      <w:r>
+        <w:rPr>
+          <w:color w:val="17365D" w:themeColor="text2" w:themeShade="BF"/>
+        </w:rPr>
+        <w:t>) simultanément,</w:t>
+      </w:r>
+    </w:p>
+    <w:p>
+      <w:pPr>
+        <w:pStyle w:val="Corpsdetexte"/>
+        <w:ind w:left="720"/>
+        <w:rPr>
+          <w:color w:val="17365D" w:themeColor="text2" w:themeShade="BF"/>
+        </w:rPr>
+      </w:pPr>
+      <w:r>
+        <w:rPr>
+          <w:color w:val="17365D" w:themeColor="text2" w:themeShade="BF"/>
+        </w:rPr>
+        <w:t>Afin de comparer et analyser l'évolution des données que j'importe dans le temps.</w:t>
+      </w:r>
+    </w:p>
+    <w:p>
+      <w:pPr>
+        <w:pStyle w:val="Corpsdetexte"/>
+        <w:ind w:left="720"/>
+        <w:rPr>
+          <w:color w:val="17365D" w:themeColor="text2" w:themeShade="BF"/>
+        </w:rPr>
+      </w:pPr>
+    </w:p>
+    <w:p>
+      <w:pPr>
+        <w:pStyle w:val="Corpsdetexte"/>
+        <w:ind w:left="720"/>
+        <w:rPr>
+          <w:color w:val="17365D" w:themeColor="text2" w:themeShade="BF"/>
+        </w:rPr>
+      </w:pPr>
+      <w:r>
+        <w:rPr>
+          <w:color w:val="17365D" w:themeColor="text2" w:themeShade="BF"/>
+        </w:rPr>
+        <w:t>Test d'acceptance</w:t>
+      </w:r>
+    </w:p>
+    <w:p>
+      <w:pPr>
+        <w:pStyle w:val="Corpsdetexte"/>
+        <w:ind w:left="720"/>
+        <w:rPr>
+          <w:color w:val="17365D" w:themeColor="text2" w:themeShade="BF"/>
+        </w:rPr>
+      </w:pPr>
+    </w:p>
+    <w:p>
+      <w:pPr>
+        <w:pStyle w:val="Corpsdetexte"/>
+        <w:numPr>
+          <w:ilvl w:val="0"/>
+          <w:numId w:val="51"/>
+        </w:numPr>
+        <w:rPr>
+          <w:color w:val="17365D" w:themeColor="text2" w:themeShade="BF"/>
+        </w:rPr>
+      </w:pPr>
+      <w:r>
+        <w:rPr>
+          <w:color w:val="17365D" w:themeColor="text2" w:themeShade="BF"/>
+        </w:rPr>
+        <w:t>Dès qu'on lance le programme, on arrive sur l'écran principal (voir maquette 1)</w:t>
+      </w:r>
+    </w:p>
+    <w:p>
+      <w:pPr>
+        <w:pStyle w:val="Corpsdetexte"/>
+        <w:numPr>
+          <w:ilvl w:val="0"/>
+          <w:numId w:val="51"/>
+        </w:numPr>
+        <w:rPr>
+          <w:color w:val="17365D" w:themeColor="text2" w:themeShade="BF"/>
+        </w:rPr>
+      </w:pPr>
+      <w:r>
+        <w:rPr>
+          <w:color w:val="17365D" w:themeColor="text2" w:themeShade="BF"/>
+        </w:rPr>
+        <w:t xml:space="preserve">Quand je clique sur une des cases à cocher, la série temporelle correspondante s'affiche, et si je reclique, elle </w:t>
+      </w:r>
+      <w:proofErr w:type="gramStart"/>
+      <w:r>
+        <w:rPr>
+          <w:color w:val="17365D" w:themeColor="text2" w:themeShade="BF"/>
+        </w:rPr>
+        <w:t>disparaît(</w:t>
+      </w:r>
+      <w:proofErr w:type="gramEnd"/>
+      <w:r>
+        <w:rPr>
+          <w:color w:val="17365D" w:themeColor="text2" w:themeShade="BF"/>
+        </w:rPr>
+        <w:t>voir maquette 1)</w:t>
+      </w:r>
+    </w:p>
+    <w:p>
+      <w:pPr>
+        <w:pStyle w:val="Corpsdetexte"/>
+        <w:numPr>
+          <w:ilvl w:val="0"/>
+          <w:numId w:val="51"/>
+        </w:numPr>
+        <w:rPr>
+          <w:color w:val="17365D" w:themeColor="text2" w:themeShade="BF"/>
+        </w:rPr>
+      </w:pPr>
+      <w:r>
+        <w:rPr>
+          <w:color w:val="17365D" w:themeColor="text2" w:themeShade="BF"/>
+        </w:rPr>
+        <w:t xml:space="preserve">Quand je clic sur une des cases à cocher sous la catégorie "Année", l'année correspondante s'affiche ou disparaît pour toutes les </w:t>
+      </w:r>
+      <w:proofErr w:type="gramStart"/>
+      <w:r>
+        <w:rPr>
+          <w:color w:val="17365D" w:themeColor="text2" w:themeShade="BF"/>
+        </w:rPr>
+        <w:t>séries(</w:t>
+      </w:r>
+      <w:proofErr w:type="gramEnd"/>
+      <w:r>
+        <w:rPr>
+          <w:color w:val="17365D" w:themeColor="text2" w:themeShade="BF"/>
+        </w:rPr>
+        <w:t>voir maquette 3)</w:t>
+      </w:r>
+    </w:p>
+    <w:p>
+      <w:pPr>
+        <w:pStyle w:val="Corpsdetexte"/>
+        <w:numPr>
+          <w:ilvl w:val="0"/>
+          <w:numId w:val="51"/>
+        </w:numPr>
+        <w:rPr>
+          <w:color w:val="17365D" w:themeColor="text2" w:themeShade="BF"/>
+        </w:rPr>
+      </w:pPr>
+      <w:r>
+        <w:rPr>
+          <w:color w:val="17365D" w:themeColor="text2" w:themeShade="BF"/>
+        </w:rPr>
+        <w:t xml:space="preserve">Si plusieurs cases sont cochées, alors il y aura plusieurs années </w:t>
+      </w:r>
+      <w:proofErr w:type="gramStart"/>
+      <w:r>
+        <w:rPr>
+          <w:color w:val="17365D" w:themeColor="text2" w:themeShade="BF"/>
+        </w:rPr>
+        <w:t>affichées(</w:t>
+      </w:r>
+      <w:proofErr w:type="gramEnd"/>
+      <w:r>
+        <w:rPr>
+          <w:color w:val="17365D" w:themeColor="text2" w:themeShade="BF"/>
+        </w:rPr>
+        <w:t>celles qui sont cochées)</w:t>
+      </w:r>
+    </w:p>
+    <w:p>
+      <w:pPr>
+        <w:pStyle w:val="Corpsdetexte"/>
+        <w:numPr>
+          <w:ilvl w:val="0"/>
+          <w:numId w:val="51"/>
+        </w:numPr>
+        <w:rPr>
+          <w:color w:val="17365D" w:themeColor="text2" w:themeShade="BF"/>
+        </w:rPr>
+      </w:pPr>
+      <w:r>
+        <w:rPr>
+          <w:color w:val="17365D" w:themeColor="text2" w:themeShade="BF"/>
+        </w:rPr>
+        <w:t xml:space="preserve">Chaque série temporelle a une couleur ou style </w:t>
+      </w:r>
+      <w:proofErr w:type="spellStart"/>
+      <w:r>
+        <w:rPr>
+          <w:color w:val="17365D" w:themeColor="text2" w:themeShade="BF"/>
+        </w:rPr>
+        <w:t>dinstinct</w:t>
+      </w:r>
+      <w:proofErr w:type="spellEnd"/>
+      <w:r>
+        <w:rPr>
+          <w:color w:val="17365D" w:themeColor="text2" w:themeShade="BF"/>
+        </w:rPr>
+        <w:t xml:space="preserve"> (voir maquette 1)</w:t>
+      </w:r>
+    </w:p>
+    <w:p>
+      <w:pPr>
+        <w:pStyle w:val="Corpsdetexte"/>
+        <w:ind w:left="0"/>
+        <w:rPr>
+          <w:color w:val="17365D" w:themeColor="text2" w:themeShade="BF"/>
+        </w:rPr>
+      </w:pPr>
+    </w:p>
+    <w:p>
+      <w:pPr>
+        <w:pStyle w:val="Corpsdetexte"/>
+        <w:ind w:left="720"/>
+        <w:rPr>
+          <w:b/>
+          <w:bCs/>
+          <w:color w:val="17365D" w:themeColor="text2" w:themeShade="BF"/>
+          <w:sz w:val="24"/>
+          <w:szCs w:val="24"/>
+        </w:rPr>
+      </w:pPr>
+      <w:r>
+        <w:rPr>
+          <w:b/>
+          <w:bCs/>
+          <w:color w:val="17365D" w:themeColor="text2" w:themeShade="BF"/>
+          <w:sz w:val="24"/>
+          <w:szCs w:val="24"/>
+        </w:rPr>
+        <w:t>Importation des données</w:t>
+      </w:r>
+    </w:p>
+    <w:p>
+      <w:pPr>
+        <w:pStyle w:val="Corpsdetexte"/>
+        <w:ind w:left="720"/>
+        <w:rPr>
+          <w:color w:val="17365D" w:themeColor="text2" w:themeShade="BF"/>
+        </w:rPr>
+      </w:pPr>
+      <w:r>
+        <w:rPr>
+          <w:color w:val="17365D" w:themeColor="text2" w:themeShade="BF"/>
+        </w:rPr>
+        <w:t>En tant qu'utilisateur,</w:t>
+      </w:r>
+    </w:p>
+    <w:p>
+      <w:pPr>
+        <w:pStyle w:val="Corpsdetexte"/>
+        <w:ind w:left="720"/>
+        <w:rPr>
+          <w:color w:val="17365D" w:themeColor="text2" w:themeShade="BF"/>
+        </w:rPr>
+      </w:pPr>
+      <w:r>
+        <w:rPr>
+          <w:color w:val="17365D" w:themeColor="text2" w:themeShade="BF"/>
+        </w:rPr>
+        <w:t>Je veux être capable d'importer mes propres données</w:t>
+      </w:r>
+    </w:p>
+    <w:p>
+      <w:pPr>
+        <w:pStyle w:val="Corpsdetexte"/>
+        <w:ind w:left="720"/>
+        <w:rPr>
+          <w:color w:val="17365D" w:themeColor="text2" w:themeShade="BF"/>
+        </w:rPr>
+      </w:pPr>
+      <w:r>
+        <w:rPr>
+          <w:color w:val="17365D" w:themeColor="text2" w:themeShade="BF"/>
+        </w:rPr>
+        <w:t>Afin d'ajouter les données que je veux au graphique</w:t>
+      </w:r>
+    </w:p>
+    <w:p>
+      <w:pPr>
+        <w:pStyle w:val="Corpsdetexte"/>
+        <w:ind w:left="720"/>
+        <w:rPr>
+          <w:color w:val="17365D" w:themeColor="text2" w:themeShade="BF"/>
+        </w:rPr>
+      </w:pPr>
+    </w:p>
+    <w:p>
+      <w:pPr>
+        <w:pStyle w:val="Corpsdetexte"/>
+        <w:ind w:left="720"/>
+        <w:rPr>
+          <w:color w:val="17365D" w:themeColor="text2" w:themeShade="BF"/>
+        </w:rPr>
+      </w:pPr>
+      <w:r>
+        <w:rPr>
+          <w:color w:val="17365D" w:themeColor="text2" w:themeShade="BF"/>
+        </w:rPr>
+        <w:t>Test d'acceptance</w:t>
+      </w:r>
+    </w:p>
+    <w:p>
+      <w:pPr>
+        <w:pStyle w:val="Corpsdetexte"/>
+        <w:ind w:left="720"/>
+        <w:rPr>
+          <w:color w:val="17365D" w:themeColor="text2" w:themeShade="BF"/>
+        </w:rPr>
+      </w:pPr>
+    </w:p>
+    <w:p>
+      <w:pPr>
+        <w:pStyle w:val="Corpsdetexte"/>
+        <w:numPr>
+          <w:ilvl w:val="0"/>
+          <w:numId w:val="50"/>
+        </w:numPr>
+        <w:rPr>
+          <w:color w:val="17365D" w:themeColor="text2" w:themeShade="BF"/>
+        </w:rPr>
+      </w:pPr>
+      <w:r>
+        <w:rPr>
+          <w:color w:val="17365D" w:themeColor="text2" w:themeShade="BF"/>
+        </w:rPr>
+        <w:lastRenderedPageBreak/>
+        <w:t>Quand je clique sur "Importer des données", Il y a une fenêtre qui s'ouvre, elle me donne le choix du fichier que je veux importer</w:t>
+      </w:r>
+    </w:p>
+    <w:p>
+      <w:pPr>
+        <w:pStyle w:val="Corpsdetexte"/>
+        <w:numPr>
+          <w:ilvl w:val="0"/>
+          <w:numId w:val="50"/>
+        </w:numPr>
+        <w:rPr>
+          <w:color w:val="17365D" w:themeColor="text2" w:themeShade="BF"/>
+        </w:rPr>
+      </w:pPr>
+      <w:r>
+        <w:rPr>
+          <w:color w:val="17365D" w:themeColor="text2" w:themeShade="BF"/>
+        </w:rPr>
+        <w:t>J</w:t>
+      </w:r>
+      <w:r>
+        <w:rPr>
+          <w:color w:val="17365D" w:themeColor="text2" w:themeShade="BF"/>
+        </w:rPr>
+        <w:t>e peux choisir un fichier (CSV ou autre)</w:t>
+      </w:r>
+    </w:p>
+    <w:p>
+      <w:pPr>
+        <w:pStyle w:val="Corpsdetexte"/>
+        <w:numPr>
+          <w:ilvl w:val="0"/>
+          <w:numId w:val="50"/>
+        </w:numPr>
+        <w:rPr>
+          <w:color w:val="17365D" w:themeColor="text2" w:themeShade="BF"/>
+        </w:rPr>
+      </w:pPr>
+      <w:r>
+        <w:rPr>
+          <w:color w:val="17365D" w:themeColor="text2" w:themeShade="BF"/>
+        </w:rPr>
+        <w:t>Après la validation, il y a une nouvelle série dans la liste de gauche (voir maquette 2)</w:t>
+      </w:r>
+    </w:p>
+    <w:p>
+      <w:pPr>
+        <w:pStyle w:val="Corpsdetexte"/>
+        <w:numPr>
+          <w:ilvl w:val="0"/>
+          <w:numId w:val="50"/>
+        </w:numPr>
+        <w:rPr>
+          <w:color w:val="17365D" w:themeColor="text2" w:themeShade="BF"/>
+        </w:rPr>
+      </w:pPr>
+      <w:r>
+        <w:rPr>
+          <w:color w:val="17365D" w:themeColor="text2" w:themeShade="BF"/>
+        </w:rPr>
+        <w:t>Si l'import a échoué, un message d'erreur clair s'affiche indiquant l'erreur et on revient sur la maquette 1</w:t>
+      </w:r>
+    </w:p>
+    <w:p>
+      <w:pPr>
+        <w:pStyle w:val="Corpsdetexte"/>
+        <w:numPr>
+          <w:ilvl w:val="0"/>
+          <w:numId w:val="50"/>
+        </w:numPr>
+        <w:rPr>
+          <w:color w:val="17365D" w:themeColor="text2" w:themeShade="BF"/>
+        </w:rPr>
+      </w:pPr>
+      <w:r>
+        <w:rPr>
+          <w:color w:val="17365D" w:themeColor="text2" w:themeShade="BF"/>
+        </w:rPr>
+        <w:t xml:space="preserve">Si les données existent </w:t>
+      </w:r>
+      <w:r>
+        <w:rPr>
+          <w:color w:val="17365D" w:themeColor="text2" w:themeShade="BF"/>
+        </w:rPr>
+        <w:t>déjà</w:t>
+      </w:r>
+      <w:r>
+        <w:rPr>
+          <w:color w:val="17365D" w:themeColor="text2" w:themeShade="BF"/>
+        </w:rPr>
+        <w:t>, un message s'affiche indiquant qu'elles seront mises à jour</w:t>
+      </w:r>
+    </w:p>
+    <w:p>
+      <w:pPr>
+        <w:pStyle w:val="Corpsdetexte"/>
+        <w:ind w:left="0"/>
+        <w:rPr>
+          <w:color w:val="17365D" w:themeColor="text2" w:themeShade="BF"/>
+        </w:rPr>
+      </w:pPr>
+    </w:p>
+    <w:p>
+      <w:pPr>
+        <w:pStyle w:val="Corpsdetexte"/>
+        <w:ind w:left="720"/>
+        <w:rPr>
+          <w:b/>
+          <w:bCs/>
+          <w:color w:val="17365D" w:themeColor="text2" w:themeShade="BF"/>
+          <w:sz w:val="24"/>
+          <w:szCs w:val="24"/>
+        </w:rPr>
+      </w:pPr>
+      <w:r>
+        <w:rPr>
+          <w:b/>
+          <w:bCs/>
+          <w:color w:val="17365D" w:themeColor="text2" w:themeShade="BF"/>
+          <w:sz w:val="24"/>
+          <w:szCs w:val="24"/>
+        </w:rPr>
+        <w:t>Timeline</w:t>
+      </w:r>
+    </w:p>
+    <w:p>
+      <w:pPr>
+        <w:pStyle w:val="Corpsdetexte"/>
+        <w:ind w:left="720"/>
+        <w:rPr>
+          <w:color w:val="17365D" w:themeColor="text2" w:themeShade="BF"/>
+        </w:rPr>
+      </w:pPr>
+      <w:r>
+        <w:rPr>
+          <w:color w:val="17365D" w:themeColor="text2" w:themeShade="BF"/>
+        </w:rPr>
+        <w:t>En tant qu'utilisateur,</w:t>
+      </w:r>
+    </w:p>
+    <w:p>
+      <w:pPr>
+        <w:pStyle w:val="Corpsdetexte"/>
+        <w:ind w:left="720"/>
+        <w:rPr>
+          <w:color w:val="17365D" w:themeColor="text2" w:themeShade="BF"/>
+        </w:rPr>
+      </w:pPr>
+      <w:r>
+        <w:rPr>
+          <w:color w:val="17365D" w:themeColor="text2" w:themeShade="BF"/>
+        </w:rPr>
+        <w:t xml:space="preserve">Je veux une </w:t>
+      </w:r>
+      <w:proofErr w:type="gramStart"/>
+      <w:r>
+        <w:rPr>
+          <w:color w:val="17365D" w:themeColor="text2" w:themeShade="BF"/>
+        </w:rPr>
+        <w:t>timeline(</w:t>
+      </w:r>
+      <w:proofErr w:type="gramEnd"/>
+      <w:r>
+        <w:rPr>
+          <w:color w:val="17365D" w:themeColor="text2" w:themeShade="BF"/>
+        </w:rPr>
+        <w:t>axe temporel) sur le graphique</w:t>
+      </w:r>
+    </w:p>
+    <w:p>
+      <w:pPr>
+        <w:pStyle w:val="Corpsdetexte"/>
+        <w:ind w:left="720"/>
+        <w:rPr>
+          <w:color w:val="17365D" w:themeColor="text2" w:themeShade="BF"/>
+        </w:rPr>
+      </w:pPr>
+      <w:r>
+        <w:rPr>
+          <w:color w:val="17365D" w:themeColor="text2" w:themeShade="BF"/>
+        </w:rPr>
+        <w:t>Afin de comparer facilement les données entre plusieurs années d'un certain sujet</w:t>
+      </w:r>
+    </w:p>
+    <w:p>
+      <w:pPr>
+        <w:pStyle w:val="Corpsdetexte"/>
+        <w:ind w:left="720"/>
+        <w:rPr>
+          <w:color w:val="17365D" w:themeColor="text2" w:themeShade="BF"/>
+        </w:rPr>
+      </w:pPr>
+    </w:p>
+    <w:p>
+      <w:pPr>
+        <w:pStyle w:val="Corpsdetexte"/>
+        <w:ind w:left="720"/>
+        <w:rPr>
+          <w:color w:val="17365D" w:themeColor="text2" w:themeShade="BF"/>
+        </w:rPr>
+      </w:pPr>
+      <w:r>
+        <w:rPr>
+          <w:color w:val="17365D" w:themeColor="text2" w:themeShade="BF"/>
+        </w:rPr>
+        <w:t>Test d'acceptance</w:t>
+      </w:r>
+    </w:p>
+    <w:p>
+      <w:pPr>
+        <w:pStyle w:val="Corpsdetexte"/>
+        <w:ind w:left="720"/>
+        <w:rPr>
+          <w:color w:val="17365D" w:themeColor="text2" w:themeShade="BF"/>
+        </w:rPr>
+      </w:pPr>
+    </w:p>
+    <w:p>
+      <w:pPr>
+        <w:pStyle w:val="Corpsdetexte"/>
+        <w:numPr>
+          <w:ilvl w:val="0"/>
+          <w:numId w:val="50"/>
+        </w:numPr>
+        <w:rPr>
+          <w:color w:val="17365D" w:themeColor="text2" w:themeShade="BF"/>
+        </w:rPr>
+      </w:pPr>
+      <w:r>
+        <w:rPr>
+          <w:color w:val="17365D" w:themeColor="text2" w:themeShade="BF"/>
+        </w:rPr>
+        <w:t>Quand j'insère des données, alors il y a un graphique qui s'affiche avec une timeline claire et lisible</w:t>
+      </w:r>
+    </w:p>
+    <w:p>
+      <w:pPr>
+        <w:pStyle w:val="Corpsdetexte"/>
+        <w:numPr>
+          <w:ilvl w:val="0"/>
+          <w:numId w:val="50"/>
+        </w:numPr>
+        <w:rPr>
+          <w:color w:val="17365D" w:themeColor="text2" w:themeShade="BF"/>
+        </w:rPr>
+      </w:pPr>
+      <w:r>
+        <w:rPr>
+          <w:color w:val="17365D" w:themeColor="text2" w:themeShade="BF"/>
+        </w:rPr>
+        <w:t>Timeline est par année (repères clairs sur le temp, voir maquette 1)</w:t>
+      </w:r>
+    </w:p>
+    <w:p>
+      <w:pPr>
+        <w:pStyle w:val="Corpsdetexte"/>
+        <w:numPr>
+          <w:ilvl w:val="0"/>
+          <w:numId w:val="50"/>
+        </w:numPr>
+        <w:rPr>
+          <w:color w:val="17365D" w:themeColor="text2" w:themeShade="BF"/>
+        </w:rPr>
+      </w:pPr>
+      <w:r>
+        <w:rPr>
+          <w:color w:val="17365D" w:themeColor="text2" w:themeShade="BF"/>
+        </w:rPr>
+        <w:t>Plusieurs années sont affichées au même temps, quand je fais des clics sur les cases correspondantes des données (voir maquettes 1, 2 &amp; 3)</w:t>
+      </w:r>
+    </w:p>
+    <w:p>
+      <w:pPr>
+        <w:pStyle w:val="Corpsdetexte"/>
+        <w:numPr>
+          <w:ilvl w:val="0"/>
+          <w:numId w:val="50"/>
+        </w:numPr>
+        <w:rPr>
+          <w:color w:val="17365D" w:themeColor="text2" w:themeShade="BF"/>
+        </w:rPr>
+      </w:pPr>
+      <w:r>
+        <w:rPr>
+          <w:color w:val="17365D" w:themeColor="text2" w:themeShade="BF"/>
+        </w:rPr>
+        <w:t>Il y a une flexibilité lors de l'affichage du timeline, donc les années ne se suivent pas forcément. (</w:t>
+      </w:r>
+      <w:proofErr w:type="gramStart"/>
+      <w:r>
+        <w:rPr>
+          <w:color w:val="17365D" w:themeColor="text2" w:themeShade="BF"/>
+        </w:rPr>
+        <w:t>ex:</w:t>
+      </w:r>
+      <w:proofErr w:type="gramEnd"/>
+      <w:r>
+        <w:rPr>
+          <w:color w:val="17365D" w:themeColor="text2" w:themeShade="BF"/>
+        </w:rPr>
+        <w:t xml:space="preserve"> peut aller de 2004 à 2010)</w:t>
+      </w:r>
+    </w:p>
+    <w:p>
+      <w:pPr>
+        <w:pStyle w:val="Corpsdetexte"/>
+        <w:ind w:left="0"/>
+        <w:rPr>
+          <w:color w:val="17365D" w:themeColor="text2" w:themeShade="BF"/>
+        </w:rPr>
+      </w:pPr>
+    </w:p>
+    <w:p>
+      <w:pPr>
+        <w:pStyle w:val="Corpsdetexte"/>
+        <w:ind w:left="720"/>
+        <w:rPr>
+          <w:b/>
+          <w:bCs/>
+          <w:color w:val="17365D" w:themeColor="text2" w:themeShade="BF"/>
+          <w:sz w:val="24"/>
+          <w:szCs w:val="24"/>
+        </w:rPr>
+      </w:pPr>
+      <w:r>
+        <w:rPr>
+          <w:b/>
+          <w:bCs/>
+          <w:color w:val="17365D" w:themeColor="text2" w:themeShade="BF"/>
+          <w:sz w:val="24"/>
+          <w:szCs w:val="24"/>
+        </w:rPr>
+        <w:t>Flexibilité d’affichage</w:t>
+      </w:r>
+    </w:p>
+    <w:p>
+      <w:pPr>
+        <w:pStyle w:val="Corpsdetexte"/>
+        <w:ind w:left="720"/>
+        <w:rPr>
+          <w:color w:val="17365D" w:themeColor="text2" w:themeShade="BF"/>
+        </w:rPr>
+      </w:pPr>
+      <w:r>
+        <w:rPr>
+          <w:color w:val="17365D" w:themeColor="text2" w:themeShade="BF"/>
+        </w:rPr>
+        <w:t>En tant qu'utilisateur,</w:t>
+      </w:r>
+    </w:p>
+    <w:p>
+      <w:pPr>
+        <w:pStyle w:val="Corpsdetexte"/>
+        <w:ind w:left="720"/>
+        <w:rPr>
+          <w:color w:val="17365D" w:themeColor="text2" w:themeShade="BF"/>
+        </w:rPr>
+      </w:pPr>
+      <w:r>
+        <w:rPr>
+          <w:color w:val="17365D" w:themeColor="text2" w:themeShade="BF"/>
+        </w:rPr>
+        <w:t>Je veux une grande flexibilité d'affichage sur le graphique,</w:t>
+      </w:r>
+    </w:p>
+    <w:p>
+      <w:pPr>
+        <w:pStyle w:val="Corpsdetexte"/>
+        <w:ind w:left="720"/>
+        <w:rPr>
+          <w:color w:val="17365D" w:themeColor="text2" w:themeShade="BF"/>
+        </w:rPr>
+      </w:pPr>
+      <w:r>
+        <w:rPr>
+          <w:color w:val="17365D" w:themeColor="text2" w:themeShade="BF"/>
+        </w:rPr>
+        <w:t>Afin de pouvoir changer l'affichage à mes préférences et analyser les données plus efficacement</w:t>
+      </w:r>
+    </w:p>
+    <w:p>
+      <w:pPr>
+        <w:pStyle w:val="Corpsdetexte"/>
+        <w:ind w:left="720"/>
+        <w:rPr>
+          <w:color w:val="17365D" w:themeColor="text2" w:themeShade="BF"/>
+        </w:rPr>
+      </w:pPr>
+    </w:p>
+    <w:p>
+      <w:pPr>
+        <w:pStyle w:val="Corpsdetexte"/>
+        <w:ind w:left="720"/>
+        <w:rPr>
+          <w:color w:val="17365D" w:themeColor="text2" w:themeShade="BF"/>
+        </w:rPr>
+      </w:pPr>
+      <w:r>
+        <w:rPr>
+          <w:color w:val="17365D" w:themeColor="text2" w:themeShade="BF"/>
+        </w:rPr>
+        <w:t>Test d'acceptance</w:t>
+      </w:r>
+    </w:p>
+    <w:p>
+      <w:pPr>
+        <w:pStyle w:val="Corpsdetexte"/>
+        <w:ind w:left="720"/>
+        <w:rPr>
+          <w:color w:val="17365D" w:themeColor="text2" w:themeShade="BF"/>
+        </w:rPr>
+      </w:pPr>
+    </w:p>
+    <w:p>
+      <w:pPr>
+        <w:pStyle w:val="Corpsdetexte"/>
+        <w:numPr>
+          <w:ilvl w:val="0"/>
+          <w:numId w:val="50"/>
+        </w:numPr>
+        <w:rPr>
+          <w:color w:val="17365D" w:themeColor="text2" w:themeShade="BF"/>
+        </w:rPr>
+      </w:pPr>
+      <w:r>
+        <w:rPr>
+          <w:color w:val="17365D" w:themeColor="text2" w:themeShade="BF"/>
+        </w:rPr>
+        <w:t>Quand je zoom/</w:t>
+      </w:r>
+      <w:proofErr w:type="spellStart"/>
+      <w:r>
+        <w:rPr>
+          <w:color w:val="17365D" w:themeColor="text2" w:themeShade="BF"/>
+        </w:rPr>
+        <w:t>dézoom</w:t>
+      </w:r>
+      <w:proofErr w:type="spellEnd"/>
+      <w:r>
+        <w:rPr>
+          <w:color w:val="17365D" w:themeColor="text2" w:themeShade="BF"/>
+        </w:rPr>
+        <w:t xml:space="preserve"> sur le graphique, il y a des changements de la taille et l'échelle du graphique</w:t>
+      </w:r>
+    </w:p>
+    <w:p>
+      <w:pPr>
+        <w:pStyle w:val="Corpsdetexte"/>
+        <w:numPr>
+          <w:ilvl w:val="0"/>
+          <w:numId w:val="50"/>
+        </w:numPr>
+        <w:rPr>
+          <w:color w:val="17365D" w:themeColor="text2" w:themeShade="BF"/>
+        </w:rPr>
+      </w:pPr>
+      <w:r>
+        <w:rPr>
+          <w:color w:val="17365D" w:themeColor="text2" w:themeShade="BF"/>
+        </w:rPr>
+        <w:t>Possibilité de changer la taille ou zone d'affichage en agrandissant, réduisant la fenêtre</w:t>
+      </w:r>
+    </w:p>
+    <w:p>
+      <w:pPr>
+        <w:pStyle w:val="Corpsdetexte"/>
+        <w:numPr>
+          <w:ilvl w:val="0"/>
+          <w:numId w:val="50"/>
+        </w:numPr>
+        <w:rPr>
+          <w:color w:val="17365D" w:themeColor="text2" w:themeShade="BF"/>
+        </w:rPr>
+      </w:pPr>
+      <w:r>
+        <w:rPr>
+          <w:color w:val="17365D" w:themeColor="text2" w:themeShade="BF"/>
+        </w:rPr>
+        <w:t>Zoomer/Dézoomer pour mieux analyser les données, en faisant zoom/</w:t>
+      </w:r>
+      <w:proofErr w:type="spellStart"/>
+      <w:r>
+        <w:rPr>
+          <w:color w:val="17365D" w:themeColor="text2" w:themeShade="BF"/>
+        </w:rPr>
+        <w:t>dezoom</w:t>
+      </w:r>
+      <w:proofErr w:type="spellEnd"/>
+      <w:r>
+        <w:rPr>
+          <w:color w:val="17365D" w:themeColor="text2" w:themeShade="BF"/>
+        </w:rPr>
+        <w:t xml:space="preserve"> avec la molette</w:t>
+      </w:r>
+    </w:p>
+    <w:p>
+      <w:pPr>
+        <w:pStyle w:val="Corpsdetexte"/>
+        <w:numPr>
+          <w:ilvl w:val="0"/>
+          <w:numId w:val="50"/>
+        </w:numPr>
+        <w:rPr>
+          <w:color w:val="17365D" w:themeColor="text2" w:themeShade="BF"/>
+        </w:rPr>
+      </w:pPr>
+      <w:r>
+        <w:rPr>
+          <w:color w:val="17365D" w:themeColor="text2" w:themeShade="BF"/>
+        </w:rPr>
+        <w:t xml:space="preserve">Ajouter plusieurs time </w:t>
+      </w:r>
+      <w:proofErr w:type="spellStart"/>
+      <w:r>
+        <w:rPr>
+          <w:color w:val="17365D" w:themeColor="text2" w:themeShade="BF"/>
+        </w:rPr>
+        <w:t>series</w:t>
+      </w:r>
+      <w:proofErr w:type="spellEnd"/>
+      <w:r>
+        <w:rPr>
+          <w:color w:val="17365D" w:themeColor="text2" w:themeShade="BF"/>
+        </w:rPr>
+        <w:t xml:space="preserve"> simultanément et tous les voir sur le même graphique (voir maquette 1)</w:t>
+      </w:r>
+    </w:p>
+    <w:p>
+      <w:pPr>
+        <w:pStyle w:val="Corpsdetexte"/>
+        <w:ind w:left="720"/>
+        <w:rPr>
+          <w:color w:val="17365D" w:themeColor="text2" w:themeShade="BF"/>
+        </w:rPr>
+      </w:pPr>
+    </w:p>
+    <w:p>
+      <w:pPr>
+        <w:pStyle w:val="Corpsdetexte"/>
+        <w:ind w:left="720"/>
+        <w:rPr>
+          <w:color w:val="17365D" w:themeColor="text2" w:themeShade="BF"/>
+        </w:rPr>
+      </w:pPr>
+    </w:p>
+    <w:p>
+      <w:pPr>
+        <w:pStyle w:val="Corpsdetexte"/>
+        <w:ind w:left="720"/>
+        <w:rPr>
+          <w:b/>
+          <w:bCs/>
+          <w:color w:val="17365D" w:themeColor="text2" w:themeShade="BF"/>
+          <w:sz w:val="24"/>
+          <w:szCs w:val="24"/>
+        </w:rPr>
+      </w:pPr>
+      <w:r>
+        <w:rPr>
+          <w:b/>
+          <w:bCs/>
+          <w:color w:val="17365D" w:themeColor="text2" w:themeShade="BF"/>
+          <w:sz w:val="24"/>
+          <w:szCs w:val="24"/>
+        </w:rPr>
+        <w:lastRenderedPageBreak/>
+        <w:t>Mode fonctions</w:t>
+      </w:r>
+    </w:p>
+    <w:p>
+      <w:pPr>
+        <w:pStyle w:val="Corpsdetexte"/>
+        <w:rPr>
+          <w:color w:val="17365D" w:themeColor="text2" w:themeShade="BF"/>
+        </w:rPr>
+      </w:pPr>
+      <w:r>
+        <w:rPr>
+          <w:color w:val="17365D" w:themeColor="text2" w:themeShade="BF"/>
+        </w:rPr>
+        <w:t>En tant qu’utilisateur,</w:t>
+      </w:r>
+    </w:p>
+    <w:p>
+      <w:pPr>
+        <w:pStyle w:val="Corpsdetexte"/>
+        <w:rPr>
+          <w:color w:val="17365D" w:themeColor="text2" w:themeShade="BF"/>
+        </w:rPr>
+      </w:pPr>
+      <w:r>
+        <w:rPr>
+          <w:color w:val="17365D" w:themeColor="text2" w:themeShade="BF"/>
+        </w:rPr>
+        <w:t>Je veux avoir un mode d'affichage des fonctions plutôt que des séries temporelles (onglet, option, ...)</w:t>
+      </w:r>
+    </w:p>
+    <w:p>
+      <w:pPr>
+        <w:pStyle w:val="Corpsdetexte"/>
+        <w:rPr>
+          <w:color w:val="17365D" w:themeColor="text2" w:themeShade="BF"/>
+        </w:rPr>
+      </w:pPr>
+      <w:r>
+        <w:rPr>
+          <w:color w:val="17365D" w:themeColor="text2" w:themeShade="BF"/>
+        </w:rPr>
+        <w:t>Afin de pouvoir changer l'affichage</w:t>
+      </w:r>
+    </w:p>
+    <w:p>
+      <w:pPr>
+        <w:pStyle w:val="Corpsdetexte"/>
+        <w:rPr>
+          <w:color w:val="17365D" w:themeColor="text2" w:themeShade="BF"/>
+        </w:rPr>
+      </w:pPr>
+    </w:p>
+    <w:p>
+      <w:pPr>
+        <w:pStyle w:val="Corpsdetexte"/>
+        <w:rPr>
+          <w:color w:val="17365D" w:themeColor="text2" w:themeShade="BF"/>
+        </w:rPr>
+      </w:pPr>
+      <w:r>
+        <w:rPr>
+          <w:color w:val="17365D" w:themeColor="text2" w:themeShade="BF"/>
+        </w:rPr>
+        <w:t>Test d'acceptance</w:t>
+      </w:r>
+    </w:p>
+    <w:p>
+      <w:pPr>
+        <w:pStyle w:val="Corpsdetexte"/>
+        <w:rPr>
+          <w:color w:val="17365D" w:themeColor="text2" w:themeShade="BF"/>
+        </w:rPr>
+      </w:pPr>
+    </w:p>
+    <w:p>
+      <w:pPr>
+        <w:pStyle w:val="Corpsdetexte"/>
+        <w:numPr>
+          <w:ilvl w:val="0"/>
+          <w:numId w:val="52"/>
+        </w:numPr>
+        <w:rPr>
+          <w:color w:val="17365D" w:themeColor="text2" w:themeShade="BF"/>
+        </w:rPr>
+      </w:pPr>
+      <w:r>
+        <w:rPr>
+          <w:color w:val="17365D" w:themeColor="text2" w:themeShade="BF"/>
+        </w:rPr>
+        <w:t>Choix d'utiliser des fonctions au lieu des séries temporelles</w:t>
+      </w:r>
+    </w:p>
+    <w:p>
+      <w:pPr>
+        <w:pStyle w:val="Corpsdetexte"/>
+        <w:numPr>
+          <w:ilvl w:val="0"/>
+          <w:numId w:val="52"/>
+        </w:numPr>
+        <w:rPr>
+          <w:color w:val="17365D" w:themeColor="text2" w:themeShade="BF"/>
+        </w:rPr>
+      </w:pPr>
+      <w:r>
+        <w:rPr>
+          <w:color w:val="17365D" w:themeColor="text2" w:themeShade="BF"/>
+        </w:rPr>
+        <w:t xml:space="preserve">Affichage de fonctions différentes (2x, sin(x), </w:t>
+      </w:r>
+      <w:proofErr w:type="gramStart"/>
+      <w:r>
+        <w:rPr>
+          <w:color w:val="17365D" w:themeColor="text2" w:themeShade="BF"/>
+        </w:rPr>
+        <w:t>etc..</w:t>
+      </w:r>
+      <w:proofErr w:type="gramEnd"/>
+      <w:r>
+        <w:rPr>
+          <w:color w:val="17365D" w:themeColor="text2" w:themeShade="BF"/>
+        </w:rPr>
+        <w:t>)</w:t>
+      </w:r>
+    </w:p>
+    <w:p>
+      <w:pPr>
+        <w:pStyle w:val="Corpsdetexte"/>
+        <w:numPr>
+          <w:ilvl w:val="0"/>
+          <w:numId w:val="52"/>
+        </w:numPr>
+        <w:rPr>
+          <w:color w:val="17365D" w:themeColor="text2" w:themeShade="BF"/>
+        </w:rPr>
+      </w:pPr>
+      <w:r>
+        <w:rPr>
+          <w:color w:val="17365D" w:themeColor="text2" w:themeShade="BF"/>
+        </w:rPr>
+        <w:t xml:space="preserve">Choix de </w:t>
+      </w:r>
+      <w:r>
+        <w:rPr>
+          <w:color w:val="17365D" w:themeColor="text2" w:themeShade="BF"/>
+        </w:rPr>
+        <w:t>quelles fonctions</w:t>
+      </w:r>
+      <w:r>
+        <w:rPr>
+          <w:color w:val="17365D" w:themeColor="text2" w:themeShade="BF"/>
+        </w:rPr>
+        <w:t xml:space="preserve"> sont utilisées sur le graphique (une ou plusieurs au même temps)</w:t>
+      </w:r>
+    </w:p>
+    <w:p>
+      <w:pPr>
+        <w:pStyle w:val="Titre1"/>
+        <w:rPr>
+          <w:color w:val="17365D" w:themeColor="text2" w:themeShade="BF"/>
+        </w:rPr>
+      </w:pPr>
+      <w:r>
+        <w:rPr>
+          <w:color w:val="17365D" w:themeColor="text2" w:themeShade="BF"/>
+        </w:rPr>
+        <w:t>Maquettes</w:t>
+      </w:r>
+    </w:p>
+    <w:p>
+      <w:pPr>
+        <w:pStyle w:val="Corpsdetexte"/>
+      </w:pPr>
+    </w:p>
+    <w:p>
+      <w:pPr>
+        <w:pStyle w:val="Corpsdetexte"/>
+      </w:pPr>
+      <w:r>
+        <w:t>Maquette principale</w:t>
+      </w:r>
+    </w:p>
+    <w:p>
+      <w:pPr>
+        <w:pStyle w:val="Corpsdetexte"/>
+        <w:jc w:val="center"/>
       </w:pPr>
       <w:r>
         <w:rPr>
           <w:noProof/>
-          <w:color w:val="17365D" w:themeColor="text2" w:themeShade="BF"/>
         </w:rPr>
         <w:drawing>
-          <wp:inline distT="0" distB="0" distL="0" distR="0" wp14:anchorId="3DF4A62E" wp14:editId="3FF6A726">
-            <wp:extent cx="5753100" cy="3790950"/>
-            <wp:effectExtent l="19050" t="19050" r="19050" b="19050"/>
-            <wp:docPr id="1586963580" name="Image 1"/>
+          <wp:inline distT="0" distB="0" distL="0" distR="0" wp14:anchorId="79DEA661" wp14:editId="2A40A0EE">
+            <wp:extent cx="3619500" cy="2385035"/>
+            <wp:effectExtent l="19050" t="19050" r="19050" b="15875"/>
+            <wp:docPr id="1880196966" name="Image 3"/>
             <wp:cNvGraphicFramePr>
               <a:graphicFrameLocks xmlns:a="http://schemas.openxmlformats.org/drawingml/2006/main" noChangeAspect="1"/>
             </wp:cNvGraphicFramePr>
@@ -2304,13 +3429,13 @@
               <a:graphicData uri="http://schemas.openxmlformats.org/drawingml/2006/picture">
                 <pic:pic xmlns:pic="http://schemas.openxmlformats.org/drawingml/2006/picture">
                   <pic:nvPicPr>
-                    <pic:cNvPr id="0" name="Picture 2"/>
+                    <pic:cNvPr id="0" name="Picture 4"/>
                     <pic:cNvPicPr>
                       <a:picLocks noChangeAspect="1" noChangeArrowheads="1"/>
                     </pic:cNvPicPr>
                   </pic:nvPicPr>
                   <pic:blipFill>
-                    <a:blip r:embed="rId12">
+                    <a:blip r:embed="rId12" cstate="print">
                       <a:extLst>
                         <a:ext uri="{28A0092B-C50C-407E-A947-70E740481C1C}">
                           <a14:useLocalDpi xmlns:a14="http://schemas.microsoft.com/office/drawing/2010/main" val="0"/>
@@ -2325,7 +3450,7 @@
                   <pic:spPr bwMode="auto">
                     <a:xfrm>
                       <a:off x="0" y="0"/>
-                      <a:ext cx="5753100" cy="3790950"/>
+                      <a:ext cx="3624752" cy="2388496"/>
                     </a:xfrm>
                     <a:prstGeom prst="rect">
                       <a:avLst/>
@@ -2333,7 +3458,9 @@
                     <a:noFill/>
                     <a:ln>
                       <a:solidFill>
-                        <a:schemeClr val="accent1"/>
+                        <a:schemeClr val="bg1">
+                          <a:lumMod val="75000"/>
+                        </a:schemeClr>
                       </a:solidFill>
                     </a:ln>
                   </pic:spPr>
@@ -2346,395 +3473,159 @@
     </w:p>
     <w:p>
       <w:pPr>
-        <w:pStyle w:val="Titre1"/>
-        <w:rPr>
-          <w:color w:val="17365D" w:themeColor="text2" w:themeShade="BF"/>
-        </w:rPr>
-      </w:pPr>
-      <w:r>
-        <w:rPr>
-          <w:color w:val="17365D" w:themeColor="text2" w:themeShade="BF"/>
-        </w:rPr>
-        <w:t>User Stories</w:t>
-      </w:r>
-    </w:p>
-    <w:p>
-      <w:pPr>
         <w:pStyle w:val="Corpsdetexte"/>
-        <w:rPr>
-          <w:b/>
-          <w:bCs/>
-          <w:color w:val="17365D" w:themeColor="text2" w:themeShade="BF"/>
-          <w:sz w:val="24"/>
-          <w:szCs w:val="24"/>
-        </w:rPr>
-      </w:pPr>
-      <w:r>
-        <w:rPr>
-          <w:b/>
-          <w:bCs/>
-          <w:color w:val="17365D" w:themeColor="text2" w:themeShade="BF"/>
-          <w:sz w:val="24"/>
-          <w:szCs w:val="24"/>
-        </w:rPr>
-        <w:t>Maquettes</w:t>
-      </w:r>
+        <w:jc w:val="left"/>
+      </w:pPr>
     </w:p>
     <w:p>
       <w:pPr>
         <w:pStyle w:val="Corpsdetexte"/>
-        <w:rPr>
-          <w:color w:val="17365D" w:themeColor="text2" w:themeShade="BF"/>
-        </w:rPr>
-      </w:pPr>
-      <w:r>
-        <w:rPr>
-          <w:color w:val="17365D" w:themeColor="text2" w:themeShade="BF"/>
-        </w:rPr>
-        <w:t>En tant qu'utilisateur,</w:t>
+        <w:jc w:val="left"/>
+      </w:pPr>
+      <w:r>
+        <w:t>Maquette 2</w:t>
       </w:r>
     </w:p>
     <w:p>
       <w:pPr>
         <w:pStyle w:val="Corpsdetexte"/>
-        <w:rPr>
-          <w:color w:val="17365D" w:themeColor="text2" w:themeShade="BF"/>
-        </w:rPr>
-      </w:pPr>
-      <w:r>
-        <w:rPr>
-          <w:color w:val="17365D" w:themeColor="text2" w:themeShade="BF"/>
-        </w:rPr>
-        <w:t>Je veux voir des maquettes,</w:t>
+        <w:jc w:val="center"/>
+      </w:pPr>
+      <w:r>
+        <w:rPr>
+          <w:noProof/>
+        </w:rPr>
+        <w:drawing>
+          <wp:inline distT="0" distB="0" distL="0" distR="0" wp14:anchorId="34C03DF0" wp14:editId="3C3F4972">
+            <wp:extent cx="3325765" cy="2009775"/>
+            <wp:effectExtent l="19050" t="19050" r="27305" b="9525"/>
+            <wp:docPr id="1987453279" name="Image 4"/>
+            <wp:cNvGraphicFramePr>
+              <a:graphicFrameLocks xmlns:a="http://schemas.openxmlformats.org/drawingml/2006/main" noChangeAspect="1"/>
+            </wp:cNvGraphicFramePr>
+            <a:graphic xmlns:a="http://schemas.openxmlformats.org/drawingml/2006/main">
+              <a:graphicData uri="http://schemas.openxmlformats.org/drawingml/2006/picture">
+                <pic:pic xmlns:pic="http://schemas.openxmlformats.org/drawingml/2006/picture">
+                  <pic:nvPicPr>
+                    <pic:cNvPr id="0" name="Picture 5"/>
+                    <pic:cNvPicPr>
+                      <a:picLocks noChangeAspect="1" noChangeArrowheads="1"/>
+                    </pic:cNvPicPr>
+                  </pic:nvPicPr>
+                  <pic:blipFill>
+                    <a:blip r:embed="rId13">
+                      <a:extLst>
+                        <a:ext uri="{28A0092B-C50C-407E-A947-70E740481C1C}">
+                          <a14:useLocalDpi xmlns:a14="http://schemas.microsoft.com/office/drawing/2010/main" val="0"/>
+                        </a:ext>
+                      </a:extLst>
+                    </a:blip>
+                    <a:srcRect/>
+                    <a:stretch>
+                      <a:fillRect/>
+                    </a:stretch>
+                  </pic:blipFill>
+                  <pic:spPr bwMode="auto">
+                    <a:xfrm>
+                      <a:off x="0" y="0"/>
+                      <a:ext cx="3330737" cy="2012780"/>
+                    </a:xfrm>
+                    <a:prstGeom prst="rect">
+                      <a:avLst/>
+                    </a:prstGeom>
+                    <a:noFill/>
+                    <a:ln>
+                      <a:solidFill>
+                        <a:schemeClr val="bg1">
+                          <a:lumMod val="75000"/>
+                        </a:schemeClr>
+                      </a:solidFill>
+                    </a:ln>
+                  </pic:spPr>
+                </pic:pic>
+              </a:graphicData>
+            </a:graphic>
+          </wp:inline>
+        </w:drawing>
       </w:r>
     </w:p>
     <w:p>
       <w:pPr>
         <w:pStyle w:val="Corpsdetexte"/>
-        <w:rPr>
-          <w:color w:val="17365D" w:themeColor="text2" w:themeShade="BF"/>
-        </w:rPr>
-      </w:pPr>
-      <w:r>
-        <w:rPr>
-          <w:color w:val="17365D" w:themeColor="text2" w:themeShade="BF"/>
-        </w:rPr>
-        <w:t>Afin de visualiser l'idée de base ainsi que les fonctionnalités principales</w:t>
-      </w:r>
+        <w:jc w:val="center"/>
+      </w:pPr>
     </w:p>
     <w:p>
       <w:pPr>
         <w:pStyle w:val="Corpsdetexte"/>
-        <w:rPr>
-          <w:color w:val="17365D" w:themeColor="text2" w:themeShade="BF"/>
-        </w:rPr>
-      </w:pPr>
+        <w:jc w:val="left"/>
+      </w:pPr>
+      <w:r>
+        <w:lastRenderedPageBreak/>
+        <w:t>Maquette 3</w:t>
+      </w:r>
     </w:p>
     <w:p>
       <w:pPr>
         <w:pStyle w:val="Corpsdetexte"/>
-        <w:rPr>
-          <w:color w:val="17365D" w:themeColor="text2" w:themeShade="BF"/>
-        </w:rPr>
-      </w:pPr>
-      <w:r>
-        <w:rPr>
-          <w:color w:val="17365D" w:themeColor="text2" w:themeShade="BF"/>
-        </w:rPr>
-        <w:t>Test d'acceptance</w:t>
-      </w:r>
-    </w:p>
-    <w:p>
-      <w:pPr>
-        <w:pStyle w:val="Corpsdetexte"/>
-        <w:rPr>
-          <w:color w:val="17365D" w:themeColor="text2" w:themeShade="BF"/>
-        </w:rPr>
-      </w:pPr>
-    </w:p>
-    <w:p>
-      <w:pPr>
-        <w:pStyle w:val="Corpsdetexte"/>
-        <w:rPr>
-          <w:color w:val="17365D" w:themeColor="text2" w:themeShade="BF"/>
-        </w:rPr>
-      </w:pPr>
-      <w:r>
-        <w:rPr>
-          <w:color w:val="17365D" w:themeColor="text2" w:themeShade="BF"/>
-        </w:rPr>
-        <w:t>Etant donné que j'ouvre la maquette,</w:t>
-      </w:r>
-    </w:p>
-    <w:p>
-      <w:pPr>
-        <w:pStyle w:val="Corpsdetexte"/>
-        <w:rPr>
-          <w:color w:val="17365D" w:themeColor="text2" w:themeShade="BF"/>
-        </w:rPr>
-      </w:pPr>
-      <w:r>
-        <w:rPr>
-          <w:color w:val="17365D" w:themeColor="text2" w:themeShade="BF"/>
-        </w:rPr>
-        <w:t>Quand je la consulte,</w:t>
-      </w:r>
-    </w:p>
-    <w:p>
-      <w:pPr>
-        <w:pStyle w:val="Corpsdetexte"/>
-        <w:rPr>
-          <w:color w:val="17365D" w:themeColor="text2" w:themeShade="BF"/>
-        </w:rPr>
-      </w:pPr>
-      <w:r>
-        <w:rPr>
-          <w:color w:val="17365D" w:themeColor="text2" w:themeShade="BF"/>
-        </w:rPr>
-        <w:t>Alors je comprends clairement l'idée et les fonctionnalités principales</w:t>
-      </w:r>
-    </w:p>
-    <w:p>
-      <w:pPr>
-        <w:pStyle w:val="Corpsdetexte"/>
-        <w:rPr>
-          <w:color w:val="17365D" w:themeColor="text2" w:themeShade="BF"/>
-        </w:rPr>
-      </w:pPr>
-    </w:p>
-    <w:p>
-      <w:pPr>
-        <w:pStyle w:val="Corpsdetexte"/>
-        <w:numPr>
-          <w:ilvl w:val="0"/>
-          <w:numId w:val="50"/>
-        </w:numPr>
-        <w:rPr>
-          <w:color w:val="17365D" w:themeColor="text2" w:themeShade="BF"/>
-        </w:rPr>
-      </w:pPr>
-      <w:r>
-        <w:rPr>
-          <w:color w:val="17365D" w:themeColor="text2" w:themeShade="BF"/>
-        </w:rPr>
-        <w:t>La maquette contient un graphique qui correspond aux spécifications sur CdC</w:t>
-      </w:r>
-    </w:p>
-    <w:p>
-      <w:pPr>
-        <w:pStyle w:val="Corpsdetexte"/>
-        <w:numPr>
-          <w:ilvl w:val="0"/>
-          <w:numId w:val="50"/>
-        </w:numPr>
-        <w:rPr>
-          <w:color w:val="17365D" w:themeColor="text2" w:themeShade="BF"/>
-        </w:rPr>
-      </w:pPr>
-      <w:r>
-        <w:rPr>
-          <w:color w:val="17365D" w:themeColor="text2" w:themeShade="BF"/>
-        </w:rPr>
-        <w:t>Sur la maquette, il y a des éléments qui montrent qu'il sera possible de faire des</w:t>
-      </w:r>
-      <w:r>
-        <w:rPr>
-          <w:color w:val="17365D" w:themeColor="text2" w:themeShade="BF"/>
-        </w:rPr>
-        <w:t xml:space="preserve"> </w:t>
-      </w:r>
-      <w:r>
-        <w:rPr>
-          <w:color w:val="17365D" w:themeColor="text2" w:themeShade="BF"/>
-        </w:rPr>
-        <w:t>personnalisations sur le graphique</w:t>
-      </w:r>
-    </w:p>
-    <w:p>
-      <w:pPr>
-        <w:pStyle w:val="Corpsdetexte"/>
-        <w:numPr>
-          <w:ilvl w:val="0"/>
-          <w:numId w:val="50"/>
-        </w:numPr>
-        <w:rPr>
-          <w:color w:val="17365D" w:themeColor="text2" w:themeShade="BF"/>
-        </w:rPr>
-      </w:pPr>
-      <w:r>
-        <w:rPr>
-          <w:color w:val="17365D" w:themeColor="text2" w:themeShade="BF"/>
-        </w:rPr>
-        <w:t>La maquette a un design propre et cohérent</w:t>
-      </w:r>
-    </w:p>
-    <w:p>
-      <w:pPr>
-        <w:pStyle w:val="Corpsdetexte"/>
-        <w:ind w:left="720"/>
-        <w:rPr>
-          <w:color w:val="17365D" w:themeColor="text2" w:themeShade="BF"/>
-        </w:rPr>
-      </w:pPr>
-    </w:p>
-    <w:p>
-      <w:pPr>
-        <w:pStyle w:val="Corpsdetexte"/>
-        <w:ind w:left="720"/>
-        <w:rPr>
-          <w:b/>
-          <w:bCs/>
-          <w:color w:val="17365D" w:themeColor="text2" w:themeShade="BF"/>
-          <w:sz w:val="24"/>
-          <w:szCs w:val="24"/>
-        </w:rPr>
-      </w:pPr>
-      <w:r>
-        <w:rPr>
-          <w:b/>
-          <w:bCs/>
-          <w:color w:val="17365D" w:themeColor="text2" w:themeShade="BF"/>
-          <w:sz w:val="24"/>
-          <w:szCs w:val="24"/>
-        </w:rPr>
-        <w:t>Séries temporelles</w:t>
-      </w:r>
-    </w:p>
-    <w:p>
-      <w:pPr>
-        <w:pStyle w:val="Corpsdetexte"/>
-        <w:ind w:left="720"/>
-        <w:rPr>
-          <w:color w:val="17365D" w:themeColor="text2" w:themeShade="BF"/>
-        </w:rPr>
-      </w:pPr>
-      <w:r>
-        <w:rPr>
-          <w:color w:val="17365D" w:themeColor="text2" w:themeShade="BF"/>
-        </w:rPr>
-        <w:t>En tant qu’utilisateur,</w:t>
-      </w:r>
-    </w:p>
-    <w:p>
-      <w:pPr>
-        <w:pStyle w:val="Corpsdetexte"/>
-        <w:ind w:left="720"/>
-        <w:rPr>
-          <w:color w:val="17365D" w:themeColor="text2" w:themeShade="BF"/>
-        </w:rPr>
-      </w:pPr>
-      <w:r>
-        <w:rPr>
-          <w:color w:val="17365D" w:themeColor="text2" w:themeShade="BF"/>
-        </w:rPr>
-        <w:t xml:space="preserve">Je veux afficher une représentation graphique de plusieurs séries temporelles (time </w:t>
-      </w:r>
-      <w:proofErr w:type="spellStart"/>
-      <w:r>
-        <w:rPr>
-          <w:color w:val="17365D" w:themeColor="text2" w:themeShade="BF"/>
-        </w:rPr>
-        <w:t>serie</w:t>
-      </w:r>
-      <w:proofErr w:type="spellEnd"/>
-      <w:r>
-        <w:rPr>
-          <w:color w:val="17365D" w:themeColor="text2" w:themeShade="BF"/>
-        </w:rPr>
-        <w:t>) simultanément,</w:t>
-      </w:r>
-    </w:p>
-    <w:p>
-      <w:pPr>
-        <w:pStyle w:val="Corpsdetexte"/>
-        <w:ind w:left="720"/>
-        <w:rPr>
-          <w:color w:val="17365D" w:themeColor="text2" w:themeShade="BF"/>
-        </w:rPr>
-      </w:pPr>
-      <w:r>
-        <w:rPr>
-          <w:color w:val="17365D" w:themeColor="text2" w:themeShade="BF"/>
-        </w:rPr>
-        <w:t>Afin de comparer et analyser l'évolution des données que j'importe dans le temps.</w:t>
-      </w:r>
-    </w:p>
-    <w:p>
-      <w:pPr>
-        <w:pStyle w:val="Corpsdetexte"/>
-        <w:ind w:left="720"/>
-        <w:rPr>
-          <w:color w:val="17365D" w:themeColor="text2" w:themeShade="BF"/>
-        </w:rPr>
-      </w:pPr>
-    </w:p>
-    <w:p>
-      <w:pPr>
-        <w:pStyle w:val="Corpsdetexte"/>
-        <w:ind w:left="720"/>
-        <w:rPr>
-          <w:color w:val="17365D" w:themeColor="text2" w:themeShade="BF"/>
-        </w:rPr>
-      </w:pPr>
-      <w:r>
-        <w:rPr>
-          <w:color w:val="17365D" w:themeColor="text2" w:themeShade="BF"/>
-        </w:rPr>
-        <w:t>Test d'acceptance</w:t>
-      </w:r>
-    </w:p>
-    <w:p>
-      <w:pPr>
-        <w:pStyle w:val="Corpsdetexte"/>
-        <w:ind w:left="720"/>
-        <w:rPr>
-          <w:color w:val="17365D" w:themeColor="text2" w:themeShade="BF"/>
-        </w:rPr>
-      </w:pPr>
-    </w:p>
-    <w:p>
-      <w:pPr>
-        <w:pStyle w:val="Corpsdetexte"/>
-        <w:ind w:left="720"/>
-        <w:rPr>
-          <w:color w:val="17365D" w:themeColor="text2" w:themeShade="BF"/>
-        </w:rPr>
-      </w:pPr>
-      <w:r>
-        <w:rPr>
-          <w:color w:val="17365D" w:themeColor="text2" w:themeShade="BF"/>
-        </w:rPr>
-        <w:t>Etant donné que je lance le programme,</w:t>
-      </w:r>
-    </w:p>
-    <w:p>
-      <w:pPr>
-        <w:pStyle w:val="Corpsdetexte"/>
-        <w:ind w:left="720"/>
-        <w:rPr>
-          <w:color w:val="17365D" w:themeColor="text2" w:themeShade="BF"/>
-        </w:rPr>
-      </w:pPr>
-      <w:r>
-        <w:rPr>
-          <w:color w:val="17365D" w:themeColor="text2" w:themeShade="BF"/>
-        </w:rPr>
-        <w:t>Quand le graphique s'affiche,</w:t>
-      </w:r>
-    </w:p>
-    <w:p>
-      <w:pPr>
-        <w:pStyle w:val="Corpsdetexte"/>
-        <w:ind w:left="720"/>
-        <w:rPr>
-          <w:color w:val="17365D" w:themeColor="text2" w:themeShade="BF"/>
-        </w:rPr>
-      </w:pPr>
-      <w:r>
-        <w:rPr>
-          <w:color w:val="17365D" w:themeColor="text2" w:themeShade="BF"/>
-        </w:rPr>
-        <w:t>Alors je vois une ou plusieurs séries temporelles différentes sur la même vue</w:t>
+        <w:jc w:val="center"/>
+      </w:pPr>
+      <w:r>
+        <w:rPr>
+          <w:noProof/>
+        </w:rPr>
+        <w:drawing>
+          <wp:inline distT="0" distB="0" distL="0" distR="0" wp14:anchorId="6AAE3277" wp14:editId="635DD6B1">
+            <wp:extent cx="3362325" cy="2260127"/>
+            <wp:effectExtent l="19050" t="19050" r="9525" b="26035"/>
+            <wp:docPr id="18889" name="Image 5"/>
+            <wp:cNvGraphicFramePr>
+              <a:graphicFrameLocks xmlns:a="http://schemas.openxmlformats.org/drawingml/2006/main" noChangeAspect="1"/>
+            </wp:cNvGraphicFramePr>
+            <a:graphic xmlns:a="http://schemas.openxmlformats.org/drawingml/2006/main">
+              <a:graphicData uri="http://schemas.openxmlformats.org/drawingml/2006/picture">
+                <pic:pic xmlns:pic="http://schemas.openxmlformats.org/drawingml/2006/picture">
+                  <pic:nvPicPr>
+                    <pic:cNvPr id="0" name="Picture 6"/>
+                    <pic:cNvPicPr>
+                      <a:picLocks noChangeAspect="1" noChangeArrowheads="1"/>
+                    </pic:cNvPicPr>
+                  </pic:nvPicPr>
+                  <pic:blipFill>
+                    <a:blip r:embed="rId14">
+                      <a:extLst>
+                        <a:ext uri="{28A0092B-C50C-407E-A947-70E740481C1C}">
+                          <a14:useLocalDpi xmlns:a14="http://schemas.microsoft.com/office/drawing/2010/main" val="0"/>
+                        </a:ext>
+                      </a:extLst>
+                    </a:blip>
+                    <a:srcRect/>
+                    <a:stretch>
+                      <a:fillRect/>
+                    </a:stretch>
+                  </pic:blipFill>
+                  <pic:spPr bwMode="auto">
+                    <a:xfrm>
+                      <a:off x="0" y="0"/>
+                      <a:ext cx="3374101" cy="2268043"/>
+                    </a:xfrm>
+                    <a:prstGeom prst="rect">
+                      <a:avLst/>
+                    </a:prstGeom>
+                    <a:noFill/>
+                    <a:ln>
+                      <a:solidFill>
+                        <a:schemeClr val="bg1">
+                          <a:lumMod val="75000"/>
+                        </a:schemeClr>
+                      </a:solidFill>
+                    </a:ln>
+                  </pic:spPr>
+                </pic:pic>
+              </a:graphicData>
+            </a:graphic>
+          </wp:inline>
+        </w:drawing>
       </w:r>
     </w:p>
     <w:p>
@@ -2748,1075 +3639,6 @@
     </w:p>
     <w:p>
       <w:pPr>
-        <w:pStyle w:val="Corpsdetexte"/>
-        <w:numPr>
-          <w:ilvl w:val="0"/>
-          <w:numId w:val="50"/>
-        </w:numPr>
-        <w:rPr>
-          <w:color w:val="17365D" w:themeColor="text2" w:themeShade="BF"/>
-        </w:rPr>
-      </w:pPr>
-      <w:r>
-        <w:rPr>
-          <w:color w:val="17365D" w:themeColor="text2" w:themeShade="BF"/>
-        </w:rPr>
-        <w:t>Possibilité d'ajouter plusieurs séries temporelles sur le même graphique</w:t>
-      </w:r>
-    </w:p>
-    <w:p>
-      <w:pPr>
-        <w:pStyle w:val="Corpsdetexte"/>
-        <w:numPr>
-          <w:ilvl w:val="0"/>
-          <w:numId w:val="50"/>
-        </w:numPr>
-        <w:rPr>
-          <w:color w:val="17365D" w:themeColor="text2" w:themeShade="BF"/>
-        </w:rPr>
-      </w:pPr>
-      <w:r>
-        <w:rPr>
-          <w:color w:val="17365D" w:themeColor="text2" w:themeShade="BF"/>
-        </w:rPr>
-        <w:t>Possibilité d'afficher de plusieurs intervalles de temps</w:t>
-      </w:r>
-      <w:r>
-        <w:rPr>
-          <w:color w:val="17365D" w:themeColor="text2" w:themeShade="BF"/>
-        </w:rPr>
-        <w:t>, lors de l’importation</w:t>
-      </w:r>
-    </w:p>
-    <w:p>
-      <w:pPr>
-        <w:pStyle w:val="Corpsdetexte"/>
-        <w:numPr>
-          <w:ilvl w:val="0"/>
-          <w:numId w:val="50"/>
-        </w:numPr>
-        <w:rPr>
-          <w:color w:val="17365D" w:themeColor="text2" w:themeShade="BF"/>
-        </w:rPr>
-      </w:pPr>
-      <w:r>
-        <w:rPr>
-          <w:color w:val="17365D" w:themeColor="text2" w:themeShade="BF"/>
-        </w:rPr>
-        <w:t xml:space="preserve">Chaque série temporelle a une couleur ou style </w:t>
-      </w:r>
-      <w:r>
-        <w:rPr>
-          <w:color w:val="17365D" w:themeColor="text2" w:themeShade="BF"/>
-        </w:rPr>
-        <w:t>distinct</w:t>
-      </w:r>
-      <w:r>
-        <w:rPr>
-          <w:color w:val="17365D" w:themeColor="text2" w:themeShade="BF"/>
-        </w:rPr>
-        <w:t xml:space="preserve"> pour faciliter la </w:t>
-      </w:r>
-      <w:r>
-        <w:rPr>
-          <w:color w:val="17365D" w:themeColor="text2" w:themeShade="BF"/>
-        </w:rPr>
-        <w:t>différenciation</w:t>
-      </w:r>
-    </w:p>
-    <w:p>
-      <w:pPr>
-        <w:pStyle w:val="Corpsdetexte"/>
-        <w:ind w:left="720"/>
-        <w:rPr>
-          <w:color w:val="17365D" w:themeColor="text2" w:themeShade="BF"/>
-        </w:rPr>
-      </w:pPr>
-    </w:p>
-    <w:p>
-      <w:pPr>
-        <w:pStyle w:val="Corpsdetexte"/>
-        <w:ind w:left="720"/>
-        <w:rPr>
-          <w:b/>
-          <w:bCs/>
-          <w:color w:val="17365D" w:themeColor="text2" w:themeShade="BF"/>
-          <w:sz w:val="24"/>
-          <w:szCs w:val="24"/>
-        </w:rPr>
-      </w:pPr>
-      <w:r>
-        <w:rPr>
-          <w:b/>
-          <w:bCs/>
-          <w:color w:val="17365D" w:themeColor="text2" w:themeShade="BF"/>
-          <w:sz w:val="24"/>
-          <w:szCs w:val="24"/>
-        </w:rPr>
-        <w:t>Importation des données</w:t>
-      </w:r>
-    </w:p>
-    <w:p>
-      <w:pPr>
-        <w:pStyle w:val="Corpsdetexte"/>
-        <w:ind w:left="720"/>
-        <w:rPr>
-          <w:color w:val="17365D" w:themeColor="text2" w:themeShade="BF"/>
-        </w:rPr>
-      </w:pPr>
-      <w:r>
-        <w:rPr>
-          <w:color w:val="17365D" w:themeColor="text2" w:themeShade="BF"/>
-        </w:rPr>
-        <w:t>En tant qu'utilisateur,</w:t>
-      </w:r>
-    </w:p>
-    <w:p>
-      <w:pPr>
-        <w:pStyle w:val="Corpsdetexte"/>
-        <w:ind w:left="720"/>
-        <w:rPr>
-          <w:color w:val="17365D" w:themeColor="text2" w:themeShade="BF"/>
-        </w:rPr>
-      </w:pPr>
-      <w:r>
-        <w:rPr>
-          <w:color w:val="17365D" w:themeColor="text2" w:themeShade="BF"/>
-        </w:rPr>
-        <w:t>Je veux être capable d'importer mes propres données</w:t>
-      </w:r>
-    </w:p>
-    <w:p>
-      <w:pPr>
-        <w:pStyle w:val="Corpsdetexte"/>
-        <w:ind w:left="720"/>
-        <w:rPr>
-          <w:color w:val="17365D" w:themeColor="text2" w:themeShade="BF"/>
-        </w:rPr>
-      </w:pPr>
-      <w:r>
-        <w:rPr>
-          <w:color w:val="17365D" w:themeColor="text2" w:themeShade="BF"/>
-        </w:rPr>
-        <w:t>Afin d'ajouter les données que je veux au graphique</w:t>
-      </w:r>
-    </w:p>
-    <w:p>
-      <w:pPr>
-        <w:pStyle w:val="Corpsdetexte"/>
-        <w:ind w:left="720"/>
-        <w:rPr>
-          <w:color w:val="17365D" w:themeColor="text2" w:themeShade="BF"/>
-        </w:rPr>
-      </w:pPr>
-    </w:p>
-    <w:p>
-      <w:pPr>
-        <w:pStyle w:val="Corpsdetexte"/>
-        <w:ind w:left="720"/>
-        <w:rPr>
-          <w:color w:val="17365D" w:themeColor="text2" w:themeShade="BF"/>
-        </w:rPr>
-      </w:pPr>
-      <w:r>
-        <w:rPr>
-          <w:color w:val="17365D" w:themeColor="text2" w:themeShade="BF"/>
-        </w:rPr>
-        <w:t>Test d'acceptance</w:t>
-      </w:r>
-    </w:p>
-    <w:p>
-      <w:pPr>
-        <w:pStyle w:val="Corpsdetexte"/>
-        <w:ind w:left="720"/>
-        <w:rPr>
-          <w:color w:val="17365D" w:themeColor="text2" w:themeShade="BF"/>
-        </w:rPr>
-      </w:pPr>
-    </w:p>
-    <w:p>
-      <w:pPr>
-        <w:pStyle w:val="Corpsdetexte"/>
-        <w:ind w:left="720"/>
-        <w:rPr>
-          <w:color w:val="17365D" w:themeColor="text2" w:themeShade="BF"/>
-        </w:rPr>
-      </w:pPr>
-      <w:r>
-        <w:rPr>
-          <w:color w:val="17365D" w:themeColor="text2" w:themeShade="BF"/>
-        </w:rPr>
-        <w:t>Etant donné que j'ouvre le programme</w:t>
-      </w:r>
-    </w:p>
-    <w:p>
-      <w:pPr>
-        <w:pStyle w:val="Corpsdetexte"/>
-        <w:ind w:left="720"/>
-        <w:rPr>
-          <w:color w:val="17365D" w:themeColor="text2" w:themeShade="BF"/>
-        </w:rPr>
-      </w:pPr>
-      <w:r>
-        <w:rPr>
-          <w:color w:val="17365D" w:themeColor="text2" w:themeShade="BF"/>
-        </w:rPr>
-        <w:t>Quand je clique sur "Importer des données"</w:t>
-      </w:r>
-    </w:p>
-    <w:p>
-      <w:pPr>
-        <w:pStyle w:val="Corpsdetexte"/>
-        <w:ind w:left="720"/>
-        <w:rPr>
-          <w:color w:val="17365D" w:themeColor="text2" w:themeShade="BF"/>
-        </w:rPr>
-      </w:pPr>
-      <w:r>
-        <w:rPr>
-          <w:color w:val="17365D" w:themeColor="text2" w:themeShade="BF"/>
-        </w:rPr>
-        <w:t>Il y a une fenêtre qui s'ouvre, elle me donne le choix du fichier que je veux importer</w:t>
-      </w:r>
-    </w:p>
-    <w:p>
-      <w:pPr>
-        <w:pStyle w:val="Corpsdetexte"/>
-        <w:ind w:left="720"/>
-        <w:rPr>
-          <w:color w:val="17365D" w:themeColor="text2" w:themeShade="BF"/>
-        </w:rPr>
-      </w:pPr>
-    </w:p>
-    <w:p>
-      <w:pPr>
-        <w:pStyle w:val="Corpsdetexte"/>
-        <w:numPr>
-          <w:ilvl w:val="0"/>
-          <w:numId w:val="50"/>
-        </w:numPr>
-        <w:rPr>
-          <w:color w:val="17365D" w:themeColor="text2" w:themeShade="BF"/>
-        </w:rPr>
-      </w:pPr>
-      <w:r>
-        <w:rPr>
-          <w:color w:val="17365D" w:themeColor="text2" w:themeShade="BF"/>
-        </w:rPr>
-        <w:t>Je peux choisir un fichier (CSV ou autre) qui va ajouter des données sur le graphique</w:t>
-      </w:r>
-    </w:p>
-    <w:p>
-      <w:pPr>
-        <w:pStyle w:val="Corpsdetexte"/>
-        <w:numPr>
-          <w:ilvl w:val="0"/>
-          <w:numId w:val="50"/>
-        </w:numPr>
-        <w:rPr>
-          <w:color w:val="17365D" w:themeColor="text2" w:themeShade="BF"/>
-        </w:rPr>
-      </w:pPr>
-      <w:r>
-        <w:rPr>
-          <w:color w:val="17365D" w:themeColor="text2" w:themeShade="BF"/>
-        </w:rPr>
-        <w:lastRenderedPageBreak/>
-        <w:t>Après la validation, les données du fichier choisi sont correctement visibles dans l'application</w:t>
-      </w:r>
-    </w:p>
-    <w:p>
-      <w:pPr>
-        <w:pStyle w:val="Corpsdetexte"/>
-        <w:numPr>
-          <w:ilvl w:val="0"/>
-          <w:numId w:val="50"/>
-        </w:numPr>
-        <w:rPr>
-          <w:color w:val="17365D" w:themeColor="text2" w:themeShade="BF"/>
-        </w:rPr>
-      </w:pPr>
-      <w:r>
-        <w:rPr>
-          <w:color w:val="17365D" w:themeColor="text2" w:themeShade="BF"/>
-        </w:rPr>
-        <w:t>Si l'import a échoué, un message d'erreur clair s'affiche indiquant l'erreur</w:t>
-      </w:r>
-    </w:p>
-    <w:p>
-      <w:pPr>
-        <w:pStyle w:val="Corpsdetexte"/>
-        <w:ind w:left="720"/>
-        <w:rPr>
-          <w:color w:val="17365D" w:themeColor="text2" w:themeShade="BF"/>
-        </w:rPr>
-      </w:pPr>
-    </w:p>
-    <w:p>
-      <w:pPr>
-        <w:pStyle w:val="Corpsdetexte"/>
-        <w:ind w:left="720"/>
-        <w:rPr>
-          <w:b/>
-          <w:bCs/>
-          <w:color w:val="17365D" w:themeColor="text2" w:themeShade="BF"/>
-          <w:sz w:val="24"/>
-          <w:szCs w:val="24"/>
-        </w:rPr>
-      </w:pPr>
-      <w:r>
-        <w:rPr>
-          <w:b/>
-          <w:bCs/>
-          <w:color w:val="17365D" w:themeColor="text2" w:themeShade="BF"/>
-          <w:sz w:val="24"/>
-          <w:szCs w:val="24"/>
-        </w:rPr>
-        <w:t>Timeline</w:t>
-      </w:r>
-    </w:p>
-    <w:p>
-      <w:pPr>
-        <w:pStyle w:val="Corpsdetexte"/>
-        <w:ind w:left="720"/>
-        <w:rPr>
-          <w:color w:val="17365D" w:themeColor="text2" w:themeShade="BF"/>
-        </w:rPr>
-      </w:pPr>
-      <w:r>
-        <w:rPr>
-          <w:color w:val="17365D" w:themeColor="text2" w:themeShade="BF"/>
-        </w:rPr>
-        <w:t>En tant qu'utilisateur,</w:t>
-      </w:r>
-    </w:p>
-    <w:p>
-      <w:pPr>
-        <w:pStyle w:val="Corpsdetexte"/>
-        <w:ind w:left="720"/>
-        <w:rPr>
-          <w:color w:val="17365D" w:themeColor="text2" w:themeShade="BF"/>
-        </w:rPr>
-      </w:pPr>
-      <w:r>
-        <w:rPr>
-          <w:color w:val="17365D" w:themeColor="text2" w:themeShade="BF"/>
-        </w:rPr>
-        <w:t xml:space="preserve">Je veux une </w:t>
-      </w:r>
-      <w:r>
-        <w:rPr>
-          <w:color w:val="17365D" w:themeColor="text2" w:themeShade="BF"/>
-        </w:rPr>
-        <w:t>timeline (</w:t>
-      </w:r>
-      <w:r>
-        <w:rPr>
-          <w:color w:val="17365D" w:themeColor="text2" w:themeShade="BF"/>
-        </w:rPr>
-        <w:t>axe temporel) sur le graphique</w:t>
-      </w:r>
-    </w:p>
-    <w:p>
-      <w:pPr>
-        <w:pStyle w:val="Corpsdetexte"/>
-        <w:ind w:left="720"/>
-        <w:rPr>
-          <w:color w:val="17365D" w:themeColor="text2" w:themeShade="BF"/>
-        </w:rPr>
-      </w:pPr>
-      <w:r>
-        <w:rPr>
-          <w:color w:val="17365D" w:themeColor="text2" w:themeShade="BF"/>
-        </w:rPr>
-        <w:t>Afin de comparer facilement les données entre plusieurs années d'un certain sujet</w:t>
-      </w:r>
-    </w:p>
-    <w:p>
-      <w:pPr>
-        <w:pStyle w:val="Corpsdetexte"/>
-        <w:ind w:left="720"/>
-        <w:rPr>
-          <w:color w:val="17365D" w:themeColor="text2" w:themeShade="BF"/>
-        </w:rPr>
-      </w:pPr>
-    </w:p>
-    <w:p>
-      <w:pPr>
-        <w:pStyle w:val="Corpsdetexte"/>
-        <w:ind w:left="720"/>
-        <w:rPr>
-          <w:color w:val="17365D" w:themeColor="text2" w:themeShade="BF"/>
-        </w:rPr>
-      </w:pPr>
-      <w:r>
-        <w:rPr>
-          <w:color w:val="17365D" w:themeColor="text2" w:themeShade="BF"/>
-        </w:rPr>
-        <w:t>Test d'acceptance</w:t>
-      </w:r>
-    </w:p>
-    <w:p>
-      <w:pPr>
-        <w:pStyle w:val="Corpsdetexte"/>
-        <w:ind w:left="720"/>
-        <w:rPr>
-          <w:color w:val="17365D" w:themeColor="text2" w:themeShade="BF"/>
-        </w:rPr>
-      </w:pPr>
-    </w:p>
-    <w:p>
-      <w:pPr>
-        <w:pStyle w:val="Corpsdetexte"/>
-        <w:ind w:left="720"/>
-        <w:rPr>
-          <w:color w:val="17365D" w:themeColor="text2" w:themeShade="BF"/>
-        </w:rPr>
-      </w:pPr>
-      <w:r>
-        <w:rPr>
-          <w:color w:val="17365D" w:themeColor="text2" w:themeShade="BF"/>
-        </w:rPr>
-        <w:t>Etant donné que j'ouvre le programme</w:t>
-      </w:r>
-    </w:p>
-    <w:p>
-      <w:pPr>
-        <w:pStyle w:val="Corpsdetexte"/>
-        <w:ind w:left="720"/>
-        <w:rPr>
-          <w:color w:val="17365D" w:themeColor="text2" w:themeShade="BF"/>
-        </w:rPr>
-      </w:pPr>
-      <w:r>
-        <w:rPr>
-          <w:color w:val="17365D" w:themeColor="text2" w:themeShade="BF"/>
-        </w:rPr>
-        <w:t>Quand j'insère des données</w:t>
-      </w:r>
-    </w:p>
-    <w:p>
-      <w:pPr>
-        <w:pStyle w:val="Corpsdetexte"/>
-        <w:ind w:left="720"/>
-        <w:rPr>
-          <w:color w:val="17365D" w:themeColor="text2" w:themeShade="BF"/>
-        </w:rPr>
-      </w:pPr>
-      <w:r>
-        <w:rPr>
-          <w:color w:val="17365D" w:themeColor="text2" w:themeShade="BF"/>
-        </w:rPr>
-        <w:t>Alors il y a un graphique qui s'affiche avec une timeline claire et lisible</w:t>
-      </w:r>
-    </w:p>
-    <w:p>
-      <w:pPr>
-        <w:pStyle w:val="Corpsdetexte"/>
-        <w:ind w:left="720"/>
-        <w:rPr>
-          <w:color w:val="17365D" w:themeColor="text2" w:themeShade="BF"/>
-        </w:rPr>
-      </w:pPr>
-    </w:p>
-    <w:p>
-      <w:pPr>
-        <w:pStyle w:val="Corpsdetexte"/>
-        <w:numPr>
-          <w:ilvl w:val="0"/>
-          <w:numId w:val="50"/>
-        </w:numPr>
-        <w:rPr>
-          <w:color w:val="17365D" w:themeColor="text2" w:themeShade="BF"/>
-        </w:rPr>
-      </w:pPr>
-      <w:r>
-        <w:rPr>
-          <w:color w:val="17365D" w:themeColor="text2" w:themeShade="BF"/>
-        </w:rPr>
-        <w:t>Timeline est par année (repères clairs sur le temp)</w:t>
-      </w:r>
-    </w:p>
-    <w:p>
-      <w:pPr>
-        <w:pStyle w:val="Corpsdetexte"/>
-        <w:numPr>
-          <w:ilvl w:val="0"/>
-          <w:numId w:val="50"/>
-        </w:numPr>
-        <w:rPr>
-          <w:color w:val="17365D" w:themeColor="text2" w:themeShade="BF"/>
-        </w:rPr>
-      </w:pPr>
-      <w:r>
-        <w:rPr>
-          <w:color w:val="17365D" w:themeColor="text2" w:themeShade="BF"/>
-        </w:rPr>
-        <w:t>Plusieurs années sont affichées au même temps, quand je fais des clics sur les cases correspondantes des données</w:t>
-      </w:r>
-    </w:p>
-    <w:p>
-      <w:pPr>
-        <w:pStyle w:val="Corpsdetexte"/>
-        <w:numPr>
-          <w:ilvl w:val="0"/>
-          <w:numId w:val="50"/>
-        </w:numPr>
-        <w:rPr>
-          <w:color w:val="17365D" w:themeColor="text2" w:themeShade="BF"/>
-        </w:rPr>
-      </w:pPr>
-      <w:r>
-        <w:rPr>
-          <w:color w:val="17365D" w:themeColor="text2" w:themeShade="BF"/>
-        </w:rPr>
-        <w:t>Il y a une flexibilité lors de l'affichage du timeline, donc les années ne se suivent pas forcément. (</w:t>
-      </w:r>
-      <w:proofErr w:type="gramStart"/>
-      <w:r>
-        <w:rPr>
-          <w:color w:val="17365D" w:themeColor="text2" w:themeShade="BF"/>
-        </w:rPr>
-        <w:t>ex</w:t>
-      </w:r>
-      <w:proofErr w:type="gramEnd"/>
-      <w:r>
-        <w:rPr>
-          <w:color w:val="17365D" w:themeColor="text2" w:themeShade="BF"/>
-        </w:rPr>
-        <w:t xml:space="preserve"> :</w:t>
-      </w:r>
-      <w:r>
-        <w:rPr>
-          <w:color w:val="17365D" w:themeColor="text2" w:themeShade="BF"/>
-        </w:rPr>
-        <w:t xml:space="preserve"> peut aller de 2004 à 2010)</w:t>
-      </w:r>
-    </w:p>
-    <w:p>
-      <w:pPr>
-        <w:pStyle w:val="Corpsdetexte"/>
-        <w:ind w:left="720"/>
-        <w:rPr>
-          <w:color w:val="17365D" w:themeColor="text2" w:themeShade="BF"/>
-        </w:rPr>
-      </w:pPr>
-    </w:p>
-    <w:p>
-      <w:pPr>
-        <w:pStyle w:val="Corpsdetexte"/>
-        <w:ind w:left="720"/>
-        <w:rPr>
-          <w:b/>
-          <w:bCs/>
-          <w:color w:val="17365D" w:themeColor="text2" w:themeShade="BF"/>
-          <w:sz w:val="24"/>
-          <w:szCs w:val="24"/>
-        </w:rPr>
-      </w:pPr>
-      <w:r>
-        <w:rPr>
-          <w:b/>
-          <w:bCs/>
-          <w:color w:val="17365D" w:themeColor="text2" w:themeShade="BF"/>
-          <w:sz w:val="24"/>
-          <w:szCs w:val="24"/>
-        </w:rPr>
-        <w:t>Flexibilité d’affichage</w:t>
-      </w:r>
-    </w:p>
-    <w:p>
-      <w:pPr>
-        <w:pStyle w:val="Corpsdetexte"/>
-        <w:ind w:left="720"/>
-        <w:rPr>
-          <w:color w:val="17365D" w:themeColor="text2" w:themeShade="BF"/>
-        </w:rPr>
-      </w:pPr>
-      <w:r>
-        <w:rPr>
-          <w:color w:val="17365D" w:themeColor="text2" w:themeShade="BF"/>
-        </w:rPr>
-        <w:t>En tant qu'utilisateur,</w:t>
-      </w:r>
-    </w:p>
-    <w:p>
-      <w:pPr>
-        <w:pStyle w:val="Corpsdetexte"/>
-        <w:ind w:left="720"/>
-        <w:rPr>
-          <w:color w:val="17365D" w:themeColor="text2" w:themeShade="BF"/>
-        </w:rPr>
-      </w:pPr>
-      <w:r>
-        <w:rPr>
-          <w:color w:val="17365D" w:themeColor="text2" w:themeShade="BF"/>
-        </w:rPr>
-        <w:t>Je veux une grande flexibilité d'affichage sur le graphique,</w:t>
-      </w:r>
-    </w:p>
-    <w:p>
-      <w:pPr>
-        <w:pStyle w:val="Corpsdetexte"/>
-        <w:ind w:left="720"/>
-        <w:rPr>
-          <w:color w:val="17365D" w:themeColor="text2" w:themeShade="BF"/>
-        </w:rPr>
-      </w:pPr>
-      <w:r>
-        <w:rPr>
-          <w:color w:val="17365D" w:themeColor="text2" w:themeShade="BF"/>
-        </w:rPr>
-        <w:t>Afin de pouvoir changer l'affichage à mes préférences et analyser les données plus efficacement</w:t>
-      </w:r>
-    </w:p>
-    <w:p>
-      <w:pPr>
-        <w:pStyle w:val="Corpsdetexte"/>
-        <w:ind w:left="720"/>
-        <w:rPr>
-          <w:color w:val="17365D" w:themeColor="text2" w:themeShade="BF"/>
-        </w:rPr>
-      </w:pPr>
-    </w:p>
-    <w:p>
-      <w:pPr>
-        <w:pStyle w:val="Corpsdetexte"/>
-        <w:ind w:left="720"/>
-        <w:rPr>
-          <w:color w:val="17365D" w:themeColor="text2" w:themeShade="BF"/>
-        </w:rPr>
-      </w:pPr>
-      <w:r>
-        <w:rPr>
-          <w:color w:val="17365D" w:themeColor="text2" w:themeShade="BF"/>
-        </w:rPr>
-        <w:t>Test d'acceptance</w:t>
-      </w:r>
-    </w:p>
-    <w:p>
-      <w:pPr>
-        <w:pStyle w:val="Corpsdetexte"/>
-        <w:ind w:left="720"/>
-        <w:rPr>
-          <w:color w:val="17365D" w:themeColor="text2" w:themeShade="BF"/>
-        </w:rPr>
-      </w:pPr>
-    </w:p>
-    <w:p>
-      <w:pPr>
-        <w:pStyle w:val="Corpsdetexte"/>
-        <w:ind w:left="720"/>
-        <w:rPr>
-          <w:color w:val="17365D" w:themeColor="text2" w:themeShade="BF"/>
-        </w:rPr>
-      </w:pPr>
-      <w:r>
-        <w:rPr>
-          <w:color w:val="17365D" w:themeColor="text2" w:themeShade="BF"/>
-        </w:rPr>
-        <w:t>Etant donné je lance le programme,</w:t>
-      </w:r>
-    </w:p>
-    <w:p>
-      <w:pPr>
-        <w:pStyle w:val="Corpsdetexte"/>
-        <w:ind w:left="720"/>
-        <w:rPr>
-          <w:color w:val="17365D" w:themeColor="text2" w:themeShade="BF"/>
-        </w:rPr>
-      </w:pPr>
-      <w:r>
-        <w:rPr>
-          <w:color w:val="17365D" w:themeColor="text2" w:themeShade="BF"/>
-        </w:rPr>
-        <w:t>Quand je zoom/</w:t>
-      </w:r>
-      <w:proofErr w:type="spellStart"/>
-      <w:r>
-        <w:rPr>
-          <w:color w:val="17365D" w:themeColor="text2" w:themeShade="BF"/>
-        </w:rPr>
-        <w:t>dézoom</w:t>
-      </w:r>
-      <w:proofErr w:type="spellEnd"/>
-      <w:r>
-        <w:rPr>
-          <w:color w:val="17365D" w:themeColor="text2" w:themeShade="BF"/>
-        </w:rPr>
-        <w:t xml:space="preserve"> sur le graphique,</w:t>
-      </w:r>
-    </w:p>
-    <w:p>
-      <w:pPr>
-        <w:pStyle w:val="Corpsdetexte"/>
-        <w:ind w:left="720"/>
-        <w:rPr>
-          <w:color w:val="17365D" w:themeColor="text2" w:themeShade="BF"/>
-        </w:rPr>
-      </w:pPr>
-      <w:r>
-        <w:rPr>
-          <w:color w:val="17365D" w:themeColor="text2" w:themeShade="BF"/>
-        </w:rPr>
-        <w:t>Il y a des changements de la taille et l'échelle du graphique</w:t>
-      </w:r>
-    </w:p>
-    <w:p>
-      <w:pPr>
-        <w:pStyle w:val="Corpsdetexte"/>
-        <w:ind w:left="720"/>
-        <w:rPr>
-          <w:color w:val="17365D" w:themeColor="text2" w:themeShade="BF"/>
-        </w:rPr>
-      </w:pPr>
-    </w:p>
-    <w:p>
-      <w:pPr>
-        <w:pStyle w:val="Corpsdetexte"/>
-        <w:numPr>
-          <w:ilvl w:val="0"/>
-          <w:numId w:val="50"/>
-        </w:numPr>
-        <w:rPr>
-          <w:color w:val="17365D" w:themeColor="text2" w:themeShade="BF"/>
-        </w:rPr>
-      </w:pPr>
-      <w:r>
-        <w:rPr>
-          <w:color w:val="17365D" w:themeColor="text2" w:themeShade="BF"/>
-        </w:rPr>
-        <w:t>Possibilité de changer la taille de la fenêtre ou zone d'affichage en agrandissant la fenêtre</w:t>
-      </w:r>
-    </w:p>
-    <w:p>
-      <w:pPr>
-        <w:pStyle w:val="Corpsdetexte"/>
-        <w:numPr>
-          <w:ilvl w:val="0"/>
-          <w:numId w:val="50"/>
-        </w:numPr>
-        <w:rPr>
-          <w:color w:val="17365D" w:themeColor="text2" w:themeShade="BF"/>
-        </w:rPr>
-      </w:pPr>
-      <w:r>
-        <w:rPr>
-          <w:color w:val="17365D" w:themeColor="text2" w:themeShade="BF"/>
-        </w:rPr>
-        <w:t>Zoomer/Dézoomer pour mieux analyser les données, en faisant zoom/</w:t>
-      </w:r>
-      <w:proofErr w:type="spellStart"/>
-      <w:r>
-        <w:rPr>
-          <w:color w:val="17365D" w:themeColor="text2" w:themeShade="BF"/>
-        </w:rPr>
-        <w:t>dezoom</w:t>
-      </w:r>
-      <w:proofErr w:type="spellEnd"/>
-      <w:r>
-        <w:rPr>
-          <w:color w:val="17365D" w:themeColor="text2" w:themeShade="BF"/>
-        </w:rPr>
-        <w:t xml:space="preserve"> avec la molette</w:t>
-      </w:r>
-    </w:p>
-    <w:p>
-      <w:pPr>
-        <w:pStyle w:val="Corpsdetexte"/>
-        <w:numPr>
-          <w:ilvl w:val="0"/>
-          <w:numId w:val="50"/>
-        </w:numPr>
-        <w:rPr>
-          <w:color w:val="17365D" w:themeColor="text2" w:themeShade="BF"/>
-        </w:rPr>
-      </w:pPr>
-      <w:r>
-        <w:rPr>
-          <w:color w:val="17365D" w:themeColor="text2" w:themeShade="BF"/>
-        </w:rPr>
-        <w:t xml:space="preserve">Ajouter plusieurs time </w:t>
-      </w:r>
-      <w:proofErr w:type="spellStart"/>
-      <w:r>
-        <w:rPr>
-          <w:color w:val="17365D" w:themeColor="text2" w:themeShade="BF"/>
-        </w:rPr>
-        <w:t>series</w:t>
-      </w:r>
-      <w:proofErr w:type="spellEnd"/>
-      <w:r>
-        <w:rPr>
-          <w:color w:val="17365D" w:themeColor="text2" w:themeShade="BF"/>
-        </w:rPr>
-        <w:t xml:space="preserve"> simultanément et tous les voir sur le même graphique</w:t>
-      </w:r>
-    </w:p>
-    <w:p>
-      <w:pPr>
-        <w:pStyle w:val="Corpsdetexte"/>
-        <w:ind w:left="720"/>
-        <w:rPr>
-          <w:color w:val="17365D" w:themeColor="text2" w:themeShade="BF"/>
-        </w:rPr>
-      </w:pPr>
-    </w:p>
-    <w:p>
-      <w:pPr>
-        <w:pStyle w:val="Corpsdetexte"/>
-        <w:ind w:left="720"/>
-        <w:rPr>
-          <w:color w:val="17365D" w:themeColor="text2" w:themeShade="BF"/>
-        </w:rPr>
-      </w:pPr>
-    </w:p>
-    <w:p>
-      <w:pPr>
-        <w:pStyle w:val="Corpsdetexte"/>
-        <w:ind w:left="720"/>
-        <w:rPr>
-          <w:b/>
-          <w:bCs/>
-          <w:color w:val="17365D" w:themeColor="text2" w:themeShade="BF"/>
-          <w:sz w:val="24"/>
-          <w:szCs w:val="24"/>
-        </w:rPr>
-      </w:pPr>
-      <w:r>
-        <w:rPr>
-          <w:b/>
-          <w:bCs/>
-          <w:color w:val="17365D" w:themeColor="text2" w:themeShade="BF"/>
-          <w:sz w:val="24"/>
-          <w:szCs w:val="24"/>
-        </w:rPr>
-        <w:lastRenderedPageBreak/>
-        <w:t>Mode fonctions</w:t>
-      </w:r>
-    </w:p>
-    <w:p>
-      <w:pPr>
-        <w:pStyle w:val="Corpsdetexte"/>
-        <w:ind w:left="720"/>
-        <w:rPr>
-          <w:color w:val="17365D" w:themeColor="text2" w:themeShade="BF"/>
-        </w:rPr>
-      </w:pPr>
-      <w:r>
-        <w:rPr>
-          <w:color w:val="17365D" w:themeColor="text2" w:themeShade="BF"/>
-        </w:rPr>
-        <w:t>En tant qu’utilisateur,</w:t>
-      </w:r>
-    </w:p>
-    <w:p>
-      <w:pPr>
-        <w:pStyle w:val="Corpsdetexte"/>
-        <w:ind w:left="720"/>
-        <w:rPr>
-          <w:color w:val="17365D" w:themeColor="text2" w:themeShade="BF"/>
-        </w:rPr>
-      </w:pPr>
-      <w:r>
-        <w:rPr>
-          <w:color w:val="17365D" w:themeColor="text2" w:themeShade="BF"/>
-        </w:rPr>
-        <w:t>Je veux avoir un mode d'affichage des fonctions plutôt que des séries temporelles (onglet, option, ...)</w:t>
-      </w:r>
-    </w:p>
-    <w:p>
-      <w:pPr>
-        <w:pStyle w:val="Corpsdetexte"/>
-        <w:ind w:left="720"/>
-        <w:rPr>
-          <w:color w:val="17365D" w:themeColor="text2" w:themeShade="BF"/>
-        </w:rPr>
-      </w:pPr>
-      <w:r>
-        <w:rPr>
-          <w:color w:val="17365D" w:themeColor="text2" w:themeShade="BF"/>
-        </w:rPr>
-        <w:t>Afin de pouvoir changer l'affichage</w:t>
-      </w:r>
-    </w:p>
-    <w:p>
-      <w:pPr>
-        <w:pStyle w:val="Corpsdetexte"/>
-        <w:ind w:left="720"/>
-        <w:rPr>
-          <w:color w:val="17365D" w:themeColor="text2" w:themeShade="BF"/>
-        </w:rPr>
-      </w:pPr>
-    </w:p>
-    <w:p>
-      <w:pPr>
-        <w:pStyle w:val="Corpsdetexte"/>
-        <w:ind w:left="720"/>
-        <w:rPr>
-          <w:color w:val="17365D" w:themeColor="text2" w:themeShade="BF"/>
-        </w:rPr>
-      </w:pPr>
-      <w:r>
-        <w:rPr>
-          <w:color w:val="17365D" w:themeColor="text2" w:themeShade="BF"/>
-        </w:rPr>
-        <w:t>Test d'acceptance</w:t>
-      </w:r>
-    </w:p>
-    <w:p>
-      <w:pPr>
-        <w:pStyle w:val="Corpsdetexte"/>
-        <w:ind w:left="720"/>
-        <w:rPr>
-          <w:color w:val="17365D" w:themeColor="text2" w:themeShade="BF"/>
-        </w:rPr>
-      </w:pPr>
-    </w:p>
-    <w:p>
-      <w:pPr>
-        <w:pStyle w:val="Corpsdetexte"/>
-        <w:ind w:left="720"/>
-        <w:rPr>
-          <w:color w:val="17365D" w:themeColor="text2" w:themeShade="BF"/>
-        </w:rPr>
-      </w:pPr>
-      <w:r>
-        <w:rPr>
-          <w:color w:val="17365D" w:themeColor="text2" w:themeShade="BF"/>
-        </w:rPr>
-        <w:t>Etant donné je lance le programme</w:t>
-      </w:r>
-    </w:p>
-    <w:p>
-      <w:pPr>
-        <w:pStyle w:val="Corpsdetexte"/>
-        <w:ind w:left="720"/>
-        <w:rPr>
-          <w:color w:val="17365D" w:themeColor="text2" w:themeShade="BF"/>
-        </w:rPr>
-      </w:pPr>
-      <w:r>
-        <w:rPr>
-          <w:color w:val="17365D" w:themeColor="text2" w:themeShade="BF"/>
-        </w:rPr>
-        <w:t>Quand j'utilise le programme</w:t>
-      </w:r>
-    </w:p>
-    <w:p>
-      <w:pPr>
-        <w:pStyle w:val="Corpsdetexte"/>
-        <w:ind w:left="720"/>
-        <w:rPr>
-          <w:color w:val="17365D" w:themeColor="text2" w:themeShade="BF"/>
-        </w:rPr>
-      </w:pPr>
-      <w:r>
-        <w:rPr>
-          <w:color w:val="17365D" w:themeColor="text2" w:themeShade="BF"/>
-        </w:rPr>
-        <w:t>Il y a un choix de faire des fonctions</w:t>
-      </w:r>
-    </w:p>
-    <w:p>
-      <w:pPr>
-        <w:pStyle w:val="Corpsdetexte"/>
-        <w:ind w:left="720"/>
-        <w:rPr>
-          <w:color w:val="17365D" w:themeColor="text2" w:themeShade="BF"/>
-        </w:rPr>
-      </w:pPr>
-    </w:p>
-    <w:p>
-      <w:pPr>
-        <w:pStyle w:val="Corpsdetexte"/>
-        <w:numPr>
-          <w:ilvl w:val="0"/>
-          <w:numId w:val="50"/>
-        </w:numPr>
-        <w:rPr>
-          <w:color w:val="17365D" w:themeColor="text2" w:themeShade="BF"/>
-        </w:rPr>
-      </w:pPr>
-      <w:r>
-        <w:rPr>
-          <w:color w:val="17365D" w:themeColor="text2" w:themeShade="BF"/>
-        </w:rPr>
-        <w:t>Choix d'utiliser des fonctions au lieu des séries temporelles</w:t>
-      </w:r>
-    </w:p>
-    <w:p>
-      <w:pPr>
-        <w:pStyle w:val="Corpsdetexte"/>
-        <w:numPr>
-          <w:ilvl w:val="0"/>
-          <w:numId w:val="50"/>
-        </w:numPr>
-        <w:rPr>
-          <w:color w:val="17365D" w:themeColor="text2" w:themeShade="BF"/>
-        </w:rPr>
-      </w:pPr>
-      <w:r>
-        <w:rPr>
-          <w:color w:val="17365D" w:themeColor="text2" w:themeShade="BF"/>
-        </w:rPr>
-        <w:t xml:space="preserve">Affichage de fonctions différentes (2x, sin(x), </w:t>
-      </w:r>
-      <w:proofErr w:type="gramStart"/>
-      <w:r>
-        <w:rPr>
-          <w:color w:val="17365D" w:themeColor="text2" w:themeShade="BF"/>
-        </w:rPr>
-        <w:t>etc..</w:t>
-      </w:r>
-      <w:proofErr w:type="gramEnd"/>
-      <w:r>
-        <w:rPr>
-          <w:color w:val="17365D" w:themeColor="text2" w:themeShade="BF"/>
-        </w:rPr>
-        <w:t>)</w:t>
-      </w:r>
-    </w:p>
-    <w:p>
-      <w:pPr>
-        <w:pStyle w:val="Corpsdetexte"/>
-        <w:numPr>
-          <w:ilvl w:val="0"/>
-          <w:numId w:val="50"/>
-        </w:numPr>
-        <w:rPr>
-          <w:color w:val="17365D" w:themeColor="text2" w:themeShade="BF"/>
-        </w:rPr>
-      </w:pPr>
-      <w:r>
-        <w:rPr>
-          <w:color w:val="17365D" w:themeColor="text2" w:themeShade="BF"/>
-        </w:rPr>
-        <w:t xml:space="preserve">Choix de </w:t>
-      </w:r>
-      <w:r>
-        <w:rPr>
-          <w:color w:val="17365D" w:themeColor="text2" w:themeShade="BF"/>
-        </w:rPr>
-        <w:t>quelles fonctions</w:t>
-      </w:r>
-      <w:r>
-        <w:rPr>
-          <w:color w:val="17365D" w:themeColor="text2" w:themeShade="BF"/>
-        </w:rPr>
-        <w:t xml:space="preserve"> sont utilisées sur le graphique (une ou plusieurs au même temps)</w:t>
-      </w:r>
-    </w:p>
-    <w:p>
-      <w:pPr>
-        <w:pStyle w:val="Corpsdetexte"/>
-        <w:rPr>
-          <w:color w:val="17365D" w:themeColor="text2" w:themeShade="BF"/>
-        </w:rPr>
-      </w:pPr>
-    </w:p>
-    <w:p>
-      <w:pPr>
         <w:pStyle w:val="Titre1"/>
         <w:rPr>
           <w:color w:val="17365D" w:themeColor="text2" w:themeShade="BF"/>
@@ -3977,8 +3799,8 @@
       </w:pPr>
     </w:p>
     <w:sectPr>
-      <w:headerReference w:type="default" r:id="rId13"/>
-      <w:footerReference w:type="default" r:id="rId14"/>
+      <w:headerReference w:type="default" r:id="rId15"/>
+      <w:footerReference w:type="default" r:id="rId16"/>
       <w:pgSz w:w="11906" w:h="16838" w:code="9"/>
       <w:pgMar w:top="1418" w:right="1418" w:bottom="1418" w:left="1418" w:header="709" w:footer="709" w:gutter="0"/>
       <w:cols w:space="708"/>
@@ -4528,7 +4350,7 @@
         <v:path o:extrusionok="f" gradientshapeok="t" o:connecttype="rect"/>
         <o:lock v:ext="edit" aspectratio="t"/>
       </v:shapetype>
-      <v:shape id="_x0000_i1058" type="#_x0000_t75" style="width:12pt;height:12pt" o:bullet="t">
+      <v:shape id="_x0000_i1044" type="#_x0000_t75" style="width:12pt;height:12pt" o:bullet="t">
         <v:imagedata r:id="rId1" o:title="BD10263_"/>
       </v:shape>
     </w:pict>
@@ -5706,6 +5528,119 @@
     </w:lvl>
   </w:abstractNum>
   <w:abstractNum w:abstractNumId="19" w15:restartNumberingAfterBreak="0">
+    <w:nsid w:val="1D347B56"/>
+    <w:multiLevelType w:val="hybridMultilevel"/>
+    <w:tmpl w:val="A7B0A466"/>
+    <w:lvl w:ilvl="0" w:tplc="100C0001">
+      <w:start w:val="1"/>
+      <w:numFmt w:val="bullet"/>
+      <w:lvlText w:val=""/>
+      <w:lvlJc w:val="left"/>
+      <w:pPr>
+        <w:ind w:left="720" w:hanging="360"/>
+      </w:pPr>
+      <w:rPr>
+        <w:rFonts w:ascii="Symbol" w:hAnsi="Symbol" w:hint="default"/>
+      </w:rPr>
+    </w:lvl>
+    <w:lvl w:ilvl="1" w:tplc="100C0003" w:tentative="1">
+      <w:start w:val="1"/>
+      <w:numFmt w:val="bullet"/>
+      <w:lvlText w:val="o"/>
+      <w:lvlJc w:val="left"/>
+      <w:pPr>
+        <w:ind w:left="1440" w:hanging="360"/>
+      </w:pPr>
+      <w:rPr>
+        <w:rFonts w:ascii="Courier New" w:hAnsi="Courier New" w:cs="Courier New" w:hint="default"/>
+      </w:rPr>
+    </w:lvl>
+    <w:lvl w:ilvl="2" w:tplc="100C0005" w:tentative="1">
+      <w:start w:val="1"/>
+      <w:numFmt w:val="bullet"/>
+      <w:lvlText w:val=""/>
+      <w:lvlJc w:val="left"/>
+      <w:pPr>
+        <w:ind w:left="2160" w:hanging="360"/>
+      </w:pPr>
+      <w:rPr>
+        <w:rFonts w:ascii="Wingdings" w:hAnsi="Wingdings" w:hint="default"/>
+      </w:rPr>
+    </w:lvl>
+    <w:lvl w:ilvl="3" w:tplc="100C0001" w:tentative="1">
+      <w:start w:val="1"/>
+      <w:numFmt w:val="bullet"/>
+      <w:lvlText w:val=""/>
+      <w:lvlJc w:val="left"/>
+      <w:pPr>
+        <w:ind w:left="2880" w:hanging="360"/>
+      </w:pPr>
+      <w:rPr>
+        <w:rFonts w:ascii="Symbol" w:hAnsi="Symbol" w:hint="default"/>
+      </w:rPr>
+    </w:lvl>
+    <w:lvl w:ilvl="4" w:tplc="100C0003" w:tentative="1">
+      <w:start w:val="1"/>
+      <w:numFmt w:val="bullet"/>
+      <w:lvlText w:val="o"/>
+      <w:lvlJc w:val="left"/>
+      <w:pPr>
+        <w:ind w:left="3600" w:hanging="360"/>
+      </w:pPr>
+      <w:rPr>
+        <w:rFonts w:ascii="Courier New" w:hAnsi="Courier New" w:cs="Courier New" w:hint="default"/>
+      </w:rPr>
+    </w:lvl>
+    <w:lvl w:ilvl="5" w:tplc="100C0005" w:tentative="1">
+      <w:start w:val="1"/>
+      <w:numFmt w:val="bullet"/>
+      <w:lvlText w:val=""/>
+      <w:lvlJc w:val="left"/>
+      <w:pPr>
+        <w:ind w:left="4320" w:hanging="360"/>
+      </w:pPr>
+      <w:rPr>
+        <w:rFonts w:ascii="Wingdings" w:hAnsi="Wingdings" w:hint="default"/>
+      </w:rPr>
+    </w:lvl>
+    <w:lvl w:ilvl="6" w:tplc="100C0001" w:tentative="1">
+      <w:start w:val="1"/>
+      <w:numFmt w:val="bullet"/>
+      <w:lvlText w:val=""/>
+      <w:lvlJc w:val="left"/>
+      <w:pPr>
+        <w:ind w:left="5040" w:hanging="360"/>
+      </w:pPr>
+      <w:rPr>
+        <w:rFonts w:ascii="Symbol" w:hAnsi="Symbol" w:hint="default"/>
+      </w:rPr>
+    </w:lvl>
+    <w:lvl w:ilvl="7" w:tplc="100C0003" w:tentative="1">
+      <w:start w:val="1"/>
+      <w:numFmt w:val="bullet"/>
+      <w:lvlText w:val="o"/>
+      <w:lvlJc w:val="left"/>
+      <w:pPr>
+        <w:ind w:left="5760" w:hanging="360"/>
+      </w:pPr>
+      <w:rPr>
+        <w:rFonts w:ascii="Courier New" w:hAnsi="Courier New" w:cs="Courier New" w:hint="default"/>
+      </w:rPr>
+    </w:lvl>
+    <w:lvl w:ilvl="8" w:tplc="100C0005" w:tentative="1">
+      <w:start w:val="1"/>
+      <w:numFmt w:val="bullet"/>
+      <w:lvlText w:val=""/>
+      <w:lvlJc w:val="left"/>
+      <w:pPr>
+        <w:ind w:left="6480" w:hanging="360"/>
+      </w:pPr>
+      <w:rPr>
+        <w:rFonts w:ascii="Wingdings" w:hAnsi="Wingdings" w:hint="default"/>
+      </w:rPr>
+    </w:lvl>
+  </w:abstractNum>
+  <w:abstractNum w:abstractNumId="20" w15:restartNumberingAfterBreak="0">
     <w:nsid w:val="20CB35C8"/>
     <w:multiLevelType w:val="hybridMultilevel"/>
     <w:tmpl w:val="2AA2EA56"/>
@@ -5818,7 +5753,7 @@
       </w:rPr>
     </w:lvl>
   </w:abstractNum>
-  <w:abstractNum w:abstractNumId="20" w15:restartNumberingAfterBreak="0">
+  <w:abstractNum w:abstractNumId="21" w15:restartNumberingAfterBreak="0">
     <w:nsid w:val="2A8F67FD"/>
     <w:multiLevelType w:val="multilevel"/>
     <w:tmpl w:val="08EA5668"/>
@@ -5961,7 +5896,7 @@
       </w:rPr>
     </w:lvl>
   </w:abstractNum>
-  <w:abstractNum w:abstractNumId="21" w15:restartNumberingAfterBreak="0">
+  <w:abstractNum w:abstractNumId="22" w15:restartNumberingAfterBreak="0">
     <w:nsid w:val="2D363ADB"/>
     <w:multiLevelType w:val="hybridMultilevel"/>
     <w:tmpl w:val="4C62BD68"/>
@@ -6073,7 +6008,7 @@
       </w:rPr>
     </w:lvl>
   </w:abstractNum>
-  <w:abstractNum w:abstractNumId="22" w15:restartNumberingAfterBreak="0">
+  <w:abstractNum w:abstractNumId="23" w15:restartNumberingAfterBreak="0">
     <w:nsid w:val="2F2C5963"/>
     <w:multiLevelType w:val="multilevel"/>
     <w:tmpl w:val="E2569098"/>
@@ -6186,7 +6121,7 @@
       </w:pPr>
     </w:lvl>
   </w:abstractNum>
-  <w:abstractNum w:abstractNumId="23" w15:restartNumberingAfterBreak="0">
+  <w:abstractNum w:abstractNumId="24" w15:restartNumberingAfterBreak="0">
     <w:nsid w:val="36506853"/>
     <w:multiLevelType w:val="multilevel"/>
     <w:tmpl w:val="2F6EF210"/>
@@ -6299,7 +6234,7 @@
       </w:rPr>
     </w:lvl>
   </w:abstractNum>
-  <w:abstractNum w:abstractNumId="24" w15:restartNumberingAfterBreak="0">
+  <w:abstractNum w:abstractNumId="25" w15:restartNumberingAfterBreak="0">
     <w:nsid w:val="3BD16F36"/>
     <w:multiLevelType w:val="multilevel"/>
     <w:tmpl w:val="100C0021"/>
@@ -6412,7 +6347,7 @@
       </w:rPr>
     </w:lvl>
   </w:abstractNum>
-  <w:abstractNum w:abstractNumId="25" w15:restartNumberingAfterBreak="0">
+  <w:abstractNum w:abstractNumId="26" w15:restartNumberingAfterBreak="0">
     <w:nsid w:val="3C361DED"/>
     <w:multiLevelType w:val="multilevel"/>
     <w:tmpl w:val="100C0021"/>
@@ -6525,7 +6460,7 @@
       </w:rPr>
     </w:lvl>
   </w:abstractNum>
-  <w:abstractNum w:abstractNumId="26" w15:restartNumberingAfterBreak="0">
+  <w:abstractNum w:abstractNumId="27" w15:restartNumberingAfterBreak="0">
     <w:nsid w:val="3EF922F0"/>
     <w:multiLevelType w:val="multilevel"/>
     <w:tmpl w:val="100C0021"/>
@@ -6638,7 +6573,7 @@
       </w:rPr>
     </w:lvl>
   </w:abstractNum>
-  <w:abstractNum w:abstractNumId="27" w15:restartNumberingAfterBreak="0">
+  <w:abstractNum w:abstractNumId="28" w15:restartNumberingAfterBreak="0">
     <w:nsid w:val="486164F4"/>
     <w:multiLevelType w:val="multilevel"/>
     <w:tmpl w:val="100C0021"/>
@@ -6751,7 +6686,7 @@
       </w:rPr>
     </w:lvl>
   </w:abstractNum>
-  <w:abstractNum w:abstractNumId="28" w15:restartNumberingAfterBreak="0">
+  <w:abstractNum w:abstractNumId="29" w15:restartNumberingAfterBreak="0">
     <w:nsid w:val="4C4E14AC"/>
     <w:multiLevelType w:val="multilevel"/>
     <w:tmpl w:val="100C001F"/>
@@ -6837,7 +6772,7 @@
       </w:pPr>
     </w:lvl>
   </w:abstractNum>
-  <w:abstractNum w:abstractNumId="29" w15:restartNumberingAfterBreak="0">
+  <w:abstractNum w:abstractNumId="30" w15:restartNumberingAfterBreak="0">
     <w:nsid w:val="4D30734E"/>
     <w:multiLevelType w:val="multilevel"/>
     <w:tmpl w:val="100C001D"/>
@@ -6923,7 +6858,7 @@
       </w:pPr>
     </w:lvl>
   </w:abstractNum>
-  <w:abstractNum w:abstractNumId="30" w15:restartNumberingAfterBreak="0">
+  <w:abstractNum w:abstractNumId="31" w15:restartNumberingAfterBreak="0">
     <w:nsid w:val="55FE2729"/>
     <w:multiLevelType w:val="multilevel"/>
     <w:tmpl w:val="100C0023"/>
@@ -7010,7 +6945,7 @@
       </w:pPr>
     </w:lvl>
   </w:abstractNum>
-  <w:abstractNum w:abstractNumId="31" w15:restartNumberingAfterBreak="0">
+  <w:abstractNum w:abstractNumId="32" w15:restartNumberingAfterBreak="0">
     <w:nsid w:val="58933B2A"/>
     <w:multiLevelType w:val="multilevel"/>
     <w:tmpl w:val="100C0021"/>
@@ -7123,7 +7058,7 @@
       </w:rPr>
     </w:lvl>
   </w:abstractNum>
-  <w:abstractNum w:abstractNumId="32" w15:restartNumberingAfterBreak="0">
+  <w:abstractNum w:abstractNumId="33" w15:restartNumberingAfterBreak="0">
     <w:nsid w:val="5C877673"/>
     <w:multiLevelType w:val="multilevel"/>
     <w:tmpl w:val="100C0021"/>
@@ -7236,7 +7171,7 @@
       </w:rPr>
     </w:lvl>
   </w:abstractNum>
-  <w:abstractNum w:abstractNumId="33" w15:restartNumberingAfterBreak="0">
+  <w:abstractNum w:abstractNumId="34" w15:restartNumberingAfterBreak="0">
     <w:nsid w:val="5CBC53EC"/>
     <w:multiLevelType w:val="multilevel"/>
     <w:tmpl w:val="2F6EF210"/>
@@ -7349,7 +7284,7 @@
       </w:rPr>
     </w:lvl>
   </w:abstractNum>
-  <w:abstractNum w:abstractNumId="34" w15:restartNumberingAfterBreak="0">
+  <w:abstractNum w:abstractNumId="35" w15:restartNumberingAfterBreak="0">
     <w:nsid w:val="5E424682"/>
     <w:multiLevelType w:val="multilevel"/>
     <w:tmpl w:val="100C001F"/>
@@ -7435,10 +7370,10 @@
       </w:pPr>
     </w:lvl>
   </w:abstractNum>
-  <w:abstractNum w:abstractNumId="35" w15:restartNumberingAfterBreak="0">
+  <w:abstractNum w:abstractNumId="36" w15:restartNumberingAfterBreak="0">
     <w:nsid w:val="5E872466"/>
     <w:multiLevelType w:val="hybridMultilevel"/>
-    <w:tmpl w:val="C5EEC01E"/>
+    <w:tmpl w:val="E97A753E"/>
     <w:lvl w:ilvl="0" w:tplc="100C0001">
       <w:start w:val="1"/>
       <w:numFmt w:val="bullet"/>
@@ -7548,7 +7483,7 @@
       </w:rPr>
     </w:lvl>
   </w:abstractNum>
-  <w:abstractNum w:abstractNumId="36" w15:restartNumberingAfterBreak="0">
+  <w:abstractNum w:abstractNumId="37" w15:restartNumberingAfterBreak="0">
     <w:nsid w:val="63A9062F"/>
     <w:multiLevelType w:val="multilevel"/>
     <w:tmpl w:val="DCCE794A"/>
@@ -7688,7 +7623,7 @@
       </w:rPr>
     </w:lvl>
   </w:abstractNum>
-  <w:abstractNum w:abstractNumId="37" w15:restartNumberingAfterBreak="0">
+  <w:abstractNum w:abstractNumId="38" w15:restartNumberingAfterBreak="0">
     <w:nsid w:val="643F0961"/>
     <w:multiLevelType w:val="multilevel"/>
     <w:tmpl w:val="100C0021"/>
@@ -7801,7 +7736,7 @@
       </w:rPr>
     </w:lvl>
   </w:abstractNum>
-  <w:abstractNum w:abstractNumId="38" w15:restartNumberingAfterBreak="0">
+  <w:abstractNum w:abstractNumId="39" w15:restartNumberingAfterBreak="0">
     <w:nsid w:val="6D6476B9"/>
     <w:multiLevelType w:val="multilevel"/>
     <w:tmpl w:val="100C0023"/>
@@ -7888,7 +7823,7 @@
       </w:pPr>
     </w:lvl>
   </w:abstractNum>
-  <w:abstractNum w:abstractNumId="39" w15:restartNumberingAfterBreak="0">
+  <w:abstractNum w:abstractNumId="40" w15:restartNumberingAfterBreak="0">
     <w:nsid w:val="6E951FF0"/>
     <w:multiLevelType w:val="hybridMultilevel"/>
     <w:tmpl w:val="005033FC"/>
@@ -8001,7 +7936,7 @@
       </w:rPr>
     </w:lvl>
   </w:abstractNum>
-  <w:abstractNum w:abstractNumId="40" w15:restartNumberingAfterBreak="0">
+  <w:abstractNum w:abstractNumId="41" w15:restartNumberingAfterBreak="0">
     <w:nsid w:val="70C03573"/>
     <w:multiLevelType w:val="multilevel"/>
     <w:tmpl w:val="100C0021"/>
@@ -8114,7 +8049,120 @@
       </w:rPr>
     </w:lvl>
   </w:abstractNum>
-  <w:abstractNum w:abstractNumId="41" w15:restartNumberingAfterBreak="0">
+  <w:abstractNum w:abstractNumId="42" w15:restartNumberingAfterBreak="0">
+    <w:nsid w:val="76A31400"/>
+    <w:multiLevelType w:val="hybridMultilevel"/>
+    <w:tmpl w:val="E4FC1D12"/>
+    <w:lvl w:ilvl="0" w:tplc="100C0001">
+      <w:start w:val="1"/>
+      <w:numFmt w:val="bullet"/>
+      <w:lvlText w:val=""/>
+      <w:lvlJc w:val="left"/>
+      <w:pPr>
+        <w:ind w:left="720" w:hanging="360"/>
+      </w:pPr>
+      <w:rPr>
+        <w:rFonts w:ascii="Symbol" w:hAnsi="Symbol" w:hint="default"/>
+      </w:rPr>
+    </w:lvl>
+    <w:lvl w:ilvl="1" w:tplc="100C0003" w:tentative="1">
+      <w:start w:val="1"/>
+      <w:numFmt w:val="bullet"/>
+      <w:lvlText w:val="o"/>
+      <w:lvlJc w:val="left"/>
+      <w:pPr>
+        <w:ind w:left="1440" w:hanging="360"/>
+      </w:pPr>
+      <w:rPr>
+        <w:rFonts w:ascii="Courier New" w:hAnsi="Courier New" w:cs="Courier New" w:hint="default"/>
+      </w:rPr>
+    </w:lvl>
+    <w:lvl w:ilvl="2" w:tplc="100C0005" w:tentative="1">
+      <w:start w:val="1"/>
+      <w:numFmt w:val="bullet"/>
+      <w:lvlText w:val=""/>
+      <w:lvlJc w:val="left"/>
+      <w:pPr>
+        <w:ind w:left="2160" w:hanging="360"/>
+      </w:pPr>
+      <w:rPr>
+        <w:rFonts w:ascii="Wingdings" w:hAnsi="Wingdings" w:hint="default"/>
+      </w:rPr>
+    </w:lvl>
+    <w:lvl w:ilvl="3" w:tplc="100C0001" w:tentative="1">
+      <w:start w:val="1"/>
+      <w:numFmt w:val="bullet"/>
+      <w:lvlText w:val=""/>
+      <w:lvlJc w:val="left"/>
+      <w:pPr>
+        <w:ind w:left="2880" w:hanging="360"/>
+      </w:pPr>
+      <w:rPr>
+        <w:rFonts w:ascii="Symbol" w:hAnsi="Symbol" w:hint="default"/>
+      </w:rPr>
+    </w:lvl>
+    <w:lvl w:ilvl="4" w:tplc="100C0003" w:tentative="1">
+      <w:start w:val="1"/>
+      <w:numFmt w:val="bullet"/>
+      <w:lvlText w:val="o"/>
+      <w:lvlJc w:val="left"/>
+      <w:pPr>
+        <w:ind w:left="3600" w:hanging="360"/>
+      </w:pPr>
+      <w:rPr>
+        <w:rFonts w:ascii="Courier New" w:hAnsi="Courier New" w:cs="Courier New" w:hint="default"/>
+      </w:rPr>
+    </w:lvl>
+    <w:lvl w:ilvl="5" w:tplc="100C0005" w:tentative="1">
+      <w:start w:val="1"/>
+      <w:numFmt w:val="bullet"/>
+      <w:lvlText w:val=""/>
+      <w:lvlJc w:val="left"/>
+      <w:pPr>
+        <w:ind w:left="4320" w:hanging="360"/>
+      </w:pPr>
+      <w:rPr>
+        <w:rFonts w:ascii="Wingdings" w:hAnsi="Wingdings" w:hint="default"/>
+      </w:rPr>
+    </w:lvl>
+    <w:lvl w:ilvl="6" w:tplc="100C0001" w:tentative="1">
+      <w:start w:val="1"/>
+      <w:numFmt w:val="bullet"/>
+      <w:lvlText w:val=""/>
+      <w:lvlJc w:val="left"/>
+      <w:pPr>
+        <w:ind w:left="5040" w:hanging="360"/>
+      </w:pPr>
+      <w:rPr>
+        <w:rFonts w:ascii="Symbol" w:hAnsi="Symbol" w:hint="default"/>
+      </w:rPr>
+    </w:lvl>
+    <w:lvl w:ilvl="7" w:tplc="100C0003" w:tentative="1">
+      <w:start w:val="1"/>
+      <w:numFmt w:val="bullet"/>
+      <w:lvlText w:val="o"/>
+      <w:lvlJc w:val="left"/>
+      <w:pPr>
+        <w:ind w:left="5760" w:hanging="360"/>
+      </w:pPr>
+      <w:rPr>
+        <w:rFonts w:ascii="Courier New" w:hAnsi="Courier New" w:cs="Courier New" w:hint="default"/>
+      </w:rPr>
+    </w:lvl>
+    <w:lvl w:ilvl="8" w:tplc="100C0005" w:tentative="1">
+      <w:start w:val="1"/>
+      <w:numFmt w:val="bullet"/>
+      <w:lvlText w:val=""/>
+      <w:lvlJc w:val="left"/>
+      <w:pPr>
+        <w:ind w:left="6480" w:hanging="360"/>
+      </w:pPr>
+      <w:rPr>
+        <w:rFonts w:ascii="Wingdings" w:hAnsi="Wingdings" w:hint="default"/>
+      </w:rPr>
+    </w:lvl>
+  </w:abstractNum>
+  <w:abstractNum w:abstractNumId="43" w15:restartNumberingAfterBreak="0">
     <w:nsid w:val="79CD09A9"/>
     <w:multiLevelType w:val="multilevel"/>
     <w:tmpl w:val="100C0021"/>
@@ -8227,7 +8275,7 @@
       </w:rPr>
     </w:lvl>
   </w:abstractNum>
-  <w:abstractNum w:abstractNumId="42" w15:restartNumberingAfterBreak="0">
+  <w:abstractNum w:abstractNumId="44" w15:restartNumberingAfterBreak="0">
     <w:nsid w:val="7E7F1C51"/>
     <w:multiLevelType w:val="multilevel"/>
     <w:tmpl w:val="100C0021"/>
@@ -8350,10 +8398,10 @@
     <w:abstractNumId w:val="15"/>
   </w:num>
   <w:num w:numId="4" w16cid:durableId="2080400766">
-    <w:abstractNumId w:val="36"/>
+    <w:abstractNumId w:val="37"/>
   </w:num>
   <w:num w:numId="5" w16cid:durableId="797332373">
-    <w:abstractNumId w:val="36"/>
+    <w:abstractNumId w:val="37"/>
   </w:num>
   <w:num w:numId="6" w16cid:durableId="1905942367">
     <w:abstractNumId w:val="15"/>
@@ -8368,46 +8416,46 @@
     <w:abstractNumId w:val="15"/>
   </w:num>
   <w:num w:numId="10" w16cid:durableId="1698969999">
-    <w:abstractNumId w:val="36"/>
+    <w:abstractNumId w:val="37"/>
   </w:num>
   <w:num w:numId="11" w16cid:durableId="292559053">
     <w:abstractNumId w:val="15"/>
   </w:num>
   <w:num w:numId="12" w16cid:durableId="1142846111">
-    <w:abstractNumId w:val="22"/>
+    <w:abstractNumId w:val="23"/>
   </w:num>
   <w:num w:numId="13" w16cid:durableId="1729722189">
-    <w:abstractNumId w:val="20"/>
+    <w:abstractNumId w:val="21"/>
   </w:num>
   <w:num w:numId="14" w16cid:durableId="1030453741">
-    <w:abstractNumId w:val="19"/>
+    <w:abstractNumId w:val="20"/>
   </w:num>
   <w:num w:numId="15" w16cid:durableId="645623609">
     <w:abstractNumId w:val="16"/>
   </w:num>
   <w:num w:numId="16" w16cid:durableId="2068147083">
-    <w:abstractNumId w:val="32"/>
+    <w:abstractNumId w:val="33"/>
   </w:num>
   <w:num w:numId="17" w16cid:durableId="1263341733">
-    <w:abstractNumId w:val="27"/>
+    <w:abstractNumId w:val="28"/>
   </w:num>
   <w:num w:numId="18" w16cid:durableId="331028464">
-    <w:abstractNumId w:val="42"/>
+    <w:abstractNumId w:val="44"/>
   </w:num>
   <w:num w:numId="19" w16cid:durableId="1449469463">
-    <w:abstractNumId w:val="40"/>
+    <w:abstractNumId w:val="41"/>
   </w:num>
   <w:num w:numId="20" w16cid:durableId="1238512246">
     <w:abstractNumId w:val="10"/>
   </w:num>
   <w:num w:numId="21" w16cid:durableId="2092382594">
-    <w:abstractNumId w:val="37"/>
+    <w:abstractNumId w:val="38"/>
   </w:num>
   <w:num w:numId="22" w16cid:durableId="118379980">
-    <w:abstractNumId w:val="26"/>
+    <w:abstractNumId w:val="27"/>
   </w:num>
   <w:num w:numId="23" w16cid:durableId="4478918">
-    <w:abstractNumId w:val="24"/>
+    <w:abstractNumId w:val="25"/>
   </w:num>
   <w:num w:numId="24" w16cid:durableId="370226780">
     <w:abstractNumId w:val="13"/>
@@ -8419,19 +8467,19 @@
     <w:abstractNumId w:val="12"/>
   </w:num>
   <w:num w:numId="27" w16cid:durableId="132869152">
+    <w:abstractNumId w:val="32"/>
+  </w:num>
+  <w:num w:numId="28" w16cid:durableId="388118890">
+    <w:abstractNumId w:val="35"/>
+  </w:num>
+  <w:num w:numId="29" w16cid:durableId="1513299941">
+    <w:abstractNumId w:val="30"/>
+  </w:num>
+  <w:num w:numId="30" w16cid:durableId="1270426353">
     <w:abstractNumId w:val="31"/>
   </w:num>
-  <w:num w:numId="28" w16cid:durableId="388118890">
-    <w:abstractNumId w:val="34"/>
-  </w:num>
-  <w:num w:numId="29" w16cid:durableId="1513299941">
-    <w:abstractNumId w:val="29"/>
-  </w:num>
-  <w:num w:numId="30" w16cid:durableId="1270426353">
-    <w:abstractNumId w:val="30"/>
-  </w:num>
   <w:num w:numId="31" w16cid:durableId="670379852">
-    <w:abstractNumId w:val="38"/>
+    <w:abstractNumId w:val="39"/>
   </w:num>
   <w:num w:numId="32" w16cid:durableId="529419718">
     <w:abstractNumId w:val="8"/>
@@ -8464,31 +8512,37 @@
     <w:abstractNumId w:val="4"/>
   </w:num>
   <w:num w:numId="42" w16cid:durableId="1216355188">
-    <w:abstractNumId w:val="28"/>
+    <w:abstractNumId w:val="29"/>
   </w:num>
   <w:num w:numId="43" w16cid:durableId="1668242788">
-    <w:abstractNumId w:val="25"/>
+    <w:abstractNumId w:val="26"/>
   </w:num>
   <w:num w:numId="44" w16cid:durableId="1492134416">
-    <w:abstractNumId w:val="41"/>
+    <w:abstractNumId w:val="43"/>
   </w:num>
   <w:num w:numId="45" w16cid:durableId="875118114">
     <w:abstractNumId w:val="14"/>
   </w:num>
   <w:num w:numId="46" w16cid:durableId="679351350">
-    <w:abstractNumId w:val="23"/>
+    <w:abstractNumId w:val="24"/>
   </w:num>
   <w:num w:numId="47" w16cid:durableId="574245805">
-    <w:abstractNumId w:val="33"/>
+    <w:abstractNumId w:val="34"/>
   </w:num>
   <w:num w:numId="48" w16cid:durableId="1498419416">
-    <w:abstractNumId w:val="21"/>
+    <w:abstractNumId w:val="22"/>
   </w:num>
   <w:num w:numId="49" w16cid:durableId="402139971">
-    <w:abstractNumId w:val="39"/>
+    <w:abstractNumId w:val="40"/>
   </w:num>
   <w:num w:numId="50" w16cid:durableId="385421374">
-    <w:abstractNumId w:val="35"/>
+    <w:abstractNumId w:val="36"/>
+  </w:num>
+  <w:num w:numId="51" w16cid:durableId="296229865">
+    <w:abstractNumId w:val="42"/>
+  </w:num>
+  <w:num w:numId="52" w16cid:durableId="1717778365">
+    <w:abstractNumId w:val="19"/>
   </w:num>
   <w:numIdMacAtCleanup w:val="4"/>
 </w:numbering>

</xml_diff>

<commit_message>
doc(rapport): objetifs pedagogiques + produit
[30][DONE]
J'ai terminé la partie objectifs pédagogiques et produit du rapport
</commit_message>
<xml_diff>
--- a/doc-livrables/Rapport-P_FUN-SamuelSallaku.docx
+++ b/doc-livrables/Rapport-P_FUN-SamuelSallaku.docx
@@ -4,7 +4,7 @@
   <w:body>
     <w:p>
       <w:pPr>
-        <w:pStyle w:val="Titre"/>
+        <w:pStyle w:val="Title"/>
       </w:pPr>
       <w:r>
         <w:t xml:space="preserve">Plot </w:t>
@@ -162,7 +162,7 @@
     </w:p>
     <w:p>
       <w:pPr>
-        <w:pStyle w:val="Titre"/>
+        <w:pStyle w:val="Title"/>
       </w:pPr>
       <w:r>
         <w:br w:type="page"/>
@@ -174,7 +174,7 @@
     </w:p>
     <w:p>
       <w:pPr>
-        <w:pStyle w:val="TM10"/>
+        <w:pStyle w:val="TOC1"/>
         <w:tabs>
           <w:tab w:val="left" w:pos="400"/>
           <w:tab w:val="right" w:leader="dot" w:pos="9060"/>
@@ -230,7 +230,7 @@
       <w:hyperlink w:anchor="_Toc210996188" w:history="1">
         <w:r>
           <w:rPr>
-            <w:rStyle w:val="Lienhypertexte"/>
+            <w:rStyle w:val="Hyperlink"/>
             <w:noProof/>
           </w:rPr>
           <w:t>1</w:t>
@@ -251,7 +251,7 @@
         </w:r>
         <w:r>
           <w:rPr>
-            <w:rStyle w:val="Lienhypertexte"/>
+            <w:rStyle w:val="Hyperlink"/>
             <w:noProof/>
           </w:rPr>
           <w:t>Spécifications</w:t>
@@ -308,7 +308,7 @@
     </w:p>
     <w:p>
       <w:pPr>
-        <w:pStyle w:val="TM2"/>
+        <w:pStyle w:val="TOC2"/>
         <w:tabs>
           <w:tab w:val="left" w:pos="800"/>
           <w:tab w:val="right" w:leader="dot" w:pos="9060"/>
@@ -326,7 +326,7 @@
       <w:hyperlink w:anchor="_Toc210996189" w:history="1">
         <w:r>
           <w:rPr>
-            <w:rStyle w:val="Lienhypertexte"/>
+            <w:rStyle w:val="Hyperlink"/>
             <w:noProof/>
           </w:rPr>
           <w:t>1.1</w:t>
@@ -345,7 +345,7 @@
         </w:r>
         <w:r>
           <w:rPr>
-            <w:rStyle w:val="Lienhypertexte"/>
+            <w:rStyle w:val="Hyperlink"/>
             <w:noProof/>
           </w:rPr>
           <w:t>Description</w:t>
@@ -402,7 +402,7 @@
     </w:p>
     <w:p>
       <w:pPr>
-        <w:pStyle w:val="TM2"/>
+        <w:pStyle w:val="TOC2"/>
         <w:tabs>
           <w:tab w:val="left" w:pos="800"/>
           <w:tab w:val="right" w:leader="dot" w:pos="9060"/>
@@ -420,7 +420,7 @@
       <w:hyperlink w:anchor="_Toc210996190" w:history="1">
         <w:r>
           <w:rPr>
-            <w:rStyle w:val="Lienhypertexte"/>
+            <w:rStyle w:val="Hyperlink"/>
             <w:noProof/>
           </w:rPr>
           <w:t>1.2</w:t>
@@ -439,7 +439,7 @@
         </w:r>
         <w:r>
           <w:rPr>
-            <w:rStyle w:val="Lienhypertexte"/>
+            <w:rStyle w:val="Hyperlink"/>
             <w:noProof/>
           </w:rPr>
           <w:t>Objectifs produit</w:t>
@@ -496,7 +496,7 @@
     </w:p>
     <w:p>
       <w:pPr>
-        <w:pStyle w:val="TM2"/>
+        <w:pStyle w:val="TOC2"/>
         <w:tabs>
           <w:tab w:val="left" w:pos="800"/>
           <w:tab w:val="right" w:leader="dot" w:pos="9060"/>
@@ -514,7 +514,7 @@
       <w:hyperlink w:anchor="_Toc210996191" w:history="1">
         <w:r>
           <w:rPr>
-            <w:rStyle w:val="Lienhypertexte"/>
+            <w:rStyle w:val="Hyperlink"/>
             <w:noProof/>
           </w:rPr>
           <w:t>1.3</w:t>
@@ -533,7 +533,7 @@
         </w:r>
         <w:r>
           <w:rPr>
-            <w:rStyle w:val="Lienhypertexte"/>
+            <w:rStyle w:val="Hyperlink"/>
             <w:noProof/>
           </w:rPr>
           <w:t>Objectifs pédagogiques</w:t>
@@ -590,7 +590,7 @@
     </w:p>
     <w:p>
       <w:pPr>
-        <w:pStyle w:val="TM2"/>
+        <w:pStyle w:val="TOC2"/>
         <w:tabs>
           <w:tab w:val="left" w:pos="800"/>
           <w:tab w:val="right" w:leader="dot" w:pos="9060"/>
@@ -608,7 +608,7 @@
       <w:hyperlink w:anchor="_Toc210996192" w:history="1">
         <w:r>
           <w:rPr>
-            <w:rStyle w:val="Lienhypertexte"/>
+            <w:rStyle w:val="Hyperlink"/>
             <w:noProof/>
           </w:rPr>
           <w:t>1.4</w:t>
@@ -627,7 +627,7 @@
         </w:r>
         <w:r>
           <w:rPr>
-            <w:rStyle w:val="Lienhypertexte"/>
+            <w:rStyle w:val="Hyperlink"/>
             <w:noProof/>
           </w:rPr>
           <w:t>Domaine d’application</w:t>
@@ -684,7 +684,7 @@
     </w:p>
     <w:p>
       <w:pPr>
-        <w:pStyle w:val="TM10"/>
+        <w:pStyle w:val="TOC1"/>
         <w:tabs>
           <w:tab w:val="left" w:pos="400"/>
           <w:tab w:val="right" w:leader="dot" w:pos="9060"/>
@@ -704,7 +704,7 @@
       <w:hyperlink w:anchor="_Toc210996193" w:history="1">
         <w:r>
           <w:rPr>
-            <w:rStyle w:val="Lienhypertexte"/>
+            <w:rStyle w:val="Hyperlink"/>
             <w:noProof/>
           </w:rPr>
           <w:t>2</w:t>
@@ -725,7 +725,7 @@
         </w:r>
         <w:r>
           <w:rPr>
-            <w:rStyle w:val="Lienhypertexte"/>
+            <w:rStyle w:val="Hyperlink"/>
             <w:noProof/>
           </w:rPr>
           <w:t>Planification</w:t>
@@ -782,7 +782,7 @@
     </w:p>
     <w:p>
       <w:pPr>
-        <w:pStyle w:val="TM10"/>
+        <w:pStyle w:val="TOC1"/>
         <w:tabs>
           <w:tab w:val="left" w:pos="400"/>
           <w:tab w:val="right" w:leader="dot" w:pos="9060"/>
@@ -802,7 +802,7 @@
       <w:hyperlink w:anchor="_Toc210996194" w:history="1">
         <w:r>
           <w:rPr>
-            <w:rStyle w:val="Lienhypertexte"/>
+            <w:rStyle w:val="Hyperlink"/>
             <w:noProof/>
           </w:rPr>
           <w:t>3</w:t>
@@ -823,7 +823,7 @@
         </w:r>
         <w:r>
           <w:rPr>
-            <w:rStyle w:val="Lienhypertexte"/>
+            <w:rStyle w:val="Hyperlink"/>
             <w:noProof/>
           </w:rPr>
           <w:t>User Stories</w:t>
@@ -880,7 +880,7 @@
     </w:p>
     <w:p>
       <w:pPr>
-        <w:pStyle w:val="TM10"/>
+        <w:pStyle w:val="TOC1"/>
         <w:tabs>
           <w:tab w:val="left" w:pos="400"/>
           <w:tab w:val="right" w:leader="dot" w:pos="9060"/>
@@ -900,7 +900,7 @@
       <w:hyperlink w:anchor="_Toc210996195" w:history="1">
         <w:r>
           <w:rPr>
-            <w:rStyle w:val="Lienhypertexte"/>
+            <w:rStyle w:val="Hyperlink"/>
             <w:noProof/>
           </w:rPr>
           <w:t>4</w:t>
@@ -921,7 +921,7 @@
         </w:r>
         <w:r>
           <w:rPr>
-            <w:rStyle w:val="Lienhypertexte"/>
+            <w:rStyle w:val="Hyperlink"/>
             <w:noProof/>
           </w:rPr>
           <w:t>Maquettes</w:t>
@@ -978,7 +978,7 @@
     </w:p>
     <w:p>
       <w:pPr>
-        <w:pStyle w:val="TM10"/>
+        <w:pStyle w:val="TOC1"/>
         <w:tabs>
           <w:tab w:val="left" w:pos="400"/>
           <w:tab w:val="right" w:leader="dot" w:pos="9060"/>
@@ -998,7 +998,7 @@
       <w:hyperlink w:anchor="_Toc210996196" w:history="1">
         <w:r>
           <w:rPr>
-            <w:rStyle w:val="Lienhypertexte"/>
+            <w:rStyle w:val="Hyperlink"/>
             <w:noProof/>
           </w:rPr>
           <w:t>5</w:t>
@@ -1019,7 +1019,7 @@
         </w:r>
         <w:r>
           <w:rPr>
-            <w:rStyle w:val="Lienhypertexte"/>
+            <w:rStyle w:val="Hyperlink"/>
             <w:noProof/>
           </w:rPr>
           <w:t>rAPPORT DE TESTS</w:t>
@@ -1076,7 +1076,7 @@
     </w:p>
     <w:p>
       <w:pPr>
-        <w:pStyle w:val="TM2"/>
+        <w:pStyle w:val="TOC2"/>
         <w:tabs>
           <w:tab w:val="left" w:pos="800"/>
           <w:tab w:val="right" w:leader="dot" w:pos="9060"/>
@@ -1094,7 +1094,7 @@
       <w:hyperlink w:anchor="_Toc210996197" w:history="1">
         <w:r>
           <w:rPr>
-            <w:rStyle w:val="Lienhypertexte"/>
+            <w:rStyle w:val="Hyperlink"/>
             <w:noProof/>
           </w:rPr>
           <w:t>5.1</w:t>
@@ -1113,7 +1113,7 @@
         </w:r>
         <w:r>
           <w:rPr>
-            <w:rStyle w:val="Lienhypertexte"/>
+            <w:rStyle w:val="Hyperlink"/>
             <w:noProof/>
           </w:rPr>
           <w:t>Tableau de tests</w:t>
@@ -1170,7 +1170,7 @@
     </w:p>
     <w:p>
       <w:pPr>
-        <w:pStyle w:val="TM10"/>
+        <w:pStyle w:val="TOC1"/>
         <w:tabs>
           <w:tab w:val="left" w:pos="400"/>
           <w:tab w:val="right" w:leader="dot" w:pos="9060"/>
@@ -1190,7 +1190,7 @@
       <w:hyperlink w:anchor="_Toc210996198" w:history="1">
         <w:r>
           <w:rPr>
-            <w:rStyle w:val="Lienhypertexte"/>
+            <w:rStyle w:val="Hyperlink"/>
             <w:noProof/>
           </w:rPr>
           <w:t>6</w:t>
@@ -1211,7 +1211,7 @@
         </w:r>
         <w:r>
           <w:rPr>
-            <w:rStyle w:val="Lienhypertexte"/>
+            <w:rStyle w:val="Hyperlink"/>
             <w:noProof/>
           </w:rPr>
           <w:t>journal de travail</w:t>
@@ -1268,7 +1268,7 @@
     </w:p>
     <w:p>
       <w:pPr>
-        <w:pStyle w:val="TM10"/>
+        <w:pStyle w:val="TOC1"/>
         <w:tabs>
           <w:tab w:val="left" w:pos="400"/>
           <w:tab w:val="right" w:leader="dot" w:pos="9060"/>
@@ -1288,7 +1288,7 @@
       <w:hyperlink w:anchor="_Toc210996199" w:history="1">
         <w:r>
           <w:rPr>
-            <w:rStyle w:val="Lienhypertexte"/>
+            <w:rStyle w:val="Hyperlink"/>
             <w:noProof/>
           </w:rPr>
           <w:t>7</w:t>
@@ -1309,7 +1309,7 @@
         </w:r>
         <w:r>
           <w:rPr>
-            <w:rStyle w:val="Lienhypertexte"/>
+            <w:rStyle w:val="Hyperlink"/>
             <w:noProof/>
           </w:rPr>
           <w:t>usage de l’ia</w:t>
@@ -1366,7 +1366,7 @@
     </w:p>
     <w:p>
       <w:pPr>
-        <w:pStyle w:val="TM10"/>
+        <w:pStyle w:val="TOC1"/>
         <w:tabs>
           <w:tab w:val="left" w:pos="400"/>
           <w:tab w:val="right" w:leader="dot" w:pos="9060"/>
@@ -1386,7 +1386,7 @@
       <w:hyperlink w:anchor="_Toc210996200" w:history="1">
         <w:r>
           <w:rPr>
-            <w:rStyle w:val="Lienhypertexte"/>
+            <w:rStyle w:val="Hyperlink"/>
             <w:noProof/>
           </w:rPr>
           <w:t>8</w:t>
@@ -1407,7 +1407,7 @@
         </w:r>
         <w:r>
           <w:rPr>
-            <w:rStyle w:val="Lienhypertexte"/>
+            <w:rStyle w:val="Hyperlink"/>
             <w:noProof/>
           </w:rPr>
           <w:t>conclusion</w:t>
@@ -1464,7 +1464,7 @@
     </w:p>
     <w:p>
       <w:pPr>
-        <w:pStyle w:val="TM10"/>
+        <w:pStyle w:val="TOC1"/>
         <w:tabs>
           <w:tab w:val="left" w:pos="400"/>
           <w:tab w:val="right" w:leader="dot" w:pos="9060"/>
@@ -1484,7 +1484,7 @@
       <w:hyperlink w:anchor="_Toc210996201" w:history="1">
         <w:r>
           <w:rPr>
-            <w:rStyle w:val="Lienhypertexte"/>
+            <w:rStyle w:val="Hyperlink"/>
             <w:noProof/>
           </w:rPr>
           <w:t>9</w:t>
@@ -1505,7 +1505,7 @@
         </w:r>
         <w:r>
           <w:rPr>
-            <w:rStyle w:val="Lienhypertexte"/>
+            <w:rStyle w:val="Hyperlink"/>
             <w:noProof/>
           </w:rPr>
           <w:t>SOURCES</w:t>
@@ -1587,7 +1587,7 @@
     </w:p>
     <w:p>
       <w:pPr>
-        <w:pStyle w:val="Titre1"/>
+        <w:pStyle w:val="Heading1"/>
         <w:rPr>
           <w:color w:val="17365D" w:themeColor="text2" w:themeShade="BF"/>
         </w:rPr>
@@ -1608,7 +1608,7 @@
     </w:p>
     <w:p>
       <w:pPr>
-        <w:pStyle w:val="Retraitcorpsdetexte"/>
+        <w:pStyle w:val="BodyTextIndent"/>
         <w:ind w:left="0"/>
         <w:rPr>
           <w:color w:val="17365D" w:themeColor="text2" w:themeShade="BF"/>
@@ -1619,7 +1619,7 @@
     </w:p>
     <w:p>
       <w:pPr>
-        <w:pStyle w:val="Titre2"/>
+        <w:pStyle w:val="Heading2"/>
         <w:rPr>
           <w:color w:val="17365D" w:themeColor="text2" w:themeShade="BF"/>
         </w:rPr>
@@ -1635,23 +1635,23 @@
     </w:p>
     <w:p>
       <w:pPr>
-        <w:pStyle w:val="Retraitcorpsdetexte"/>
-        <w:rPr>
-          <w:color w:val="17365D" w:themeColor="text2" w:themeShade="BF"/>
-        </w:rPr>
-      </w:pPr>
-    </w:p>
-    <w:p>
-      <w:pPr>
-        <w:pStyle w:val="Retraitcorpsdetexte"/>
-        <w:rPr>
-          <w:color w:val="17365D" w:themeColor="text2" w:themeShade="BF"/>
-        </w:rPr>
-      </w:pPr>
-    </w:p>
-    <w:p>
-      <w:pPr>
-        <w:pStyle w:val="Retraitcorpsdetexte"/>
+        <w:pStyle w:val="BodyTextIndent"/>
+        <w:rPr>
+          <w:color w:val="17365D" w:themeColor="text2" w:themeShade="BF"/>
+        </w:rPr>
+      </w:pPr>
+    </w:p>
+    <w:p>
+      <w:pPr>
+        <w:pStyle w:val="BodyTextIndent"/>
+        <w:rPr>
+          <w:color w:val="17365D" w:themeColor="text2" w:themeShade="BF"/>
+        </w:rPr>
+      </w:pPr>
+    </w:p>
+    <w:p>
+      <w:pPr>
+        <w:pStyle w:val="BodyTextIndent"/>
         <w:rPr>
           <w:color w:val="17365D" w:themeColor="text2" w:themeShade="BF"/>
         </w:rPr>
@@ -1677,15 +1677,15 @@
     </w:p>
     <w:p>
       <w:pPr>
-        <w:pStyle w:val="Retraitcorpsdetexte"/>
-        <w:rPr>
-          <w:color w:val="17365D" w:themeColor="text2" w:themeShade="BF"/>
-        </w:rPr>
-      </w:pPr>
-    </w:p>
-    <w:p>
-      <w:pPr>
-        <w:pStyle w:val="Retraitcorpsdetexte"/>
+        <w:pStyle w:val="BodyTextIndent"/>
+        <w:rPr>
+          <w:color w:val="17365D" w:themeColor="text2" w:themeShade="BF"/>
+        </w:rPr>
+      </w:pPr>
+    </w:p>
+    <w:p>
+      <w:pPr>
+        <w:pStyle w:val="BodyTextIndent"/>
         <w:rPr>
           <w:color w:val="17365D" w:themeColor="text2" w:themeShade="BF"/>
         </w:rPr>
@@ -1699,7 +1699,7 @@
     </w:p>
     <w:p>
       <w:pPr>
-        <w:pStyle w:val="Retraitcorpsdetexte"/>
+        <w:pStyle w:val="BodyTextIndent"/>
         <w:rPr>
           <w:color w:val="17365D" w:themeColor="text2" w:themeShade="BF"/>
         </w:rPr>
@@ -1733,7 +1733,7 @@
     </w:p>
     <w:p>
       <w:pPr>
-        <w:pStyle w:val="Retraitcorpsdetexte"/>
+        <w:pStyle w:val="BodyTextIndent"/>
         <w:rPr>
           <w:color w:val="17365D" w:themeColor="text2" w:themeShade="BF"/>
         </w:rPr>
@@ -1747,7 +1747,7 @@
     </w:p>
     <w:p>
       <w:pPr>
-        <w:pStyle w:val="Retraitcorpsdetexte"/>
+        <w:pStyle w:val="BodyTextIndent"/>
         <w:rPr>
           <w:color w:val="17365D" w:themeColor="text2" w:themeShade="BF"/>
         </w:rPr>
@@ -1770,7 +1770,7 @@
     </w:p>
     <w:p>
       <w:pPr>
-        <w:pStyle w:val="Titre2"/>
+        <w:pStyle w:val="Heading2"/>
         <w:rPr>
           <w:color w:val="17365D" w:themeColor="text2" w:themeShade="BF"/>
         </w:rPr>
@@ -1792,15 +1792,15 @@
     </w:p>
     <w:p>
       <w:pPr>
-        <w:pStyle w:val="Retraitcorpsdetexte"/>
-        <w:rPr>
-          <w:color w:val="17365D" w:themeColor="text2" w:themeShade="BF"/>
-        </w:rPr>
-      </w:pPr>
-    </w:p>
-    <w:p>
-      <w:pPr>
-        <w:pStyle w:val="Retraitcorpsdetexte"/>
+        <w:pStyle w:val="BodyTextIndent"/>
+        <w:rPr>
+          <w:color w:val="17365D" w:themeColor="text2" w:themeShade="BF"/>
+        </w:rPr>
+      </w:pPr>
+    </w:p>
+    <w:p>
+      <w:pPr>
+        <w:pStyle w:val="BodyTextIndent"/>
         <w:rPr>
           <w:color w:val="17365D" w:themeColor="text2" w:themeShade="BF"/>
         </w:rPr>
@@ -1850,7 +1850,7 @@
     </w:p>
     <w:p>
       <w:pPr>
-        <w:pStyle w:val="Retraitcorpsdetexte"/>
+        <w:pStyle w:val="BodyTextIndent"/>
         <w:rPr>
           <w:color w:val="17365D" w:themeColor="text2" w:themeShade="BF"/>
         </w:rPr>
@@ -1865,15 +1865,15 @@
     </w:p>
     <w:p>
       <w:pPr>
-        <w:pStyle w:val="Retraitcorpsdetexte"/>
-        <w:rPr>
-          <w:color w:val="17365D" w:themeColor="text2" w:themeShade="BF"/>
-        </w:rPr>
-      </w:pPr>
-    </w:p>
-    <w:p>
-      <w:pPr>
-        <w:pStyle w:val="Retraitcorpsdetexte"/>
+        <w:pStyle w:val="BodyTextIndent"/>
+        <w:rPr>
+          <w:color w:val="17365D" w:themeColor="text2" w:themeShade="BF"/>
+        </w:rPr>
+      </w:pPr>
+    </w:p>
+    <w:p>
+      <w:pPr>
+        <w:pStyle w:val="BodyTextIndent"/>
         <w:numPr>
           <w:ilvl w:val="0"/>
           <w:numId w:val="54"/>
@@ -1905,7 +1905,7 @@
     </w:p>
     <w:p>
       <w:pPr>
-        <w:pStyle w:val="Retraitcorpsdetexte"/>
+        <w:pStyle w:val="BodyTextIndent"/>
         <w:numPr>
           <w:ilvl w:val="0"/>
           <w:numId w:val="54"/>
@@ -1937,7 +1937,7 @@
     </w:p>
     <w:p>
       <w:pPr>
-        <w:pStyle w:val="Retraitcorpsdetexte"/>
+        <w:pStyle w:val="BodyTextIndent"/>
         <w:numPr>
           <w:ilvl w:val="0"/>
           <w:numId w:val="54"/>
@@ -1955,7 +1955,7 @@
     </w:p>
     <w:p>
       <w:pPr>
-        <w:pStyle w:val="Retraitcorpsdetexte"/>
+        <w:pStyle w:val="BodyTextIndent"/>
         <w:numPr>
           <w:ilvl w:val="0"/>
           <w:numId w:val="54"/>
@@ -1973,7 +1973,7 @@
     </w:p>
     <w:p>
       <w:pPr>
-        <w:pStyle w:val="Retraitcorpsdetexte"/>
+        <w:pStyle w:val="BodyTextIndent"/>
         <w:numPr>
           <w:ilvl w:val="0"/>
           <w:numId w:val="54"/>
@@ -1991,78 +1991,235 @@
     </w:p>
     <w:p>
       <w:pPr>
-        <w:pStyle w:val="Retraitcorpsdetexte"/>
-        <w:ind w:left="0"/>
-        <w:rPr>
-          <w:color w:val="17365D" w:themeColor="text2" w:themeShade="BF"/>
-        </w:rPr>
-      </w:pPr>
-    </w:p>
-    <w:p>
-      <w:pPr>
-        <w:pStyle w:val="Retraitcorpsdetexte"/>
-        <w:rPr>
-          <w:color w:val="17365D" w:themeColor="text2" w:themeShade="BF"/>
-        </w:rPr>
-      </w:pPr>
-      <w:r>
-        <w:rPr>
-          <w:color w:val="17365D" w:themeColor="text2" w:themeShade="BF"/>
-        </w:rPr>
-        <w:t xml:space="preserve">Ce projet permet également </w:t>
-      </w:r>
-      <w:r>
-        <w:rPr>
-          <w:color w:val="17365D" w:themeColor="text2" w:themeShade="BF"/>
-        </w:rPr>
-        <w:t>d’approfondir les compétences en</w:t>
-      </w:r>
-      <w:r>
-        <w:rPr>
-          <w:color w:val="17365D" w:themeColor="text2" w:themeShade="BF"/>
-        </w:rPr>
-        <w:t xml:space="preserve"> LINQ</w:t>
-      </w:r>
-      <w:r>
-        <w:rPr>
-          <w:color w:val="17365D" w:themeColor="text2" w:themeShade="BF"/>
-        </w:rPr>
-        <w:t xml:space="preserve"> et en programmation fonctionnelle (module en parallèle), meilleure manipulation de fichiers CSV </w:t>
-      </w:r>
-      <w:r>
-        <w:rPr>
-          <w:color w:val="17365D" w:themeColor="text2" w:themeShade="BF"/>
-        </w:rPr>
-        <w:t xml:space="preserve">pour le filtrage des données et la création d’interfaces utilisateurs avec </w:t>
+        <w:pStyle w:val="BodyTextIndent"/>
+        <w:rPr>
+          <w:color w:val="17365D" w:themeColor="text2" w:themeShade="BF"/>
+        </w:rPr>
+      </w:pPr>
+    </w:p>
+    <w:p>
+      <w:pPr>
+        <w:pStyle w:val="BodyTextIndent"/>
+        <w:rPr>
+          <w:color w:val="17365D" w:themeColor="text2" w:themeShade="BF"/>
+        </w:rPr>
+      </w:pPr>
+      <w:r>
+        <w:rPr>
+          <w:color w:val="17365D" w:themeColor="text2" w:themeShade="BF"/>
+        </w:rPr>
+        <w:t>Donc, les objectifs produit visent à :</w:t>
+      </w:r>
+    </w:p>
+    <w:p>
+      <w:pPr>
+        <w:pStyle w:val="BodyTextIndent"/>
+        <w:rPr>
+          <w:color w:val="17365D" w:themeColor="text2" w:themeShade="BF"/>
+        </w:rPr>
+      </w:pPr>
+    </w:p>
+    <w:p>
+      <w:pPr>
+        <w:pStyle w:val="BodyTextIndent"/>
+        <w:numPr>
+          <w:ilvl w:val="0"/>
+          <w:numId w:val="57"/>
+        </w:numPr>
+        <w:rPr>
+          <w:color w:val="17365D" w:themeColor="text2" w:themeShade="BF"/>
+        </w:rPr>
+      </w:pPr>
+      <w:r>
+        <w:rPr>
+          <w:color w:val="17365D" w:themeColor="text2" w:themeShade="BF"/>
+        </w:rPr>
+        <w:t xml:space="preserve">Fournir un outil/programme qui est simple et intuitif pour comprendre les données des ventes de jeux vidéo </w:t>
+      </w:r>
+    </w:p>
+    <w:p>
+      <w:pPr>
+        <w:pStyle w:val="BodyTextIndent"/>
+        <w:numPr>
+          <w:ilvl w:val="0"/>
+          <w:numId w:val="57"/>
+        </w:numPr>
+        <w:rPr>
+          <w:color w:val="17365D" w:themeColor="text2" w:themeShade="BF"/>
+        </w:rPr>
+      </w:pPr>
+      <w:r>
+        <w:rPr>
+          <w:color w:val="17365D" w:themeColor="text2" w:themeShade="BF"/>
+        </w:rPr>
+        <w:t xml:space="preserve">Permettre d’analyser rapidement et visuellement les tendances ou les </w:t>
       </w:r>
       <w:proofErr w:type="spellStart"/>
       <w:r>
         <w:rPr>
           <w:color w:val="17365D" w:themeColor="text2" w:themeShade="BF"/>
         </w:rPr>
-        <w:t>WinForms</w:t>
+        <w:t>peaks</w:t>
       </w:r>
       <w:proofErr w:type="spellEnd"/>
       <w:r>
         <w:rPr>
           <w:color w:val="17365D" w:themeColor="text2" w:themeShade="BF"/>
         </w:rPr>
-        <w:t>, ce qui est une nouvelle librairie graphique pour moi.</w:t>
-      </w:r>
-    </w:p>
-    <w:p>
-      <w:pPr>
-        <w:pStyle w:val="Retraitcorpsdetexte"/>
-      </w:pPr>
-    </w:p>
-    <w:p>
-      <w:pPr>
-        <w:pStyle w:val="Retraitcorpsdetexte"/>
-      </w:pPr>
-    </w:p>
-    <w:p>
-      <w:pPr>
-        <w:pStyle w:val="Titre2"/>
+        <w:t xml:space="preserve"> des ventes selon les années</w:t>
+      </w:r>
+    </w:p>
+    <w:p>
+      <w:pPr>
+        <w:pStyle w:val="BodyTextIndent"/>
+        <w:numPr>
+          <w:ilvl w:val="0"/>
+          <w:numId w:val="57"/>
+        </w:numPr>
+        <w:rPr>
+          <w:color w:val="17365D" w:themeColor="text2" w:themeShade="BF"/>
+        </w:rPr>
+      </w:pPr>
+      <w:r>
+        <w:rPr>
+          <w:color w:val="17365D" w:themeColor="text2" w:themeShade="BF"/>
+        </w:rPr>
+        <w:t>Permettre de lire les données facilement grâce au graphique</w:t>
+      </w:r>
+    </w:p>
+    <w:p>
+      <w:pPr>
+        <w:pStyle w:val="BodyTextIndent"/>
+        <w:rPr>
+          <w:color w:val="17365D" w:themeColor="text2" w:themeShade="BF"/>
+        </w:rPr>
+      </w:pPr>
+    </w:p>
+    <w:p>
+      <w:pPr>
+        <w:pStyle w:val="BodyTextIndent"/>
+        <w:rPr>
+          <w:color w:val="17365D" w:themeColor="text2" w:themeShade="BF"/>
+        </w:rPr>
+      </w:pPr>
+      <w:r>
+        <w:rPr>
+          <w:color w:val="17365D" w:themeColor="text2" w:themeShade="BF"/>
+        </w:rPr>
+        <w:t>Public visé :</w:t>
+      </w:r>
+    </w:p>
+    <w:p>
+      <w:pPr>
+        <w:pStyle w:val="BodyTextIndent"/>
+        <w:rPr>
+          <w:color w:val="17365D" w:themeColor="text2" w:themeShade="BF"/>
+        </w:rPr>
+      </w:pPr>
+    </w:p>
+    <w:p>
+      <w:pPr>
+        <w:pStyle w:val="BodyTextIndent"/>
+        <w:numPr>
+          <w:ilvl w:val="0"/>
+          <w:numId w:val="58"/>
+        </w:numPr>
+        <w:rPr>
+          <w:color w:val="17365D" w:themeColor="text2" w:themeShade="BF"/>
+        </w:rPr>
+      </w:pPr>
+      <w:r>
+        <w:rPr>
+          <w:color w:val="17365D" w:themeColor="text2" w:themeShade="BF"/>
+        </w:rPr>
+        <w:t xml:space="preserve">Des gamers, étudiants, apprentis en informatique qui veulent apprendre à lier la manipulation de données, </w:t>
+      </w:r>
+      <w:proofErr w:type="spellStart"/>
+      <w:r>
+        <w:rPr>
+          <w:color w:val="17365D" w:themeColor="text2" w:themeShade="BF"/>
+        </w:rPr>
+        <w:t>c#</w:t>
+      </w:r>
+      <w:proofErr w:type="spellEnd"/>
+      <w:r>
+        <w:rPr>
+          <w:color w:val="17365D" w:themeColor="text2" w:themeShade="BF"/>
+        </w:rPr>
+        <w:t xml:space="preserve"> et la visualisation graphique</w:t>
+      </w:r>
+    </w:p>
+    <w:p>
+      <w:pPr>
+        <w:pStyle w:val="BodyTextIndent"/>
+        <w:numPr>
+          <w:ilvl w:val="0"/>
+          <w:numId w:val="58"/>
+        </w:numPr>
+        <w:rPr>
+          <w:color w:val="17365D" w:themeColor="text2" w:themeShade="BF"/>
+        </w:rPr>
+      </w:pPr>
+      <w:r>
+        <w:rPr>
+          <w:color w:val="17365D" w:themeColor="text2" w:themeShade="BF"/>
+        </w:rPr>
+        <w:t>Des passionnés de jeux vidéo (gamers) ou des analystes de marché, qui désirent explorer les ventes des jeux vidéo à travers les années</w:t>
+      </w:r>
+    </w:p>
+    <w:p>
+      <w:pPr>
+        <w:pStyle w:val="BodyTextIndent"/>
+        <w:rPr>
+          <w:color w:val="17365D" w:themeColor="text2" w:themeShade="BF"/>
+        </w:rPr>
+      </w:pPr>
+    </w:p>
+    <w:p>
+      <w:pPr>
+        <w:pStyle w:val="BodyTextIndent"/>
+        <w:rPr>
+          <w:color w:val="17365D" w:themeColor="text2" w:themeShade="BF"/>
+        </w:rPr>
+      </w:pPr>
+    </w:p>
+    <w:p>
+      <w:pPr>
+        <w:pStyle w:val="BodyTextIndent"/>
+        <w:rPr>
+          <w:color w:val="17365D" w:themeColor="text2" w:themeShade="BF"/>
+        </w:rPr>
+      </w:pPr>
+      <w:r>
+        <w:rPr>
+          <w:color w:val="17365D" w:themeColor="text2" w:themeShade="BF"/>
+        </w:rPr>
+        <w:t xml:space="preserve">L’usage typique de l’application consiste à importer un fichier CSV contenant les ventes de jeux, puis à visualiser les résultats sous forme de graphiques interactifs. L’utilisateur peut </w:t>
+      </w:r>
+      <w:r>
+        <w:rPr>
+          <w:color w:val="17365D" w:themeColor="text2" w:themeShade="BF"/>
+        </w:rPr>
+        <w:t>aussi</w:t>
+      </w:r>
+      <w:r>
+        <w:rPr>
+          <w:color w:val="17365D" w:themeColor="text2" w:themeShade="BF"/>
+        </w:rPr>
+        <w:t xml:space="preserve"> comparer les ventes entre plusieurs titres, observer les tendances et extraire des conclusions sur l’évolution du marché.</w:t>
+      </w:r>
+    </w:p>
+    <w:p>
+      <w:pPr>
+        <w:pStyle w:val="BodyTextIndent"/>
+        <w:rPr>
+          <w:color w:val="17365D" w:themeColor="text2" w:themeShade="BF"/>
+        </w:rPr>
+      </w:pPr>
+    </w:p>
+    <w:p>
+      <w:pPr>
+        <w:pStyle w:val="Heading2"/>
         <w:rPr>
           <w:color w:val="17365D" w:themeColor="text2" w:themeShade="BF"/>
         </w:rPr>
@@ -2072,6 +2229,7 @@
         <w:rPr>
           <w:color w:val="17365D" w:themeColor="text2" w:themeShade="BF"/>
         </w:rPr>
+        <w:lastRenderedPageBreak/>
         <w:t>Objectifs p</w:t>
       </w:r>
       <w:r>
@@ -2084,15 +2242,15 @@
     </w:p>
     <w:p>
       <w:pPr>
-        <w:pStyle w:val="Retraitcorpsdetexte"/>
-        <w:rPr>
-          <w:color w:val="17365D" w:themeColor="text2" w:themeShade="BF"/>
-        </w:rPr>
-      </w:pPr>
-    </w:p>
-    <w:p>
-      <w:pPr>
-        <w:pStyle w:val="Retraitcorpsdetexte"/>
+        <w:pStyle w:val="BodyTextIndent"/>
+        <w:rPr>
+          <w:color w:val="17365D" w:themeColor="text2" w:themeShade="BF"/>
+        </w:rPr>
+      </w:pPr>
+    </w:p>
+    <w:p>
+      <w:pPr>
+        <w:pStyle w:val="BodyTextIndent"/>
         <w:rPr>
           <w:color w:val="17365D" w:themeColor="text2" w:themeShade="BF"/>
         </w:rPr>
@@ -2132,7 +2290,7 @@
     </w:p>
     <w:p>
       <w:pPr>
-        <w:pStyle w:val="Retraitcorpsdetexte"/>
+        <w:pStyle w:val="BodyTextIndent"/>
         <w:rPr>
           <w:color w:val="17365D" w:themeColor="text2" w:themeShade="BF"/>
         </w:rPr>
@@ -2158,15 +2316,15 @@
     </w:p>
     <w:p>
       <w:pPr>
-        <w:pStyle w:val="Retraitcorpsdetexte"/>
-        <w:rPr>
-          <w:color w:val="17365D" w:themeColor="text2" w:themeShade="BF"/>
-        </w:rPr>
-      </w:pPr>
-    </w:p>
-    <w:p>
-      <w:pPr>
-        <w:pStyle w:val="Retraitcorpsdetexte"/>
+        <w:pStyle w:val="BodyTextIndent"/>
+        <w:rPr>
+          <w:color w:val="17365D" w:themeColor="text2" w:themeShade="BF"/>
+        </w:rPr>
+      </w:pPr>
+    </w:p>
+    <w:p>
+      <w:pPr>
+        <w:pStyle w:val="BodyTextIndent"/>
         <w:numPr>
           <w:ilvl w:val="0"/>
           <w:numId w:val="55"/>
@@ -2212,7 +2370,7 @@
     </w:p>
     <w:p>
       <w:pPr>
-        <w:pStyle w:val="Retraitcorpsdetexte"/>
+        <w:pStyle w:val="BodyTextIndent"/>
         <w:numPr>
           <w:ilvl w:val="0"/>
           <w:numId w:val="55"/>
@@ -2258,7 +2416,7 @@
     </w:p>
     <w:p>
       <w:pPr>
-        <w:pStyle w:val="Retraitcorpsdetexte"/>
+        <w:pStyle w:val="BodyTextIndent"/>
         <w:numPr>
           <w:ilvl w:val="0"/>
           <w:numId w:val="55"/>
@@ -2292,7 +2450,7 @@
     </w:p>
     <w:p>
       <w:pPr>
-        <w:pStyle w:val="Retraitcorpsdetexte"/>
+        <w:pStyle w:val="BodyTextIndent"/>
         <w:numPr>
           <w:ilvl w:val="0"/>
           <w:numId w:val="55"/>
@@ -2310,7 +2468,7 @@
     </w:p>
     <w:p>
       <w:pPr>
-        <w:pStyle w:val="Retraitcorpsdetexte"/>
+        <w:pStyle w:val="BodyTextIndent"/>
         <w:numPr>
           <w:ilvl w:val="0"/>
           <w:numId w:val="55"/>
@@ -2368,23 +2526,218 @@
     </w:p>
     <w:p>
       <w:pPr>
-        <w:pStyle w:val="Retraitcorpsdetexte"/>
-        <w:rPr>
-          <w:color w:val="17365D" w:themeColor="text2" w:themeShade="BF"/>
-        </w:rPr>
-      </w:pPr>
-    </w:p>
-    <w:p>
-      <w:pPr>
-        <w:pStyle w:val="Retraitcorpsdetexte"/>
-        <w:rPr>
-          <w:color w:val="17365D" w:themeColor="text2" w:themeShade="BF"/>
-        </w:rPr>
-      </w:pPr>
-    </w:p>
-    <w:p>
-      <w:pPr>
-        <w:pStyle w:val="Titre2"/>
+        <w:pStyle w:val="BodyTextIndent"/>
+        <w:rPr>
+          <w:color w:val="17365D" w:themeColor="text2" w:themeShade="BF"/>
+        </w:rPr>
+      </w:pPr>
+    </w:p>
+    <w:p>
+      <w:pPr>
+        <w:pStyle w:val="BodyTextIndent"/>
+        <w:rPr>
+          <w:color w:val="17365D" w:themeColor="text2" w:themeShade="BF"/>
+        </w:rPr>
+      </w:pPr>
+      <w:r>
+        <w:rPr>
+          <w:color w:val="17365D" w:themeColor="text2" w:themeShade="BF"/>
+        </w:rPr>
+        <w:t xml:space="preserve">Ce projet permet également </w:t>
+      </w:r>
+      <w:r>
+        <w:rPr>
+          <w:color w:val="17365D" w:themeColor="text2" w:themeShade="BF"/>
+        </w:rPr>
+        <w:t>d’approfondir les compétences en</w:t>
+      </w:r>
+      <w:r>
+        <w:rPr>
+          <w:color w:val="17365D" w:themeColor="text2" w:themeShade="BF"/>
+        </w:rPr>
+        <w:t xml:space="preserve"> LINQ</w:t>
+      </w:r>
+      <w:r>
+        <w:rPr>
+          <w:color w:val="17365D" w:themeColor="text2" w:themeShade="BF"/>
+        </w:rPr>
+        <w:t xml:space="preserve"> et en programmation fonctionnelle (module en parallèle), meilleure manipulation de fichiers CSV </w:t>
+      </w:r>
+      <w:r>
+        <w:rPr>
+          <w:color w:val="17365D" w:themeColor="text2" w:themeShade="BF"/>
+        </w:rPr>
+        <w:t xml:space="preserve">pour le filtrage des données et la création d’interfaces utilisateurs avec </w:t>
+      </w:r>
+      <w:proofErr w:type="spellStart"/>
+      <w:r>
+        <w:rPr>
+          <w:color w:val="17365D" w:themeColor="text2" w:themeShade="BF"/>
+        </w:rPr>
+        <w:t>WinForms</w:t>
+      </w:r>
+      <w:proofErr w:type="spellEnd"/>
+      <w:r>
+        <w:rPr>
+          <w:color w:val="17365D" w:themeColor="text2" w:themeShade="BF"/>
+        </w:rPr>
+        <w:t>, ce qui est une nouvelle librairie graphique pour moi.</w:t>
+      </w:r>
+    </w:p>
+    <w:p>
+      <w:pPr>
+        <w:pStyle w:val="BodyTextIndent"/>
+        <w:rPr>
+          <w:color w:val="17365D" w:themeColor="text2" w:themeShade="BF"/>
+        </w:rPr>
+      </w:pPr>
+    </w:p>
+    <w:p>
+      <w:pPr>
+        <w:pStyle w:val="BodyTextIndent"/>
+        <w:rPr>
+          <w:color w:val="17365D" w:themeColor="text2" w:themeShade="BF"/>
+        </w:rPr>
+      </w:pPr>
+      <w:r>
+        <w:rPr>
+          <w:color w:val="17365D" w:themeColor="text2" w:themeShade="BF"/>
+        </w:rPr>
+        <w:t xml:space="preserve">Par exemple, certaines bonnes pratiques dont je n’avais pas eu le reflexe d’implémenter, comme l’instanciation d’une classe dans un fichier appart. J’avais créé la classe </w:t>
+      </w:r>
+      <w:proofErr w:type="spellStart"/>
+      <w:r>
+        <w:rPr>
+          <w:color w:val="17365D" w:themeColor="text2" w:themeShade="BF"/>
+        </w:rPr>
+        <w:t>GameData</w:t>
+      </w:r>
+      <w:proofErr w:type="spellEnd"/>
+      <w:r>
+        <w:rPr>
+          <w:color w:val="17365D" w:themeColor="text2" w:themeShade="BF"/>
+        </w:rPr>
+        <w:t xml:space="preserve"> avec tout le reste du code.</w:t>
+      </w:r>
+    </w:p>
+    <w:p>
+      <w:pPr>
+        <w:pStyle w:val="BodyTextIndent"/>
+        <w:rPr>
+          <w:color w:val="17365D" w:themeColor="text2" w:themeShade="BF"/>
+        </w:rPr>
+      </w:pPr>
+    </w:p>
+    <w:p>
+      <w:pPr>
+        <w:pStyle w:val="BodyTextIndent"/>
+        <w:rPr>
+          <w:color w:val="17365D" w:themeColor="text2" w:themeShade="BF"/>
+        </w:rPr>
+      </w:pPr>
+      <w:r>
+        <w:rPr>
+          <w:color w:val="17365D" w:themeColor="text2" w:themeShade="BF"/>
+        </w:rPr>
+        <w:t>J’ai aussi pu remettre en pratique les principes du POO, ce que j’ai appris en 2</w:t>
+      </w:r>
+      <w:r>
+        <w:rPr>
+          <w:color w:val="17365D" w:themeColor="text2" w:themeShade="BF"/>
+          <w:vertAlign w:val="superscript"/>
+        </w:rPr>
+        <w:t>ème</w:t>
+      </w:r>
+      <w:r>
+        <w:rPr>
+          <w:color w:val="17365D" w:themeColor="text2" w:themeShade="BF"/>
+        </w:rPr>
+        <w:t>. Cela m’a permit d’approfondir les connaissances du POO comme l’encapsulation, héritage ou bien polymorphisme.</w:t>
+      </w:r>
+    </w:p>
+    <w:p>
+      <w:pPr>
+        <w:pStyle w:val="BodyTextIndent"/>
+        <w:rPr>
+          <w:color w:val="17365D" w:themeColor="text2" w:themeShade="BF"/>
+        </w:rPr>
+      </w:pPr>
+    </w:p>
+    <w:p>
+      <w:pPr>
+        <w:pStyle w:val="BodyTextIndent"/>
+        <w:rPr>
+          <w:color w:val="17365D" w:themeColor="text2" w:themeShade="BF"/>
+        </w:rPr>
+      </w:pPr>
+      <w:r>
+        <w:rPr>
+          <w:color w:val="17365D" w:themeColor="text2" w:themeShade="BF"/>
+        </w:rPr>
+        <w:t>De plus, j’ai</w:t>
+      </w:r>
+      <w:r>
+        <w:rPr>
+          <w:color w:val="17365D" w:themeColor="text2" w:themeShade="BF"/>
+        </w:rPr>
+        <w:t xml:space="preserve"> </w:t>
+      </w:r>
+      <w:r>
+        <w:rPr>
+          <w:color w:val="17365D" w:themeColor="text2" w:themeShade="BF"/>
+        </w:rPr>
+        <w:t>ajouté</w:t>
+      </w:r>
+      <w:r>
+        <w:rPr>
+          <w:color w:val="17365D" w:themeColor="text2" w:themeShade="BF"/>
+        </w:rPr>
+        <w:t xml:space="preserve"> plus de commentaires pour comprendre certains aspects compliqués à s’en rappeler de mon code, notamment la lecture d’un fichier CSV depuis le </w:t>
+      </w:r>
+      <w:r>
+        <w:rPr>
+          <w:color w:val="17365D" w:themeColor="text2" w:themeShade="BF"/>
+        </w:rPr>
+        <w:t>programme</w:t>
+      </w:r>
+      <w:r>
+        <w:rPr>
+          <w:color w:val="17365D" w:themeColor="text2" w:themeShade="BF"/>
+        </w:rPr>
+        <w:t>.</w:t>
+      </w:r>
+      <w:r>
+        <w:rPr>
+          <w:color w:val="17365D" w:themeColor="text2" w:themeShade="BF"/>
+        </w:rPr>
+        <w:t xml:space="preserve"> Meilleure gestion d’exceptions aussi, comme le </w:t>
+      </w:r>
+      <w:proofErr w:type="spellStart"/>
+      <w:r>
+        <w:rPr>
+          <w:color w:val="17365D" w:themeColor="text2" w:themeShade="BF"/>
+        </w:rPr>
+        <w:t>try</w:t>
+      </w:r>
+      <w:proofErr w:type="spellEnd"/>
+      <w:r>
+        <w:rPr>
+          <w:color w:val="17365D" w:themeColor="text2" w:themeShade="BF"/>
+        </w:rPr>
+        <w:t xml:space="preserve"> catch qui se trouve dans mon programme pour la lecture des fichiers CSV.</w:t>
+      </w:r>
+    </w:p>
+    <w:p>
+      <w:pPr>
+        <w:pStyle w:val="BodyTextIndent"/>
+        <w:rPr>
+          <w:color w:val="17365D" w:themeColor="text2" w:themeShade="BF"/>
+        </w:rPr>
+      </w:pPr>
+    </w:p>
+    <w:p>
+      <w:pPr>
+        <w:pStyle w:val="Heading2"/>
         <w:rPr>
           <w:color w:val="17365D" w:themeColor="text2" w:themeShade="BF"/>
         </w:rPr>
@@ -2400,15 +2753,15 @@
     </w:p>
     <w:p>
       <w:pPr>
-        <w:pStyle w:val="Retraitcorpsdetexte"/>
-        <w:rPr>
-          <w:color w:val="17365D" w:themeColor="text2" w:themeShade="BF"/>
-        </w:rPr>
-      </w:pPr>
-    </w:p>
-    <w:p>
-      <w:pPr>
-        <w:pStyle w:val="Retraitcorpsdetexte"/>
+        <w:pStyle w:val="BodyTextIndent"/>
+        <w:rPr>
+          <w:color w:val="17365D" w:themeColor="text2" w:themeShade="BF"/>
+        </w:rPr>
+      </w:pPr>
+    </w:p>
+    <w:p>
+      <w:pPr>
+        <w:pStyle w:val="BodyTextIndent"/>
         <w:rPr>
           <w:color w:val="17365D" w:themeColor="text2" w:themeShade="BF"/>
         </w:rPr>
@@ -2434,15 +2787,15 @@
     </w:p>
     <w:p>
       <w:pPr>
-        <w:pStyle w:val="Retraitcorpsdetexte"/>
-        <w:rPr>
-          <w:color w:val="17365D" w:themeColor="text2" w:themeShade="BF"/>
-        </w:rPr>
-      </w:pPr>
-    </w:p>
-    <w:p>
-      <w:pPr>
-        <w:pStyle w:val="Retraitcorpsdetexte"/>
+        <w:pStyle w:val="BodyTextIndent"/>
+        <w:rPr>
+          <w:color w:val="17365D" w:themeColor="text2" w:themeShade="BF"/>
+        </w:rPr>
+      </w:pPr>
+    </w:p>
+    <w:p>
+      <w:pPr>
+        <w:pStyle w:val="BodyTextIndent"/>
         <w:rPr>
           <w:color w:val="17365D" w:themeColor="text2" w:themeShade="BF"/>
         </w:rPr>
@@ -2456,15 +2809,15 @@
     </w:p>
     <w:p>
       <w:pPr>
-        <w:pStyle w:val="Retraitcorpsdetexte"/>
-        <w:rPr>
-          <w:color w:val="17365D" w:themeColor="text2" w:themeShade="BF"/>
-        </w:rPr>
-      </w:pPr>
-    </w:p>
-    <w:p>
-      <w:pPr>
-        <w:pStyle w:val="Retraitcorpsdetexte"/>
+        <w:pStyle w:val="BodyTextIndent"/>
+        <w:rPr>
+          <w:color w:val="17365D" w:themeColor="text2" w:themeShade="BF"/>
+        </w:rPr>
+      </w:pPr>
+    </w:p>
+    <w:p>
+      <w:pPr>
+        <w:pStyle w:val="BodyTextIndent"/>
         <w:rPr>
           <w:color w:val="17365D" w:themeColor="text2" w:themeShade="BF"/>
         </w:rPr>
@@ -2490,15 +2843,15 @@
     </w:p>
     <w:p>
       <w:pPr>
-        <w:pStyle w:val="Retraitcorpsdetexte"/>
-        <w:rPr>
-          <w:color w:val="17365D" w:themeColor="text2" w:themeShade="BF"/>
-        </w:rPr>
-      </w:pPr>
-    </w:p>
-    <w:p>
-      <w:pPr>
-        <w:pStyle w:val="Retraitcorpsdetexte"/>
+        <w:pStyle w:val="BodyTextIndent"/>
+        <w:rPr>
+          <w:color w:val="17365D" w:themeColor="text2" w:themeShade="BF"/>
+        </w:rPr>
+      </w:pPr>
+    </w:p>
+    <w:p>
+      <w:pPr>
+        <w:pStyle w:val="BodyTextIndent"/>
         <w:rPr>
           <w:color w:val="17365D" w:themeColor="text2" w:themeShade="BF"/>
         </w:rPr>
@@ -2524,15 +2877,15 @@
     </w:p>
     <w:p>
       <w:pPr>
-        <w:pStyle w:val="Retraitcorpsdetexte"/>
-        <w:rPr>
-          <w:color w:val="17365D" w:themeColor="text2" w:themeShade="BF"/>
-        </w:rPr>
-      </w:pPr>
-    </w:p>
-    <w:p>
-      <w:pPr>
-        <w:pStyle w:val="Retraitcorpsdetexte"/>
+        <w:pStyle w:val="BodyTextIndent"/>
+        <w:rPr>
+          <w:color w:val="17365D" w:themeColor="text2" w:themeShade="BF"/>
+        </w:rPr>
+      </w:pPr>
+    </w:p>
+    <w:p>
+      <w:pPr>
+        <w:pStyle w:val="BodyTextIndent"/>
         <w:rPr>
           <w:color w:val="17365D" w:themeColor="text2" w:themeShade="BF"/>
         </w:rPr>
@@ -2546,15 +2899,15 @@
     </w:p>
     <w:p>
       <w:pPr>
-        <w:pStyle w:val="Retraitcorpsdetexte"/>
-        <w:rPr>
-          <w:color w:val="17365D" w:themeColor="text2" w:themeShade="BF"/>
-        </w:rPr>
-      </w:pPr>
-    </w:p>
-    <w:p>
-      <w:pPr>
-        <w:pStyle w:val="Retraitcorpsdetexte"/>
+        <w:pStyle w:val="BodyTextIndent"/>
+        <w:rPr>
+          <w:color w:val="17365D" w:themeColor="text2" w:themeShade="BF"/>
+        </w:rPr>
+      </w:pPr>
+    </w:p>
+    <w:p>
+      <w:pPr>
+        <w:pStyle w:val="BodyTextIndent"/>
         <w:numPr>
           <w:ilvl w:val="0"/>
           <w:numId w:val="48"/>
@@ -2578,7 +2931,7 @@
     </w:p>
     <w:p>
       <w:pPr>
-        <w:pStyle w:val="Retraitcorpsdetexte"/>
+        <w:pStyle w:val="BodyTextIndent"/>
         <w:numPr>
           <w:ilvl w:val="0"/>
           <w:numId w:val="48"/>
@@ -2596,7 +2949,7 @@
     </w:p>
     <w:p>
       <w:pPr>
-        <w:pStyle w:val="Retraitcorpsdetexte"/>
+        <w:pStyle w:val="BodyTextIndent"/>
         <w:numPr>
           <w:ilvl w:val="0"/>
           <w:numId w:val="48"/>
@@ -2614,7 +2967,7 @@
     </w:p>
     <w:p>
       <w:pPr>
-        <w:pStyle w:val="Retraitcorpsdetexte"/>
+        <w:pStyle w:val="BodyTextIndent"/>
         <w:numPr>
           <w:ilvl w:val="0"/>
           <w:numId w:val="48"/>
@@ -2627,20 +2980,21 @@
         <w:rPr>
           <w:color w:val="17365D" w:themeColor="text2" w:themeShade="BF"/>
         </w:rPr>
+        <w:lastRenderedPageBreak/>
         <w:t>Le nombre de joueurs (Optionnel)</w:t>
       </w:r>
     </w:p>
     <w:p>
       <w:pPr>
-        <w:pStyle w:val="Retraitcorpsdetexte"/>
-        <w:rPr>
-          <w:color w:val="17365D" w:themeColor="text2" w:themeShade="BF"/>
-        </w:rPr>
-      </w:pPr>
-    </w:p>
-    <w:p>
-      <w:pPr>
-        <w:pStyle w:val="Retraitcorpsdetexte"/>
+        <w:pStyle w:val="BodyTextIndent"/>
+        <w:rPr>
+          <w:color w:val="17365D" w:themeColor="text2" w:themeShade="BF"/>
+        </w:rPr>
+      </w:pPr>
+    </w:p>
+    <w:p>
+      <w:pPr>
+        <w:pStyle w:val="BodyTextIndent"/>
         <w:rPr>
           <w:color w:val="17365D" w:themeColor="text2" w:themeShade="BF"/>
         </w:rPr>
@@ -2654,15 +3008,15 @@
     </w:p>
     <w:p>
       <w:pPr>
-        <w:pStyle w:val="Retraitcorpsdetexte"/>
-        <w:rPr>
-          <w:color w:val="17365D" w:themeColor="text2" w:themeShade="BF"/>
-        </w:rPr>
-      </w:pPr>
-    </w:p>
-    <w:p>
-      <w:pPr>
-        <w:pStyle w:val="Retraitcorpsdetexte"/>
+        <w:pStyle w:val="BodyTextIndent"/>
+        <w:rPr>
+          <w:color w:val="17365D" w:themeColor="text2" w:themeShade="BF"/>
+        </w:rPr>
+      </w:pPr>
+    </w:p>
+    <w:p>
+      <w:pPr>
+        <w:pStyle w:val="BodyTextIndent"/>
         <w:numPr>
           <w:ilvl w:val="0"/>
           <w:numId w:val="48"/>
@@ -2674,7 +3028,7 @@
       <w:hyperlink r:id="rId9" w:history="1">
         <w:r>
           <w:rPr>
-            <w:rStyle w:val="Lienhypertexte"/>
+            <w:rStyle w:val="Hyperlink"/>
           </w:rPr>
           <w:t>https://www.kaggle.com/</w:t>
         </w:r>
@@ -2682,7 +3036,7 @@
     </w:p>
     <w:p>
       <w:pPr>
-        <w:pStyle w:val="Retraitcorpsdetexte"/>
+        <w:pStyle w:val="BodyTextIndent"/>
         <w:numPr>
           <w:ilvl w:val="0"/>
           <w:numId w:val="48"/>
@@ -2694,7 +3048,7 @@
       <w:hyperlink r:id="rId10" w:history="1">
         <w:r>
           <w:rPr>
-            <w:rStyle w:val="Lienhypertexte"/>
+            <w:rStyle w:val="Hyperlink"/>
           </w:rPr>
           <w:t>https://developer.valvesoftware.com/wiki/Steam_Web_API</w:t>
         </w:r>
@@ -2702,7 +3056,7 @@
     </w:p>
     <w:p>
       <w:pPr>
-        <w:pStyle w:val="Retraitcorpsdetexte"/>
+        <w:pStyle w:val="BodyTextIndent"/>
         <w:numPr>
           <w:ilvl w:val="0"/>
           <w:numId w:val="48"/>
@@ -2717,7 +3071,7 @@
     </w:p>
     <w:p>
       <w:pPr>
-        <w:pStyle w:val="Retraitcorpsdetexte"/>
+        <w:pStyle w:val="BodyTextIndent"/>
         <w:ind w:left="0"/>
         <w:rPr>
           <w:color w:val="17365D" w:themeColor="text2" w:themeShade="BF"/>
@@ -2726,15 +3080,15 @@
     </w:p>
     <w:p>
       <w:pPr>
-        <w:pStyle w:val="Retraitcorpsdetexte"/>
-        <w:rPr>
-          <w:color w:val="17365D" w:themeColor="text2" w:themeShade="BF"/>
-        </w:rPr>
-      </w:pPr>
-    </w:p>
-    <w:p>
-      <w:pPr>
-        <w:pStyle w:val="Titre1"/>
+        <w:pStyle w:val="BodyTextIndent"/>
+        <w:rPr>
+          <w:color w:val="17365D" w:themeColor="text2" w:themeShade="BF"/>
+        </w:rPr>
+      </w:pPr>
+    </w:p>
+    <w:p>
+      <w:pPr>
+        <w:pStyle w:val="Heading1"/>
         <w:rPr>
           <w:color w:val="17365D" w:themeColor="text2" w:themeShade="BF"/>
         </w:rPr>
@@ -2752,15 +3106,15 @@
     </w:p>
     <w:p>
       <w:pPr>
-        <w:pStyle w:val="Corpsdetexte"/>
-        <w:rPr>
-          <w:color w:val="17365D" w:themeColor="text2" w:themeShade="BF"/>
-        </w:rPr>
-      </w:pPr>
-    </w:p>
-    <w:p>
-      <w:pPr>
-        <w:pStyle w:val="Corpsdetexte"/>
+        <w:pStyle w:val="BodyText"/>
+        <w:rPr>
+          <w:color w:val="17365D" w:themeColor="text2" w:themeShade="BF"/>
+        </w:rPr>
+      </w:pPr>
+    </w:p>
+    <w:p>
+      <w:pPr>
+        <w:pStyle w:val="BodyText"/>
         <w:rPr>
           <w:color w:val="17365D" w:themeColor="text2" w:themeShade="BF"/>
         </w:rPr>
@@ -2794,7 +3148,7 @@
       <w:hyperlink r:id="rId11" w:history="1">
         <w:r>
           <w:rPr>
-            <w:rStyle w:val="Lienhypertexte"/>
+            <w:rStyle w:val="Hyperlink"/>
           </w:rPr>
           <w:t>lien ici</w:t>
         </w:r>
@@ -2808,7 +3162,7 @@
     </w:p>
     <w:p>
       <w:pPr>
-        <w:pStyle w:val="Corpsdetexte"/>
+        <w:pStyle w:val="BodyText"/>
         <w:rPr>
           <w:color w:val="17365D" w:themeColor="text2" w:themeShade="BF"/>
         </w:rPr>
@@ -2828,15 +3182,15 @@
     </w:p>
     <w:p>
       <w:pPr>
-        <w:pStyle w:val="Corpsdetexte"/>
-        <w:rPr>
-          <w:color w:val="17365D" w:themeColor="text2" w:themeShade="BF"/>
-        </w:rPr>
-      </w:pPr>
-    </w:p>
-    <w:p>
-      <w:pPr>
-        <w:pStyle w:val="Corpsdetexte"/>
+        <w:pStyle w:val="BodyText"/>
+        <w:rPr>
+          <w:color w:val="17365D" w:themeColor="text2" w:themeShade="BF"/>
+        </w:rPr>
+      </w:pPr>
+    </w:p>
+    <w:p>
+      <w:pPr>
+        <w:pStyle w:val="BodyText"/>
         <w:rPr>
           <w:color w:val="17365D" w:themeColor="text2" w:themeShade="BF"/>
         </w:rPr>
@@ -2850,7 +3204,7 @@
     </w:p>
     <w:p>
       <w:pPr>
-        <w:pStyle w:val="Corpsdetexte"/>
+        <w:pStyle w:val="BodyText"/>
         <w:numPr>
           <w:ilvl w:val="0"/>
           <w:numId w:val="48"/>
@@ -2868,7 +3222,7 @@
     </w:p>
     <w:p>
       <w:pPr>
-        <w:pStyle w:val="Corpsdetexte"/>
+        <w:pStyle w:val="BodyText"/>
         <w:numPr>
           <w:ilvl w:val="0"/>
           <w:numId w:val="48"/>
@@ -2886,7 +3240,7 @@
     </w:p>
     <w:p>
       <w:pPr>
-        <w:pStyle w:val="Corpsdetexte"/>
+        <w:pStyle w:val="BodyText"/>
         <w:numPr>
           <w:ilvl w:val="0"/>
           <w:numId w:val="48"/>
@@ -2904,7 +3258,7 @@
     </w:p>
     <w:p>
       <w:pPr>
-        <w:pStyle w:val="Corpsdetexte"/>
+        <w:pStyle w:val="BodyText"/>
         <w:numPr>
           <w:ilvl w:val="0"/>
           <w:numId w:val="48"/>
@@ -2922,7 +3276,7 @@
     </w:p>
     <w:p>
       <w:pPr>
-        <w:pStyle w:val="Corpsdetexte"/>
+        <w:pStyle w:val="BodyText"/>
         <w:numPr>
           <w:ilvl w:val="0"/>
           <w:numId w:val="48"/>
@@ -2940,7 +3294,7 @@
     </w:p>
     <w:p>
       <w:pPr>
-        <w:pStyle w:val="Corpsdetexte"/>
+        <w:pStyle w:val="BodyText"/>
         <w:numPr>
           <w:ilvl w:val="0"/>
           <w:numId w:val="48"/>
@@ -2958,7 +3312,7 @@
     </w:p>
     <w:p>
       <w:pPr>
-        <w:pStyle w:val="Corpsdetexte"/>
+        <w:pStyle w:val="BodyText"/>
         <w:numPr>
           <w:ilvl w:val="0"/>
           <w:numId w:val="48"/>
@@ -2976,7 +3330,7 @@
     </w:p>
     <w:p>
       <w:pPr>
-        <w:pStyle w:val="Corpsdetexte"/>
+        <w:pStyle w:val="BodyText"/>
         <w:numPr>
           <w:ilvl w:val="0"/>
           <w:numId w:val="48"/>
@@ -2994,7 +3348,7 @@
     </w:p>
     <w:p>
       <w:pPr>
-        <w:pStyle w:val="Corpsdetexte"/>
+        <w:pStyle w:val="BodyText"/>
         <w:ind w:left="0"/>
         <w:rPr>
           <w:color w:val="17365D" w:themeColor="text2" w:themeShade="BF"/>
@@ -3003,7 +3357,7 @@
     </w:p>
     <w:p>
       <w:pPr>
-        <w:pStyle w:val="Corpsdetexte"/>
+        <w:pStyle w:val="BodyText"/>
         <w:rPr>
           <w:color w:val="17365D" w:themeColor="text2" w:themeShade="BF"/>
         </w:rPr>
@@ -3031,15 +3385,15 @@
     </w:p>
     <w:p>
       <w:pPr>
-        <w:pStyle w:val="Corpsdetexte"/>
-        <w:rPr>
-          <w:color w:val="17365D" w:themeColor="text2" w:themeShade="BF"/>
-        </w:rPr>
-      </w:pPr>
-    </w:p>
-    <w:p>
-      <w:pPr>
-        <w:pStyle w:val="Titre1"/>
+        <w:pStyle w:val="BodyText"/>
+        <w:rPr>
+          <w:color w:val="17365D" w:themeColor="text2" w:themeShade="BF"/>
+        </w:rPr>
+      </w:pPr>
+    </w:p>
+    <w:p>
+      <w:pPr>
+        <w:pStyle w:val="Heading1"/>
         <w:rPr>
           <w:color w:val="17365D" w:themeColor="text2" w:themeShade="BF"/>
         </w:rPr>
@@ -3055,7 +3409,7 @@
     </w:p>
     <w:p>
       <w:pPr>
-        <w:pStyle w:val="Corpsdetexte"/>
+        <w:pStyle w:val="BodyText"/>
         <w:ind w:left="720"/>
         <w:rPr>
           <w:color w:val="17365D" w:themeColor="text2" w:themeShade="BF"/>
@@ -3064,7 +3418,7 @@
     </w:p>
     <w:p>
       <w:pPr>
-        <w:pStyle w:val="Corpsdetexte"/>
+        <w:pStyle w:val="BodyText"/>
         <w:ind w:left="720"/>
         <w:rPr>
           <w:b/>
@@ -3097,7 +3451,7 @@
       <w:hyperlink r:id="rId12" w:history="1">
         <w:r>
           <w:rPr>
-            <w:rStyle w:val="Lienhypertexte"/>
+            <w:rStyle w:val="Hyperlink"/>
             <w:b/>
             <w:bCs/>
             <w:sz w:val="24"/>
@@ -3109,7 +3463,7 @@
     </w:p>
     <w:p>
       <w:pPr>
-        <w:pStyle w:val="Corpsdetexte"/>
+        <w:pStyle w:val="BodyText"/>
         <w:ind w:left="720"/>
         <w:rPr>
           <w:color w:val="17365D" w:themeColor="text2" w:themeShade="BF"/>
@@ -3124,7 +3478,7 @@
     </w:p>
     <w:p>
       <w:pPr>
-        <w:pStyle w:val="Corpsdetexte"/>
+        <w:pStyle w:val="BodyText"/>
         <w:ind w:left="720"/>
         <w:rPr>
           <w:color w:val="17365D" w:themeColor="text2" w:themeShade="BF"/>
@@ -3153,7 +3507,7 @@
     </w:p>
     <w:p>
       <w:pPr>
-        <w:pStyle w:val="Corpsdetexte"/>
+        <w:pStyle w:val="BodyText"/>
         <w:ind w:left="720"/>
         <w:rPr>
           <w:color w:val="17365D" w:themeColor="text2" w:themeShade="BF"/>
@@ -3168,7 +3522,7 @@
     </w:p>
     <w:p>
       <w:pPr>
-        <w:pStyle w:val="Corpsdetexte"/>
+        <w:pStyle w:val="BodyText"/>
         <w:ind w:left="720"/>
         <w:rPr>
           <w:color w:val="17365D" w:themeColor="text2" w:themeShade="BF"/>
@@ -3177,7 +3531,7 @@
     </w:p>
     <w:p>
       <w:pPr>
-        <w:pStyle w:val="Corpsdetexte"/>
+        <w:pStyle w:val="BodyText"/>
         <w:ind w:left="720"/>
         <w:rPr>
           <w:color w:val="17365D" w:themeColor="text2" w:themeShade="BF"/>
@@ -3192,7 +3546,7 @@
     </w:p>
     <w:p>
       <w:pPr>
-        <w:pStyle w:val="Corpsdetexte"/>
+        <w:pStyle w:val="BodyText"/>
         <w:ind w:left="720"/>
         <w:rPr>
           <w:color w:val="17365D" w:themeColor="text2" w:themeShade="BF"/>
@@ -3201,7 +3555,7 @@
     </w:p>
     <w:p>
       <w:pPr>
-        <w:pStyle w:val="Corpsdetexte"/>
+        <w:pStyle w:val="BodyText"/>
         <w:numPr>
           <w:ilvl w:val="0"/>
           <w:numId w:val="51"/>
@@ -3219,7 +3573,7 @@
     </w:p>
     <w:p>
       <w:pPr>
-        <w:pStyle w:val="Corpsdetexte"/>
+        <w:pStyle w:val="BodyText"/>
         <w:numPr>
           <w:ilvl w:val="0"/>
           <w:numId w:val="51"/>
@@ -3232,26 +3586,12 @@
         <w:rPr>
           <w:color w:val="17365D" w:themeColor="text2" w:themeShade="BF"/>
         </w:rPr>
-        <w:t xml:space="preserve">Quand je clique sur une des cases à cocher, la série temporelle correspondante s'affiche, et si je reclique, elle </w:t>
-      </w:r>
-      <w:proofErr w:type="gramStart"/>
-      <w:r>
-        <w:rPr>
-          <w:color w:val="17365D" w:themeColor="text2" w:themeShade="BF"/>
-        </w:rPr>
-        <w:t>disparaît(</w:t>
-      </w:r>
-      <w:proofErr w:type="gramEnd"/>
-      <w:r>
-        <w:rPr>
-          <w:color w:val="17365D" w:themeColor="text2" w:themeShade="BF"/>
-        </w:rPr>
-        <w:t>voir maquette 1)</w:t>
-      </w:r>
-    </w:p>
-    <w:p>
-      <w:pPr>
-        <w:pStyle w:val="Corpsdetexte"/>
+        <w:t>Quand je clique sur une des cases à cocher, la série temporelle correspondante s'affiche, et si je reclique, elle disparaît(voir maquette 1)</w:t>
+      </w:r>
+    </w:p>
+    <w:p>
+      <w:pPr>
+        <w:pStyle w:val="BodyText"/>
         <w:numPr>
           <w:ilvl w:val="0"/>
           <w:numId w:val="51"/>
@@ -3264,26 +3604,13 @@
         <w:rPr>
           <w:color w:val="17365D" w:themeColor="text2" w:themeShade="BF"/>
         </w:rPr>
-        <w:t xml:space="preserve">Quand je clic sur une des cases à cocher sous la catégorie "Année", l'année correspondante s'affiche ou disparaît pour toutes les </w:t>
-      </w:r>
-      <w:proofErr w:type="gramStart"/>
-      <w:r>
-        <w:rPr>
-          <w:color w:val="17365D" w:themeColor="text2" w:themeShade="BF"/>
-        </w:rPr>
-        <w:t>séries(</w:t>
-      </w:r>
-      <w:proofErr w:type="gramEnd"/>
-      <w:r>
-        <w:rPr>
-          <w:color w:val="17365D" w:themeColor="text2" w:themeShade="BF"/>
-        </w:rPr>
-        <w:t>voir maquette 3)</w:t>
-      </w:r>
-    </w:p>
-    <w:p>
-      <w:pPr>
-        <w:pStyle w:val="Corpsdetexte"/>
+        <w:lastRenderedPageBreak/>
+        <w:t>Quand je clic sur une des cases à cocher sous la catégorie "Année", l'année correspondante s'affiche ou disparaît pour toutes les séries(voir maquette 3)</w:t>
+      </w:r>
+    </w:p>
+    <w:p>
+      <w:pPr>
+        <w:pStyle w:val="BodyText"/>
         <w:numPr>
           <w:ilvl w:val="0"/>
           <w:numId w:val="51"/>
@@ -3296,26 +3623,12 @@
         <w:rPr>
           <w:color w:val="17365D" w:themeColor="text2" w:themeShade="BF"/>
         </w:rPr>
-        <w:t xml:space="preserve">Si plusieurs cases sont cochées, alors il y aura plusieurs années </w:t>
-      </w:r>
-      <w:proofErr w:type="gramStart"/>
-      <w:r>
-        <w:rPr>
-          <w:color w:val="17365D" w:themeColor="text2" w:themeShade="BF"/>
-        </w:rPr>
-        <w:t>affichées(</w:t>
-      </w:r>
-      <w:proofErr w:type="gramEnd"/>
-      <w:r>
-        <w:rPr>
-          <w:color w:val="17365D" w:themeColor="text2" w:themeShade="BF"/>
-        </w:rPr>
-        <w:t>celles qui sont cochées)</w:t>
-      </w:r>
-    </w:p>
-    <w:p>
-      <w:pPr>
-        <w:pStyle w:val="Corpsdetexte"/>
+        <w:t>Si plusieurs cases sont cochées, alors il y aura plusieurs années affichées(celles qui sont cochées)</w:t>
+      </w:r>
+    </w:p>
+    <w:p>
+      <w:pPr>
+        <w:pStyle w:val="BodyText"/>
         <w:numPr>
           <w:ilvl w:val="0"/>
           <w:numId w:val="51"/>
@@ -3347,7 +3660,7 @@
     </w:p>
     <w:p>
       <w:pPr>
-        <w:pStyle w:val="Corpsdetexte"/>
+        <w:pStyle w:val="BodyText"/>
         <w:ind w:left="0"/>
         <w:rPr>
           <w:color w:val="17365D" w:themeColor="text2" w:themeShade="BF"/>
@@ -3356,7 +3669,7 @@
     </w:p>
     <w:p>
       <w:pPr>
-        <w:pStyle w:val="Corpsdetexte"/>
+        <w:pStyle w:val="BodyText"/>
         <w:ind w:left="720"/>
         <w:rPr>
           <w:b/>
@@ -3389,7 +3702,7 @@
       <w:hyperlink r:id="rId13" w:history="1">
         <w:r>
           <w:rPr>
-            <w:rStyle w:val="Lienhypertexte"/>
+            <w:rStyle w:val="Hyperlink"/>
             <w:b/>
             <w:bCs/>
             <w:sz w:val="24"/>
@@ -3401,7 +3714,7 @@
     </w:p>
     <w:p>
       <w:pPr>
-        <w:pStyle w:val="Corpsdetexte"/>
+        <w:pStyle w:val="BodyText"/>
         <w:ind w:left="720"/>
         <w:rPr>
           <w:color w:val="17365D" w:themeColor="text2" w:themeShade="BF"/>
@@ -3416,7 +3729,7 @@
     </w:p>
     <w:p>
       <w:pPr>
-        <w:pStyle w:val="Corpsdetexte"/>
+        <w:pStyle w:val="BodyText"/>
         <w:ind w:left="720"/>
         <w:rPr>
           <w:color w:val="17365D" w:themeColor="text2" w:themeShade="BF"/>
@@ -3431,7 +3744,7 @@
     </w:p>
     <w:p>
       <w:pPr>
-        <w:pStyle w:val="Corpsdetexte"/>
+        <w:pStyle w:val="BodyText"/>
         <w:ind w:left="720"/>
         <w:rPr>
           <w:color w:val="17365D" w:themeColor="text2" w:themeShade="BF"/>
@@ -3446,7 +3759,7 @@
     </w:p>
     <w:p>
       <w:pPr>
-        <w:pStyle w:val="Corpsdetexte"/>
+        <w:pStyle w:val="BodyText"/>
         <w:ind w:left="720"/>
         <w:rPr>
           <w:color w:val="17365D" w:themeColor="text2" w:themeShade="BF"/>
@@ -3455,7 +3768,7 @@
     </w:p>
     <w:p>
       <w:pPr>
-        <w:pStyle w:val="Corpsdetexte"/>
+        <w:pStyle w:val="BodyText"/>
         <w:ind w:left="720"/>
         <w:rPr>
           <w:color w:val="17365D" w:themeColor="text2" w:themeShade="BF"/>
@@ -3470,7 +3783,7 @@
     </w:p>
     <w:p>
       <w:pPr>
-        <w:pStyle w:val="Corpsdetexte"/>
+        <w:pStyle w:val="BodyText"/>
         <w:ind w:left="720"/>
         <w:rPr>
           <w:color w:val="17365D" w:themeColor="text2" w:themeShade="BF"/>
@@ -3479,7 +3792,7 @@
     </w:p>
     <w:p>
       <w:pPr>
-        <w:pStyle w:val="Corpsdetexte"/>
+        <w:pStyle w:val="BodyText"/>
         <w:numPr>
           <w:ilvl w:val="0"/>
           <w:numId w:val="50"/>
@@ -3497,7 +3810,7 @@
     </w:p>
     <w:p>
       <w:pPr>
-        <w:pStyle w:val="Corpsdetexte"/>
+        <w:pStyle w:val="BodyText"/>
         <w:numPr>
           <w:ilvl w:val="0"/>
           <w:numId w:val="50"/>
@@ -3521,7 +3834,7 @@
     </w:p>
     <w:p>
       <w:pPr>
-        <w:pStyle w:val="Corpsdetexte"/>
+        <w:pStyle w:val="BodyText"/>
         <w:numPr>
           <w:ilvl w:val="0"/>
           <w:numId w:val="50"/>
@@ -3539,7 +3852,7 @@
     </w:p>
     <w:p>
       <w:pPr>
-        <w:pStyle w:val="Corpsdetexte"/>
+        <w:pStyle w:val="BodyText"/>
         <w:numPr>
           <w:ilvl w:val="0"/>
           <w:numId w:val="50"/>
@@ -3557,7 +3870,7 @@
     </w:p>
     <w:p>
       <w:pPr>
-        <w:pStyle w:val="Corpsdetexte"/>
+        <w:pStyle w:val="BodyText"/>
         <w:numPr>
           <w:ilvl w:val="0"/>
           <w:numId w:val="50"/>
@@ -3587,7 +3900,7 @@
     </w:p>
     <w:p>
       <w:pPr>
-        <w:pStyle w:val="Corpsdetexte"/>
+        <w:pStyle w:val="BodyText"/>
         <w:ind w:left="0"/>
         <w:rPr>
           <w:color w:val="17365D" w:themeColor="text2" w:themeShade="BF"/>
@@ -3596,7 +3909,7 @@
     </w:p>
     <w:p>
       <w:pPr>
-        <w:pStyle w:val="Corpsdetexte"/>
+        <w:pStyle w:val="BodyText"/>
         <w:ind w:left="720"/>
         <w:rPr>
           <w:b/>
@@ -3629,7 +3942,7 @@
       <w:hyperlink r:id="rId14" w:history="1">
         <w:r>
           <w:rPr>
-            <w:rStyle w:val="Lienhypertexte"/>
+            <w:rStyle w:val="Hyperlink"/>
             <w:b/>
             <w:bCs/>
             <w:sz w:val="24"/>
@@ -3641,7 +3954,7 @@
     </w:p>
     <w:p>
       <w:pPr>
-        <w:pStyle w:val="Corpsdetexte"/>
+        <w:pStyle w:val="BodyText"/>
         <w:ind w:left="720"/>
         <w:rPr>
           <w:color w:val="17365D" w:themeColor="text2" w:themeShade="BF"/>
@@ -3656,7 +3969,7 @@
     </w:p>
     <w:p>
       <w:pPr>
-        <w:pStyle w:val="Corpsdetexte"/>
+        <w:pStyle w:val="BodyText"/>
         <w:ind w:left="720"/>
         <w:rPr>
           <w:color w:val="17365D" w:themeColor="text2" w:themeShade="BF"/>
@@ -3666,26 +3979,12 @@
         <w:rPr>
           <w:color w:val="17365D" w:themeColor="text2" w:themeShade="BF"/>
         </w:rPr>
-        <w:t xml:space="preserve">Je veux une </w:t>
-      </w:r>
-      <w:proofErr w:type="gramStart"/>
-      <w:r>
-        <w:rPr>
-          <w:color w:val="17365D" w:themeColor="text2" w:themeShade="BF"/>
-        </w:rPr>
-        <w:t>timeline(</w:t>
-      </w:r>
-      <w:proofErr w:type="gramEnd"/>
-      <w:r>
-        <w:rPr>
-          <w:color w:val="17365D" w:themeColor="text2" w:themeShade="BF"/>
-        </w:rPr>
-        <w:t>axe temporel) sur le graphique</w:t>
-      </w:r>
-    </w:p>
-    <w:p>
-      <w:pPr>
-        <w:pStyle w:val="Corpsdetexte"/>
+        <w:t>Je veux une timeline(axe temporel) sur le graphique</w:t>
+      </w:r>
+    </w:p>
+    <w:p>
+      <w:pPr>
+        <w:pStyle w:val="BodyText"/>
         <w:ind w:left="720"/>
         <w:rPr>
           <w:color w:val="17365D" w:themeColor="text2" w:themeShade="BF"/>
@@ -3700,7 +3999,7 @@
     </w:p>
     <w:p>
       <w:pPr>
-        <w:pStyle w:val="Corpsdetexte"/>
+        <w:pStyle w:val="BodyText"/>
         <w:ind w:left="720"/>
         <w:rPr>
           <w:color w:val="17365D" w:themeColor="text2" w:themeShade="BF"/>
@@ -3709,7 +4008,7 @@
     </w:p>
     <w:p>
       <w:pPr>
-        <w:pStyle w:val="Corpsdetexte"/>
+        <w:pStyle w:val="BodyText"/>
         <w:ind w:left="720"/>
         <w:rPr>
           <w:color w:val="17365D" w:themeColor="text2" w:themeShade="BF"/>
@@ -3724,7 +4023,7 @@
     </w:p>
     <w:p>
       <w:pPr>
-        <w:pStyle w:val="Corpsdetexte"/>
+        <w:pStyle w:val="BodyText"/>
         <w:ind w:left="720"/>
         <w:rPr>
           <w:color w:val="17365D" w:themeColor="text2" w:themeShade="BF"/>
@@ -3733,7 +4032,7 @@
     </w:p>
     <w:p>
       <w:pPr>
-        <w:pStyle w:val="Corpsdetexte"/>
+        <w:pStyle w:val="BodyText"/>
         <w:numPr>
           <w:ilvl w:val="0"/>
           <w:numId w:val="50"/>
@@ -3751,7 +4050,7 @@
     </w:p>
     <w:p>
       <w:pPr>
-        <w:pStyle w:val="Corpsdetexte"/>
+        <w:pStyle w:val="BodyText"/>
         <w:numPr>
           <w:ilvl w:val="0"/>
           <w:numId w:val="50"/>
@@ -3769,7 +4068,7 @@
     </w:p>
     <w:p>
       <w:pPr>
-        <w:pStyle w:val="Corpsdetexte"/>
+        <w:pStyle w:val="BodyText"/>
         <w:numPr>
           <w:ilvl w:val="0"/>
           <w:numId w:val="50"/>
@@ -3787,7 +4086,7 @@
     </w:p>
     <w:p>
       <w:pPr>
-        <w:pStyle w:val="Corpsdetexte"/>
+        <w:pStyle w:val="BodyText"/>
         <w:numPr>
           <w:ilvl w:val="0"/>
           <w:numId w:val="50"/>
@@ -3800,26 +4099,12 @@
         <w:rPr>
           <w:color w:val="17365D" w:themeColor="text2" w:themeShade="BF"/>
         </w:rPr>
-        <w:t>Il y a une flexibilité lors de l'affichage du timeline, donc les années ne se suivent pas forcément. (</w:t>
-      </w:r>
-      <w:proofErr w:type="gramStart"/>
-      <w:r>
-        <w:rPr>
-          <w:color w:val="17365D" w:themeColor="text2" w:themeShade="BF"/>
-        </w:rPr>
-        <w:t>ex:</w:t>
-      </w:r>
-      <w:proofErr w:type="gramEnd"/>
-      <w:r>
-        <w:rPr>
-          <w:color w:val="17365D" w:themeColor="text2" w:themeShade="BF"/>
-        </w:rPr>
-        <w:t xml:space="preserve"> peut aller de 2004 à 2010)</w:t>
-      </w:r>
-    </w:p>
-    <w:p>
-      <w:pPr>
-        <w:pStyle w:val="Corpsdetexte"/>
+        <w:t>Il y a une flexibilité lors de l'affichage du timeline, donc les années ne se suivent pas forcément. (ex: peut aller de 2004 à 2010)</w:t>
+      </w:r>
+    </w:p>
+    <w:p>
+      <w:pPr>
+        <w:pStyle w:val="BodyText"/>
         <w:ind w:left="0"/>
         <w:rPr>
           <w:color w:val="17365D" w:themeColor="text2" w:themeShade="BF"/>
@@ -3828,7 +4113,7 @@
     </w:p>
     <w:p>
       <w:pPr>
-        <w:pStyle w:val="Corpsdetexte"/>
+        <w:pStyle w:val="BodyText"/>
         <w:ind w:left="720"/>
         <w:rPr>
           <w:b/>
@@ -3861,7 +4146,7 @@
       <w:hyperlink r:id="rId15" w:history="1">
         <w:r>
           <w:rPr>
-            <w:rStyle w:val="Lienhypertexte"/>
+            <w:rStyle w:val="Hyperlink"/>
             <w:b/>
             <w:bCs/>
             <w:sz w:val="24"/>
@@ -3873,7 +4158,7 @@
     </w:p>
     <w:p>
       <w:pPr>
-        <w:pStyle w:val="Corpsdetexte"/>
+        <w:pStyle w:val="BodyText"/>
         <w:ind w:left="720"/>
         <w:rPr>
           <w:color w:val="17365D" w:themeColor="text2" w:themeShade="BF"/>
@@ -3888,7 +4173,7 @@
     </w:p>
     <w:p>
       <w:pPr>
-        <w:pStyle w:val="Corpsdetexte"/>
+        <w:pStyle w:val="BodyText"/>
         <w:ind w:left="720"/>
         <w:rPr>
           <w:color w:val="17365D" w:themeColor="text2" w:themeShade="BF"/>
@@ -3903,7 +4188,7 @@
     </w:p>
     <w:p>
       <w:pPr>
-        <w:pStyle w:val="Corpsdetexte"/>
+        <w:pStyle w:val="BodyText"/>
         <w:ind w:left="720"/>
         <w:rPr>
           <w:color w:val="17365D" w:themeColor="text2" w:themeShade="BF"/>
@@ -3913,12 +4198,13 @@
         <w:rPr>
           <w:color w:val="17365D" w:themeColor="text2" w:themeShade="BF"/>
         </w:rPr>
+        <w:lastRenderedPageBreak/>
         <w:t>Afin de pouvoir changer l'affichage à mes préférences et analyser les données plus efficacement</w:t>
       </w:r>
     </w:p>
     <w:p>
       <w:pPr>
-        <w:pStyle w:val="Corpsdetexte"/>
+        <w:pStyle w:val="BodyText"/>
         <w:ind w:left="720"/>
         <w:rPr>
           <w:color w:val="17365D" w:themeColor="text2" w:themeShade="BF"/>
@@ -3927,7 +4213,7 @@
     </w:p>
     <w:p>
       <w:pPr>
-        <w:pStyle w:val="Corpsdetexte"/>
+        <w:pStyle w:val="BodyText"/>
         <w:ind w:left="720"/>
         <w:rPr>
           <w:color w:val="17365D" w:themeColor="text2" w:themeShade="BF"/>
@@ -3942,7 +4228,7 @@
     </w:p>
     <w:p>
       <w:pPr>
-        <w:pStyle w:val="Corpsdetexte"/>
+        <w:pStyle w:val="BodyText"/>
         <w:ind w:left="720"/>
         <w:rPr>
           <w:color w:val="17365D" w:themeColor="text2" w:themeShade="BF"/>
@@ -3951,7 +4237,7 @@
     </w:p>
     <w:p>
       <w:pPr>
-        <w:pStyle w:val="Corpsdetexte"/>
+        <w:pStyle w:val="BodyText"/>
         <w:numPr>
           <w:ilvl w:val="0"/>
           <w:numId w:val="50"/>
@@ -3983,7 +4269,7 @@
     </w:p>
     <w:p>
       <w:pPr>
-        <w:pStyle w:val="Corpsdetexte"/>
+        <w:pStyle w:val="BodyText"/>
         <w:numPr>
           <w:ilvl w:val="0"/>
           <w:numId w:val="50"/>
@@ -4001,7 +4287,7 @@
     </w:p>
     <w:p>
       <w:pPr>
-        <w:pStyle w:val="Corpsdetexte"/>
+        <w:pStyle w:val="BodyText"/>
         <w:numPr>
           <w:ilvl w:val="0"/>
           <w:numId w:val="50"/>
@@ -4033,7 +4319,7 @@
     </w:p>
     <w:p>
       <w:pPr>
-        <w:pStyle w:val="Corpsdetexte"/>
+        <w:pStyle w:val="BodyText"/>
         <w:numPr>
           <w:ilvl w:val="0"/>
           <w:numId w:val="50"/>
@@ -4065,7 +4351,7 @@
     </w:p>
     <w:p>
       <w:pPr>
-        <w:pStyle w:val="Corpsdetexte"/>
+        <w:pStyle w:val="BodyText"/>
         <w:ind w:left="720"/>
         <w:rPr>
           <w:color w:val="17365D" w:themeColor="text2" w:themeShade="BF"/>
@@ -4074,7 +4360,7 @@
     </w:p>
     <w:p>
       <w:pPr>
-        <w:pStyle w:val="Corpsdetexte"/>
+        <w:pStyle w:val="BodyText"/>
         <w:ind w:left="720"/>
         <w:rPr>
           <w:color w:val="17365D" w:themeColor="text2" w:themeShade="BF"/>
@@ -4083,7 +4369,7 @@
     </w:p>
     <w:p>
       <w:pPr>
-        <w:pStyle w:val="Corpsdetexte"/>
+        <w:pStyle w:val="BodyText"/>
         <w:ind w:left="720"/>
         <w:rPr>
           <w:b/>
@@ -4116,7 +4402,7 @@
       <w:hyperlink r:id="rId16" w:history="1">
         <w:r>
           <w:rPr>
-            <w:rStyle w:val="Lienhypertexte"/>
+            <w:rStyle w:val="Hyperlink"/>
             <w:b/>
             <w:bCs/>
             <w:sz w:val="24"/>
@@ -4128,7 +4414,7 @@
     </w:p>
     <w:p>
       <w:pPr>
-        <w:pStyle w:val="Corpsdetexte"/>
+        <w:pStyle w:val="BodyText"/>
         <w:rPr>
           <w:color w:val="17365D" w:themeColor="text2" w:themeShade="BF"/>
         </w:rPr>
@@ -4142,7 +4428,7 @@
     </w:p>
     <w:p>
       <w:pPr>
-        <w:pStyle w:val="Corpsdetexte"/>
+        <w:pStyle w:val="BodyText"/>
         <w:rPr>
           <w:color w:val="17365D" w:themeColor="text2" w:themeShade="BF"/>
         </w:rPr>
@@ -4156,7 +4442,7 @@
     </w:p>
     <w:p>
       <w:pPr>
-        <w:pStyle w:val="Corpsdetexte"/>
+        <w:pStyle w:val="BodyText"/>
         <w:rPr>
           <w:color w:val="17365D" w:themeColor="text2" w:themeShade="BF"/>
         </w:rPr>
@@ -4170,15 +4456,15 @@
     </w:p>
     <w:p>
       <w:pPr>
-        <w:pStyle w:val="Corpsdetexte"/>
-        <w:rPr>
-          <w:color w:val="17365D" w:themeColor="text2" w:themeShade="BF"/>
-        </w:rPr>
-      </w:pPr>
-    </w:p>
-    <w:p>
-      <w:pPr>
-        <w:pStyle w:val="Corpsdetexte"/>
+        <w:pStyle w:val="BodyText"/>
+        <w:rPr>
+          <w:color w:val="17365D" w:themeColor="text2" w:themeShade="BF"/>
+        </w:rPr>
+      </w:pPr>
+    </w:p>
+    <w:p>
+      <w:pPr>
+        <w:pStyle w:val="BodyText"/>
         <w:rPr>
           <w:color w:val="17365D" w:themeColor="text2" w:themeShade="BF"/>
         </w:rPr>
@@ -4192,15 +4478,15 @@
     </w:p>
     <w:p>
       <w:pPr>
-        <w:pStyle w:val="Corpsdetexte"/>
-        <w:rPr>
-          <w:color w:val="17365D" w:themeColor="text2" w:themeShade="BF"/>
-        </w:rPr>
-      </w:pPr>
-    </w:p>
-    <w:p>
-      <w:pPr>
-        <w:pStyle w:val="Corpsdetexte"/>
+        <w:pStyle w:val="BodyText"/>
+        <w:rPr>
+          <w:color w:val="17365D" w:themeColor="text2" w:themeShade="BF"/>
+        </w:rPr>
+      </w:pPr>
+    </w:p>
+    <w:p>
+      <w:pPr>
+        <w:pStyle w:val="BodyText"/>
         <w:numPr>
           <w:ilvl w:val="0"/>
           <w:numId w:val="52"/>
@@ -4218,7 +4504,7 @@
     </w:p>
     <w:p>
       <w:pPr>
-        <w:pStyle w:val="Corpsdetexte"/>
+        <w:pStyle w:val="BodyText"/>
         <w:numPr>
           <w:ilvl w:val="0"/>
           <w:numId w:val="52"/>
@@ -4231,26 +4517,12 @@
         <w:rPr>
           <w:color w:val="17365D" w:themeColor="text2" w:themeShade="BF"/>
         </w:rPr>
-        <w:t xml:space="preserve">Affichage de fonctions différentes (2x, sin(x), </w:t>
-      </w:r>
-      <w:proofErr w:type="gramStart"/>
-      <w:r>
-        <w:rPr>
-          <w:color w:val="17365D" w:themeColor="text2" w:themeShade="BF"/>
-        </w:rPr>
-        <w:t>etc..</w:t>
-      </w:r>
-      <w:proofErr w:type="gramEnd"/>
-      <w:r>
-        <w:rPr>
-          <w:color w:val="17365D" w:themeColor="text2" w:themeShade="BF"/>
-        </w:rPr>
-        <w:t>)</w:t>
-      </w:r>
-    </w:p>
-    <w:p>
-      <w:pPr>
-        <w:pStyle w:val="Corpsdetexte"/>
+        <w:t>Affichage de fonctions différentes (2x, sin(x), etc..)</w:t>
+      </w:r>
+    </w:p>
+    <w:p>
+      <w:pPr>
+        <w:pStyle w:val="BodyText"/>
         <w:numPr>
           <w:ilvl w:val="0"/>
           <w:numId w:val="52"/>
@@ -4268,7 +4540,7 @@
     </w:p>
     <w:p>
       <w:pPr>
-        <w:pStyle w:val="Titre1"/>
+        <w:pStyle w:val="Heading1"/>
         <w:rPr>
           <w:color w:val="17365D" w:themeColor="text2" w:themeShade="BF"/>
         </w:rPr>
@@ -4278,24 +4550,23 @@
         <w:rPr>
           <w:color w:val="17365D" w:themeColor="text2" w:themeShade="BF"/>
         </w:rPr>
-        <w:lastRenderedPageBreak/>
         <w:t>Maquettes</w:t>
       </w:r>
       <w:bookmarkEnd w:id="11"/>
     </w:p>
     <w:p>
       <w:pPr>
-        <w:pStyle w:val="Corpsdetexte"/>
-      </w:pPr>
-    </w:p>
-    <w:p>
-      <w:pPr>
-        <w:pStyle w:val="Corpsdetexte"/>
-      </w:pPr>
-    </w:p>
-    <w:p>
-      <w:pPr>
-        <w:pStyle w:val="Corpsdetexte"/>
+        <w:pStyle w:val="BodyText"/>
+      </w:pPr>
+    </w:p>
+    <w:p>
+      <w:pPr>
+        <w:pStyle w:val="BodyText"/>
+      </w:pPr>
+    </w:p>
+    <w:p>
+      <w:pPr>
+        <w:pStyle w:val="BodyText"/>
         <w:jc w:val="left"/>
         <w:rPr>
           <w:b/>
@@ -4318,13 +4589,14 @@
     </w:p>
     <w:p>
       <w:pPr>
-        <w:pStyle w:val="Corpsdetexte"/>
+        <w:pStyle w:val="BodyText"/>
         <w:jc w:val="center"/>
       </w:pPr>
       <w:r>
         <w:rPr>
           <w:noProof/>
         </w:rPr>
+        <w:lastRenderedPageBreak/>
         <w:drawing>
           <wp:inline distT="0" distB="0" distL="0" distR="0" wp14:anchorId="79DEA661" wp14:editId="09CCE786">
             <wp:extent cx="4105227" cy="2705100"/>
@@ -4381,7 +4653,7 @@
     </w:p>
     <w:p>
       <w:pPr>
-        <w:pStyle w:val="Corpsdetexte"/>
+        <w:pStyle w:val="BodyText"/>
         <w:jc w:val="center"/>
         <w:rPr>
           <w:color w:val="17365D" w:themeColor="text2" w:themeShade="BF"/>
@@ -4397,13 +4669,13 @@
     <w:p/>
     <w:p>
       <w:pPr>
-        <w:pStyle w:val="Corpsdetexte"/>
+        <w:pStyle w:val="BodyText"/>
         <w:jc w:val="left"/>
       </w:pPr>
     </w:p>
     <w:p>
       <w:pPr>
-        <w:pStyle w:val="Corpsdetexte"/>
+        <w:pStyle w:val="BodyText"/>
         <w:jc w:val="left"/>
         <w:rPr>
           <w:b/>
@@ -4426,7 +4698,7 @@
     </w:p>
     <w:p>
       <w:pPr>
-        <w:pStyle w:val="Corpsdetexte"/>
+        <w:pStyle w:val="BodyText"/>
         <w:jc w:val="center"/>
       </w:pPr>
       <w:r>
@@ -4489,7 +4761,7 @@
     </w:p>
     <w:p>
       <w:pPr>
-        <w:pStyle w:val="Corpsdetexte"/>
+        <w:pStyle w:val="BodyText"/>
         <w:jc w:val="center"/>
         <w:rPr>
           <w:color w:val="17365D" w:themeColor="text2" w:themeShade="BF"/>
@@ -4516,31 +4788,31 @@
     </w:p>
     <w:p>
       <w:pPr>
-        <w:pStyle w:val="Corpsdetexte"/>
+        <w:pStyle w:val="BodyText"/>
         <w:jc w:val="center"/>
       </w:pPr>
     </w:p>
     <w:p>
       <w:pPr>
-        <w:pStyle w:val="Corpsdetexte"/>
+        <w:pStyle w:val="BodyText"/>
         <w:jc w:val="center"/>
       </w:pPr>
     </w:p>
     <w:p>
       <w:pPr>
-        <w:pStyle w:val="Corpsdetexte"/>
+        <w:pStyle w:val="BodyText"/>
         <w:jc w:val="center"/>
       </w:pPr>
     </w:p>
     <w:p>
       <w:pPr>
-        <w:pStyle w:val="Corpsdetexte"/>
+        <w:pStyle w:val="BodyText"/>
         <w:jc w:val="center"/>
       </w:pPr>
     </w:p>
     <w:p>
       <w:pPr>
-        <w:pStyle w:val="Corpsdetexte"/>
+        <w:pStyle w:val="BodyText"/>
         <w:jc w:val="left"/>
         <w:rPr>
           <w:b/>
@@ -4558,19 +4830,19 @@
           <w:sz w:val="24"/>
           <w:szCs w:val="24"/>
         </w:rPr>
+        <w:t>Maquette 3</w:t>
+      </w:r>
+    </w:p>
+    <w:p>
+      <w:pPr>
+        <w:pStyle w:val="BodyText"/>
+        <w:jc w:val="center"/>
+      </w:pPr>
+      <w:r>
+        <w:rPr>
+          <w:noProof/>
+        </w:rPr>
         <w:lastRenderedPageBreak/>
-        <w:t>Maquette 3</w:t>
-      </w:r>
-    </w:p>
-    <w:p>
-      <w:pPr>
-        <w:pStyle w:val="Corpsdetexte"/>
-        <w:jc w:val="center"/>
-      </w:pPr>
-      <w:r>
-        <w:rPr>
-          <w:noProof/>
-        </w:rPr>
         <w:drawing>
           <wp:inline distT="0" distB="0" distL="0" distR="0" wp14:anchorId="6AAE3277" wp14:editId="635DD6B1">
             <wp:extent cx="3362325" cy="2260127"/>
@@ -4627,7 +4899,7 @@
     </w:p>
     <w:p>
       <w:pPr>
-        <w:pStyle w:val="Corpsdetexte"/>
+        <w:pStyle w:val="BodyText"/>
         <w:jc w:val="center"/>
         <w:rPr>
           <w:color w:val="17365D" w:themeColor="text2" w:themeShade="BF"/>
@@ -4642,7 +4914,7 @@
     </w:p>
     <w:p>
       <w:pPr>
-        <w:pStyle w:val="Corpsdetexte"/>
+        <w:pStyle w:val="BodyText"/>
         <w:ind w:left="0"/>
         <w:rPr>
           <w:color w:val="17365D" w:themeColor="text2" w:themeShade="BF"/>
@@ -4651,7 +4923,7 @@
     </w:p>
     <w:p>
       <w:pPr>
-        <w:pStyle w:val="Titre1"/>
+        <w:pStyle w:val="Heading1"/>
         <w:rPr>
           <w:color w:val="17365D" w:themeColor="text2" w:themeShade="BF"/>
         </w:rPr>
@@ -4667,15 +4939,15 @@
     </w:p>
     <w:p>
       <w:pPr>
-        <w:pStyle w:val="Corpsdetexte"/>
-        <w:rPr>
-          <w:color w:val="17365D" w:themeColor="text2" w:themeShade="BF"/>
-        </w:rPr>
-      </w:pPr>
-    </w:p>
-    <w:p>
-      <w:pPr>
-        <w:pStyle w:val="Titre2"/>
+        <w:pStyle w:val="BodyText"/>
+        <w:rPr>
+          <w:color w:val="17365D" w:themeColor="text2" w:themeShade="BF"/>
+        </w:rPr>
+      </w:pPr>
+    </w:p>
+    <w:p>
+      <w:pPr>
+        <w:pStyle w:val="Heading2"/>
         <w:rPr>
           <w:color w:val="17365D" w:themeColor="text2" w:themeShade="BF"/>
         </w:rPr>
@@ -4691,23 +4963,23 @@
     </w:p>
     <w:p>
       <w:pPr>
-        <w:pStyle w:val="Corpsdetexte"/>
-        <w:rPr>
-          <w:color w:val="17365D" w:themeColor="text2" w:themeShade="BF"/>
-        </w:rPr>
-      </w:pPr>
-    </w:p>
-    <w:p>
-      <w:pPr>
-        <w:pStyle w:val="Corpsdetexte"/>
-        <w:rPr>
-          <w:color w:val="17365D" w:themeColor="text2" w:themeShade="BF"/>
-        </w:rPr>
-      </w:pPr>
-    </w:p>
-    <w:p>
-      <w:pPr>
-        <w:pStyle w:val="Titre1"/>
+        <w:pStyle w:val="BodyText"/>
+        <w:rPr>
+          <w:color w:val="17365D" w:themeColor="text2" w:themeShade="BF"/>
+        </w:rPr>
+      </w:pPr>
+    </w:p>
+    <w:p>
+      <w:pPr>
+        <w:pStyle w:val="BodyText"/>
+        <w:rPr>
+          <w:color w:val="17365D" w:themeColor="text2" w:themeShade="BF"/>
+        </w:rPr>
+      </w:pPr>
+    </w:p>
+    <w:p>
+      <w:pPr>
+        <w:pStyle w:val="Heading1"/>
         <w:rPr>
           <w:color w:val="17365D" w:themeColor="text2" w:themeShade="BF"/>
         </w:rPr>
@@ -4723,12 +4995,12 @@
     </w:p>
     <w:p>
       <w:pPr>
-        <w:pStyle w:val="Corpsdetexte"/>
-      </w:pPr>
-    </w:p>
-    <w:p>
-      <w:pPr>
-        <w:pStyle w:val="Corpsdetexte"/>
+        <w:pStyle w:val="BodyText"/>
+      </w:pPr>
+    </w:p>
+    <w:p>
+      <w:pPr>
+        <w:pStyle w:val="BodyText"/>
         <w:rPr>
           <w:color w:val="17365D" w:themeColor="text2" w:themeShade="BF"/>
         </w:rPr>
@@ -4756,15 +5028,15 @@
     </w:p>
     <w:p>
       <w:pPr>
-        <w:pStyle w:val="Corpsdetexte"/>
-        <w:rPr>
-          <w:color w:val="17365D" w:themeColor="text2" w:themeShade="BF"/>
-        </w:rPr>
-      </w:pPr>
-    </w:p>
-    <w:p>
-      <w:pPr>
-        <w:pStyle w:val="Titre1"/>
+        <w:pStyle w:val="BodyText"/>
+        <w:rPr>
+          <w:color w:val="17365D" w:themeColor="text2" w:themeShade="BF"/>
+        </w:rPr>
+      </w:pPr>
+    </w:p>
+    <w:p>
+      <w:pPr>
+        <w:pStyle w:val="Heading1"/>
         <w:rPr>
           <w:color w:val="17365D" w:themeColor="text2" w:themeShade="BF"/>
         </w:rPr>
@@ -4780,15 +5052,15 @@
     </w:p>
     <w:p>
       <w:pPr>
-        <w:pStyle w:val="Corpsdetexte"/>
-        <w:rPr>
-          <w:color w:val="17365D" w:themeColor="text2" w:themeShade="BF"/>
-        </w:rPr>
-      </w:pPr>
-    </w:p>
-    <w:p>
-      <w:pPr>
-        <w:pStyle w:val="Titre1"/>
+        <w:pStyle w:val="BodyText"/>
+        <w:rPr>
+          <w:color w:val="17365D" w:themeColor="text2" w:themeShade="BF"/>
+        </w:rPr>
+      </w:pPr>
+    </w:p>
+    <w:p>
+      <w:pPr>
+        <w:pStyle w:val="Heading1"/>
         <w:rPr>
           <w:color w:val="17365D" w:themeColor="text2" w:themeShade="BF"/>
         </w:rPr>
@@ -4804,15 +5076,15 @@
     </w:p>
     <w:p>
       <w:pPr>
-        <w:pStyle w:val="Corpsdetexte"/>
-        <w:rPr>
-          <w:color w:val="17365D" w:themeColor="text2" w:themeShade="BF"/>
-        </w:rPr>
-      </w:pPr>
-    </w:p>
-    <w:p>
-      <w:pPr>
-        <w:pStyle w:val="Titre1"/>
+        <w:pStyle w:val="BodyText"/>
+        <w:rPr>
+          <w:color w:val="17365D" w:themeColor="text2" w:themeShade="BF"/>
+        </w:rPr>
+      </w:pPr>
+    </w:p>
+    <w:p>
+      <w:pPr>
+        <w:pStyle w:val="Heading1"/>
         <w:rPr>
           <w:color w:val="17365D" w:themeColor="text2" w:themeShade="BF"/>
         </w:rPr>
@@ -4871,7 +5143,7 @@
 <w:ftr xmlns:wpc="http://schemas.microsoft.com/office/word/2010/wordprocessingCanvas" xmlns:cx="http://schemas.microsoft.com/office/drawing/2014/chartex" xmlns:cx1="http://schemas.microsoft.com/office/drawing/2015/9/8/chartex" xmlns:cx2="http://schemas.microsoft.com/office/drawing/2015/10/21/chartex" xmlns:cx3="http://schemas.microsoft.com/office/drawing/2016/5/9/chartex" xmlns:cx4="http://schemas.microsoft.com/office/drawing/2016/5/10/chartex" xmlns:cx5="http://schemas.microsoft.com/office/drawing/2016/5/11/chartex" xmlns:cx6="http://schemas.microsoft.com/office/drawing/2016/5/12/chartex" xmlns:cx7="http://schemas.microsoft.com/office/drawing/2016/5/13/chartex" xmlns:cx8="http://schemas.microsoft.com/office/drawing/2016/5/14/chartex" xmlns:mc="http://schemas.openxmlformats.org/markup-compatibility/2006" xmlns:aink="http://schemas.microsoft.com/office/drawing/2016/ink" xmlns:am3d="http://schemas.microsoft.com/office/drawing/2017/model3d" xmlns:o="urn:schemas-microsoft-com:office:office" xmlns:oel="http://schemas.microsoft.com/office/2019/extlst" xmlns:r="http://schemas.openxmlformats.org/officeDocument/2006/relationships" xmlns:m="http://schemas.openxmlformats.org/officeDocument/2006/math" xmlns:v="urn:schemas-microsoft-com:vml" xmlns:wp14="http://schemas.microsoft.com/office/word/2010/wordprocessingDrawing" xmlns:wp="http://schemas.openxmlformats.org/drawingml/2006/wordprocessingDrawing" xmlns:w10="urn:schemas-microsoft-com:office:word" xmlns:w="http://schemas.openxmlformats.org/wordprocessingml/2006/main" xmlns:w14="http://schemas.microsoft.com/office/word/2010/wordml" xmlns:w15="http://schemas.microsoft.com/office/word/2012/wordml" xmlns:w16cex="http://schemas.microsoft.com/office/word/2018/wordml/cex" xmlns:w16cid="http://schemas.microsoft.com/office/word/2016/wordml/cid" xmlns:w16="http://schemas.microsoft.com/office/word/2018/wordml" xmlns:w16du="http://schemas.microsoft.com/office/word/2023/wordml/word16du" xmlns:w16sdtdh="http://schemas.microsoft.com/office/word/2020/wordml/sdtdatahash" xmlns:w16sdtfl="http://schemas.microsoft.com/office/word/2024/wordml/sdtformatlock" xmlns:w16se="http://schemas.microsoft.com/office/word/2015/wordml/symex" xmlns:wpg="http://schemas.microsoft.com/office/word/2010/wordprocessingGroup" xmlns:wpi="http://schemas.microsoft.com/office/word/2010/wordprocessingInk" xmlns:wne="http://schemas.microsoft.com/office/word/2006/wordml" xmlns:wps="http://schemas.microsoft.com/office/word/2010/wordprocessingShape" mc:Ignorable="w14 w15 w16se w16cid w16 w16cex w16sdtdh w16sdtfl w16du wp14">
   <w:tbl>
     <w:tblPr>
-      <w:tblStyle w:val="Grilledutableau"/>
+      <w:tblStyle w:val="TableGrid"/>
       <w:tblW w:w="5000" w:type="pct"/>
       <w:jc w:val="center"/>
       <w:tblBorders>
@@ -4905,7 +5177,6 @@
           <w:r>
             <w:t>Auteur</w:t>
           </w:r>
-          <w:proofErr w:type="gramStart"/>
           <w:r>
             <w:rPr>
               <w:rFonts w:cs="Arial"/>
@@ -4914,11 +5185,7 @@
             <w:t> :</w:t>
           </w:r>
           <w:r>
-            <w:t>Samuel</w:t>
-          </w:r>
-          <w:proofErr w:type="gramEnd"/>
-          <w:r>
-            <w:t xml:space="preserve"> Sallaku</w:t>
+            <w:t>Samuel Sallaku</w:t>
           </w:r>
         </w:p>
         <w:p>
@@ -5070,7 +5337,7 @@
           </w:r>
           <w:r>
             <w:rPr>
-              <w:rStyle w:val="Numrodepage"/>
+              <w:rStyle w:val="PageNumber"/>
               <w:rFonts w:cs="Arial"/>
               <w:szCs w:val="16"/>
             </w:rPr>
@@ -5078,7 +5345,7 @@
           </w:r>
           <w:r>
             <w:rPr>
-              <w:rStyle w:val="Numrodepage"/>
+              <w:rStyle w:val="PageNumber"/>
               <w:rFonts w:cs="Arial"/>
               <w:szCs w:val="16"/>
             </w:rPr>
@@ -5086,7 +5353,7 @@
           </w:r>
           <w:r>
             <w:rPr>
-              <w:rStyle w:val="Numrodepage"/>
+              <w:rStyle w:val="PageNumber"/>
               <w:rFonts w:cs="Arial"/>
               <w:szCs w:val="16"/>
             </w:rPr>
@@ -5094,7 +5361,7 @@
           </w:r>
           <w:r>
             <w:rPr>
-              <w:rStyle w:val="Numrodepage"/>
+              <w:rStyle w:val="PageNumber"/>
               <w:rFonts w:cs="Arial"/>
               <w:noProof/>
               <w:szCs w:val="16"/>
@@ -5103,7 +5370,7 @@
           </w:r>
           <w:r>
             <w:rPr>
-              <w:rStyle w:val="Numrodepage"/>
+              <w:rStyle w:val="PageNumber"/>
               <w:rFonts w:cs="Arial"/>
               <w:szCs w:val="16"/>
             </w:rPr>
@@ -5111,7 +5378,7 @@
           </w:r>
           <w:r>
             <w:rPr>
-              <w:rStyle w:val="Numrodepage"/>
+              <w:rStyle w:val="PageNumber"/>
               <w:rFonts w:cs="Arial"/>
               <w:szCs w:val="16"/>
             </w:rPr>
@@ -5119,7 +5386,7 @@
           </w:r>
           <w:r>
             <w:rPr>
-              <w:rStyle w:val="Numrodepage"/>
+              <w:rStyle w:val="PageNumber"/>
               <w:rFonts w:cs="Arial"/>
               <w:szCs w:val="16"/>
             </w:rPr>
@@ -5127,7 +5394,7 @@
           </w:r>
           <w:r>
             <w:rPr>
-              <w:rStyle w:val="Numrodepage"/>
+              <w:rStyle w:val="PageNumber"/>
               <w:rFonts w:cs="Arial"/>
               <w:szCs w:val="16"/>
             </w:rPr>
@@ -5135,7 +5402,7 @@
           </w:r>
           <w:r>
             <w:rPr>
-              <w:rStyle w:val="Numrodepage"/>
+              <w:rStyle w:val="PageNumber"/>
               <w:rFonts w:cs="Arial"/>
               <w:szCs w:val="16"/>
             </w:rPr>
@@ -5143,7 +5410,7 @@
           </w:r>
           <w:r>
             <w:rPr>
-              <w:rStyle w:val="Numrodepage"/>
+              <w:rStyle w:val="PageNumber"/>
               <w:rFonts w:cs="Arial"/>
               <w:noProof/>
               <w:szCs w:val="16"/>
@@ -5152,7 +5419,7 @@
           </w:r>
           <w:r>
             <w:rPr>
-              <w:rStyle w:val="Numrodepage"/>
+              <w:rStyle w:val="PageNumber"/>
               <w:rFonts w:cs="Arial"/>
               <w:szCs w:val="16"/>
             </w:rPr>
@@ -5217,7 +5484,7 @@
   </w:tbl>
   <w:p>
     <w:pPr>
-      <w:pStyle w:val="Pieddepage"/>
+      <w:pStyle w:val="Footer"/>
       <w:rPr>
         <w:sz w:val="2"/>
         <w:szCs w:val="2"/>
@@ -5250,7 +5517,7 @@
 <w:hdr xmlns:wpc="http://schemas.microsoft.com/office/word/2010/wordprocessingCanvas" xmlns:cx="http://schemas.microsoft.com/office/drawing/2014/chartex" xmlns:cx1="http://schemas.microsoft.com/office/drawing/2015/9/8/chartex" xmlns:cx2="http://schemas.microsoft.com/office/drawing/2015/10/21/chartex" xmlns:cx3="http://schemas.microsoft.com/office/drawing/2016/5/9/chartex" xmlns:cx4="http://schemas.microsoft.com/office/drawing/2016/5/10/chartex" xmlns:cx5="http://schemas.microsoft.com/office/drawing/2016/5/11/chartex" xmlns:cx6="http://schemas.microsoft.com/office/drawing/2016/5/12/chartex" xmlns:cx7="http://schemas.microsoft.com/office/drawing/2016/5/13/chartex" xmlns:cx8="http://schemas.microsoft.com/office/drawing/2016/5/14/chartex" xmlns:mc="http://schemas.openxmlformats.org/markup-compatibility/2006" xmlns:aink="http://schemas.microsoft.com/office/drawing/2016/ink" xmlns:am3d="http://schemas.microsoft.com/office/drawing/2017/model3d" xmlns:o="urn:schemas-microsoft-com:office:office" xmlns:oel="http://schemas.microsoft.com/office/2019/extlst" xmlns:r="http://schemas.openxmlformats.org/officeDocument/2006/relationships" xmlns:m="http://schemas.openxmlformats.org/officeDocument/2006/math" xmlns:v="urn:schemas-microsoft-com:vml" xmlns:wp14="http://schemas.microsoft.com/office/word/2010/wordprocessingDrawing" xmlns:wp="http://schemas.openxmlformats.org/drawingml/2006/wordprocessingDrawing" xmlns:w10="urn:schemas-microsoft-com:office:word" xmlns:w="http://schemas.openxmlformats.org/wordprocessingml/2006/main" xmlns:w14="http://schemas.microsoft.com/office/word/2010/wordml" xmlns:w15="http://schemas.microsoft.com/office/word/2012/wordml" xmlns:w16cex="http://schemas.microsoft.com/office/word/2018/wordml/cex" xmlns:w16cid="http://schemas.microsoft.com/office/word/2016/wordml/cid" xmlns:w16="http://schemas.microsoft.com/office/word/2018/wordml" xmlns:w16du="http://schemas.microsoft.com/office/word/2023/wordml/word16du" xmlns:w16sdtdh="http://schemas.microsoft.com/office/word/2020/wordml/sdtdatahash" xmlns:w16sdtfl="http://schemas.microsoft.com/office/word/2024/wordml/sdtformatlock" xmlns:w16se="http://schemas.microsoft.com/office/word/2015/wordml/symex" xmlns:wpg="http://schemas.microsoft.com/office/word/2010/wordprocessingGroup" xmlns:wpi="http://schemas.microsoft.com/office/word/2010/wordprocessingInk" xmlns:wne="http://schemas.microsoft.com/office/word/2006/wordml" xmlns:wps="http://schemas.microsoft.com/office/word/2010/wordprocessingShape" mc:Ignorable="w14 w15 w16se w16cid w16 w16cex w16sdtdh w16sdtfl w16du wp14">
   <w:tbl>
     <w:tblPr>
-      <w:tblStyle w:val="Grilledutableau"/>
+      <w:tblStyle w:val="TableGrid"/>
       <w:tblW w:w="5000" w:type="pct"/>
       <w:jc w:val="center"/>
       <w:tblBorders>
@@ -5262,9 +5529,9 @@
       <w:tblLook w:val="01E0" w:firstRow="1" w:lastRow="1" w:firstColumn="1" w:lastColumn="1" w:noHBand="0" w:noVBand="0"/>
     </w:tblPr>
     <w:tblGrid>
-      <w:gridCol w:w="2402"/>
-      <w:gridCol w:w="4400"/>
-      <w:gridCol w:w="2268"/>
+      <w:gridCol w:w="2390"/>
+      <w:gridCol w:w="4411"/>
+      <w:gridCol w:w="2269"/>
     </w:tblGrid>
     <w:tr>
       <w:trPr>
@@ -5299,7 +5566,7 @@
         </w:tcPr>
         <w:p>
           <w:pPr>
-            <w:pStyle w:val="En-tte"/>
+            <w:pStyle w:val="Header"/>
             <w:jc w:val="right"/>
           </w:pPr>
           <w:r>
@@ -5358,7 +5625,7 @@
   </w:tbl>
   <w:p>
     <w:pPr>
-      <w:pStyle w:val="En-tte"/>
+      <w:pStyle w:val="Header"/>
     </w:pPr>
   </w:p>
 </w:hdr>
@@ -5387,7 +5654,7 @@
         <v:path o:extrusionok="f" gradientshapeok="t" o:connecttype="rect"/>
         <o:lock v:ext="edit" aspectratio="t"/>
       </v:shapetype>
-      <v:shape id="_x0000_i1073" type="#_x0000_t75" style="width:12pt;height:12pt" o:bullet="t">
+      <v:shape id="_x0000_i1046" type="#_x0000_t75" style="width:12pt;height:12pt" o:bullet="t">
         <v:imagedata r:id="rId1" o:title="BD10263_"/>
       </v:shape>
     </w:pict>
@@ -5757,7 +6024,7 @@
     <w:lvl w:ilvl="4">
       <w:start w:val="1"/>
       <w:numFmt w:val="decimal"/>
-      <w:pStyle w:val="Titre5"/>
+      <w:pStyle w:val="Heading5"/>
       <w:lvlText w:val="%1.%2.%3.%4.%5"/>
       <w:lvlJc w:val="left"/>
       <w:pPr>
@@ -5773,7 +6040,7 @@
     <w:lvl w:ilvl="5">
       <w:start w:val="1"/>
       <w:numFmt w:val="decimal"/>
-      <w:pStyle w:val="Titre6"/>
+      <w:pStyle w:val="Heading6"/>
       <w:lvlText w:val="%1.%2.%3.%4.%5.%6"/>
       <w:lvlJc w:val="left"/>
       <w:pPr>
@@ -5789,7 +6056,7 @@
     <w:lvl w:ilvl="6">
       <w:start w:val="1"/>
       <w:numFmt w:val="decimal"/>
-      <w:pStyle w:val="Titre7"/>
+      <w:pStyle w:val="Heading7"/>
       <w:lvlText w:val="%1.%2.%3.%4.%5.%6.%7"/>
       <w:lvlJc w:val="left"/>
       <w:pPr>
@@ -5805,7 +6072,7 @@
     <w:lvl w:ilvl="7">
       <w:start w:val="1"/>
       <w:numFmt w:val="decimal"/>
-      <w:pStyle w:val="Titre8"/>
+      <w:pStyle w:val="Heading8"/>
       <w:lvlText w:val="%1.%2.%3.%4.%5.%6.%7.%8"/>
       <w:lvlJc w:val="left"/>
       <w:pPr>
@@ -5821,7 +6088,7 @@
     <w:lvl w:ilvl="8">
       <w:start w:val="1"/>
       <w:numFmt w:val="decimal"/>
-      <w:pStyle w:val="Titre9"/>
+      <w:pStyle w:val="Heading9"/>
       <w:lvlText w:val="%1.%2.%3.%4.%5.%6.%7.%8.%9"/>
       <w:lvlJc w:val="left"/>
       <w:pPr>
@@ -6797,7 +7064,7 @@
     <w:lvl w:ilvl="0">
       <w:start w:val="1"/>
       <w:numFmt w:val="decimal"/>
-      <w:pStyle w:val="Titre1"/>
+      <w:pStyle w:val="Heading1"/>
       <w:lvlText w:val="%1"/>
       <w:lvlJc w:val="left"/>
       <w:pPr>
@@ -6813,7 +7080,7 @@
     <w:lvl w:ilvl="1">
       <w:start w:val="1"/>
       <w:numFmt w:val="decimal"/>
-      <w:pStyle w:val="Titre2"/>
+      <w:pStyle w:val="Heading2"/>
       <w:lvlText w:val="%1.%2"/>
       <w:lvlJc w:val="left"/>
       <w:pPr>
@@ -6829,7 +7096,7 @@
     <w:lvl w:ilvl="2">
       <w:start w:val="1"/>
       <w:numFmt w:val="decimal"/>
-      <w:pStyle w:val="Titre3"/>
+      <w:pStyle w:val="Heading3"/>
       <w:lvlText w:val="%1.%2.%3"/>
       <w:lvlJc w:val="left"/>
       <w:pPr>
@@ -7308,6 +7575,119 @@
     </w:lvl>
   </w:abstractNum>
   <w:abstractNum w:abstractNumId="25" w15:restartNumberingAfterBreak="0">
+    <w:nsid w:val="352040FA"/>
+    <w:multiLevelType w:val="hybridMultilevel"/>
+    <w:tmpl w:val="0C1A93D2"/>
+    <w:lvl w:ilvl="0" w:tplc="04090001">
+      <w:start w:val="1"/>
+      <w:numFmt w:val="bullet"/>
+      <w:lvlText w:val=""/>
+      <w:lvlJc w:val="left"/>
+      <w:pPr>
+        <w:ind w:left="1854" w:hanging="360"/>
+      </w:pPr>
+      <w:rPr>
+        <w:rFonts w:ascii="Symbol" w:hAnsi="Symbol" w:hint="default"/>
+      </w:rPr>
+    </w:lvl>
+    <w:lvl w:ilvl="1" w:tplc="04090003" w:tentative="1">
+      <w:start w:val="1"/>
+      <w:numFmt w:val="bullet"/>
+      <w:lvlText w:val="o"/>
+      <w:lvlJc w:val="left"/>
+      <w:pPr>
+        <w:ind w:left="2574" w:hanging="360"/>
+      </w:pPr>
+      <w:rPr>
+        <w:rFonts w:ascii="Courier New" w:hAnsi="Courier New" w:cs="Courier New" w:hint="default"/>
+      </w:rPr>
+    </w:lvl>
+    <w:lvl w:ilvl="2" w:tplc="04090005" w:tentative="1">
+      <w:start w:val="1"/>
+      <w:numFmt w:val="bullet"/>
+      <w:lvlText w:val=""/>
+      <w:lvlJc w:val="left"/>
+      <w:pPr>
+        <w:ind w:left="3294" w:hanging="360"/>
+      </w:pPr>
+      <w:rPr>
+        <w:rFonts w:ascii="Wingdings" w:hAnsi="Wingdings" w:hint="default"/>
+      </w:rPr>
+    </w:lvl>
+    <w:lvl w:ilvl="3" w:tplc="04090001" w:tentative="1">
+      <w:start w:val="1"/>
+      <w:numFmt w:val="bullet"/>
+      <w:lvlText w:val=""/>
+      <w:lvlJc w:val="left"/>
+      <w:pPr>
+        <w:ind w:left="4014" w:hanging="360"/>
+      </w:pPr>
+      <w:rPr>
+        <w:rFonts w:ascii="Symbol" w:hAnsi="Symbol" w:hint="default"/>
+      </w:rPr>
+    </w:lvl>
+    <w:lvl w:ilvl="4" w:tplc="04090003" w:tentative="1">
+      <w:start w:val="1"/>
+      <w:numFmt w:val="bullet"/>
+      <w:lvlText w:val="o"/>
+      <w:lvlJc w:val="left"/>
+      <w:pPr>
+        <w:ind w:left="4734" w:hanging="360"/>
+      </w:pPr>
+      <w:rPr>
+        <w:rFonts w:ascii="Courier New" w:hAnsi="Courier New" w:cs="Courier New" w:hint="default"/>
+      </w:rPr>
+    </w:lvl>
+    <w:lvl w:ilvl="5" w:tplc="04090005" w:tentative="1">
+      <w:start w:val="1"/>
+      <w:numFmt w:val="bullet"/>
+      <w:lvlText w:val=""/>
+      <w:lvlJc w:val="left"/>
+      <w:pPr>
+        <w:ind w:left="5454" w:hanging="360"/>
+      </w:pPr>
+      <w:rPr>
+        <w:rFonts w:ascii="Wingdings" w:hAnsi="Wingdings" w:hint="default"/>
+      </w:rPr>
+    </w:lvl>
+    <w:lvl w:ilvl="6" w:tplc="04090001" w:tentative="1">
+      <w:start w:val="1"/>
+      <w:numFmt w:val="bullet"/>
+      <w:lvlText w:val=""/>
+      <w:lvlJc w:val="left"/>
+      <w:pPr>
+        <w:ind w:left="6174" w:hanging="360"/>
+      </w:pPr>
+      <w:rPr>
+        <w:rFonts w:ascii="Symbol" w:hAnsi="Symbol" w:hint="default"/>
+      </w:rPr>
+    </w:lvl>
+    <w:lvl w:ilvl="7" w:tplc="04090003" w:tentative="1">
+      <w:start w:val="1"/>
+      <w:numFmt w:val="bullet"/>
+      <w:lvlText w:val="o"/>
+      <w:lvlJc w:val="left"/>
+      <w:pPr>
+        <w:ind w:left="6894" w:hanging="360"/>
+      </w:pPr>
+      <w:rPr>
+        <w:rFonts w:ascii="Courier New" w:hAnsi="Courier New" w:cs="Courier New" w:hint="default"/>
+      </w:rPr>
+    </w:lvl>
+    <w:lvl w:ilvl="8" w:tplc="04090005" w:tentative="1">
+      <w:start w:val="1"/>
+      <w:numFmt w:val="bullet"/>
+      <w:lvlText w:val=""/>
+      <w:lvlJc w:val="left"/>
+      <w:pPr>
+        <w:ind w:left="7614" w:hanging="360"/>
+      </w:pPr>
+      <w:rPr>
+        <w:rFonts w:ascii="Wingdings" w:hAnsi="Wingdings" w:hint="default"/>
+      </w:rPr>
+    </w:lvl>
+  </w:abstractNum>
+  <w:abstractNum w:abstractNumId="26" w15:restartNumberingAfterBreak="0">
     <w:nsid w:val="35291949"/>
     <w:multiLevelType w:val="hybridMultilevel"/>
     <w:tmpl w:val="ADAAEACE"/>
@@ -7420,7 +7800,7 @@
       </w:rPr>
     </w:lvl>
   </w:abstractNum>
-  <w:abstractNum w:abstractNumId="26" w15:restartNumberingAfterBreak="0">
+  <w:abstractNum w:abstractNumId="27" w15:restartNumberingAfterBreak="0">
     <w:nsid w:val="36506853"/>
     <w:multiLevelType w:val="multilevel"/>
     <w:tmpl w:val="2F6EF210"/>
@@ -7533,7 +7913,7 @@
       </w:rPr>
     </w:lvl>
   </w:abstractNum>
-  <w:abstractNum w:abstractNumId="27" w15:restartNumberingAfterBreak="0">
+  <w:abstractNum w:abstractNumId="28" w15:restartNumberingAfterBreak="0">
     <w:nsid w:val="3BD16F36"/>
     <w:multiLevelType w:val="multilevel"/>
     <w:tmpl w:val="100C0021"/>
@@ -7646,7 +8026,7 @@
       </w:rPr>
     </w:lvl>
   </w:abstractNum>
-  <w:abstractNum w:abstractNumId="28" w15:restartNumberingAfterBreak="0">
+  <w:abstractNum w:abstractNumId="29" w15:restartNumberingAfterBreak="0">
     <w:nsid w:val="3C361DED"/>
     <w:multiLevelType w:val="multilevel"/>
     <w:tmpl w:val="100C0021"/>
@@ -7759,7 +8139,7 @@
       </w:rPr>
     </w:lvl>
   </w:abstractNum>
-  <w:abstractNum w:abstractNumId="29" w15:restartNumberingAfterBreak="0">
+  <w:abstractNum w:abstractNumId="30" w15:restartNumberingAfterBreak="0">
     <w:nsid w:val="3EF922F0"/>
     <w:multiLevelType w:val="multilevel"/>
     <w:tmpl w:val="100C0021"/>
@@ -7872,7 +8252,7 @@
       </w:rPr>
     </w:lvl>
   </w:abstractNum>
-  <w:abstractNum w:abstractNumId="30" w15:restartNumberingAfterBreak="0">
+  <w:abstractNum w:abstractNumId="31" w15:restartNumberingAfterBreak="0">
     <w:nsid w:val="486164F4"/>
     <w:multiLevelType w:val="multilevel"/>
     <w:tmpl w:val="100C0021"/>
@@ -7985,7 +8365,7 @@
       </w:rPr>
     </w:lvl>
   </w:abstractNum>
-  <w:abstractNum w:abstractNumId="31" w15:restartNumberingAfterBreak="0">
+  <w:abstractNum w:abstractNumId="32" w15:restartNumberingAfterBreak="0">
     <w:nsid w:val="4C4E14AC"/>
     <w:multiLevelType w:val="multilevel"/>
     <w:tmpl w:val="100C001F"/>
@@ -8071,7 +8451,7 @@
       </w:pPr>
     </w:lvl>
   </w:abstractNum>
-  <w:abstractNum w:abstractNumId="32" w15:restartNumberingAfterBreak="0">
+  <w:abstractNum w:abstractNumId="33" w15:restartNumberingAfterBreak="0">
     <w:nsid w:val="4D30734E"/>
     <w:multiLevelType w:val="multilevel"/>
     <w:tmpl w:val="100C001D"/>
@@ -8157,7 +8537,7 @@
       </w:pPr>
     </w:lvl>
   </w:abstractNum>
-  <w:abstractNum w:abstractNumId="33" w15:restartNumberingAfterBreak="0">
+  <w:abstractNum w:abstractNumId="34" w15:restartNumberingAfterBreak="0">
     <w:nsid w:val="55FE2729"/>
     <w:multiLevelType w:val="multilevel"/>
     <w:tmpl w:val="100C0023"/>
@@ -8244,7 +8624,7 @@
       </w:pPr>
     </w:lvl>
   </w:abstractNum>
-  <w:abstractNum w:abstractNumId="34" w15:restartNumberingAfterBreak="0">
+  <w:abstractNum w:abstractNumId="35" w15:restartNumberingAfterBreak="0">
     <w:nsid w:val="58933B2A"/>
     <w:multiLevelType w:val="multilevel"/>
     <w:tmpl w:val="100C0021"/>
@@ -8357,7 +8737,7 @@
       </w:rPr>
     </w:lvl>
   </w:abstractNum>
-  <w:abstractNum w:abstractNumId="35" w15:restartNumberingAfterBreak="0">
+  <w:abstractNum w:abstractNumId="36" w15:restartNumberingAfterBreak="0">
     <w:nsid w:val="5C877673"/>
     <w:multiLevelType w:val="multilevel"/>
     <w:tmpl w:val="100C0021"/>
@@ -8470,7 +8850,7 @@
       </w:rPr>
     </w:lvl>
   </w:abstractNum>
-  <w:abstractNum w:abstractNumId="36" w15:restartNumberingAfterBreak="0">
+  <w:abstractNum w:abstractNumId="37" w15:restartNumberingAfterBreak="0">
     <w:nsid w:val="5CBC53EC"/>
     <w:multiLevelType w:val="multilevel"/>
     <w:tmpl w:val="2F6EF210"/>
@@ -8583,7 +8963,7 @@
       </w:rPr>
     </w:lvl>
   </w:abstractNum>
-  <w:abstractNum w:abstractNumId="37" w15:restartNumberingAfterBreak="0">
+  <w:abstractNum w:abstractNumId="38" w15:restartNumberingAfterBreak="0">
     <w:nsid w:val="5E424682"/>
     <w:multiLevelType w:val="multilevel"/>
     <w:tmpl w:val="100C001F"/>
@@ -8669,7 +9049,7 @@
       </w:pPr>
     </w:lvl>
   </w:abstractNum>
-  <w:abstractNum w:abstractNumId="38" w15:restartNumberingAfterBreak="0">
+  <w:abstractNum w:abstractNumId="39" w15:restartNumberingAfterBreak="0">
     <w:nsid w:val="5E872466"/>
     <w:multiLevelType w:val="hybridMultilevel"/>
     <w:tmpl w:val="E97A753E"/>
@@ -8782,7 +9162,7 @@
       </w:rPr>
     </w:lvl>
   </w:abstractNum>
-  <w:abstractNum w:abstractNumId="39" w15:restartNumberingAfterBreak="0">
+  <w:abstractNum w:abstractNumId="40" w15:restartNumberingAfterBreak="0">
     <w:nsid w:val="63A9062F"/>
     <w:multiLevelType w:val="multilevel"/>
     <w:tmpl w:val="DCCE794A"/>
@@ -8922,7 +9302,7 @@
       </w:rPr>
     </w:lvl>
   </w:abstractNum>
-  <w:abstractNum w:abstractNumId="40" w15:restartNumberingAfterBreak="0">
+  <w:abstractNum w:abstractNumId="41" w15:restartNumberingAfterBreak="0">
     <w:nsid w:val="643F0961"/>
     <w:multiLevelType w:val="multilevel"/>
     <w:tmpl w:val="100C0021"/>
@@ -9035,7 +9415,120 @@
       </w:rPr>
     </w:lvl>
   </w:abstractNum>
-  <w:abstractNum w:abstractNumId="41" w15:restartNumberingAfterBreak="0">
+  <w:abstractNum w:abstractNumId="42" w15:restartNumberingAfterBreak="0">
+    <w:nsid w:val="664D638C"/>
+    <w:multiLevelType w:val="hybridMultilevel"/>
+    <w:tmpl w:val="6B340D82"/>
+    <w:lvl w:ilvl="0" w:tplc="04090001">
+      <w:start w:val="1"/>
+      <w:numFmt w:val="bullet"/>
+      <w:lvlText w:val=""/>
+      <w:lvlJc w:val="left"/>
+      <w:pPr>
+        <w:ind w:left="1854" w:hanging="360"/>
+      </w:pPr>
+      <w:rPr>
+        <w:rFonts w:ascii="Symbol" w:hAnsi="Symbol" w:hint="default"/>
+      </w:rPr>
+    </w:lvl>
+    <w:lvl w:ilvl="1" w:tplc="04090003" w:tentative="1">
+      <w:start w:val="1"/>
+      <w:numFmt w:val="bullet"/>
+      <w:lvlText w:val="o"/>
+      <w:lvlJc w:val="left"/>
+      <w:pPr>
+        <w:ind w:left="2574" w:hanging="360"/>
+      </w:pPr>
+      <w:rPr>
+        <w:rFonts w:ascii="Courier New" w:hAnsi="Courier New" w:cs="Courier New" w:hint="default"/>
+      </w:rPr>
+    </w:lvl>
+    <w:lvl w:ilvl="2" w:tplc="04090005" w:tentative="1">
+      <w:start w:val="1"/>
+      <w:numFmt w:val="bullet"/>
+      <w:lvlText w:val=""/>
+      <w:lvlJc w:val="left"/>
+      <w:pPr>
+        <w:ind w:left="3294" w:hanging="360"/>
+      </w:pPr>
+      <w:rPr>
+        <w:rFonts w:ascii="Wingdings" w:hAnsi="Wingdings" w:hint="default"/>
+      </w:rPr>
+    </w:lvl>
+    <w:lvl w:ilvl="3" w:tplc="04090001" w:tentative="1">
+      <w:start w:val="1"/>
+      <w:numFmt w:val="bullet"/>
+      <w:lvlText w:val=""/>
+      <w:lvlJc w:val="left"/>
+      <w:pPr>
+        <w:ind w:left="4014" w:hanging="360"/>
+      </w:pPr>
+      <w:rPr>
+        <w:rFonts w:ascii="Symbol" w:hAnsi="Symbol" w:hint="default"/>
+      </w:rPr>
+    </w:lvl>
+    <w:lvl w:ilvl="4" w:tplc="04090003" w:tentative="1">
+      <w:start w:val="1"/>
+      <w:numFmt w:val="bullet"/>
+      <w:lvlText w:val="o"/>
+      <w:lvlJc w:val="left"/>
+      <w:pPr>
+        <w:ind w:left="4734" w:hanging="360"/>
+      </w:pPr>
+      <w:rPr>
+        <w:rFonts w:ascii="Courier New" w:hAnsi="Courier New" w:cs="Courier New" w:hint="default"/>
+      </w:rPr>
+    </w:lvl>
+    <w:lvl w:ilvl="5" w:tplc="04090005" w:tentative="1">
+      <w:start w:val="1"/>
+      <w:numFmt w:val="bullet"/>
+      <w:lvlText w:val=""/>
+      <w:lvlJc w:val="left"/>
+      <w:pPr>
+        <w:ind w:left="5454" w:hanging="360"/>
+      </w:pPr>
+      <w:rPr>
+        <w:rFonts w:ascii="Wingdings" w:hAnsi="Wingdings" w:hint="default"/>
+      </w:rPr>
+    </w:lvl>
+    <w:lvl w:ilvl="6" w:tplc="04090001" w:tentative="1">
+      <w:start w:val="1"/>
+      <w:numFmt w:val="bullet"/>
+      <w:lvlText w:val=""/>
+      <w:lvlJc w:val="left"/>
+      <w:pPr>
+        <w:ind w:left="6174" w:hanging="360"/>
+      </w:pPr>
+      <w:rPr>
+        <w:rFonts w:ascii="Symbol" w:hAnsi="Symbol" w:hint="default"/>
+      </w:rPr>
+    </w:lvl>
+    <w:lvl w:ilvl="7" w:tplc="04090003" w:tentative="1">
+      <w:start w:val="1"/>
+      <w:numFmt w:val="bullet"/>
+      <w:lvlText w:val="o"/>
+      <w:lvlJc w:val="left"/>
+      <w:pPr>
+        <w:ind w:left="6894" w:hanging="360"/>
+      </w:pPr>
+      <w:rPr>
+        <w:rFonts w:ascii="Courier New" w:hAnsi="Courier New" w:cs="Courier New" w:hint="default"/>
+      </w:rPr>
+    </w:lvl>
+    <w:lvl w:ilvl="8" w:tplc="04090005" w:tentative="1">
+      <w:start w:val="1"/>
+      <w:numFmt w:val="bullet"/>
+      <w:lvlText w:val=""/>
+      <w:lvlJc w:val="left"/>
+      <w:pPr>
+        <w:ind w:left="7614" w:hanging="360"/>
+      </w:pPr>
+      <w:rPr>
+        <w:rFonts w:ascii="Wingdings" w:hAnsi="Wingdings" w:hint="default"/>
+      </w:rPr>
+    </w:lvl>
+  </w:abstractNum>
+  <w:abstractNum w:abstractNumId="43" w15:restartNumberingAfterBreak="0">
     <w:nsid w:val="6D6476B9"/>
     <w:multiLevelType w:val="multilevel"/>
     <w:tmpl w:val="100C0023"/>
@@ -9122,7 +9615,7 @@
       </w:pPr>
     </w:lvl>
   </w:abstractNum>
-  <w:abstractNum w:abstractNumId="42" w15:restartNumberingAfterBreak="0">
+  <w:abstractNum w:abstractNumId="44" w15:restartNumberingAfterBreak="0">
     <w:nsid w:val="6E951FF0"/>
     <w:multiLevelType w:val="hybridMultilevel"/>
     <w:tmpl w:val="005033FC"/>
@@ -9235,7 +9728,7 @@
       </w:rPr>
     </w:lvl>
   </w:abstractNum>
-  <w:abstractNum w:abstractNumId="43" w15:restartNumberingAfterBreak="0">
+  <w:abstractNum w:abstractNumId="45" w15:restartNumberingAfterBreak="0">
     <w:nsid w:val="70C03573"/>
     <w:multiLevelType w:val="multilevel"/>
     <w:tmpl w:val="100C0021"/>
@@ -9348,7 +9841,7 @@
       </w:rPr>
     </w:lvl>
   </w:abstractNum>
-  <w:abstractNum w:abstractNumId="44" w15:restartNumberingAfterBreak="0">
+  <w:abstractNum w:abstractNumId="46" w15:restartNumberingAfterBreak="0">
     <w:nsid w:val="76A31400"/>
     <w:multiLevelType w:val="hybridMultilevel"/>
     <w:tmpl w:val="E4FC1D12"/>
@@ -9461,7 +9954,119 @@
       </w:rPr>
     </w:lvl>
   </w:abstractNum>
-  <w:abstractNum w:abstractNumId="45" w15:restartNumberingAfterBreak="0">
+  <w:abstractNum w:abstractNumId="47" w15:restartNumberingAfterBreak="0">
+    <w:nsid w:val="78860DDA"/>
+    <w:multiLevelType w:val="hybridMultilevel"/>
+    <w:tmpl w:val="D2ACC542"/>
+    <w:lvl w:ilvl="0" w:tplc="E0FE1898">
+      <w:numFmt w:val="bullet"/>
+      <w:lvlText w:val="-"/>
+      <w:lvlJc w:val="left"/>
+      <w:pPr>
+        <w:ind w:left="1494" w:hanging="360"/>
+      </w:pPr>
+      <w:rPr>
+        <w:rFonts w:ascii="Century Gothic" w:eastAsia="Times New Roman" w:hAnsi="Century Gothic" w:cs="Times New Roman" w:hint="default"/>
+      </w:rPr>
+    </w:lvl>
+    <w:lvl w:ilvl="1" w:tplc="04090003" w:tentative="1">
+      <w:start w:val="1"/>
+      <w:numFmt w:val="bullet"/>
+      <w:lvlText w:val="o"/>
+      <w:lvlJc w:val="left"/>
+      <w:pPr>
+        <w:ind w:left="2214" w:hanging="360"/>
+      </w:pPr>
+      <w:rPr>
+        <w:rFonts w:ascii="Courier New" w:hAnsi="Courier New" w:cs="Courier New" w:hint="default"/>
+      </w:rPr>
+    </w:lvl>
+    <w:lvl w:ilvl="2" w:tplc="04090005" w:tentative="1">
+      <w:start w:val="1"/>
+      <w:numFmt w:val="bullet"/>
+      <w:lvlText w:val=""/>
+      <w:lvlJc w:val="left"/>
+      <w:pPr>
+        <w:ind w:left="2934" w:hanging="360"/>
+      </w:pPr>
+      <w:rPr>
+        <w:rFonts w:ascii="Wingdings" w:hAnsi="Wingdings" w:hint="default"/>
+      </w:rPr>
+    </w:lvl>
+    <w:lvl w:ilvl="3" w:tplc="04090001" w:tentative="1">
+      <w:start w:val="1"/>
+      <w:numFmt w:val="bullet"/>
+      <w:lvlText w:val=""/>
+      <w:lvlJc w:val="left"/>
+      <w:pPr>
+        <w:ind w:left="3654" w:hanging="360"/>
+      </w:pPr>
+      <w:rPr>
+        <w:rFonts w:ascii="Symbol" w:hAnsi="Symbol" w:hint="default"/>
+      </w:rPr>
+    </w:lvl>
+    <w:lvl w:ilvl="4" w:tplc="04090003" w:tentative="1">
+      <w:start w:val="1"/>
+      <w:numFmt w:val="bullet"/>
+      <w:lvlText w:val="o"/>
+      <w:lvlJc w:val="left"/>
+      <w:pPr>
+        <w:ind w:left="4374" w:hanging="360"/>
+      </w:pPr>
+      <w:rPr>
+        <w:rFonts w:ascii="Courier New" w:hAnsi="Courier New" w:cs="Courier New" w:hint="default"/>
+      </w:rPr>
+    </w:lvl>
+    <w:lvl w:ilvl="5" w:tplc="04090005" w:tentative="1">
+      <w:start w:val="1"/>
+      <w:numFmt w:val="bullet"/>
+      <w:lvlText w:val=""/>
+      <w:lvlJc w:val="left"/>
+      <w:pPr>
+        <w:ind w:left="5094" w:hanging="360"/>
+      </w:pPr>
+      <w:rPr>
+        <w:rFonts w:ascii="Wingdings" w:hAnsi="Wingdings" w:hint="default"/>
+      </w:rPr>
+    </w:lvl>
+    <w:lvl w:ilvl="6" w:tplc="04090001" w:tentative="1">
+      <w:start w:val="1"/>
+      <w:numFmt w:val="bullet"/>
+      <w:lvlText w:val=""/>
+      <w:lvlJc w:val="left"/>
+      <w:pPr>
+        <w:ind w:left="5814" w:hanging="360"/>
+      </w:pPr>
+      <w:rPr>
+        <w:rFonts w:ascii="Symbol" w:hAnsi="Symbol" w:hint="default"/>
+      </w:rPr>
+    </w:lvl>
+    <w:lvl w:ilvl="7" w:tplc="04090003" w:tentative="1">
+      <w:start w:val="1"/>
+      <w:numFmt w:val="bullet"/>
+      <w:lvlText w:val="o"/>
+      <w:lvlJc w:val="left"/>
+      <w:pPr>
+        <w:ind w:left="6534" w:hanging="360"/>
+      </w:pPr>
+      <w:rPr>
+        <w:rFonts w:ascii="Courier New" w:hAnsi="Courier New" w:cs="Courier New" w:hint="default"/>
+      </w:rPr>
+    </w:lvl>
+    <w:lvl w:ilvl="8" w:tplc="04090005" w:tentative="1">
+      <w:start w:val="1"/>
+      <w:numFmt w:val="bullet"/>
+      <w:lvlText w:val=""/>
+      <w:lvlJc w:val="left"/>
+      <w:pPr>
+        <w:ind w:left="7254" w:hanging="360"/>
+      </w:pPr>
+      <w:rPr>
+        <w:rFonts w:ascii="Wingdings" w:hAnsi="Wingdings" w:hint="default"/>
+      </w:rPr>
+    </w:lvl>
+  </w:abstractNum>
+  <w:abstractNum w:abstractNumId="48" w15:restartNumberingAfterBreak="0">
     <w:nsid w:val="79CD09A9"/>
     <w:multiLevelType w:val="multilevel"/>
     <w:tmpl w:val="100C0021"/>
@@ -9574,7 +10179,7 @@
       </w:rPr>
     </w:lvl>
   </w:abstractNum>
-  <w:abstractNum w:abstractNumId="46" w15:restartNumberingAfterBreak="0">
+  <w:abstractNum w:abstractNumId="49" w15:restartNumberingAfterBreak="0">
     <w:nsid w:val="7E7F1C51"/>
     <w:multiLevelType w:val="multilevel"/>
     <w:tmpl w:val="100C0021"/>
@@ -9687,7 +10292,7 @@
       </w:rPr>
     </w:lvl>
   </w:abstractNum>
-  <w:abstractNum w:abstractNumId="47" w15:restartNumberingAfterBreak="0">
+  <w:abstractNum w:abstractNumId="50" w15:restartNumberingAfterBreak="0">
     <w:nsid w:val="7F4560C0"/>
     <w:multiLevelType w:val="multilevel"/>
     <w:tmpl w:val="BBB48E74"/>
@@ -9846,10 +10451,10 @@
     <w:abstractNumId w:val="15"/>
   </w:num>
   <w:num w:numId="4" w16cid:durableId="2080400766">
-    <w:abstractNumId w:val="39"/>
+    <w:abstractNumId w:val="40"/>
   </w:num>
   <w:num w:numId="5" w16cid:durableId="797332373">
-    <w:abstractNumId w:val="39"/>
+    <w:abstractNumId w:val="40"/>
   </w:num>
   <w:num w:numId="6" w16cid:durableId="1905942367">
     <w:abstractNumId w:val="15"/>
@@ -9864,7 +10469,7 @@
     <w:abstractNumId w:val="15"/>
   </w:num>
   <w:num w:numId="10" w16cid:durableId="1698969999">
-    <w:abstractNumId w:val="39"/>
+    <w:abstractNumId w:val="40"/>
   </w:num>
   <w:num w:numId="11" w16cid:durableId="292559053">
     <w:abstractNumId w:val="15"/>
@@ -9882,28 +10487,28 @@
     <w:abstractNumId w:val="16"/>
   </w:num>
   <w:num w:numId="16" w16cid:durableId="2068147083">
-    <w:abstractNumId w:val="35"/>
+    <w:abstractNumId w:val="36"/>
   </w:num>
   <w:num w:numId="17" w16cid:durableId="1263341733">
-    <w:abstractNumId w:val="30"/>
+    <w:abstractNumId w:val="31"/>
   </w:num>
   <w:num w:numId="18" w16cid:durableId="331028464">
-    <w:abstractNumId w:val="46"/>
+    <w:abstractNumId w:val="49"/>
   </w:num>
   <w:num w:numId="19" w16cid:durableId="1449469463">
-    <w:abstractNumId w:val="43"/>
+    <w:abstractNumId w:val="45"/>
   </w:num>
   <w:num w:numId="20" w16cid:durableId="1238512246">
     <w:abstractNumId w:val="10"/>
   </w:num>
   <w:num w:numId="21" w16cid:durableId="2092382594">
-    <w:abstractNumId w:val="40"/>
+    <w:abstractNumId w:val="41"/>
   </w:num>
   <w:num w:numId="22" w16cid:durableId="118379980">
-    <w:abstractNumId w:val="29"/>
+    <w:abstractNumId w:val="30"/>
   </w:num>
   <w:num w:numId="23" w16cid:durableId="4478918">
-    <w:abstractNumId w:val="27"/>
+    <w:abstractNumId w:val="28"/>
   </w:num>
   <w:num w:numId="24" w16cid:durableId="370226780">
     <w:abstractNumId w:val="13"/>
@@ -9915,19 +10520,19 @@
     <w:abstractNumId w:val="12"/>
   </w:num>
   <w:num w:numId="27" w16cid:durableId="132869152">
+    <w:abstractNumId w:val="35"/>
+  </w:num>
+  <w:num w:numId="28" w16cid:durableId="388118890">
+    <w:abstractNumId w:val="38"/>
+  </w:num>
+  <w:num w:numId="29" w16cid:durableId="1513299941">
+    <w:abstractNumId w:val="33"/>
+  </w:num>
+  <w:num w:numId="30" w16cid:durableId="1270426353">
     <w:abstractNumId w:val="34"/>
   </w:num>
-  <w:num w:numId="28" w16cid:durableId="388118890">
-    <w:abstractNumId w:val="37"/>
-  </w:num>
-  <w:num w:numId="29" w16cid:durableId="1513299941">
-    <w:abstractNumId w:val="32"/>
-  </w:num>
-  <w:num w:numId="30" w16cid:durableId="1270426353">
-    <w:abstractNumId w:val="33"/>
-  </w:num>
   <w:num w:numId="31" w16cid:durableId="670379852">
-    <w:abstractNumId w:val="41"/>
+    <w:abstractNumId w:val="43"/>
   </w:num>
   <w:num w:numId="32" w16cid:durableId="529419718">
     <w:abstractNumId w:val="8"/>
@@ -9960,34 +10565,34 @@
     <w:abstractNumId w:val="4"/>
   </w:num>
   <w:num w:numId="42" w16cid:durableId="1216355188">
-    <w:abstractNumId w:val="31"/>
+    <w:abstractNumId w:val="32"/>
   </w:num>
   <w:num w:numId="43" w16cid:durableId="1668242788">
-    <w:abstractNumId w:val="28"/>
+    <w:abstractNumId w:val="29"/>
   </w:num>
   <w:num w:numId="44" w16cid:durableId="1492134416">
-    <w:abstractNumId w:val="45"/>
+    <w:abstractNumId w:val="48"/>
   </w:num>
   <w:num w:numId="45" w16cid:durableId="875118114">
     <w:abstractNumId w:val="14"/>
   </w:num>
   <w:num w:numId="46" w16cid:durableId="679351350">
-    <w:abstractNumId w:val="26"/>
+    <w:abstractNumId w:val="27"/>
   </w:num>
   <w:num w:numId="47" w16cid:durableId="574245805">
-    <w:abstractNumId w:val="36"/>
+    <w:abstractNumId w:val="37"/>
   </w:num>
   <w:num w:numId="48" w16cid:durableId="1498419416">
     <w:abstractNumId w:val="23"/>
   </w:num>
   <w:num w:numId="49" w16cid:durableId="402139971">
-    <w:abstractNumId w:val="42"/>
+    <w:abstractNumId w:val="44"/>
   </w:num>
   <w:num w:numId="50" w16cid:durableId="385421374">
-    <w:abstractNumId w:val="38"/>
+    <w:abstractNumId w:val="39"/>
   </w:num>
   <w:num w:numId="51" w16cid:durableId="296229865">
-    <w:abstractNumId w:val="44"/>
+    <w:abstractNumId w:val="46"/>
   </w:num>
   <w:num w:numId="52" w16cid:durableId="1717778365">
     <w:abstractNumId w:val="19"/>
@@ -9996,10 +10601,19 @@
     <w:abstractNumId w:val="22"/>
   </w:num>
   <w:num w:numId="54" w16cid:durableId="1452016937">
-    <w:abstractNumId w:val="25"/>
+    <w:abstractNumId w:val="26"/>
   </w:num>
   <w:num w:numId="55" w16cid:durableId="945885074">
+    <w:abstractNumId w:val="50"/>
+  </w:num>
+  <w:num w:numId="56" w16cid:durableId="2093313110">
     <w:abstractNumId w:val="47"/>
+  </w:num>
+  <w:num w:numId="57" w16cid:durableId="815874691">
+    <w:abstractNumId w:val="42"/>
+  </w:num>
+  <w:num w:numId="58" w16cid:durableId="1854029352">
+    <w:abstractNumId w:val="25"/>
   </w:num>
   <w:numIdMacAtCleanup w:val="4"/>
 </w:numbering>
@@ -10306,10 +10920,10 @@
     <w:qFormat/>
     <w:rsid w:val="00615583"/>
   </w:style>
-  <w:style w:type="paragraph" w:styleId="Titre1">
+  <w:style w:type="paragraph" w:styleId="Heading1">
     <w:name w:val="heading 1"/>
     <w:basedOn w:val="Normal"/>
-    <w:next w:val="Corpsdetexte"/>
+    <w:next w:val="BodyText"/>
     <w:autoRedefine/>
     <w:qFormat/>
     <w:rsid w:val="00AA4393"/>
@@ -10332,10 +10946,10 @@
       <w:szCs w:val="32"/>
     </w:rPr>
   </w:style>
-  <w:style w:type="paragraph" w:styleId="Titre2">
+  <w:style w:type="paragraph" w:styleId="Heading2">
     <w:name w:val="heading 2"/>
     <w:basedOn w:val="Normal"/>
-    <w:next w:val="Retraitcorpsdetexte"/>
+    <w:next w:val="BodyTextIndent"/>
     <w:autoRedefine/>
     <w:qFormat/>
     <w:rsid w:val="00AA4393"/>
@@ -10357,10 +10971,10 @@
       <w:szCs w:val="28"/>
     </w:rPr>
   </w:style>
-  <w:style w:type="paragraph" w:styleId="Titre3">
+  <w:style w:type="paragraph" w:styleId="Heading3">
     <w:name w:val="heading 3"/>
     <w:basedOn w:val="Normal"/>
-    <w:next w:val="Retraitcorpsdetexte3"/>
+    <w:next w:val="BodyTextIndent3"/>
     <w:qFormat/>
     <w:rsid w:val="00AA4393"/>
     <w:pPr>
@@ -10380,7 +10994,7 @@
       <w:szCs w:val="26"/>
     </w:rPr>
   </w:style>
-  <w:style w:type="paragraph" w:styleId="Titre4">
+  <w:style w:type="paragraph" w:styleId="Heading4">
     <w:name w:val="heading 4"/>
     <w:basedOn w:val="Normal"/>
     <w:next w:val="Normal"/>
@@ -10399,7 +11013,7 @@
       <w:szCs w:val="28"/>
     </w:rPr>
   </w:style>
-  <w:style w:type="paragraph" w:styleId="Titre5">
+  <w:style w:type="paragraph" w:styleId="Heading5">
     <w:name w:val="heading 5"/>
     <w:basedOn w:val="Normal"/>
     <w:next w:val="Normal"/>
@@ -10423,7 +11037,7 @@
       <w:szCs w:val="26"/>
     </w:rPr>
   </w:style>
-  <w:style w:type="paragraph" w:styleId="Titre6">
+  <w:style w:type="paragraph" w:styleId="Heading6">
     <w:name w:val="heading 6"/>
     <w:basedOn w:val="Normal"/>
     <w:next w:val="Normal"/>
@@ -10445,7 +11059,7 @@
       <w:szCs w:val="22"/>
     </w:rPr>
   </w:style>
-  <w:style w:type="paragraph" w:styleId="Titre7">
+  <w:style w:type="paragraph" w:styleId="Heading7">
     <w:name w:val="heading 7"/>
     <w:basedOn w:val="Normal"/>
     <w:next w:val="Normal"/>
@@ -10463,7 +11077,7 @@
       <w:rFonts w:asciiTheme="majorHAnsi" w:hAnsiTheme="majorHAnsi"/>
     </w:rPr>
   </w:style>
-  <w:style w:type="paragraph" w:styleId="Titre8">
+  <w:style w:type="paragraph" w:styleId="Heading8">
     <w:name w:val="heading 8"/>
     <w:basedOn w:val="Normal"/>
     <w:next w:val="Normal"/>
@@ -10483,7 +11097,7 @@
       <w:iCs/>
     </w:rPr>
   </w:style>
-  <w:style w:type="paragraph" w:styleId="Titre9">
+  <w:style w:type="paragraph" w:styleId="Heading9">
     <w:name w:val="heading 9"/>
     <w:basedOn w:val="Normal"/>
     <w:next w:val="Normal"/>
@@ -10503,12 +11117,13 @@
       <w:szCs w:val="22"/>
     </w:rPr>
   </w:style>
-  <w:style w:type="character" w:default="1" w:styleId="Policepardfaut">
+  <w:style w:type="character" w:default="1" w:styleId="DefaultParagraphFont">
     <w:name w:val="Default Paragraph Font"/>
     <w:uiPriority w:val="1"/>
+    <w:semiHidden/>
     <w:unhideWhenUsed/>
   </w:style>
-  <w:style w:type="table" w:default="1" w:styleId="TableauNormal">
+  <w:style w:type="table" w:default="1" w:styleId="TableNormal">
     <w:name w:val="Normal Table"/>
     <w:uiPriority w:val="99"/>
     <w:semiHidden/>
@@ -10523,13 +11138,13 @@
       </w:tblCellMar>
     </w:tblPr>
   </w:style>
-  <w:style w:type="numbering" w:default="1" w:styleId="Aucuneliste">
+  <w:style w:type="numbering" w:default="1" w:styleId="NoList">
     <w:name w:val="No List"/>
     <w:uiPriority w:val="99"/>
     <w:semiHidden/>
     <w:unhideWhenUsed/>
   </w:style>
-  <w:style w:type="paragraph" w:styleId="En-tte">
+  <w:style w:type="paragraph" w:styleId="Header">
     <w:name w:val="header"/>
     <w:basedOn w:val="Normal"/>
     <w:semiHidden/>
@@ -10541,7 +11156,7 @@
       </w:tabs>
     </w:pPr>
   </w:style>
-  <w:style w:type="paragraph" w:styleId="Pieddepage">
+  <w:style w:type="paragraph" w:styleId="Footer">
     <w:name w:val="footer"/>
     <w:basedOn w:val="Normal"/>
     <w:semiHidden/>
@@ -10553,9 +11168,9 @@
       </w:tabs>
     </w:pPr>
   </w:style>
-  <w:style w:type="table" w:styleId="Grilledutableau">
+  <w:style w:type="table" w:styleId="TableGrid">
     <w:name w:val="Table Grid"/>
-    <w:basedOn w:val="TableauNormal"/>
+    <w:basedOn w:val="TableNormal"/>
     <w:semiHidden/>
     <w:rsid w:val="00AE282D"/>
     <w:tblPr>
@@ -10569,9 +11184,9 @@
       </w:tblBorders>
     </w:tblPr>
   </w:style>
-  <w:style w:type="character" w:styleId="Numrodepage">
+  <w:style w:type="character" w:styleId="PageNumber">
     <w:name w:val="page number"/>
-    <w:basedOn w:val="Policepardfaut"/>
+    <w:basedOn w:val="DefaultParagraphFont"/>
     <w:semiHidden/>
     <w:rsid w:val="005E6192"/>
   </w:style>
@@ -10600,10 +11215,10 @@
       <w:spacing w:line="360" w:lineRule="auto"/>
     </w:pPr>
   </w:style>
-  <w:style w:type="paragraph" w:styleId="Corpsdetexte">
+  <w:style w:type="paragraph" w:styleId="BodyText">
     <w:name w:val="Body Text"/>
     <w:basedOn w:val="Normal"/>
-    <w:link w:val="CorpsdetexteCar"/>
+    <w:link w:val="BodyTextChar"/>
     <w:rsid w:val="008E53F9"/>
     <w:pPr>
       <w:tabs>
@@ -10687,7 +11302,7 @@
       <w:sz w:val="28"/>
     </w:rPr>
   </w:style>
-  <w:style w:type="paragraph" w:styleId="TM10">
+  <w:style w:type="paragraph" w:styleId="TOC1">
     <w:name w:val="toc 1"/>
     <w:basedOn w:val="Normal"/>
     <w:next w:val="Normal"/>
@@ -10703,7 +11318,7 @@
       <w:caps/>
     </w:rPr>
   </w:style>
-  <w:style w:type="paragraph" w:styleId="TM2">
+  <w:style w:type="paragraph" w:styleId="TOC2">
     <w:name w:val="toc 2"/>
     <w:basedOn w:val="Normal"/>
     <w:next w:val="Normal"/>
@@ -10717,7 +11332,7 @@
       <w:smallCaps/>
     </w:rPr>
   </w:style>
-  <w:style w:type="paragraph" w:styleId="TM3">
+  <w:style w:type="paragraph" w:styleId="TOC3">
     <w:name w:val="toc 3"/>
     <w:basedOn w:val="Normal"/>
     <w:next w:val="Normal"/>
@@ -10733,7 +11348,7 @@
       <w:iCs/>
     </w:rPr>
   </w:style>
-  <w:style w:type="paragraph" w:styleId="TM4">
+  <w:style w:type="paragraph" w:styleId="TOC4">
     <w:name w:val="toc 4"/>
     <w:basedOn w:val="Normal"/>
     <w:next w:val="Normal"/>
@@ -10750,7 +11365,7 @@
   </w:style>
   <w:style w:type="character" w:customStyle="1" w:styleId="TM1Car">
     <w:name w:val="TM1 Car"/>
-    <w:basedOn w:val="Policepardfaut"/>
+    <w:basedOn w:val="DefaultParagraphFont"/>
     <w:link w:val="TM1"/>
     <w:rsid w:val="007F30AE"/>
     <w:rPr>
@@ -10762,9 +11377,9 @@
       <w:lang w:val="fr-FR" w:eastAsia="fr-FR" w:bidi="ar-SA"/>
     </w:rPr>
   </w:style>
-  <w:style w:type="character" w:styleId="Lienhypertexte">
+  <w:style w:type="character" w:styleId="Hyperlink">
     <w:name w:val="Hyperlink"/>
-    <w:basedOn w:val="Policepardfaut"/>
+    <w:basedOn w:val="DefaultParagraphFont"/>
     <w:uiPriority w:val="99"/>
     <w:rsid w:val="00932149"/>
     <w:rPr>
@@ -10772,10 +11387,10 @@
       <w:u w:val="single"/>
     </w:rPr>
   </w:style>
-  <w:style w:type="paragraph" w:styleId="Textedebulles">
+  <w:style w:type="paragraph" w:styleId="BalloonText">
     <w:name w:val="Balloon Text"/>
     <w:basedOn w:val="Normal"/>
-    <w:link w:val="TextedebullesCar"/>
+    <w:link w:val="BalloonTextChar"/>
     <w:rsid w:val="00B64C66"/>
     <w:rPr>
       <w:rFonts w:ascii="Tahoma" w:hAnsi="Tahoma" w:cs="Tahoma"/>
@@ -10783,10 +11398,10 @@
       <w:szCs w:val="16"/>
     </w:rPr>
   </w:style>
-  <w:style w:type="character" w:customStyle="1" w:styleId="TextedebullesCar">
-    <w:name w:val="Texte de bulles Car"/>
-    <w:basedOn w:val="Policepardfaut"/>
-    <w:link w:val="Textedebulles"/>
+  <w:style w:type="character" w:customStyle="1" w:styleId="BalloonTextChar">
+    <w:name w:val="Balloon Text Char"/>
+    <w:basedOn w:val="DefaultParagraphFont"/>
+    <w:link w:val="BalloonText"/>
     <w:rsid w:val="00B64C66"/>
     <w:rPr>
       <w:rFonts w:ascii="Tahoma" w:hAnsi="Tahoma" w:cs="Tahoma"/>
@@ -10819,16 +11434,16 @@
   </w:style>
   <w:style w:type="character" w:customStyle="1" w:styleId="paragraphe2Car">
     <w:name w:val="paragraphe2 Car"/>
-    <w:basedOn w:val="Policepardfaut"/>
+    <w:basedOn w:val="DefaultParagraphFont"/>
     <w:link w:val="paragraphe2"/>
     <w:rsid w:val="00753A51"/>
     <w:rPr>
       <w:rFonts w:asciiTheme="minorHAnsi" w:hAnsiTheme="minorHAnsi"/>
     </w:rPr>
   </w:style>
-  <w:style w:type="character" w:styleId="lev">
+  <w:style w:type="character" w:styleId="Strong">
     <w:name w:val="Strong"/>
-    <w:basedOn w:val="Policepardfaut"/>
+    <w:basedOn w:val="DefaultParagraphFont"/>
     <w:qFormat/>
     <w:rsid w:val="0037071E"/>
     <w:rPr>
@@ -10836,26 +11451,26 @@
       <w:bCs/>
     </w:rPr>
   </w:style>
-  <w:style w:type="paragraph" w:styleId="Retraitcorpsdetexte">
+  <w:style w:type="paragraph" w:styleId="BodyTextIndent">
     <w:name w:val="Body Text Indent"/>
-    <w:basedOn w:val="Corpsdetexte"/>
-    <w:link w:val="RetraitcorpsdetexteCar"/>
+    <w:basedOn w:val="BodyText"/>
+    <w:link w:val="BodyTextIndentChar"/>
     <w:rsid w:val="00AA4393"/>
     <w:pPr>
       <w:ind w:left="1134"/>
       <w:contextualSpacing/>
     </w:pPr>
   </w:style>
-  <w:style w:type="character" w:customStyle="1" w:styleId="RetraitcorpsdetexteCar">
-    <w:name w:val="Retrait corps de texte Car"/>
-    <w:basedOn w:val="Policepardfaut"/>
-    <w:link w:val="Retraitcorpsdetexte"/>
+  <w:style w:type="character" w:customStyle="1" w:styleId="BodyTextIndentChar">
+    <w:name w:val="Body Text Indent Char"/>
+    <w:basedOn w:val="DefaultParagraphFont"/>
+    <w:link w:val="BodyTextIndent"/>
     <w:rsid w:val="00AA4393"/>
   </w:style>
-  <w:style w:type="paragraph" w:styleId="Retraitcorpsdetexte3">
+  <w:style w:type="paragraph" w:styleId="BodyTextIndent3">
     <w:name w:val="Body Text Indent 3"/>
-    <w:basedOn w:val="Corpsdetexte"/>
-    <w:link w:val="Retraitcorpsdetexte3Car"/>
+    <w:basedOn w:val="BodyText"/>
+    <w:link w:val="BodyTextIndent3Char"/>
     <w:rsid w:val="00AA4393"/>
     <w:pPr>
       <w:ind w:left="1814"/>
@@ -10864,20 +11479,20 @@
       <w:szCs w:val="16"/>
     </w:rPr>
   </w:style>
-  <w:style w:type="character" w:customStyle="1" w:styleId="Retraitcorpsdetexte3Car">
-    <w:name w:val="Retrait corps de texte 3 Car"/>
-    <w:basedOn w:val="Policepardfaut"/>
-    <w:link w:val="Retraitcorpsdetexte3"/>
+  <w:style w:type="character" w:customStyle="1" w:styleId="BodyTextIndent3Char">
+    <w:name w:val="Body Text Indent 3 Char"/>
+    <w:basedOn w:val="DefaultParagraphFont"/>
+    <w:link w:val="BodyTextIndent3"/>
     <w:rsid w:val="00AA4393"/>
     <w:rPr>
       <w:szCs w:val="16"/>
     </w:rPr>
   </w:style>
-  <w:style w:type="paragraph" w:styleId="Titre">
+  <w:style w:type="paragraph" w:styleId="Title">
     <w:name w:val="Title"/>
     <w:basedOn w:val="Normal"/>
     <w:next w:val="Normal"/>
-    <w:link w:val="TitreCar"/>
+    <w:link w:val="TitleChar"/>
     <w:qFormat/>
     <w:rsid w:val="000E7483"/>
     <w:pPr>
@@ -10897,10 +11512,10 @@
       <w:szCs w:val="52"/>
     </w:rPr>
   </w:style>
-  <w:style w:type="character" w:customStyle="1" w:styleId="TitreCar">
-    <w:name w:val="Titre Car"/>
-    <w:basedOn w:val="Policepardfaut"/>
-    <w:link w:val="Titre"/>
+  <w:style w:type="character" w:customStyle="1" w:styleId="TitleChar">
+    <w:name w:val="Title Char"/>
+    <w:basedOn w:val="DefaultParagraphFont"/>
+    <w:link w:val="Title"/>
     <w:rsid w:val="000E7483"/>
     <w:rPr>
       <w:rFonts w:asciiTheme="majorHAnsi" w:eastAsiaTheme="majorEastAsia" w:hAnsiTheme="majorHAnsi" w:cstheme="majorBidi"/>
@@ -10913,7 +11528,7 @@
   </w:style>
   <w:style w:type="paragraph" w:customStyle="1" w:styleId="Informations">
     <w:name w:val="Informations"/>
-    <w:basedOn w:val="Retraitcorpsdetexte"/>
+    <w:basedOn w:val="BodyTextIndent"/>
     <w:qFormat/>
     <w:rsid w:val="00645760"/>
     <w:pPr>
@@ -10924,7 +11539,7 @@
       <w:sz w:val="16"/>
     </w:rPr>
   </w:style>
-  <w:style w:type="paragraph" w:styleId="TM5">
+  <w:style w:type="paragraph" w:styleId="TOC5">
     <w:name w:val="toc 5"/>
     <w:basedOn w:val="Normal"/>
     <w:next w:val="Normal"/>
@@ -10939,7 +11554,7 @@
       <w:szCs w:val="18"/>
     </w:rPr>
   </w:style>
-  <w:style w:type="paragraph" w:styleId="TM6">
+  <w:style w:type="paragraph" w:styleId="TOC6">
     <w:name w:val="toc 6"/>
     <w:basedOn w:val="Normal"/>
     <w:next w:val="Normal"/>
@@ -10954,7 +11569,7 @@
       <w:szCs w:val="18"/>
     </w:rPr>
   </w:style>
-  <w:style w:type="paragraph" w:styleId="TM7">
+  <w:style w:type="paragraph" w:styleId="TOC7">
     <w:name w:val="toc 7"/>
     <w:basedOn w:val="Normal"/>
     <w:next w:val="Normal"/>
@@ -10969,7 +11584,7 @@
       <w:szCs w:val="18"/>
     </w:rPr>
   </w:style>
-  <w:style w:type="paragraph" w:styleId="TM8">
+  <w:style w:type="paragraph" w:styleId="TOC8">
     <w:name w:val="toc 8"/>
     <w:basedOn w:val="Normal"/>
     <w:next w:val="Normal"/>
@@ -10984,7 +11599,7 @@
       <w:szCs w:val="18"/>
     </w:rPr>
   </w:style>
-  <w:style w:type="paragraph" w:styleId="TM9">
+  <w:style w:type="paragraph" w:styleId="TOC9">
     <w:name w:val="toc 9"/>
     <w:basedOn w:val="Normal"/>
     <w:next w:val="Normal"/>
@@ -10999,34 +11614,34 @@
       <w:szCs w:val="18"/>
     </w:rPr>
   </w:style>
-  <w:style w:type="paragraph" w:styleId="Titredenote">
+  <w:style w:type="paragraph" w:styleId="NoteHeading">
     <w:name w:val="Note Heading"/>
     <w:basedOn w:val="Normal"/>
     <w:next w:val="Normal"/>
-    <w:link w:val="TitredenoteCar"/>
+    <w:link w:val="NoteHeadingChar"/>
     <w:rsid w:val="00AA4393"/>
     <w:rPr>
       <w:rFonts w:asciiTheme="majorHAnsi" w:hAnsiTheme="majorHAnsi"/>
     </w:rPr>
   </w:style>
-  <w:style w:type="character" w:customStyle="1" w:styleId="CorpsdetexteCar">
-    <w:name w:val="Corps de texte Car"/>
-    <w:basedOn w:val="Policepardfaut"/>
-    <w:link w:val="Corpsdetexte"/>
+  <w:style w:type="character" w:customStyle="1" w:styleId="BodyTextChar">
+    <w:name w:val="Body Text Char"/>
+    <w:basedOn w:val="DefaultParagraphFont"/>
+    <w:link w:val="BodyText"/>
     <w:rsid w:val="00AA4393"/>
   </w:style>
-  <w:style w:type="character" w:customStyle="1" w:styleId="TitredenoteCar">
-    <w:name w:val="Titre de note Car"/>
-    <w:basedOn w:val="Policepardfaut"/>
-    <w:link w:val="Titredenote"/>
+  <w:style w:type="character" w:customStyle="1" w:styleId="NoteHeadingChar">
+    <w:name w:val="Note Heading Char"/>
+    <w:basedOn w:val="DefaultParagraphFont"/>
+    <w:link w:val="NoteHeading"/>
     <w:rsid w:val="00AA4393"/>
     <w:rPr>
       <w:rFonts w:asciiTheme="majorHAnsi" w:hAnsiTheme="majorHAnsi"/>
     </w:rPr>
   </w:style>
-  <w:style w:type="character" w:styleId="Mentionnonrsolue">
+  <w:style w:type="character" w:styleId="UnresolvedMention">
     <w:name w:val="Unresolved Mention"/>
-    <w:basedOn w:val="Policepardfaut"/>
+    <w:basedOn w:val="DefaultParagraphFont"/>
     <w:uiPriority w:val="99"/>
     <w:semiHidden/>
     <w:unhideWhenUsed/>
@@ -11036,9 +11651,9 @@
       <w:shd w:val="clear" w:color="auto" w:fill="E1DFDD"/>
     </w:rPr>
   </w:style>
-  <w:style w:type="character" w:styleId="Lienhypertextesuivivisit">
+  <w:style w:type="character" w:styleId="FollowedHyperlink">
     <w:name w:val="FollowedHyperlink"/>
-    <w:basedOn w:val="Policepardfaut"/>
+    <w:basedOn w:val="DefaultParagraphFont"/>
     <w:rsid w:val="00A02FD2"/>
     <w:rPr>
       <w:color w:val="800080" w:themeColor="followedHyperlink"/>

</xml_diff>

<commit_message>
doc(rapport): petits changements aux objectifs produit/pedagogiques
</commit_message>
<xml_diff>
--- a/doc-livrables/Rapport-P_FUN-SamuelSallaku.docx
+++ b/doc-livrables/Rapport-P_FUN-SamuelSallaku.docx
@@ -1,21 +1,13 @@
 
 <file path=word/document.xml><?xml version="1.0" encoding="utf-8"?>
-<w:document xmlns:wpc="http://schemas.microsoft.com/office/word/2010/wordprocessingCanvas" xmlns:cx="http://schemas.microsoft.com/office/drawing/2014/chartex" xmlns:cx1="http://schemas.microsoft.com/office/drawing/2015/9/8/chartex" xmlns:cx2="http://schemas.microsoft.com/office/drawing/2015/10/21/chartex" xmlns:cx3="http://schemas.microsoft.com/office/drawing/2016/5/9/chartex" xmlns:cx4="http://schemas.microsoft.com/office/drawing/2016/5/10/chartex" xmlns:cx5="http://schemas.microsoft.com/office/drawing/2016/5/11/chartex" xmlns:cx6="http://schemas.microsoft.com/office/drawing/2016/5/12/chartex" xmlns:cx7="http://schemas.microsoft.com/office/drawing/2016/5/13/chartex" xmlns:cx8="http://schemas.microsoft.com/office/drawing/2016/5/14/chartex" xmlns:mc="http://schemas.openxmlformats.org/markup-compatibility/2006" xmlns:aink="http://schemas.microsoft.com/office/drawing/2016/ink" xmlns:am3d="http://schemas.microsoft.com/office/drawing/2017/model3d" xmlns:o="urn:schemas-microsoft-com:office:office" xmlns:oel="http://schemas.microsoft.com/office/2019/extlst" xmlns:r="http://schemas.openxmlformats.org/officeDocument/2006/relationships" xmlns:m="http://schemas.openxmlformats.org/officeDocument/2006/math" xmlns:v="urn:schemas-microsoft-com:vml" xmlns:wp14="http://schemas.microsoft.com/office/word/2010/wordprocessingDrawing" xmlns:wp="http://schemas.openxmlformats.org/drawingml/2006/wordprocessingDrawing" xmlns:w10="urn:schemas-microsoft-com:office:word" xmlns:w="http://schemas.openxmlformats.org/wordprocessingml/2006/main" xmlns:w14="http://schemas.microsoft.com/office/word/2010/wordml" xmlns:w15="http://schemas.microsoft.com/office/word/2012/wordml" xmlns:w16cex="http://schemas.microsoft.com/office/word/2018/wordml/cex" xmlns:w16cid="http://schemas.microsoft.com/office/word/2016/wordml/cid" xmlns:w16="http://schemas.microsoft.com/office/word/2018/wordml" xmlns:w16du="http://schemas.microsoft.com/office/word/2023/wordml/word16du" xmlns:w16sdtdh="http://schemas.microsoft.com/office/word/2020/wordml/sdtdatahash" xmlns:w16sdtfl="http://schemas.microsoft.com/office/word/2024/wordml/sdtformatlock" xmlns:w16se="http://schemas.microsoft.com/office/word/2015/wordml/symex" xmlns:wpg="http://schemas.microsoft.com/office/word/2010/wordprocessingGroup" xmlns:wpi="http://schemas.microsoft.com/office/word/2010/wordprocessingInk" xmlns:wne="http://schemas.microsoft.com/office/word/2006/wordml" xmlns:wps="http://schemas.microsoft.com/office/word/2010/wordprocessingShape" mc:Ignorable="w14 w15 w16se w16cid w16 w16cex w16sdtdh w16sdtfl w16du wp14">
+<w:document xmlns:wpc="http://schemas.microsoft.com/office/word/2010/wordprocessingCanvas" xmlns:cx="http://schemas.microsoft.com/office/drawing/2014/chartex" xmlns:cx1="http://schemas.microsoft.com/office/drawing/2015/9/8/chartex" xmlns:cx2="http://schemas.microsoft.com/office/drawing/2015/10/21/chartex" xmlns:cx3="http://schemas.microsoft.com/office/drawing/2016/5/9/chartex" xmlns:cx4="http://schemas.microsoft.com/office/drawing/2016/5/10/chartex" xmlns:cx5="http://schemas.microsoft.com/office/drawing/2016/5/11/chartex" xmlns:cx6="http://schemas.microsoft.com/office/drawing/2016/5/12/chartex" xmlns:cx7="http://schemas.microsoft.com/office/drawing/2016/5/13/chartex" xmlns:cx8="http://schemas.microsoft.com/office/drawing/2016/5/14/chartex" xmlns:mc="http://schemas.openxmlformats.org/markup-compatibility/2006" xmlns:aink="http://schemas.microsoft.com/office/drawing/2016/ink" xmlns:am3d="http://schemas.microsoft.com/office/drawing/2017/model3d" xmlns:o="urn:schemas-microsoft-com:office:office" xmlns:oel="http://schemas.microsoft.com/office/2019/extlst" xmlns:r="http://schemas.openxmlformats.org/officeDocument/2006/relationships" xmlns:m="http://schemas.openxmlformats.org/officeDocument/2006/math" xmlns:v="urn:schemas-microsoft-com:vml" xmlns:wp14="http://schemas.microsoft.com/office/word/2010/wordprocessingDrawing" xmlns:wp="http://schemas.openxmlformats.org/drawingml/2006/wordprocessingDrawing" xmlns:w10="urn:schemas-microsoft-com:office:word" xmlns:w="http://schemas.openxmlformats.org/wordprocessingml/2006/main" xmlns:w14="http://schemas.microsoft.com/office/word/2010/wordml" xmlns:w15="http://schemas.microsoft.com/office/word/2012/wordml" xmlns:w16cex="http://schemas.microsoft.com/office/word/2018/wordml/cex" xmlns:w16cid="http://schemas.microsoft.com/office/word/2016/wordml/cid" xmlns:w16="http://schemas.microsoft.com/office/word/2018/wordml" xmlns:w16sdtdh="http://schemas.microsoft.com/office/word/2020/wordml/sdtdatahash" xmlns:w16se="http://schemas.microsoft.com/office/word/2015/wordml/symex" xmlns:wpg="http://schemas.microsoft.com/office/word/2010/wordprocessingGroup" xmlns:wpi="http://schemas.microsoft.com/office/word/2010/wordprocessingInk" xmlns:wne="http://schemas.microsoft.com/office/word/2006/wordml" xmlns:wps="http://schemas.microsoft.com/office/word/2010/wordprocessingShape" mc:Ignorable="w14 w15 w16se w16cid w16 w16cex w16sdtdh wp14">
   <w:body>
     <w:p>
       <w:pPr>
-        <w:pStyle w:val="Title"/>
-      </w:pPr>
-      <w:r>
-        <w:t xml:space="preserve">Plot </w:t>
-      </w:r>
-      <w:proofErr w:type="spellStart"/>
-      <w:r>
-        <w:t>Those</w:t>
-      </w:r>
-      <w:proofErr w:type="spellEnd"/>
-      <w:r>
-        <w:t xml:space="preserve"> Lines</w:t>
+        <w:pStyle w:val="Titre"/>
+      </w:pPr>
+      <w:r>
+        <w:t>Plot Those Lines</w:t>
       </w:r>
     </w:p>
     <w:p>
@@ -162,7 +154,7 @@
     </w:p>
     <w:p>
       <w:pPr>
-        <w:pStyle w:val="Title"/>
+        <w:pStyle w:val="Titre"/>
       </w:pPr>
       <w:r>
         <w:br w:type="page"/>
@@ -174,7 +166,7 @@
     </w:p>
     <w:p>
       <w:pPr>
-        <w:pStyle w:val="TOC1"/>
+        <w:pStyle w:val="TM10"/>
         <w:tabs>
           <w:tab w:val="left" w:pos="400"/>
           <w:tab w:val="right" w:leader="dot" w:pos="9060"/>
@@ -230,7 +222,7 @@
       <w:hyperlink w:anchor="_Toc210996188" w:history="1">
         <w:r>
           <w:rPr>
-            <w:rStyle w:val="Hyperlink"/>
+            <w:rStyle w:val="Lienhypertexte"/>
             <w:noProof/>
           </w:rPr>
           <w:t>1</w:t>
@@ -251,7 +243,7 @@
         </w:r>
         <w:r>
           <w:rPr>
-            <w:rStyle w:val="Hyperlink"/>
+            <w:rStyle w:val="Lienhypertexte"/>
             <w:noProof/>
           </w:rPr>
           <w:t>Spécifications</w:t>
@@ -308,7 +300,7 @@
     </w:p>
     <w:p>
       <w:pPr>
-        <w:pStyle w:val="TOC2"/>
+        <w:pStyle w:val="TM2"/>
         <w:tabs>
           <w:tab w:val="left" w:pos="800"/>
           <w:tab w:val="right" w:leader="dot" w:pos="9060"/>
@@ -326,7 +318,7 @@
       <w:hyperlink w:anchor="_Toc210996189" w:history="1">
         <w:r>
           <w:rPr>
-            <w:rStyle w:val="Hyperlink"/>
+            <w:rStyle w:val="Lienhypertexte"/>
             <w:noProof/>
           </w:rPr>
           <w:t>1.1</w:t>
@@ -345,7 +337,7 @@
         </w:r>
         <w:r>
           <w:rPr>
-            <w:rStyle w:val="Hyperlink"/>
+            <w:rStyle w:val="Lienhypertexte"/>
             <w:noProof/>
           </w:rPr>
           <w:t>Description</w:t>
@@ -402,7 +394,7 @@
     </w:p>
     <w:p>
       <w:pPr>
-        <w:pStyle w:val="TOC2"/>
+        <w:pStyle w:val="TM2"/>
         <w:tabs>
           <w:tab w:val="left" w:pos="800"/>
           <w:tab w:val="right" w:leader="dot" w:pos="9060"/>
@@ -420,7 +412,7 @@
       <w:hyperlink w:anchor="_Toc210996190" w:history="1">
         <w:r>
           <w:rPr>
-            <w:rStyle w:val="Hyperlink"/>
+            <w:rStyle w:val="Lienhypertexte"/>
             <w:noProof/>
           </w:rPr>
           <w:t>1.2</w:t>
@@ -439,7 +431,7 @@
         </w:r>
         <w:r>
           <w:rPr>
-            <w:rStyle w:val="Hyperlink"/>
+            <w:rStyle w:val="Lienhypertexte"/>
             <w:noProof/>
           </w:rPr>
           <w:t>Objectifs produit</w:t>
@@ -496,7 +488,7 @@
     </w:p>
     <w:p>
       <w:pPr>
-        <w:pStyle w:val="TOC2"/>
+        <w:pStyle w:val="TM2"/>
         <w:tabs>
           <w:tab w:val="left" w:pos="800"/>
           <w:tab w:val="right" w:leader="dot" w:pos="9060"/>
@@ -514,7 +506,7 @@
       <w:hyperlink w:anchor="_Toc210996191" w:history="1">
         <w:r>
           <w:rPr>
-            <w:rStyle w:val="Hyperlink"/>
+            <w:rStyle w:val="Lienhypertexte"/>
             <w:noProof/>
           </w:rPr>
           <w:t>1.3</w:t>
@@ -533,7 +525,7 @@
         </w:r>
         <w:r>
           <w:rPr>
-            <w:rStyle w:val="Hyperlink"/>
+            <w:rStyle w:val="Lienhypertexte"/>
             <w:noProof/>
           </w:rPr>
           <w:t>Objectifs pédagogiques</w:t>
@@ -590,7 +582,7 @@
     </w:p>
     <w:p>
       <w:pPr>
-        <w:pStyle w:val="TOC2"/>
+        <w:pStyle w:val="TM2"/>
         <w:tabs>
           <w:tab w:val="left" w:pos="800"/>
           <w:tab w:val="right" w:leader="dot" w:pos="9060"/>
@@ -608,7 +600,7 @@
       <w:hyperlink w:anchor="_Toc210996192" w:history="1">
         <w:r>
           <w:rPr>
-            <w:rStyle w:val="Hyperlink"/>
+            <w:rStyle w:val="Lienhypertexte"/>
             <w:noProof/>
           </w:rPr>
           <w:t>1.4</w:t>
@@ -627,7 +619,7 @@
         </w:r>
         <w:r>
           <w:rPr>
-            <w:rStyle w:val="Hyperlink"/>
+            <w:rStyle w:val="Lienhypertexte"/>
             <w:noProof/>
           </w:rPr>
           <w:t>Domaine d’application</w:t>
@@ -684,7 +676,7 @@
     </w:p>
     <w:p>
       <w:pPr>
-        <w:pStyle w:val="TOC1"/>
+        <w:pStyle w:val="TM10"/>
         <w:tabs>
           <w:tab w:val="left" w:pos="400"/>
           <w:tab w:val="right" w:leader="dot" w:pos="9060"/>
@@ -704,7 +696,7 @@
       <w:hyperlink w:anchor="_Toc210996193" w:history="1">
         <w:r>
           <w:rPr>
-            <w:rStyle w:val="Hyperlink"/>
+            <w:rStyle w:val="Lienhypertexte"/>
             <w:noProof/>
           </w:rPr>
           <w:t>2</w:t>
@@ -725,7 +717,7 @@
         </w:r>
         <w:r>
           <w:rPr>
-            <w:rStyle w:val="Hyperlink"/>
+            <w:rStyle w:val="Lienhypertexte"/>
             <w:noProof/>
           </w:rPr>
           <w:t>Planification</w:t>
@@ -782,7 +774,7 @@
     </w:p>
     <w:p>
       <w:pPr>
-        <w:pStyle w:val="TOC1"/>
+        <w:pStyle w:val="TM10"/>
         <w:tabs>
           <w:tab w:val="left" w:pos="400"/>
           <w:tab w:val="right" w:leader="dot" w:pos="9060"/>
@@ -802,7 +794,7 @@
       <w:hyperlink w:anchor="_Toc210996194" w:history="1">
         <w:r>
           <w:rPr>
-            <w:rStyle w:val="Hyperlink"/>
+            <w:rStyle w:val="Lienhypertexte"/>
             <w:noProof/>
           </w:rPr>
           <w:t>3</w:t>
@@ -823,7 +815,7 @@
         </w:r>
         <w:r>
           <w:rPr>
-            <w:rStyle w:val="Hyperlink"/>
+            <w:rStyle w:val="Lienhypertexte"/>
             <w:noProof/>
           </w:rPr>
           <w:t>User Stories</w:t>
@@ -880,7 +872,7 @@
     </w:p>
     <w:p>
       <w:pPr>
-        <w:pStyle w:val="TOC1"/>
+        <w:pStyle w:val="TM10"/>
         <w:tabs>
           <w:tab w:val="left" w:pos="400"/>
           <w:tab w:val="right" w:leader="dot" w:pos="9060"/>
@@ -900,7 +892,7 @@
       <w:hyperlink w:anchor="_Toc210996195" w:history="1">
         <w:r>
           <w:rPr>
-            <w:rStyle w:val="Hyperlink"/>
+            <w:rStyle w:val="Lienhypertexte"/>
             <w:noProof/>
           </w:rPr>
           <w:t>4</w:t>
@@ -921,7 +913,7 @@
         </w:r>
         <w:r>
           <w:rPr>
-            <w:rStyle w:val="Hyperlink"/>
+            <w:rStyle w:val="Lienhypertexte"/>
             <w:noProof/>
           </w:rPr>
           <w:t>Maquettes</w:t>
@@ -978,7 +970,7 @@
     </w:p>
     <w:p>
       <w:pPr>
-        <w:pStyle w:val="TOC1"/>
+        <w:pStyle w:val="TM10"/>
         <w:tabs>
           <w:tab w:val="left" w:pos="400"/>
           <w:tab w:val="right" w:leader="dot" w:pos="9060"/>
@@ -998,7 +990,7 @@
       <w:hyperlink w:anchor="_Toc210996196" w:history="1">
         <w:r>
           <w:rPr>
-            <w:rStyle w:val="Hyperlink"/>
+            <w:rStyle w:val="Lienhypertexte"/>
             <w:noProof/>
           </w:rPr>
           <w:t>5</w:t>
@@ -1019,7 +1011,7 @@
         </w:r>
         <w:r>
           <w:rPr>
-            <w:rStyle w:val="Hyperlink"/>
+            <w:rStyle w:val="Lienhypertexte"/>
             <w:noProof/>
           </w:rPr>
           <w:t>rAPPORT DE TESTS</w:t>
@@ -1076,7 +1068,7 @@
     </w:p>
     <w:p>
       <w:pPr>
-        <w:pStyle w:val="TOC2"/>
+        <w:pStyle w:val="TM2"/>
         <w:tabs>
           <w:tab w:val="left" w:pos="800"/>
           <w:tab w:val="right" w:leader="dot" w:pos="9060"/>
@@ -1094,7 +1086,7 @@
       <w:hyperlink w:anchor="_Toc210996197" w:history="1">
         <w:r>
           <w:rPr>
-            <w:rStyle w:val="Hyperlink"/>
+            <w:rStyle w:val="Lienhypertexte"/>
             <w:noProof/>
           </w:rPr>
           <w:t>5.1</w:t>
@@ -1113,7 +1105,7 @@
         </w:r>
         <w:r>
           <w:rPr>
-            <w:rStyle w:val="Hyperlink"/>
+            <w:rStyle w:val="Lienhypertexte"/>
             <w:noProof/>
           </w:rPr>
           <w:t>Tableau de tests</w:t>
@@ -1170,7 +1162,7 @@
     </w:p>
     <w:p>
       <w:pPr>
-        <w:pStyle w:val="TOC1"/>
+        <w:pStyle w:val="TM10"/>
         <w:tabs>
           <w:tab w:val="left" w:pos="400"/>
           <w:tab w:val="right" w:leader="dot" w:pos="9060"/>
@@ -1190,7 +1182,7 @@
       <w:hyperlink w:anchor="_Toc210996198" w:history="1">
         <w:r>
           <w:rPr>
-            <w:rStyle w:val="Hyperlink"/>
+            <w:rStyle w:val="Lienhypertexte"/>
             <w:noProof/>
           </w:rPr>
           <w:t>6</w:t>
@@ -1211,7 +1203,7 @@
         </w:r>
         <w:r>
           <w:rPr>
-            <w:rStyle w:val="Hyperlink"/>
+            <w:rStyle w:val="Lienhypertexte"/>
             <w:noProof/>
           </w:rPr>
           <w:t>journal de travail</w:t>
@@ -1268,7 +1260,7 @@
     </w:p>
     <w:p>
       <w:pPr>
-        <w:pStyle w:val="TOC1"/>
+        <w:pStyle w:val="TM10"/>
         <w:tabs>
           <w:tab w:val="left" w:pos="400"/>
           <w:tab w:val="right" w:leader="dot" w:pos="9060"/>
@@ -1288,7 +1280,7 @@
       <w:hyperlink w:anchor="_Toc210996199" w:history="1">
         <w:r>
           <w:rPr>
-            <w:rStyle w:val="Hyperlink"/>
+            <w:rStyle w:val="Lienhypertexte"/>
             <w:noProof/>
           </w:rPr>
           <w:t>7</w:t>
@@ -1309,7 +1301,7 @@
         </w:r>
         <w:r>
           <w:rPr>
-            <w:rStyle w:val="Hyperlink"/>
+            <w:rStyle w:val="Lienhypertexte"/>
             <w:noProof/>
           </w:rPr>
           <w:t>usage de l’ia</w:t>
@@ -1366,7 +1358,7 @@
     </w:p>
     <w:p>
       <w:pPr>
-        <w:pStyle w:val="TOC1"/>
+        <w:pStyle w:val="TM10"/>
         <w:tabs>
           <w:tab w:val="left" w:pos="400"/>
           <w:tab w:val="right" w:leader="dot" w:pos="9060"/>
@@ -1386,7 +1378,7 @@
       <w:hyperlink w:anchor="_Toc210996200" w:history="1">
         <w:r>
           <w:rPr>
-            <w:rStyle w:val="Hyperlink"/>
+            <w:rStyle w:val="Lienhypertexte"/>
             <w:noProof/>
           </w:rPr>
           <w:t>8</w:t>
@@ -1407,7 +1399,7 @@
         </w:r>
         <w:r>
           <w:rPr>
-            <w:rStyle w:val="Hyperlink"/>
+            <w:rStyle w:val="Lienhypertexte"/>
             <w:noProof/>
           </w:rPr>
           <w:t>conclusion</w:t>
@@ -1464,7 +1456,7 @@
     </w:p>
     <w:p>
       <w:pPr>
-        <w:pStyle w:val="TOC1"/>
+        <w:pStyle w:val="TM10"/>
         <w:tabs>
           <w:tab w:val="left" w:pos="400"/>
           <w:tab w:val="right" w:leader="dot" w:pos="9060"/>
@@ -1484,7 +1476,7 @@
       <w:hyperlink w:anchor="_Toc210996201" w:history="1">
         <w:r>
           <w:rPr>
-            <w:rStyle w:val="Hyperlink"/>
+            <w:rStyle w:val="Lienhypertexte"/>
             <w:noProof/>
           </w:rPr>
           <w:t>9</w:t>
@@ -1505,7 +1497,7 @@
         </w:r>
         <w:r>
           <w:rPr>
-            <w:rStyle w:val="Hyperlink"/>
+            <w:rStyle w:val="Lienhypertexte"/>
             <w:noProof/>
           </w:rPr>
           <w:t>SOURCES</w:t>
@@ -1587,7 +1579,7 @@
     </w:p>
     <w:p>
       <w:pPr>
-        <w:pStyle w:val="Heading1"/>
+        <w:pStyle w:val="Titre1"/>
         <w:rPr>
           <w:color w:val="17365D" w:themeColor="text2" w:themeShade="BF"/>
         </w:rPr>
@@ -1608,7 +1600,7 @@
     </w:p>
     <w:p>
       <w:pPr>
-        <w:pStyle w:val="BodyTextIndent"/>
+        <w:pStyle w:val="Retraitcorpsdetexte"/>
         <w:ind w:left="0"/>
         <w:rPr>
           <w:color w:val="17365D" w:themeColor="text2" w:themeShade="BF"/>
@@ -1619,7 +1611,7 @@
     </w:p>
     <w:p>
       <w:pPr>
-        <w:pStyle w:val="Heading2"/>
+        <w:pStyle w:val="Titre2"/>
         <w:rPr>
           <w:color w:val="17365D" w:themeColor="text2" w:themeShade="BF"/>
         </w:rPr>
@@ -1635,23 +1627,23 @@
     </w:p>
     <w:p>
       <w:pPr>
-        <w:pStyle w:val="BodyTextIndent"/>
-        <w:rPr>
-          <w:color w:val="17365D" w:themeColor="text2" w:themeShade="BF"/>
-        </w:rPr>
-      </w:pPr>
-    </w:p>
-    <w:p>
-      <w:pPr>
-        <w:pStyle w:val="BodyTextIndent"/>
-        <w:rPr>
-          <w:color w:val="17365D" w:themeColor="text2" w:themeShade="BF"/>
-        </w:rPr>
-      </w:pPr>
-    </w:p>
-    <w:p>
-      <w:pPr>
-        <w:pStyle w:val="BodyTextIndent"/>
+        <w:pStyle w:val="Retraitcorpsdetexte"/>
+        <w:rPr>
+          <w:color w:val="17365D" w:themeColor="text2" w:themeShade="BF"/>
+        </w:rPr>
+      </w:pPr>
+    </w:p>
+    <w:p>
+      <w:pPr>
+        <w:pStyle w:val="Retraitcorpsdetexte"/>
+        <w:rPr>
+          <w:color w:val="17365D" w:themeColor="text2" w:themeShade="BF"/>
+        </w:rPr>
+      </w:pPr>
+    </w:p>
+    <w:p>
+      <w:pPr>
+        <w:pStyle w:val="Retraitcorpsdetexte"/>
         <w:rPr>
           <w:color w:val="17365D" w:themeColor="text2" w:themeShade="BF"/>
         </w:rPr>
@@ -1677,15 +1669,15 @@
     </w:p>
     <w:p>
       <w:pPr>
-        <w:pStyle w:val="BodyTextIndent"/>
-        <w:rPr>
-          <w:color w:val="17365D" w:themeColor="text2" w:themeShade="BF"/>
-        </w:rPr>
-      </w:pPr>
-    </w:p>
-    <w:p>
-      <w:pPr>
-        <w:pStyle w:val="BodyTextIndent"/>
+        <w:pStyle w:val="Retraitcorpsdetexte"/>
+        <w:rPr>
+          <w:color w:val="17365D" w:themeColor="text2" w:themeShade="BF"/>
+        </w:rPr>
+      </w:pPr>
+    </w:p>
+    <w:p>
+      <w:pPr>
+        <w:pStyle w:val="Retraitcorpsdetexte"/>
         <w:rPr>
           <w:color w:val="17365D" w:themeColor="text2" w:themeShade="BF"/>
         </w:rPr>
@@ -1699,7 +1691,7 @@
     </w:p>
     <w:p>
       <w:pPr>
-        <w:pStyle w:val="BodyTextIndent"/>
+        <w:pStyle w:val="Retraitcorpsdetexte"/>
         <w:rPr>
           <w:color w:val="17365D" w:themeColor="text2" w:themeShade="BF"/>
         </w:rPr>
@@ -1714,26 +1706,12 @@
         <w:rPr>
           <w:color w:val="17365D" w:themeColor="text2" w:themeShade="BF"/>
         </w:rPr>
-        <w:t xml:space="preserve">Game, </w:t>
-      </w:r>
-      <w:proofErr w:type="spellStart"/>
-      <w:r>
-        <w:rPr>
-          <w:color w:val="17365D" w:themeColor="text2" w:themeShade="BF"/>
-        </w:rPr>
-        <w:t>Year</w:t>
-      </w:r>
-      <w:proofErr w:type="spellEnd"/>
-      <w:r>
-        <w:rPr>
-          <w:color w:val="17365D" w:themeColor="text2" w:themeShade="BF"/>
-        </w:rPr>
-        <w:t>, Sales</w:t>
-      </w:r>
-    </w:p>
-    <w:p>
-      <w:pPr>
-        <w:pStyle w:val="BodyTextIndent"/>
+        <w:t>Game, Year, Sales</w:t>
+      </w:r>
+    </w:p>
+    <w:p>
+      <w:pPr>
+        <w:pStyle w:val="Retraitcorpsdetexte"/>
         <w:rPr>
           <w:color w:val="17365D" w:themeColor="text2" w:themeShade="BF"/>
         </w:rPr>
@@ -1747,7 +1725,7 @@
     </w:p>
     <w:p>
       <w:pPr>
-        <w:pStyle w:val="BodyTextIndent"/>
+        <w:pStyle w:val="Retraitcorpsdetexte"/>
         <w:rPr>
           <w:color w:val="17365D" w:themeColor="text2" w:themeShade="BF"/>
         </w:rPr>
@@ -1770,7 +1748,7 @@
     </w:p>
     <w:p>
       <w:pPr>
-        <w:pStyle w:val="Heading2"/>
+        <w:pStyle w:val="Titre2"/>
         <w:rPr>
           <w:color w:val="17365D" w:themeColor="text2" w:themeShade="BF"/>
         </w:rPr>
@@ -1792,15 +1770,15 @@
     </w:p>
     <w:p>
       <w:pPr>
-        <w:pStyle w:val="BodyTextIndent"/>
-        <w:rPr>
-          <w:color w:val="17365D" w:themeColor="text2" w:themeShade="BF"/>
-        </w:rPr>
-      </w:pPr>
-    </w:p>
-    <w:p>
-      <w:pPr>
-        <w:pStyle w:val="BodyTextIndent"/>
+        <w:pStyle w:val="Retraitcorpsdetexte"/>
+        <w:rPr>
+          <w:color w:val="17365D" w:themeColor="text2" w:themeShade="BF"/>
+        </w:rPr>
+      </w:pPr>
+    </w:p>
+    <w:p>
+      <w:pPr>
+        <w:pStyle w:val="Retraitcorpsdetexte"/>
         <w:rPr>
           <w:color w:val="17365D" w:themeColor="text2" w:themeShade="BF"/>
         </w:rPr>
@@ -1850,7 +1828,7 @@
     </w:p>
     <w:p>
       <w:pPr>
-        <w:pStyle w:val="BodyTextIndent"/>
+        <w:pStyle w:val="Retraitcorpsdetexte"/>
         <w:rPr>
           <w:color w:val="17365D" w:themeColor="text2" w:themeShade="BF"/>
         </w:rPr>
@@ -1865,15 +1843,15 @@
     </w:p>
     <w:p>
       <w:pPr>
-        <w:pStyle w:val="BodyTextIndent"/>
-        <w:rPr>
-          <w:color w:val="17365D" w:themeColor="text2" w:themeShade="BF"/>
-        </w:rPr>
-      </w:pPr>
-    </w:p>
-    <w:p>
-      <w:pPr>
-        <w:pStyle w:val="BodyTextIndent"/>
+        <w:pStyle w:val="Retraitcorpsdetexte"/>
+        <w:rPr>
+          <w:color w:val="17365D" w:themeColor="text2" w:themeShade="BF"/>
+        </w:rPr>
+      </w:pPr>
+    </w:p>
+    <w:p>
+      <w:pPr>
+        <w:pStyle w:val="Retraitcorpsdetexte"/>
         <w:numPr>
           <w:ilvl w:val="0"/>
           <w:numId w:val="54"/>
@@ -1886,26 +1864,12 @@
         <w:rPr>
           <w:color w:val="17365D" w:themeColor="text2" w:themeShade="BF"/>
         </w:rPr>
-        <w:t xml:space="preserve">Importer des données depuis un fichier CSV (colonnes Game, </w:t>
-      </w:r>
-      <w:proofErr w:type="spellStart"/>
-      <w:r>
-        <w:rPr>
-          <w:color w:val="17365D" w:themeColor="text2" w:themeShade="BF"/>
-        </w:rPr>
-        <w:t>Year</w:t>
-      </w:r>
-      <w:proofErr w:type="spellEnd"/>
-      <w:r>
-        <w:rPr>
-          <w:color w:val="17365D" w:themeColor="text2" w:themeShade="BF"/>
-        </w:rPr>
-        <w:t>, Sales).</w:t>
-      </w:r>
-    </w:p>
-    <w:p>
-      <w:pPr>
-        <w:pStyle w:val="BodyTextIndent"/>
+        <w:t>Importer des données depuis un fichier CSV (colonnes Game, Year, Sales).</w:t>
+      </w:r>
+    </w:p>
+    <w:p>
+      <w:pPr>
+        <w:pStyle w:val="Retraitcorpsdetexte"/>
         <w:numPr>
           <w:ilvl w:val="0"/>
           <w:numId w:val="54"/>
@@ -1918,26 +1882,12 @@
         <w:rPr>
           <w:color w:val="17365D" w:themeColor="text2" w:themeShade="BF"/>
         </w:rPr>
-        <w:t xml:space="preserve">Afficher ces données sous forme de graphique dynamique à l’aide de </w:t>
-      </w:r>
-      <w:proofErr w:type="spellStart"/>
-      <w:r>
-        <w:rPr>
-          <w:color w:val="17365D" w:themeColor="text2" w:themeShade="BF"/>
-        </w:rPr>
-        <w:t>ScottPlot</w:t>
-      </w:r>
-      <w:proofErr w:type="spellEnd"/>
-      <w:r>
-        <w:rPr>
-          <w:color w:val="17365D" w:themeColor="text2" w:themeShade="BF"/>
-        </w:rPr>
-        <w:t>.</w:t>
-      </w:r>
-    </w:p>
-    <w:p>
-      <w:pPr>
-        <w:pStyle w:val="BodyTextIndent"/>
+        <w:t>Afficher ces données sous forme de graphique dynamique à l’aide de ScottPlot.</w:t>
+      </w:r>
+    </w:p>
+    <w:p>
+      <w:pPr>
+        <w:pStyle w:val="Retraitcorpsdetexte"/>
         <w:numPr>
           <w:ilvl w:val="0"/>
           <w:numId w:val="54"/>
@@ -1955,7 +1905,7 @@
     </w:p>
     <w:p>
       <w:pPr>
-        <w:pStyle w:val="BodyTextIndent"/>
+        <w:pStyle w:val="Retraitcorpsdetexte"/>
         <w:numPr>
           <w:ilvl w:val="0"/>
           <w:numId w:val="54"/>
@@ -1973,7 +1923,7 @@
     </w:p>
     <w:p>
       <w:pPr>
-        <w:pStyle w:val="BodyTextIndent"/>
+        <w:pStyle w:val="Retraitcorpsdetexte"/>
         <w:numPr>
           <w:ilvl w:val="0"/>
           <w:numId w:val="54"/>
@@ -1991,15 +1941,15 @@
     </w:p>
     <w:p>
       <w:pPr>
-        <w:pStyle w:val="BodyTextIndent"/>
-        <w:rPr>
-          <w:color w:val="17365D" w:themeColor="text2" w:themeShade="BF"/>
-        </w:rPr>
-      </w:pPr>
-    </w:p>
-    <w:p>
-      <w:pPr>
-        <w:pStyle w:val="BodyTextIndent"/>
+        <w:pStyle w:val="Retraitcorpsdetexte"/>
+        <w:rPr>
+          <w:color w:val="17365D" w:themeColor="text2" w:themeShade="BF"/>
+        </w:rPr>
+      </w:pPr>
+    </w:p>
+    <w:p>
+      <w:pPr>
+        <w:pStyle w:val="Retraitcorpsdetexte"/>
         <w:rPr>
           <w:color w:val="17365D" w:themeColor="text2" w:themeShade="BF"/>
         </w:rPr>
@@ -2013,15 +1963,15 @@
     </w:p>
     <w:p>
       <w:pPr>
-        <w:pStyle w:val="BodyTextIndent"/>
-        <w:rPr>
-          <w:color w:val="17365D" w:themeColor="text2" w:themeShade="BF"/>
-        </w:rPr>
-      </w:pPr>
-    </w:p>
-    <w:p>
-      <w:pPr>
-        <w:pStyle w:val="BodyTextIndent"/>
+        <w:pStyle w:val="Retraitcorpsdetexte"/>
+        <w:rPr>
+          <w:color w:val="17365D" w:themeColor="text2" w:themeShade="BF"/>
+        </w:rPr>
+      </w:pPr>
+    </w:p>
+    <w:p>
+      <w:pPr>
+        <w:pStyle w:val="Retraitcorpsdetexte"/>
         <w:numPr>
           <w:ilvl w:val="0"/>
           <w:numId w:val="57"/>
@@ -2039,7 +1989,7 @@
     </w:p>
     <w:p>
       <w:pPr>
-        <w:pStyle w:val="BodyTextIndent"/>
+        <w:pStyle w:val="Retraitcorpsdetexte"/>
         <w:numPr>
           <w:ilvl w:val="0"/>
           <w:numId w:val="57"/>
@@ -2052,26 +2002,12 @@
         <w:rPr>
           <w:color w:val="17365D" w:themeColor="text2" w:themeShade="BF"/>
         </w:rPr>
-        <w:t xml:space="preserve">Permettre d’analyser rapidement et visuellement les tendances ou les </w:t>
-      </w:r>
-      <w:proofErr w:type="spellStart"/>
-      <w:r>
-        <w:rPr>
-          <w:color w:val="17365D" w:themeColor="text2" w:themeShade="BF"/>
-        </w:rPr>
-        <w:t>peaks</w:t>
-      </w:r>
-      <w:proofErr w:type="spellEnd"/>
-      <w:r>
-        <w:rPr>
-          <w:color w:val="17365D" w:themeColor="text2" w:themeShade="BF"/>
-        </w:rPr>
-        <w:t xml:space="preserve"> des ventes selon les années</w:t>
-      </w:r>
-    </w:p>
-    <w:p>
-      <w:pPr>
-        <w:pStyle w:val="BodyTextIndent"/>
+        <w:t>Permettre d’analyser rapidement et visuellement les tendances ou les peaks des ventes selon les années</w:t>
+      </w:r>
+    </w:p>
+    <w:p>
+      <w:pPr>
+        <w:pStyle w:val="Retraitcorpsdetexte"/>
         <w:numPr>
           <w:ilvl w:val="0"/>
           <w:numId w:val="57"/>
@@ -2089,15 +2025,15 @@
     </w:p>
     <w:p>
       <w:pPr>
-        <w:pStyle w:val="BodyTextIndent"/>
-        <w:rPr>
-          <w:color w:val="17365D" w:themeColor="text2" w:themeShade="BF"/>
-        </w:rPr>
-      </w:pPr>
-    </w:p>
-    <w:p>
-      <w:pPr>
-        <w:pStyle w:val="BodyTextIndent"/>
+        <w:pStyle w:val="Retraitcorpsdetexte"/>
+        <w:rPr>
+          <w:color w:val="17365D" w:themeColor="text2" w:themeShade="BF"/>
+        </w:rPr>
+      </w:pPr>
+    </w:p>
+    <w:p>
+      <w:pPr>
+        <w:pStyle w:val="Retraitcorpsdetexte"/>
         <w:rPr>
           <w:color w:val="17365D" w:themeColor="text2" w:themeShade="BF"/>
         </w:rPr>
@@ -2111,15 +2047,15 @@
     </w:p>
     <w:p>
       <w:pPr>
-        <w:pStyle w:val="BodyTextIndent"/>
-        <w:rPr>
-          <w:color w:val="17365D" w:themeColor="text2" w:themeShade="BF"/>
-        </w:rPr>
-      </w:pPr>
-    </w:p>
-    <w:p>
-      <w:pPr>
-        <w:pStyle w:val="BodyTextIndent"/>
+        <w:pStyle w:val="Retraitcorpsdetexte"/>
+        <w:rPr>
+          <w:color w:val="17365D" w:themeColor="text2" w:themeShade="BF"/>
+        </w:rPr>
+      </w:pPr>
+    </w:p>
+    <w:p>
+      <w:pPr>
+        <w:pStyle w:val="Retraitcorpsdetexte"/>
         <w:numPr>
           <w:ilvl w:val="0"/>
           <w:numId w:val="58"/>
@@ -2132,26 +2068,12 @@
         <w:rPr>
           <w:color w:val="17365D" w:themeColor="text2" w:themeShade="BF"/>
         </w:rPr>
-        <w:t xml:space="preserve">Des gamers, étudiants, apprentis en informatique qui veulent apprendre à lier la manipulation de données, </w:t>
-      </w:r>
-      <w:proofErr w:type="spellStart"/>
-      <w:r>
-        <w:rPr>
-          <w:color w:val="17365D" w:themeColor="text2" w:themeShade="BF"/>
-        </w:rPr>
-        <w:t>c#</w:t>
-      </w:r>
-      <w:proofErr w:type="spellEnd"/>
-      <w:r>
-        <w:rPr>
-          <w:color w:val="17365D" w:themeColor="text2" w:themeShade="BF"/>
-        </w:rPr>
-        <w:t xml:space="preserve"> et la visualisation graphique</w:t>
-      </w:r>
-    </w:p>
-    <w:p>
-      <w:pPr>
-        <w:pStyle w:val="BodyTextIndent"/>
+        <w:t>Des gamers, étudiants, apprentis en informatique qui veulent apprendre à lier la manipulation de données, c# et la visualisation graphique</w:t>
+      </w:r>
+    </w:p>
+    <w:p>
+      <w:pPr>
+        <w:pStyle w:val="Retraitcorpsdetexte"/>
         <w:numPr>
           <w:ilvl w:val="0"/>
           <w:numId w:val="58"/>
@@ -2169,23 +2091,23 @@
     </w:p>
     <w:p>
       <w:pPr>
-        <w:pStyle w:val="BodyTextIndent"/>
-        <w:rPr>
-          <w:color w:val="17365D" w:themeColor="text2" w:themeShade="BF"/>
-        </w:rPr>
-      </w:pPr>
-    </w:p>
-    <w:p>
-      <w:pPr>
-        <w:pStyle w:val="BodyTextIndent"/>
-        <w:rPr>
-          <w:color w:val="17365D" w:themeColor="text2" w:themeShade="BF"/>
-        </w:rPr>
-      </w:pPr>
-    </w:p>
-    <w:p>
-      <w:pPr>
-        <w:pStyle w:val="BodyTextIndent"/>
+        <w:pStyle w:val="Retraitcorpsdetexte"/>
+        <w:rPr>
+          <w:color w:val="17365D" w:themeColor="text2" w:themeShade="BF"/>
+        </w:rPr>
+      </w:pPr>
+    </w:p>
+    <w:p>
+      <w:pPr>
+        <w:pStyle w:val="Retraitcorpsdetexte"/>
+        <w:rPr>
+          <w:color w:val="17365D" w:themeColor="text2" w:themeShade="BF"/>
+        </w:rPr>
+      </w:pPr>
+    </w:p>
+    <w:p>
+      <w:pPr>
+        <w:pStyle w:val="Retraitcorpsdetexte"/>
         <w:rPr>
           <w:color w:val="17365D" w:themeColor="text2" w:themeShade="BF"/>
         </w:rPr>
@@ -2211,15 +2133,15 @@
     </w:p>
     <w:p>
       <w:pPr>
-        <w:pStyle w:val="BodyTextIndent"/>
-        <w:rPr>
-          <w:color w:val="17365D" w:themeColor="text2" w:themeShade="BF"/>
-        </w:rPr>
-      </w:pPr>
-    </w:p>
-    <w:p>
-      <w:pPr>
-        <w:pStyle w:val="Heading2"/>
+        <w:pStyle w:val="Retraitcorpsdetexte"/>
+        <w:rPr>
+          <w:color w:val="17365D" w:themeColor="text2" w:themeShade="BF"/>
+        </w:rPr>
+      </w:pPr>
+    </w:p>
+    <w:p>
+      <w:pPr>
+        <w:pStyle w:val="Titre2"/>
         <w:rPr>
           <w:color w:val="17365D" w:themeColor="text2" w:themeShade="BF"/>
         </w:rPr>
@@ -2242,15 +2164,15 @@
     </w:p>
     <w:p>
       <w:pPr>
-        <w:pStyle w:val="BodyTextIndent"/>
-        <w:rPr>
-          <w:color w:val="17365D" w:themeColor="text2" w:themeShade="BF"/>
-        </w:rPr>
-      </w:pPr>
-    </w:p>
-    <w:p>
-      <w:pPr>
-        <w:pStyle w:val="BodyTextIndent"/>
+        <w:pStyle w:val="Retraitcorpsdetexte"/>
+        <w:rPr>
+          <w:color w:val="17365D" w:themeColor="text2" w:themeShade="BF"/>
+        </w:rPr>
+      </w:pPr>
+    </w:p>
+    <w:p>
+      <w:pPr>
+        <w:pStyle w:val="Retraitcorpsdetexte"/>
         <w:rPr>
           <w:color w:val="17365D" w:themeColor="text2" w:themeShade="BF"/>
         </w:rPr>
@@ -2277,20 +2199,12 @@
         <w:rPr>
           <w:color w:val="17365D" w:themeColor="text2" w:themeShade="BF"/>
         </w:rPr>
-        <w:t xml:space="preserve"> comme </w:t>
-      </w:r>
-      <w:proofErr w:type="spellStart"/>
-      <w:r>
-        <w:rPr>
-          <w:color w:val="17365D" w:themeColor="text2" w:themeShade="BF"/>
-        </w:rPr>
-        <w:t>ScottPlot</w:t>
-      </w:r>
-      <w:proofErr w:type="spellEnd"/>
-    </w:p>
-    <w:p>
-      <w:pPr>
-        <w:pStyle w:val="BodyTextIndent"/>
+        <w:t xml:space="preserve"> comme ScottPlot</w:t>
+      </w:r>
+    </w:p>
+    <w:p>
+      <w:pPr>
+        <w:pStyle w:val="Retraitcorpsdetexte"/>
         <w:rPr>
           <w:color w:val="17365D" w:themeColor="text2" w:themeShade="BF"/>
         </w:rPr>
@@ -2316,15 +2230,15 @@
     </w:p>
     <w:p>
       <w:pPr>
-        <w:pStyle w:val="BodyTextIndent"/>
-        <w:rPr>
-          <w:color w:val="17365D" w:themeColor="text2" w:themeShade="BF"/>
-        </w:rPr>
-      </w:pPr>
-    </w:p>
-    <w:p>
-      <w:pPr>
-        <w:pStyle w:val="BodyTextIndent"/>
+        <w:pStyle w:val="Retraitcorpsdetexte"/>
+        <w:rPr>
+          <w:color w:val="17365D" w:themeColor="text2" w:themeShade="BF"/>
+        </w:rPr>
+      </w:pPr>
+    </w:p>
+    <w:p>
+      <w:pPr>
+        <w:pStyle w:val="Retraitcorpsdetexte"/>
         <w:numPr>
           <w:ilvl w:val="0"/>
           <w:numId w:val="55"/>
@@ -2339,7 +2253,6 @@
         </w:rPr>
         <w:t xml:space="preserve">Découvrir et utiliser </w:t>
       </w:r>
-      <w:proofErr w:type="spellStart"/>
       <w:r>
         <w:rPr>
           <w:b/>
@@ -2348,7 +2261,6 @@
         </w:rPr>
         <w:t>WinForms</w:t>
       </w:r>
-      <w:proofErr w:type="spellEnd"/>
       <w:r>
         <w:rPr>
           <w:color w:val="17365D" w:themeColor="text2" w:themeShade="BF"/>
@@ -2370,7 +2282,7 @@
     </w:p>
     <w:p>
       <w:pPr>
-        <w:pStyle w:val="BodyTextIndent"/>
+        <w:pStyle w:val="Retraitcorpsdetexte"/>
         <w:numPr>
           <w:ilvl w:val="0"/>
           <w:numId w:val="55"/>
@@ -2397,26 +2309,12 @@
         <w:rPr>
           <w:color w:val="17365D" w:themeColor="text2" w:themeShade="BF"/>
         </w:rPr>
-        <w:t xml:space="preserve">, avec des Select, </w:t>
-      </w:r>
-      <w:proofErr w:type="spellStart"/>
-      <w:r>
-        <w:rPr>
-          <w:color w:val="17365D" w:themeColor="text2" w:themeShade="BF"/>
-        </w:rPr>
-        <w:t>Where</w:t>
-      </w:r>
-      <w:proofErr w:type="spellEnd"/>
-      <w:r>
-        <w:rPr>
-          <w:color w:val="17365D" w:themeColor="text2" w:themeShade="BF"/>
-        </w:rPr>
-        <w:t>, etc.</w:t>
-      </w:r>
-    </w:p>
-    <w:p>
-      <w:pPr>
-        <w:pStyle w:val="BodyTextIndent"/>
+        <w:t>, avec des Select, Where, etc.</w:t>
+      </w:r>
+    </w:p>
+    <w:p>
+      <w:pPr>
+        <w:pStyle w:val="Retraitcorpsdetexte"/>
         <w:numPr>
           <w:ilvl w:val="0"/>
           <w:numId w:val="55"/>
@@ -2431,7 +2329,6 @@
         </w:rPr>
         <w:t xml:space="preserve">Apprendre à exploiter des bibliothèques externes comme </w:t>
       </w:r>
-      <w:proofErr w:type="spellStart"/>
       <w:r>
         <w:rPr>
           <w:b/>
@@ -2440,7 +2337,6 @@
         </w:rPr>
         <w:t>ScottPlot</w:t>
       </w:r>
-      <w:proofErr w:type="spellEnd"/>
       <w:r>
         <w:rPr>
           <w:color w:val="17365D" w:themeColor="text2" w:themeShade="BF"/>
@@ -2450,7 +2346,7 @@
     </w:p>
     <w:p>
       <w:pPr>
-        <w:pStyle w:val="BodyTextIndent"/>
+        <w:pStyle w:val="Retraitcorpsdetexte"/>
         <w:numPr>
           <w:ilvl w:val="0"/>
           <w:numId w:val="55"/>
@@ -2468,7 +2364,7 @@
     </w:p>
     <w:p>
       <w:pPr>
-        <w:pStyle w:val="BodyTextIndent"/>
+        <w:pStyle w:val="Retraitcorpsdetexte"/>
         <w:numPr>
           <w:ilvl w:val="0"/>
           <w:numId w:val="55"/>
@@ -2526,15 +2422,15 @@
     </w:p>
     <w:p>
       <w:pPr>
-        <w:pStyle w:val="BodyTextIndent"/>
-        <w:rPr>
-          <w:color w:val="17365D" w:themeColor="text2" w:themeShade="BF"/>
-        </w:rPr>
-      </w:pPr>
-    </w:p>
-    <w:p>
-      <w:pPr>
-        <w:pStyle w:val="BodyTextIndent"/>
+        <w:pStyle w:val="Retraitcorpsdetexte"/>
+        <w:rPr>
+          <w:color w:val="17365D" w:themeColor="text2" w:themeShade="BF"/>
+        </w:rPr>
+      </w:pPr>
+    </w:p>
+    <w:p>
+      <w:pPr>
+        <w:pStyle w:val="Retraitcorpsdetexte"/>
         <w:rPr>
           <w:color w:val="17365D" w:themeColor="text2" w:themeShade="BF"/>
         </w:rPr>
@@ -2567,16 +2463,8 @@
         <w:rPr>
           <w:color w:val="17365D" w:themeColor="text2" w:themeShade="BF"/>
         </w:rPr>
-        <w:t xml:space="preserve">pour le filtrage des données et la création d’interfaces utilisateurs avec </w:t>
-      </w:r>
-      <w:proofErr w:type="spellStart"/>
-      <w:r>
-        <w:rPr>
-          <w:color w:val="17365D" w:themeColor="text2" w:themeShade="BF"/>
-        </w:rPr>
-        <w:t>WinForms</w:t>
-      </w:r>
-      <w:proofErr w:type="spellEnd"/>
+        <w:t>pour le filtrage des données et la création d’interfaces utilisateurs avec WinForms</w:t>
+      </w:r>
       <w:r>
         <w:rPr>
           <w:color w:val="17365D" w:themeColor="text2" w:themeShade="BF"/>
@@ -2586,60 +2474,52 @@
     </w:p>
     <w:p>
       <w:pPr>
-        <w:pStyle w:val="BodyTextIndent"/>
-        <w:rPr>
-          <w:color w:val="17365D" w:themeColor="text2" w:themeShade="BF"/>
-        </w:rPr>
-      </w:pPr>
-    </w:p>
-    <w:p>
-      <w:pPr>
-        <w:pStyle w:val="BodyTextIndent"/>
-        <w:rPr>
-          <w:color w:val="17365D" w:themeColor="text2" w:themeShade="BF"/>
-        </w:rPr>
-      </w:pPr>
-      <w:r>
-        <w:rPr>
-          <w:color w:val="17365D" w:themeColor="text2" w:themeShade="BF"/>
-        </w:rPr>
-        <w:t xml:space="preserve">Par exemple, certaines bonnes pratiques dont je n’avais pas eu le reflexe d’implémenter, comme l’instanciation d’une classe dans un fichier appart. J’avais créé la classe </w:t>
-      </w:r>
-      <w:proofErr w:type="spellStart"/>
-      <w:r>
-        <w:rPr>
-          <w:color w:val="17365D" w:themeColor="text2" w:themeShade="BF"/>
-        </w:rPr>
-        <w:t>GameData</w:t>
-      </w:r>
-      <w:proofErr w:type="spellEnd"/>
-      <w:r>
-        <w:rPr>
-          <w:color w:val="17365D" w:themeColor="text2" w:themeShade="BF"/>
-        </w:rPr>
-        <w:t xml:space="preserve"> avec tout le reste du code.</w:t>
-      </w:r>
-    </w:p>
-    <w:p>
-      <w:pPr>
-        <w:pStyle w:val="BodyTextIndent"/>
-        <w:rPr>
-          <w:color w:val="17365D" w:themeColor="text2" w:themeShade="BF"/>
-        </w:rPr>
-      </w:pPr>
-    </w:p>
-    <w:p>
-      <w:pPr>
-        <w:pStyle w:val="BodyTextIndent"/>
-        <w:rPr>
-          <w:color w:val="17365D" w:themeColor="text2" w:themeShade="BF"/>
-        </w:rPr>
-      </w:pPr>
-      <w:r>
-        <w:rPr>
-          <w:color w:val="17365D" w:themeColor="text2" w:themeShade="BF"/>
-        </w:rPr>
-        <w:t>J’ai aussi pu remettre en pratique les principes du POO, ce que j’ai appris en 2</w:t>
+        <w:pStyle w:val="Retraitcorpsdetexte"/>
+        <w:rPr>
+          <w:color w:val="17365D" w:themeColor="text2" w:themeShade="BF"/>
+        </w:rPr>
+      </w:pPr>
+    </w:p>
+    <w:p>
+      <w:pPr>
+        <w:pStyle w:val="Retraitcorpsdetexte"/>
+        <w:rPr>
+          <w:color w:val="17365D" w:themeColor="text2" w:themeShade="BF"/>
+        </w:rPr>
+      </w:pPr>
+      <w:r>
+        <w:rPr>
+          <w:color w:val="17365D" w:themeColor="text2" w:themeShade="BF"/>
+        </w:rPr>
+        <w:t>Par exemple, certaines bonnes pratiques dont je n’avais pas eu le reflexe d’implémenter, comme l’instanciation d’une classe dans un fichier appart. J’avais créé la classe GameData avec tout le reste du code.</w:t>
+      </w:r>
+    </w:p>
+    <w:p>
+      <w:pPr>
+        <w:pStyle w:val="Retraitcorpsdetexte"/>
+        <w:rPr>
+          <w:color w:val="17365D" w:themeColor="text2" w:themeShade="BF"/>
+        </w:rPr>
+      </w:pPr>
+    </w:p>
+    <w:p>
+      <w:pPr>
+        <w:pStyle w:val="Retraitcorpsdetexte"/>
+        <w:rPr>
+          <w:color w:val="17365D" w:themeColor="text2" w:themeShade="BF"/>
+        </w:rPr>
+      </w:pPr>
+      <w:r>
+        <w:rPr>
+          <w:color w:val="17365D" w:themeColor="text2" w:themeShade="BF"/>
+        </w:rPr>
+        <w:t>Il permet de</w:t>
+      </w:r>
+      <w:r>
+        <w:rPr>
+          <w:color w:val="17365D" w:themeColor="text2" w:themeShade="BF"/>
+        </w:rPr>
+        <w:t xml:space="preserve"> remettre en pratique les principes du POO, ce que j’ai appris en 2</w:t>
       </w:r>
       <w:r>
         <w:rPr>
@@ -2657,42 +2537,48 @@
     </w:p>
     <w:p>
       <w:pPr>
-        <w:pStyle w:val="BodyTextIndent"/>
-        <w:rPr>
-          <w:color w:val="17365D" w:themeColor="text2" w:themeShade="BF"/>
-        </w:rPr>
-      </w:pPr>
-    </w:p>
-    <w:p>
-      <w:pPr>
-        <w:pStyle w:val="BodyTextIndent"/>
-        <w:rPr>
-          <w:color w:val="17365D" w:themeColor="text2" w:themeShade="BF"/>
-        </w:rPr>
-      </w:pPr>
-      <w:r>
-        <w:rPr>
-          <w:color w:val="17365D" w:themeColor="text2" w:themeShade="BF"/>
-        </w:rPr>
-        <w:t>De plus, j’ai</w:t>
-      </w:r>
-      <w:r>
-        <w:rPr>
-          <w:color w:val="17365D" w:themeColor="text2" w:themeShade="BF"/>
-        </w:rPr>
-        <w:t xml:space="preserve"> </w:t>
-      </w:r>
-      <w:r>
-        <w:rPr>
-          <w:color w:val="17365D" w:themeColor="text2" w:themeShade="BF"/>
-        </w:rPr>
-        <w:t>ajouté</w:t>
-      </w:r>
-      <w:r>
-        <w:rPr>
-          <w:color w:val="17365D" w:themeColor="text2" w:themeShade="BF"/>
-        </w:rPr>
-        <w:t xml:space="preserve"> plus de commentaires pour comprendre certains aspects compliqués à s’en rappeler de mon code, notamment la lecture d’un fichier CSV depuis le </w:t>
+        <w:pStyle w:val="Retraitcorpsdetexte"/>
+        <w:rPr>
+          <w:color w:val="17365D" w:themeColor="text2" w:themeShade="BF"/>
+        </w:rPr>
+      </w:pPr>
+    </w:p>
+    <w:p>
+      <w:pPr>
+        <w:pStyle w:val="Retraitcorpsdetexte"/>
+        <w:rPr>
+          <w:color w:val="17365D" w:themeColor="text2" w:themeShade="BF"/>
+        </w:rPr>
+      </w:pPr>
+      <w:r>
+        <w:rPr>
+          <w:color w:val="17365D" w:themeColor="text2" w:themeShade="BF"/>
+        </w:rPr>
+        <w:t>De plus,</w:t>
+      </w:r>
+      <w:r>
+        <w:rPr>
+          <w:color w:val="17365D" w:themeColor="text2" w:themeShade="BF"/>
+        </w:rPr>
+        <w:t xml:space="preserve"> un objectif était d’ajouter</w:t>
+      </w:r>
+      <w:r>
+        <w:rPr>
+          <w:color w:val="17365D" w:themeColor="text2" w:themeShade="BF"/>
+        </w:rPr>
+        <w:t xml:space="preserve"> plus de commentaires pour comprendre certains aspects compliqués à s’en rappeler </w:t>
+      </w:r>
+      <w:r>
+        <w:rPr>
+          <w:color w:val="17365D" w:themeColor="text2" w:themeShade="BF"/>
+        </w:rPr>
+        <w:t>dans le</w:t>
+      </w:r>
+      <w:r>
+        <w:rPr>
+          <w:color w:val="17365D" w:themeColor="text2" w:themeShade="BF"/>
+        </w:rPr>
+        <w:t xml:space="preserve"> code, notamment la lecture d’un fichier CSV depuis le </w:t>
       </w:r>
       <w:r>
         <w:rPr>
@@ -2710,34 +2596,20 @@
         <w:rPr>
           <w:color w:val="17365D" w:themeColor="text2" w:themeShade="BF"/>
         </w:rPr>
-        <w:t xml:space="preserve"> Meilleure gestion d’exceptions aussi, comme le </w:t>
-      </w:r>
-      <w:proofErr w:type="spellStart"/>
-      <w:r>
-        <w:rPr>
-          <w:color w:val="17365D" w:themeColor="text2" w:themeShade="BF"/>
-        </w:rPr>
-        <w:t>try</w:t>
-      </w:r>
-      <w:proofErr w:type="spellEnd"/>
-      <w:r>
-        <w:rPr>
-          <w:color w:val="17365D" w:themeColor="text2" w:themeShade="BF"/>
-        </w:rPr>
-        <w:t xml:space="preserve"> catch qui se trouve dans mon programme pour la lecture des fichiers CSV.</w:t>
-      </w:r>
-    </w:p>
-    <w:p>
-      <w:pPr>
-        <w:pStyle w:val="BodyTextIndent"/>
-        <w:rPr>
-          <w:color w:val="17365D" w:themeColor="text2" w:themeShade="BF"/>
-        </w:rPr>
-      </w:pPr>
-    </w:p>
-    <w:p>
-      <w:pPr>
-        <w:pStyle w:val="Heading2"/>
+        <w:t xml:space="preserve"> Meilleure gestion d’exceptions aussi, comme le try catch qui se trouve dans mon programme pour la lecture des fichiers CSV.</w:t>
+      </w:r>
+    </w:p>
+    <w:p>
+      <w:pPr>
+        <w:pStyle w:val="Retraitcorpsdetexte"/>
+        <w:rPr>
+          <w:color w:val="17365D" w:themeColor="text2" w:themeShade="BF"/>
+        </w:rPr>
+      </w:pPr>
+    </w:p>
+    <w:p>
+      <w:pPr>
+        <w:pStyle w:val="Titre2"/>
         <w:rPr>
           <w:color w:val="17365D" w:themeColor="text2" w:themeShade="BF"/>
         </w:rPr>
@@ -2753,15 +2625,15 @@
     </w:p>
     <w:p>
       <w:pPr>
-        <w:pStyle w:val="BodyTextIndent"/>
-        <w:rPr>
-          <w:color w:val="17365D" w:themeColor="text2" w:themeShade="BF"/>
-        </w:rPr>
-      </w:pPr>
-    </w:p>
-    <w:p>
-      <w:pPr>
-        <w:pStyle w:val="BodyTextIndent"/>
+        <w:pStyle w:val="Retraitcorpsdetexte"/>
+        <w:rPr>
+          <w:color w:val="17365D" w:themeColor="text2" w:themeShade="BF"/>
+        </w:rPr>
+      </w:pPr>
+    </w:p>
+    <w:p>
+      <w:pPr>
+        <w:pStyle w:val="Retraitcorpsdetexte"/>
         <w:rPr>
           <w:color w:val="17365D" w:themeColor="text2" w:themeShade="BF"/>
         </w:rPr>
@@ -2787,15 +2659,15 @@
     </w:p>
     <w:p>
       <w:pPr>
-        <w:pStyle w:val="BodyTextIndent"/>
-        <w:rPr>
-          <w:color w:val="17365D" w:themeColor="text2" w:themeShade="BF"/>
-        </w:rPr>
-      </w:pPr>
-    </w:p>
-    <w:p>
-      <w:pPr>
-        <w:pStyle w:val="BodyTextIndent"/>
+        <w:pStyle w:val="Retraitcorpsdetexte"/>
+        <w:rPr>
+          <w:color w:val="17365D" w:themeColor="text2" w:themeShade="BF"/>
+        </w:rPr>
+      </w:pPr>
+    </w:p>
+    <w:p>
+      <w:pPr>
+        <w:pStyle w:val="Retraitcorpsdetexte"/>
         <w:rPr>
           <w:color w:val="17365D" w:themeColor="text2" w:themeShade="BF"/>
         </w:rPr>
@@ -2809,15 +2681,15 @@
     </w:p>
     <w:p>
       <w:pPr>
-        <w:pStyle w:val="BodyTextIndent"/>
-        <w:rPr>
-          <w:color w:val="17365D" w:themeColor="text2" w:themeShade="BF"/>
-        </w:rPr>
-      </w:pPr>
-    </w:p>
-    <w:p>
-      <w:pPr>
-        <w:pStyle w:val="BodyTextIndent"/>
+        <w:pStyle w:val="Retraitcorpsdetexte"/>
+        <w:rPr>
+          <w:color w:val="17365D" w:themeColor="text2" w:themeShade="BF"/>
+        </w:rPr>
+      </w:pPr>
+    </w:p>
+    <w:p>
+      <w:pPr>
+        <w:pStyle w:val="Retraitcorpsdetexte"/>
         <w:rPr>
           <w:color w:val="17365D" w:themeColor="text2" w:themeShade="BF"/>
         </w:rPr>
@@ -2843,15 +2715,15 @@
     </w:p>
     <w:p>
       <w:pPr>
-        <w:pStyle w:val="BodyTextIndent"/>
-        <w:rPr>
-          <w:color w:val="17365D" w:themeColor="text2" w:themeShade="BF"/>
-        </w:rPr>
-      </w:pPr>
-    </w:p>
-    <w:p>
-      <w:pPr>
-        <w:pStyle w:val="BodyTextIndent"/>
+        <w:pStyle w:val="Retraitcorpsdetexte"/>
+        <w:rPr>
+          <w:color w:val="17365D" w:themeColor="text2" w:themeShade="BF"/>
+        </w:rPr>
+      </w:pPr>
+    </w:p>
+    <w:p>
+      <w:pPr>
+        <w:pStyle w:val="Retraitcorpsdetexte"/>
         <w:rPr>
           <w:color w:val="17365D" w:themeColor="text2" w:themeShade="BF"/>
         </w:rPr>
@@ -2877,15 +2749,15 @@
     </w:p>
     <w:p>
       <w:pPr>
-        <w:pStyle w:val="BodyTextIndent"/>
-        <w:rPr>
-          <w:color w:val="17365D" w:themeColor="text2" w:themeShade="BF"/>
-        </w:rPr>
-      </w:pPr>
-    </w:p>
-    <w:p>
-      <w:pPr>
-        <w:pStyle w:val="BodyTextIndent"/>
+        <w:pStyle w:val="Retraitcorpsdetexte"/>
+        <w:rPr>
+          <w:color w:val="17365D" w:themeColor="text2" w:themeShade="BF"/>
+        </w:rPr>
+      </w:pPr>
+    </w:p>
+    <w:p>
+      <w:pPr>
+        <w:pStyle w:val="Retraitcorpsdetexte"/>
         <w:rPr>
           <w:color w:val="17365D" w:themeColor="text2" w:themeShade="BF"/>
         </w:rPr>
@@ -2899,15 +2771,15 @@
     </w:p>
     <w:p>
       <w:pPr>
-        <w:pStyle w:val="BodyTextIndent"/>
-        <w:rPr>
-          <w:color w:val="17365D" w:themeColor="text2" w:themeShade="BF"/>
-        </w:rPr>
-      </w:pPr>
-    </w:p>
-    <w:p>
-      <w:pPr>
-        <w:pStyle w:val="BodyTextIndent"/>
+        <w:pStyle w:val="Retraitcorpsdetexte"/>
+        <w:rPr>
+          <w:color w:val="17365D" w:themeColor="text2" w:themeShade="BF"/>
+        </w:rPr>
+      </w:pPr>
+    </w:p>
+    <w:p>
+      <w:pPr>
+        <w:pStyle w:val="Retraitcorpsdetexte"/>
         <w:numPr>
           <w:ilvl w:val="0"/>
           <w:numId w:val="48"/>
@@ -2931,7 +2803,7 @@
     </w:p>
     <w:p>
       <w:pPr>
-        <w:pStyle w:val="BodyTextIndent"/>
+        <w:pStyle w:val="Retraitcorpsdetexte"/>
         <w:numPr>
           <w:ilvl w:val="0"/>
           <w:numId w:val="48"/>
@@ -2949,7 +2821,7 @@
     </w:p>
     <w:p>
       <w:pPr>
-        <w:pStyle w:val="BodyTextIndent"/>
+        <w:pStyle w:val="Retraitcorpsdetexte"/>
         <w:numPr>
           <w:ilvl w:val="0"/>
           <w:numId w:val="48"/>
@@ -2962,12 +2834,13 @@
         <w:rPr>
           <w:color w:val="17365D" w:themeColor="text2" w:themeShade="BF"/>
         </w:rPr>
+        <w:lastRenderedPageBreak/>
         <w:t>Liste de nom et d’années à mettre sur le graphique</w:t>
       </w:r>
     </w:p>
     <w:p>
       <w:pPr>
-        <w:pStyle w:val="BodyTextIndent"/>
+        <w:pStyle w:val="Retraitcorpsdetexte"/>
         <w:numPr>
           <w:ilvl w:val="0"/>
           <w:numId w:val="48"/>
@@ -2980,21 +2853,20 @@
         <w:rPr>
           <w:color w:val="17365D" w:themeColor="text2" w:themeShade="BF"/>
         </w:rPr>
-        <w:lastRenderedPageBreak/>
         <w:t>Le nombre de joueurs (Optionnel)</w:t>
       </w:r>
     </w:p>
     <w:p>
       <w:pPr>
-        <w:pStyle w:val="BodyTextIndent"/>
-        <w:rPr>
-          <w:color w:val="17365D" w:themeColor="text2" w:themeShade="BF"/>
-        </w:rPr>
-      </w:pPr>
-    </w:p>
-    <w:p>
-      <w:pPr>
-        <w:pStyle w:val="BodyTextIndent"/>
+        <w:pStyle w:val="Retraitcorpsdetexte"/>
+        <w:rPr>
+          <w:color w:val="17365D" w:themeColor="text2" w:themeShade="BF"/>
+        </w:rPr>
+      </w:pPr>
+    </w:p>
+    <w:p>
+      <w:pPr>
+        <w:pStyle w:val="Retraitcorpsdetexte"/>
         <w:rPr>
           <w:color w:val="17365D" w:themeColor="text2" w:themeShade="BF"/>
         </w:rPr>
@@ -3008,15 +2880,15 @@
     </w:p>
     <w:p>
       <w:pPr>
-        <w:pStyle w:val="BodyTextIndent"/>
-        <w:rPr>
-          <w:color w:val="17365D" w:themeColor="text2" w:themeShade="BF"/>
-        </w:rPr>
-      </w:pPr>
-    </w:p>
-    <w:p>
-      <w:pPr>
-        <w:pStyle w:val="BodyTextIndent"/>
+        <w:pStyle w:val="Retraitcorpsdetexte"/>
+        <w:rPr>
+          <w:color w:val="17365D" w:themeColor="text2" w:themeShade="BF"/>
+        </w:rPr>
+      </w:pPr>
+    </w:p>
+    <w:p>
+      <w:pPr>
+        <w:pStyle w:val="Retraitcorpsdetexte"/>
         <w:numPr>
           <w:ilvl w:val="0"/>
           <w:numId w:val="48"/>
@@ -3028,7 +2900,7 @@
       <w:hyperlink r:id="rId9" w:history="1">
         <w:r>
           <w:rPr>
-            <w:rStyle w:val="Hyperlink"/>
+            <w:rStyle w:val="Lienhypertexte"/>
           </w:rPr>
           <w:t>https://www.kaggle.com/</w:t>
         </w:r>
@@ -3036,7 +2908,7 @@
     </w:p>
     <w:p>
       <w:pPr>
-        <w:pStyle w:val="BodyTextIndent"/>
+        <w:pStyle w:val="Retraitcorpsdetexte"/>
         <w:numPr>
           <w:ilvl w:val="0"/>
           <w:numId w:val="48"/>
@@ -3048,7 +2920,7 @@
       <w:hyperlink r:id="rId10" w:history="1">
         <w:r>
           <w:rPr>
-            <w:rStyle w:val="Hyperlink"/>
+            <w:rStyle w:val="Lienhypertexte"/>
           </w:rPr>
           <w:t>https://developer.valvesoftware.com/wiki/Steam_Web_API</w:t>
         </w:r>
@@ -3056,7 +2928,7 @@
     </w:p>
     <w:p>
       <w:pPr>
-        <w:pStyle w:val="BodyTextIndent"/>
+        <w:pStyle w:val="Retraitcorpsdetexte"/>
         <w:numPr>
           <w:ilvl w:val="0"/>
           <w:numId w:val="48"/>
@@ -3071,7 +2943,7 @@
     </w:p>
     <w:p>
       <w:pPr>
-        <w:pStyle w:val="BodyTextIndent"/>
+        <w:pStyle w:val="Retraitcorpsdetexte"/>
         <w:ind w:left="0"/>
         <w:rPr>
           <w:color w:val="17365D" w:themeColor="text2" w:themeShade="BF"/>
@@ -3080,15 +2952,15 @@
     </w:p>
     <w:p>
       <w:pPr>
-        <w:pStyle w:val="BodyTextIndent"/>
-        <w:rPr>
-          <w:color w:val="17365D" w:themeColor="text2" w:themeShade="BF"/>
-        </w:rPr>
-      </w:pPr>
-    </w:p>
-    <w:p>
-      <w:pPr>
-        <w:pStyle w:val="Heading1"/>
+        <w:pStyle w:val="Retraitcorpsdetexte"/>
+        <w:rPr>
+          <w:color w:val="17365D" w:themeColor="text2" w:themeShade="BF"/>
+        </w:rPr>
+      </w:pPr>
+    </w:p>
+    <w:p>
+      <w:pPr>
+        <w:pStyle w:val="Titre1"/>
         <w:rPr>
           <w:color w:val="17365D" w:themeColor="text2" w:themeShade="BF"/>
         </w:rPr>
@@ -3106,15 +2978,15 @@
     </w:p>
     <w:p>
       <w:pPr>
-        <w:pStyle w:val="BodyText"/>
-        <w:rPr>
-          <w:color w:val="17365D" w:themeColor="text2" w:themeShade="BF"/>
-        </w:rPr>
-      </w:pPr>
-    </w:p>
-    <w:p>
-      <w:pPr>
-        <w:pStyle w:val="BodyText"/>
+        <w:pStyle w:val="Corpsdetexte"/>
+        <w:rPr>
+          <w:color w:val="17365D" w:themeColor="text2" w:themeShade="BF"/>
+        </w:rPr>
+      </w:pPr>
+    </w:p>
+    <w:p>
+      <w:pPr>
+        <w:pStyle w:val="Corpsdetexte"/>
         <w:rPr>
           <w:color w:val="17365D" w:themeColor="text2" w:themeShade="BF"/>
         </w:rPr>
@@ -3129,26 +3001,12 @@
         <w:rPr>
           <w:color w:val="17365D" w:themeColor="text2" w:themeShade="BF"/>
         </w:rPr>
-        <w:t xml:space="preserve"> sur GitHub </w:t>
-      </w:r>
-      <w:proofErr w:type="spellStart"/>
-      <w:r>
-        <w:rPr>
-          <w:color w:val="17365D" w:themeColor="text2" w:themeShade="BF"/>
-        </w:rPr>
-        <w:t>Projects</w:t>
-      </w:r>
-      <w:proofErr w:type="spellEnd"/>
-      <w:r>
-        <w:rPr>
-          <w:color w:val="17365D" w:themeColor="text2" w:themeShade="BF"/>
-        </w:rPr>
-        <w:t xml:space="preserve">, </w:t>
+        <w:t xml:space="preserve"> sur GitHub Projects, </w:t>
       </w:r>
       <w:hyperlink r:id="rId11" w:history="1">
         <w:r>
           <w:rPr>
-            <w:rStyle w:val="Hyperlink"/>
+            <w:rStyle w:val="Lienhypertexte"/>
           </w:rPr>
           <w:t>lien ici</w:t>
         </w:r>
@@ -3162,7 +3020,7 @@
     </w:p>
     <w:p>
       <w:pPr>
-        <w:pStyle w:val="BodyText"/>
+        <w:pStyle w:val="Corpsdetexte"/>
         <w:rPr>
           <w:color w:val="17365D" w:themeColor="text2" w:themeShade="BF"/>
         </w:rPr>
@@ -3182,15 +3040,15 @@
     </w:p>
     <w:p>
       <w:pPr>
-        <w:pStyle w:val="BodyText"/>
-        <w:rPr>
-          <w:color w:val="17365D" w:themeColor="text2" w:themeShade="BF"/>
-        </w:rPr>
-      </w:pPr>
-    </w:p>
-    <w:p>
-      <w:pPr>
-        <w:pStyle w:val="BodyText"/>
+        <w:pStyle w:val="Corpsdetexte"/>
+        <w:rPr>
+          <w:color w:val="17365D" w:themeColor="text2" w:themeShade="BF"/>
+        </w:rPr>
+      </w:pPr>
+    </w:p>
+    <w:p>
+      <w:pPr>
+        <w:pStyle w:val="Corpsdetexte"/>
         <w:rPr>
           <w:color w:val="17365D" w:themeColor="text2" w:themeShade="BF"/>
         </w:rPr>
@@ -3204,7 +3062,7 @@
     </w:p>
     <w:p>
       <w:pPr>
-        <w:pStyle w:val="BodyText"/>
+        <w:pStyle w:val="Corpsdetexte"/>
         <w:numPr>
           <w:ilvl w:val="0"/>
           <w:numId w:val="48"/>
@@ -3222,7 +3080,7 @@
     </w:p>
     <w:p>
       <w:pPr>
-        <w:pStyle w:val="BodyText"/>
+        <w:pStyle w:val="Corpsdetexte"/>
         <w:numPr>
           <w:ilvl w:val="0"/>
           <w:numId w:val="48"/>
@@ -3240,7 +3098,7 @@
     </w:p>
     <w:p>
       <w:pPr>
-        <w:pStyle w:val="BodyText"/>
+        <w:pStyle w:val="Corpsdetexte"/>
         <w:numPr>
           <w:ilvl w:val="0"/>
           <w:numId w:val="48"/>
@@ -3258,7 +3116,7 @@
     </w:p>
     <w:p>
       <w:pPr>
-        <w:pStyle w:val="BodyText"/>
+        <w:pStyle w:val="Corpsdetexte"/>
         <w:numPr>
           <w:ilvl w:val="0"/>
           <w:numId w:val="48"/>
@@ -3276,7 +3134,7 @@
     </w:p>
     <w:p>
       <w:pPr>
-        <w:pStyle w:val="BodyText"/>
+        <w:pStyle w:val="Corpsdetexte"/>
         <w:numPr>
           <w:ilvl w:val="0"/>
           <w:numId w:val="48"/>
@@ -3294,7 +3152,7 @@
     </w:p>
     <w:p>
       <w:pPr>
-        <w:pStyle w:val="BodyText"/>
+        <w:pStyle w:val="Corpsdetexte"/>
         <w:numPr>
           <w:ilvl w:val="0"/>
           <w:numId w:val="48"/>
@@ -3312,7 +3170,7 @@
     </w:p>
     <w:p>
       <w:pPr>
-        <w:pStyle w:val="BodyText"/>
+        <w:pStyle w:val="Corpsdetexte"/>
         <w:numPr>
           <w:ilvl w:val="0"/>
           <w:numId w:val="48"/>
@@ -3330,7 +3188,7 @@
     </w:p>
     <w:p>
       <w:pPr>
-        <w:pStyle w:val="BodyText"/>
+        <w:pStyle w:val="Corpsdetexte"/>
         <w:numPr>
           <w:ilvl w:val="0"/>
           <w:numId w:val="48"/>
@@ -3348,7 +3206,7 @@
     </w:p>
     <w:p>
       <w:pPr>
-        <w:pStyle w:val="BodyText"/>
+        <w:pStyle w:val="Corpsdetexte"/>
         <w:ind w:left="0"/>
         <w:rPr>
           <w:color w:val="17365D" w:themeColor="text2" w:themeShade="BF"/>
@@ -3357,43 +3215,29 @@
     </w:p>
     <w:p>
       <w:pPr>
-        <w:pStyle w:val="BodyText"/>
-        <w:rPr>
-          <w:color w:val="17365D" w:themeColor="text2" w:themeShade="BF"/>
-        </w:rPr>
-      </w:pPr>
-      <w:r>
-        <w:rPr>
-          <w:color w:val="17365D" w:themeColor="text2" w:themeShade="BF"/>
-        </w:rPr>
-        <w:t>Tout au long du projet, il y aura des tâches qui seront réalisées tous les jours comme le remplissage du journal de travail (</w:t>
-      </w:r>
-      <w:proofErr w:type="spellStart"/>
-      <w:r>
-        <w:rPr>
-          <w:color w:val="17365D" w:themeColor="text2" w:themeShade="BF"/>
-        </w:rPr>
-        <w:t>gitjournal</w:t>
-      </w:r>
-      <w:proofErr w:type="spellEnd"/>
-      <w:r>
-        <w:rPr>
-          <w:color w:val="17365D" w:themeColor="text2" w:themeShade="BF"/>
-        </w:rPr>
-        <w:t>) et le remplissage du rapport.</w:t>
-      </w:r>
-    </w:p>
-    <w:p>
-      <w:pPr>
-        <w:pStyle w:val="BodyText"/>
-        <w:rPr>
-          <w:color w:val="17365D" w:themeColor="text2" w:themeShade="BF"/>
-        </w:rPr>
-      </w:pPr>
-    </w:p>
-    <w:p>
-      <w:pPr>
-        <w:pStyle w:val="Heading1"/>
+        <w:pStyle w:val="Corpsdetexte"/>
+        <w:rPr>
+          <w:color w:val="17365D" w:themeColor="text2" w:themeShade="BF"/>
+        </w:rPr>
+      </w:pPr>
+      <w:r>
+        <w:rPr>
+          <w:color w:val="17365D" w:themeColor="text2" w:themeShade="BF"/>
+        </w:rPr>
+        <w:t>Tout au long du projet, il y aura des tâches qui seront réalisées tous les jours comme le remplissage du journal de travail (gitjournal) et le remplissage du rapport.</w:t>
+      </w:r>
+    </w:p>
+    <w:p>
+      <w:pPr>
+        <w:pStyle w:val="Corpsdetexte"/>
+        <w:rPr>
+          <w:color w:val="17365D" w:themeColor="text2" w:themeShade="BF"/>
+        </w:rPr>
+      </w:pPr>
+    </w:p>
+    <w:p>
+      <w:pPr>
+        <w:pStyle w:val="Titre1"/>
         <w:rPr>
           <w:color w:val="17365D" w:themeColor="text2" w:themeShade="BF"/>
         </w:rPr>
@@ -3409,7 +3253,7 @@
     </w:p>
     <w:p>
       <w:pPr>
-        <w:pStyle w:val="BodyText"/>
+        <w:pStyle w:val="Corpsdetexte"/>
         <w:ind w:left="720"/>
         <w:rPr>
           <w:color w:val="17365D" w:themeColor="text2" w:themeShade="BF"/>
@@ -3418,7 +3262,7 @@
     </w:p>
     <w:p>
       <w:pPr>
-        <w:pStyle w:val="BodyText"/>
+        <w:pStyle w:val="Corpsdetexte"/>
         <w:ind w:left="720"/>
         <w:rPr>
           <w:b/>
@@ -3451,7 +3295,7 @@
       <w:hyperlink r:id="rId12" w:history="1">
         <w:r>
           <w:rPr>
-            <w:rStyle w:val="Hyperlink"/>
+            <w:rStyle w:val="Lienhypertexte"/>
             <w:b/>
             <w:bCs/>
             <w:sz w:val="24"/>
@@ -3463,7 +3307,7 @@
     </w:p>
     <w:p>
       <w:pPr>
-        <w:pStyle w:val="BodyText"/>
+        <w:pStyle w:val="Corpsdetexte"/>
         <w:ind w:left="720"/>
         <w:rPr>
           <w:color w:val="17365D" w:themeColor="text2" w:themeShade="BF"/>
@@ -3478,7 +3322,7 @@
     </w:p>
     <w:p>
       <w:pPr>
-        <w:pStyle w:val="BodyText"/>
+        <w:pStyle w:val="Corpsdetexte"/>
         <w:ind w:left="720"/>
         <w:rPr>
           <w:color w:val="17365D" w:themeColor="text2" w:themeShade="BF"/>
@@ -3488,26 +3332,12 @@
         <w:rPr>
           <w:color w:val="17365D" w:themeColor="text2" w:themeShade="BF"/>
         </w:rPr>
-        <w:t xml:space="preserve">Je veux afficher une représentation graphique de plusieurs séries temporelles (time </w:t>
-      </w:r>
-      <w:proofErr w:type="spellStart"/>
-      <w:r>
-        <w:rPr>
-          <w:color w:val="17365D" w:themeColor="text2" w:themeShade="BF"/>
-        </w:rPr>
-        <w:t>serie</w:t>
-      </w:r>
-      <w:proofErr w:type="spellEnd"/>
-      <w:r>
-        <w:rPr>
-          <w:color w:val="17365D" w:themeColor="text2" w:themeShade="BF"/>
-        </w:rPr>
-        <w:t>) simultanément,</w:t>
-      </w:r>
-    </w:p>
-    <w:p>
-      <w:pPr>
-        <w:pStyle w:val="BodyText"/>
+        <w:t>Je veux afficher une représentation graphique de plusieurs séries temporelles (time serie) simultanément,</w:t>
+      </w:r>
+    </w:p>
+    <w:p>
+      <w:pPr>
+        <w:pStyle w:val="Corpsdetexte"/>
         <w:ind w:left="720"/>
         <w:rPr>
           <w:color w:val="17365D" w:themeColor="text2" w:themeShade="BF"/>
@@ -3522,7 +3352,7 @@
     </w:p>
     <w:p>
       <w:pPr>
-        <w:pStyle w:val="BodyText"/>
+        <w:pStyle w:val="Corpsdetexte"/>
         <w:ind w:left="720"/>
         <w:rPr>
           <w:color w:val="17365D" w:themeColor="text2" w:themeShade="BF"/>
@@ -3531,7 +3361,7 @@
     </w:p>
     <w:p>
       <w:pPr>
-        <w:pStyle w:val="BodyText"/>
+        <w:pStyle w:val="Corpsdetexte"/>
         <w:ind w:left="720"/>
         <w:rPr>
           <w:color w:val="17365D" w:themeColor="text2" w:themeShade="BF"/>
@@ -3546,7 +3376,7 @@
     </w:p>
     <w:p>
       <w:pPr>
-        <w:pStyle w:val="BodyText"/>
+        <w:pStyle w:val="Corpsdetexte"/>
         <w:ind w:left="720"/>
         <w:rPr>
           <w:color w:val="17365D" w:themeColor="text2" w:themeShade="BF"/>
@@ -3555,7 +3385,7 @@
     </w:p>
     <w:p>
       <w:pPr>
-        <w:pStyle w:val="BodyText"/>
+        <w:pStyle w:val="Corpsdetexte"/>
         <w:numPr>
           <w:ilvl w:val="0"/>
           <w:numId w:val="51"/>
@@ -3573,7 +3403,7 @@
     </w:p>
     <w:p>
       <w:pPr>
-        <w:pStyle w:val="BodyText"/>
+        <w:pStyle w:val="Corpsdetexte"/>
         <w:numPr>
           <w:ilvl w:val="0"/>
           <w:numId w:val="51"/>
@@ -3591,7 +3421,7 @@
     </w:p>
     <w:p>
       <w:pPr>
-        <w:pStyle w:val="BodyText"/>
+        <w:pStyle w:val="Corpsdetexte"/>
         <w:numPr>
           <w:ilvl w:val="0"/>
           <w:numId w:val="51"/>
@@ -3610,7 +3440,7 @@
     </w:p>
     <w:p>
       <w:pPr>
-        <w:pStyle w:val="BodyText"/>
+        <w:pStyle w:val="Corpsdetexte"/>
         <w:numPr>
           <w:ilvl w:val="0"/>
           <w:numId w:val="51"/>
@@ -3628,7 +3458,7 @@
     </w:p>
     <w:p>
       <w:pPr>
-        <w:pStyle w:val="BodyText"/>
+        <w:pStyle w:val="Corpsdetexte"/>
         <w:numPr>
           <w:ilvl w:val="0"/>
           <w:numId w:val="51"/>
@@ -3641,26 +3471,12 @@
         <w:rPr>
           <w:color w:val="17365D" w:themeColor="text2" w:themeShade="BF"/>
         </w:rPr>
-        <w:t xml:space="preserve">Chaque série temporelle a une couleur ou style </w:t>
-      </w:r>
-      <w:proofErr w:type="spellStart"/>
-      <w:r>
-        <w:rPr>
-          <w:color w:val="17365D" w:themeColor="text2" w:themeShade="BF"/>
-        </w:rPr>
-        <w:t>dinstinct</w:t>
-      </w:r>
-      <w:proofErr w:type="spellEnd"/>
-      <w:r>
-        <w:rPr>
-          <w:color w:val="17365D" w:themeColor="text2" w:themeShade="BF"/>
-        </w:rPr>
-        <w:t xml:space="preserve"> (voir maquette 1)</w:t>
-      </w:r>
-    </w:p>
-    <w:p>
-      <w:pPr>
-        <w:pStyle w:val="BodyText"/>
+        <w:t>Chaque série temporelle a une couleur ou style dinstinct (voir maquette 1)</w:t>
+      </w:r>
+    </w:p>
+    <w:p>
+      <w:pPr>
+        <w:pStyle w:val="Corpsdetexte"/>
         <w:ind w:left="0"/>
         <w:rPr>
           <w:color w:val="17365D" w:themeColor="text2" w:themeShade="BF"/>
@@ -3669,7 +3485,7 @@
     </w:p>
     <w:p>
       <w:pPr>
-        <w:pStyle w:val="BodyText"/>
+        <w:pStyle w:val="Corpsdetexte"/>
         <w:ind w:left="720"/>
         <w:rPr>
           <w:b/>
@@ -3702,7 +3518,7 @@
       <w:hyperlink r:id="rId13" w:history="1">
         <w:r>
           <w:rPr>
-            <w:rStyle w:val="Hyperlink"/>
+            <w:rStyle w:val="Lienhypertexte"/>
             <w:b/>
             <w:bCs/>
             <w:sz w:val="24"/>
@@ -3714,7 +3530,7 @@
     </w:p>
     <w:p>
       <w:pPr>
-        <w:pStyle w:val="BodyText"/>
+        <w:pStyle w:val="Corpsdetexte"/>
         <w:ind w:left="720"/>
         <w:rPr>
           <w:color w:val="17365D" w:themeColor="text2" w:themeShade="BF"/>
@@ -3729,7 +3545,7 @@
     </w:p>
     <w:p>
       <w:pPr>
-        <w:pStyle w:val="BodyText"/>
+        <w:pStyle w:val="Corpsdetexte"/>
         <w:ind w:left="720"/>
         <w:rPr>
           <w:color w:val="17365D" w:themeColor="text2" w:themeShade="BF"/>
@@ -3744,7 +3560,7 @@
     </w:p>
     <w:p>
       <w:pPr>
-        <w:pStyle w:val="BodyText"/>
+        <w:pStyle w:val="Corpsdetexte"/>
         <w:ind w:left="720"/>
         <w:rPr>
           <w:color w:val="17365D" w:themeColor="text2" w:themeShade="BF"/>
@@ -3759,7 +3575,7 @@
     </w:p>
     <w:p>
       <w:pPr>
-        <w:pStyle w:val="BodyText"/>
+        <w:pStyle w:val="Corpsdetexte"/>
         <w:ind w:left="720"/>
         <w:rPr>
           <w:color w:val="17365D" w:themeColor="text2" w:themeShade="BF"/>
@@ -3768,7 +3584,7 @@
     </w:p>
     <w:p>
       <w:pPr>
-        <w:pStyle w:val="BodyText"/>
+        <w:pStyle w:val="Corpsdetexte"/>
         <w:ind w:left="720"/>
         <w:rPr>
           <w:color w:val="17365D" w:themeColor="text2" w:themeShade="BF"/>
@@ -3783,7 +3599,7 @@
     </w:p>
     <w:p>
       <w:pPr>
-        <w:pStyle w:val="BodyText"/>
+        <w:pStyle w:val="Corpsdetexte"/>
         <w:ind w:left="720"/>
         <w:rPr>
           <w:color w:val="17365D" w:themeColor="text2" w:themeShade="BF"/>
@@ -3792,7 +3608,7 @@
     </w:p>
     <w:p>
       <w:pPr>
-        <w:pStyle w:val="BodyText"/>
+        <w:pStyle w:val="Corpsdetexte"/>
         <w:numPr>
           <w:ilvl w:val="0"/>
           <w:numId w:val="50"/>
@@ -3810,7 +3626,7 @@
     </w:p>
     <w:p>
       <w:pPr>
-        <w:pStyle w:val="BodyText"/>
+        <w:pStyle w:val="Corpsdetexte"/>
         <w:numPr>
           <w:ilvl w:val="0"/>
           <w:numId w:val="50"/>
@@ -3834,7 +3650,7 @@
     </w:p>
     <w:p>
       <w:pPr>
-        <w:pStyle w:val="BodyText"/>
+        <w:pStyle w:val="Corpsdetexte"/>
         <w:numPr>
           <w:ilvl w:val="0"/>
           <w:numId w:val="50"/>
@@ -3852,7 +3668,7 @@
     </w:p>
     <w:p>
       <w:pPr>
-        <w:pStyle w:val="BodyText"/>
+        <w:pStyle w:val="Corpsdetexte"/>
         <w:numPr>
           <w:ilvl w:val="0"/>
           <w:numId w:val="50"/>
@@ -3870,7 +3686,7 @@
     </w:p>
     <w:p>
       <w:pPr>
-        <w:pStyle w:val="BodyText"/>
+        <w:pStyle w:val="Corpsdetexte"/>
         <w:numPr>
           <w:ilvl w:val="0"/>
           <w:numId w:val="50"/>
@@ -3900,7 +3716,7 @@
     </w:p>
     <w:p>
       <w:pPr>
-        <w:pStyle w:val="BodyText"/>
+        <w:pStyle w:val="Corpsdetexte"/>
         <w:ind w:left="0"/>
         <w:rPr>
           <w:color w:val="17365D" w:themeColor="text2" w:themeShade="BF"/>
@@ -3909,7 +3725,7 @@
     </w:p>
     <w:p>
       <w:pPr>
-        <w:pStyle w:val="BodyText"/>
+        <w:pStyle w:val="Corpsdetexte"/>
         <w:ind w:left="720"/>
         <w:rPr>
           <w:b/>
@@ -3942,7 +3758,7 @@
       <w:hyperlink r:id="rId14" w:history="1">
         <w:r>
           <w:rPr>
-            <w:rStyle w:val="Hyperlink"/>
+            <w:rStyle w:val="Lienhypertexte"/>
             <w:b/>
             <w:bCs/>
             <w:sz w:val="24"/>
@@ -3954,7 +3770,7 @@
     </w:p>
     <w:p>
       <w:pPr>
-        <w:pStyle w:val="BodyText"/>
+        <w:pStyle w:val="Corpsdetexte"/>
         <w:ind w:left="720"/>
         <w:rPr>
           <w:color w:val="17365D" w:themeColor="text2" w:themeShade="BF"/>
@@ -3969,7 +3785,7 @@
     </w:p>
     <w:p>
       <w:pPr>
-        <w:pStyle w:val="BodyText"/>
+        <w:pStyle w:val="Corpsdetexte"/>
         <w:ind w:left="720"/>
         <w:rPr>
           <w:color w:val="17365D" w:themeColor="text2" w:themeShade="BF"/>
@@ -3984,7 +3800,7 @@
     </w:p>
     <w:p>
       <w:pPr>
-        <w:pStyle w:val="BodyText"/>
+        <w:pStyle w:val="Corpsdetexte"/>
         <w:ind w:left="720"/>
         <w:rPr>
           <w:color w:val="17365D" w:themeColor="text2" w:themeShade="BF"/>
@@ -3999,7 +3815,7 @@
     </w:p>
     <w:p>
       <w:pPr>
-        <w:pStyle w:val="BodyText"/>
+        <w:pStyle w:val="Corpsdetexte"/>
         <w:ind w:left="720"/>
         <w:rPr>
           <w:color w:val="17365D" w:themeColor="text2" w:themeShade="BF"/>
@@ -4008,7 +3824,7 @@
     </w:p>
     <w:p>
       <w:pPr>
-        <w:pStyle w:val="BodyText"/>
+        <w:pStyle w:val="Corpsdetexte"/>
         <w:ind w:left="720"/>
         <w:rPr>
           <w:color w:val="17365D" w:themeColor="text2" w:themeShade="BF"/>
@@ -4023,7 +3839,7 @@
     </w:p>
     <w:p>
       <w:pPr>
-        <w:pStyle w:val="BodyText"/>
+        <w:pStyle w:val="Corpsdetexte"/>
         <w:ind w:left="720"/>
         <w:rPr>
           <w:color w:val="17365D" w:themeColor="text2" w:themeShade="BF"/>
@@ -4032,7 +3848,7 @@
     </w:p>
     <w:p>
       <w:pPr>
-        <w:pStyle w:val="BodyText"/>
+        <w:pStyle w:val="Corpsdetexte"/>
         <w:numPr>
           <w:ilvl w:val="0"/>
           <w:numId w:val="50"/>
@@ -4050,7 +3866,7 @@
     </w:p>
     <w:p>
       <w:pPr>
-        <w:pStyle w:val="BodyText"/>
+        <w:pStyle w:val="Corpsdetexte"/>
         <w:numPr>
           <w:ilvl w:val="0"/>
           <w:numId w:val="50"/>
@@ -4068,7 +3884,7 @@
     </w:p>
     <w:p>
       <w:pPr>
-        <w:pStyle w:val="BodyText"/>
+        <w:pStyle w:val="Corpsdetexte"/>
         <w:numPr>
           <w:ilvl w:val="0"/>
           <w:numId w:val="50"/>
@@ -4086,7 +3902,7 @@
     </w:p>
     <w:p>
       <w:pPr>
-        <w:pStyle w:val="BodyText"/>
+        <w:pStyle w:val="Corpsdetexte"/>
         <w:numPr>
           <w:ilvl w:val="0"/>
           <w:numId w:val="50"/>
@@ -4104,7 +3920,7 @@
     </w:p>
     <w:p>
       <w:pPr>
-        <w:pStyle w:val="BodyText"/>
+        <w:pStyle w:val="Corpsdetexte"/>
         <w:ind w:left="0"/>
         <w:rPr>
           <w:color w:val="17365D" w:themeColor="text2" w:themeShade="BF"/>
@@ -4113,7 +3929,7 @@
     </w:p>
     <w:p>
       <w:pPr>
-        <w:pStyle w:val="BodyText"/>
+        <w:pStyle w:val="Corpsdetexte"/>
         <w:ind w:left="720"/>
         <w:rPr>
           <w:b/>
@@ -4146,7 +3962,7 @@
       <w:hyperlink r:id="rId15" w:history="1">
         <w:r>
           <w:rPr>
-            <w:rStyle w:val="Hyperlink"/>
+            <w:rStyle w:val="Lienhypertexte"/>
             <w:b/>
             <w:bCs/>
             <w:sz w:val="24"/>
@@ -4158,7 +3974,7 @@
     </w:p>
     <w:p>
       <w:pPr>
-        <w:pStyle w:val="BodyText"/>
+        <w:pStyle w:val="Corpsdetexte"/>
         <w:ind w:left="720"/>
         <w:rPr>
           <w:color w:val="17365D" w:themeColor="text2" w:themeShade="BF"/>
@@ -4173,7 +3989,7 @@
     </w:p>
     <w:p>
       <w:pPr>
-        <w:pStyle w:val="BodyText"/>
+        <w:pStyle w:val="Corpsdetexte"/>
         <w:ind w:left="720"/>
         <w:rPr>
           <w:color w:val="17365D" w:themeColor="text2" w:themeShade="BF"/>
@@ -4188,7 +4004,7 @@
     </w:p>
     <w:p>
       <w:pPr>
-        <w:pStyle w:val="BodyText"/>
+        <w:pStyle w:val="Corpsdetexte"/>
         <w:ind w:left="720"/>
         <w:rPr>
           <w:color w:val="17365D" w:themeColor="text2" w:themeShade="BF"/>
@@ -4204,7 +4020,7 @@
     </w:p>
     <w:p>
       <w:pPr>
-        <w:pStyle w:val="BodyText"/>
+        <w:pStyle w:val="Corpsdetexte"/>
         <w:ind w:left="720"/>
         <w:rPr>
           <w:color w:val="17365D" w:themeColor="text2" w:themeShade="BF"/>
@@ -4213,7 +4029,7 @@
     </w:p>
     <w:p>
       <w:pPr>
-        <w:pStyle w:val="BodyText"/>
+        <w:pStyle w:val="Corpsdetexte"/>
         <w:ind w:left="720"/>
         <w:rPr>
           <w:color w:val="17365D" w:themeColor="text2" w:themeShade="BF"/>
@@ -4228,7 +4044,7 @@
     </w:p>
     <w:p>
       <w:pPr>
-        <w:pStyle w:val="BodyText"/>
+        <w:pStyle w:val="Corpsdetexte"/>
         <w:ind w:left="720"/>
         <w:rPr>
           <w:color w:val="17365D" w:themeColor="text2" w:themeShade="BF"/>
@@ -4237,7 +4053,7 @@
     </w:p>
     <w:p>
       <w:pPr>
-        <w:pStyle w:val="BodyText"/>
+        <w:pStyle w:val="Corpsdetexte"/>
         <w:numPr>
           <w:ilvl w:val="0"/>
           <w:numId w:val="50"/>
@@ -4250,26 +4066,12 @@
         <w:rPr>
           <w:color w:val="17365D" w:themeColor="text2" w:themeShade="BF"/>
         </w:rPr>
-        <w:t>Quand je zoom/</w:t>
-      </w:r>
-      <w:proofErr w:type="spellStart"/>
-      <w:r>
-        <w:rPr>
-          <w:color w:val="17365D" w:themeColor="text2" w:themeShade="BF"/>
-        </w:rPr>
-        <w:t>dézoom</w:t>
-      </w:r>
-      <w:proofErr w:type="spellEnd"/>
-      <w:r>
-        <w:rPr>
-          <w:color w:val="17365D" w:themeColor="text2" w:themeShade="BF"/>
-        </w:rPr>
-        <w:t xml:space="preserve"> sur le graphique, il y a des changements de la taille et l'échelle du graphique</w:t>
-      </w:r>
-    </w:p>
-    <w:p>
-      <w:pPr>
-        <w:pStyle w:val="BodyText"/>
+        <w:t>Quand je zoom/dézoom sur le graphique, il y a des changements de la taille et l'échelle du graphique</w:t>
+      </w:r>
+    </w:p>
+    <w:p>
+      <w:pPr>
+        <w:pStyle w:val="Corpsdetexte"/>
         <w:numPr>
           <w:ilvl w:val="0"/>
           <w:numId w:val="50"/>
@@ -4287,7 +4089,7 @@
     </w:p>
     <w:p>
       <w:pPr>
-        <w:pStyle w:val="BodyText"/>
+        <w:pStyle w:val="Corpsdetexte"/>
         <w:numPr>
           <w:ilvl w:val="0"/>
           <w:numId w:val="50"/>
@@ -4300,26 +4102,12 @@
         <w:rPr>
           <w:color w:val="17365D" w:themeColor="text2" w:themeShade="BF"/>
         </w:rPr>
-        <w:t>Zoomer/Dézoomer pour mieux analyser les données, en faisant zoom/</w:t>
-      </w:r>
-      <w:proofErr w:type="spellStart"/>
-      <w:r>
-        <w:rPr>
-          <w:color w:val="17365D" w:themeColor="text2" w:themeShade="BF"/>
-        </w:rPr>
-        <w:t>dezoom</w:t>
-      </w:r>
-      <w:proofErr w:type="spellEnd"/>
-      <w:r>
-        <w:rPr>
-          <w:color w:val="17365D" w:themeColor="text2" w:themeShade="BF"/>
-        </w:rPr>
-        <w:t xml:space="preserve"> avec la molette</w:t>
-      </w:r>
-    </w:p>
-    <w:p>
-      <w:pPr>
-        <w:pStyle w:val="BodyText"/>
+        <w:t>Zoomer/Dézoomer pour mieux analyser les données, en faisant zoom/dezoom avec la molette</w:t>
+      </w:r>
+    </w:p>
+    <w:p>
+      <w:pPr>
+        <w:pStyle w:val="Corpsdetexte"/>
         <w:numPr>
           <w:ilvl w:val="0"/>
           <w:numId w:val="50"/>
@@ -4332,26 +4120,12 @@
         <w:rPr>
           <w:color w:val="17365D" w:themeColor="text2" w:themeShade="BF"/>
         </w:rPr>
-        <w:t xml:space="preserve">Ajouter plusieurs time </w:t>
-      </w:r>
-      <w:proofErr w:type="spellStart"/>
-      <w:r>
-        <w:rPr>
-          <w:color w:val="17365D" w:themeColor="text2" w:themeShade="BF"/>
-        </w:rPr>
-        <w:t>series</w:t>
-      </w:r>
-      <w:proofErr w:type="spellEnd"/>
-      <w:r>
-        <w:rPr>
-          <w:color w:val="17365D" w:themeColor="text2" w:themeShade="BF"/>
-        </w:rPr>
-        <w:t xml:space="preserve"> simultanément et tous les voir sur le même graphique (voir maquette 1)</w:t>
-      </w:r>
-    </w:p>
-    <w:p>
-      <w:pPr>
-        <w:pStyle w:val="BodyText"/>
+        <w:t>Ajouter plusieurs time series simultanément et tous les voir sur le même graphique (voir maquette 1)</w:t>
+      </w:r>
+    </w:p>
+    <w:p>
+      <w:pPr>
+        <w:pStyle w:val="Corpsdetexte"/>
         <w:ind w:left="720"/>
         <w:rPr>
           <w:color w:val="17365D" w:themeColor="text2" w:themeShade="BF"/>
@@ -4360,7 +4134,7 @@
     </w:p>
     <w:p>
       <w:pPr>
-        <w:pStyle w:val="BodyText"/>
+        <w:pStyle w:val="Corpsdetexte"/>
         <w:ind w:left="720"/>
         <w:rPr>
           <w:color w:val="17365D" w:themeColor="text2" w:themeShade="BF"/>
@@ -4369,7 +4143,7 @@
     </w:p>
     <w:p>
       <w:pPr>
-        <w:pStyle w:val="BodyText"/>
+        <w:pStyle w:val="Corpsdetexte"/>
         <w:ind w:left="720"/>
         <w:rPr>
           <w:b/>
@@ -4402,7 +4176,7 @@
       <w:hyperlink r:id="rId16" w:history="1">
         <w:r>
           <w:rPr>
-            <w:rStyle w:val="Hyperlink"/>
+            <w:rStyle w:val="Lienhypertexte"/>
             <w:b/>
             <w:bCs/>
             <w:sz w:val="24"/>
@@ -4414,7 +4188,7 @@
     </w:p>
     <w:p>
       <w:pPr>
-        <w:pStyle w:val="BodyText"/>
+        <w:pStyle w:val="Corpsdetexte"/>
         <w:rPr>
           <w:color w:val="17365D" w:themeColor="text2" w:themeShade="BF"/>
         </w:rPr>
@@ -4428,7 +4202,7 @@
     </w:p>
     <w:p>
       <w:pPr>
-        <w:pStyle w:val="BodyText"/>
+        <w:pStyle w:val="Corpsdetexte"/>
         <w:rPr>
           <w:color w:val="17365D" w:themeColor="text2" w:themeShade="BF"/>
         </w:rPr>
@@ -4442,7 +4216,7 @@
     </w:p>
     <w:p>
       <w:pPr>
-        <w:pStyle w:val="BodyText"/>
+        <w:pStyle w:val="Corpsdetexte"/>
         <w:rPr>
           <w:color w:val="17365D" w:themeColor="text2" w:themeShade="BF"/>
         </w:rPr>
@@ -4456,15 +4230,15 @@
     </w:p>
     <w:p>
       <w:pPr>
-        <w:pStyle w:val="BodyText"/>
-        <w:rPr>
-          <w:color w:val="17365D" w:themeColor="text2" w:themeShade="BF"/>
-        </w:rPr>
-      </w:pPr>
-    </w:p>
-    <w:p>
-      <w:pPr>
-        <w:pStyle w:val="BodyText"/>
+        <w:pStyle w:val="Corpsdetexte"/>
+        <w:rPr>
+          <w:color w:val="17365D" w:themeColor="text2" w:themeShade="BF"/>
+        </w:rPr>
+      </w:pPr>
+    </w:p>
+    <w:p>
+      <w:pPr>
+        <w:pStyle w:val="Corpsdetexte"/>
         <w:rPr>
           <w:color w:val="17365D" w:themeColor="text2" w:themeShade="BF"/>
         </w:rPr>
@@ -4478,15 +4252,15 @@
     </w:p>
     <w:p>
       <w:pPr>
-        <w:pStyle w:val="BodyText"/>
-        <w:rPr>
-          <w:color w:val="17365D" w:themeColor="text2" w:themeShade="BF"/>
-        </w:rPr>
-      </w:pPr>
-    </w:p>
-    <w:p>
-      <w:pPr>
-        <w:pStyle w:val="BodyText"/>
+        <w:pStyle w:val="Corpsdetexte"/>
+        <w:rPr>
+          <w:color w:val="17365D" w:themeColor="text2" w:themeShade="BF"/>
+        </w:rPr>
+      </w:pPr>
+    </w:p>
+    <w:p>
+      <w:pPr>
+        <w:pStyle w:val="Corpsdetexte"/>
         <w:numPr>
           <w:ilvl w:val="0"/>
           <w:numId w:val="52"/>
@@ -4504,7 +4278,7 @@
     </w:p>
     <w:p>
       <w:pPr>
-        <w:pStyle w:val="BodyText"/>
+        <w:pStyle w:val="Corpsdetexte"/>
         <w:numPr>
           <w:ilvl w:val="0"/>
           <w:numId w:val="52"/>
@@ -4522,7 +4296,7 @@
     </w:p>
     <w:p>
       <w:pPr>
-        <w:pStyle w:val="BodyText"/>
+        <w:pStyle w:val="Corpsdetexte"/>
         <w:numPr>
           <w:ilvl w:val="0"/>
           <w:numId w:val="52"/>
@@ -4540,7 +4314,7 @@
     </w:p>
     <w:p>
       <w:pPr>
-        <w:pStyle w:val="Heading1"/>
+        <w:pStyle w:val="Titre1"/>
         <w:rPr>
           <w:color w:val="17365D" w:themeColor="text2" w:themeShade="BF"/>
         </w:rPr>
@@ -4556,17 +4330,17 @@
     </w:p>
     <w:p>
       <w:pPr>
-        <w:pStyle w:val="BodyText"/>
-      </w:pPr>
-    </w:p>
-    <w:p>
-      <w:pPr>
-        <w:pStyle w:val="BodyText"/>
-      </w:pPr>
-    </w:p>
-    <w:p>
-      <w:pPr>
-        <w:pStyle w:val="BodyText"/>
+        <w:pStyle w:val="Corpsdetexte"/>
+      </w:pPr>
+    </w:p>
+    <w:p>
+      <w:pPr>
+        <w:pStyle w:val="Corpsdetexte"/>
+      </w:pPr>
+    </w:p>
+    <w:p>
+      <w:pPr>
+        <w:pStyle w:val="Corpsdetexte"/>
         <w:jc w:val="left"/>
         <w:rPr>
           <w:b/>
@@ -4589,7 +4363,7 @@
     </w:p>
     <w:p>
       <w:pPr>
-        <w:pStyle w:val="BodyText"/>
+        <w:pStyle w:val="Corpsdetexte"/>
         <w:jc w:val="center"/>
       </w:pPr>
       <w:r>
@@ -4653,7 +4427,7 @@
     </w:p>
     <w:p>
       <w:pPr>
-        <w:pStyle w:val="BodyText"/>
+        <w:pStyle w:val="Corpsdetexte"/>
         <w:jc w:val="center"/>
         <w:rPr>
           <w:color w:val="17365D" w:themeColor="text2" w:themeShade="BF"/>
@@ -4669,13 +4443,13 @@
     <w:p/>
     <w:p>
       <w:pPr>
-        <w:pStyle w:val="BodyText"/>
+        <w:pStyle w:val="Corpsdetexte"/>
         <w:jc w:val="left"/>
       </w:pPr>
     </w:p>
     <w:p>
       <w:pPr>
-        <w:pStyle w:val="BodyText"/>
+        <w:pStyle w:val="Corpsdetexte"/>
         <w:jc w:val="left"/>
         <w:rPr>
           <w:b/>
@@ -4698,7 +4472,7 @@
     </w:p>
     <w:p>
       <w:pPr>
-        <w:pStyle w:val="BodyText"/>
+        <w:pStyle w:val="Corpsdetexte"/>
         <w:jc w:val="center"/>
       </w:pPr>
       <w:r>
@@ -4761,7 +4535,7 @@
     </w:p>
     <w:p>
       <w:pPr>
-        <w:pStyle w:val="BodyText"/>
+        <w:pStyle w:val="Corpsdetexte"/>
         <w:jc w:val="center"/>
         <w:rPr>
           <w:color w:val="17365D" w:themeColor="text2" w:themeShade="BF"/>
@@ -4788,31 +4562,31 @@
     </w:p>
     <w:p>
       <w:pPr>
-        <w:pStyle w:val="BodyText"/>
+        <w:pStyle w:val="Corpsdetexte"/>
         <w:jc w:val="center"/>
       </w:pPr>
     </w:p>
     <w:p>
       <w:pPr>
-        <w:pStyle w:val="BodyText"/>
+        <w:pStyle w:val="Corpsdetexte"/>
         <w:jc w:val="center"/>
       </w:pPr>
     </w:p>
     <w:p>
       <w:pPr>
-        <w:pStyle w:val="BodyText"/>
+        <w:pStyle w:val="Corpsdetexte"/>
         <w:jc w:val="center"/>
       </w:pPr>
     </w:p>
     <w:p>
       <w:pPr>
-        <w:pStyle w:val="BodyText"/>
+        <w:pStyle w:val="Corpsdetexte"/>
         <w:jc w:val="center"/>
       </w:pPr>
     </w:p>
     <w:p>
       <w:pPr>
-        <w:pStyle w:val="BodyText"/>
+        <w:pStyle w:val="Corpsdetexte"/>
         <w:jc w:val="left"/>
         <w:rPr>
           <w:b/>
@@ -4835,7 +4609,7 @@
     </w:p>
     <w:p>
       <w:pPr>
-        <w:pStyle w:val="BodyText"/>
+        <w:pStyle w:val="Corpsdetexte"/>
         <w:jc w:val="center"/>
       </w:pPr>
       <w:r>
@@ -4899,7 +4673,7 @@
     </w:p>
     <w:p>
       <w:pPr>
-        <w:pStyle w:val="BodyText"/>
+        <w:pStyle w:val="Corpsdetexte"/>
         <w:jc w:val="center"/>
         <w:rPr>
           <w:color w:val="17365D" w:themeColor="text2" w:themeShade="BF"/>
@@ -4914,7 +4688,7 @@
     </w:p>
     <w:p>
       <w:pPr>
-        <w:pStyle w:val="BodyText"/>
+        <w:pStyle w:val="Corpsdetexte"/>
         <w:ind w:left="0"/>
         <w:rPr>
           <w:color w:val="17365D" w:themeColor="text2" w:themeShade="BF"/>
@@ -4923,7 +4697,7 @@
     </w:p>
     <w:p>
       <w:pPr>
-        <w:pStyle w:val="Heading1"/>
+        <w:pStyle w:val="Titre1"/>
         <w:rPr>
           <w:color w:val="17365D" w:themeColor="text2" w:themeShade="BF"/>
         </w:rPr>
@@ -4939,15 +4713,15 @@
     </w:p>
     <w:p>
       <w:pPr>
-        <w:pStyle w:val="BodyText"/>
-        <w:rPr>
-          <w:color w:val="17365D" w:themeColor="text2" w:themeShade="BF"/>
-        </w:rPr>
-      </w:pPr>
-    </w:p>
-    <w:p>
-      <w:pPr>
-        <w:pStyle w:val="Heading2"/>
+        <w:pStyle w:val="Corpsdetexte"/>
+        <w:rPr>
+          <w:color w:val="17365D" w:themeColor="text2" w:themeShade="BF"/>
+        </w:rPr>
+      </w:pPr>
+    </w:p>
+    <w:p>
+      <w:pPr>
+        <w:pStyle w:val="Titre2"/>
         <w:rPr>
           <w:color w:val="17365D" w:themeColor="text2" w:themeShade="BF"/>
         </w:rPr>
@@ -4963,23 +4737,23 @@
     </w:p>
     <w:p>
       <w:pPr>
-        <w:pStyle w:val="BodyText"/>
-        <w:rPr>
-          <w:color w:val="17365D" w:themeColor="text2" w:themeShade="BF"/>
-        </w:rPr>
-      </w:pPr>
-    </w:p>
-    <w:p>
-      <w:pPr>
-        <w:pStyle w:val="BodyText"/>
-        <w:rPr>
-          <w:color w:val="17365D" w:themeColor="text2" w:themeShade="BF"/>
-        </w:rPr>
-      </w:pPr>
-    </w:p>
-    <w:p>
-      <w:pPr>
-        <w:pStyle w:val="Heading1"/>
+        <w:pStyle w:val="Corpsdetexte"/>
+        <w:rPr>
+          <w:color w:val="17365D" w:themeColor="text2" w:themeShade="BF"/>
+        </w:rPr>
+      </w:pPr>
+    </w:p>
+    <w:p>
+      <w:pPr>
+        <w:pStyle w:val="Corpsdetexte"/>
+        <w:rPr>
+          <w:color w:val="17365D" w:themeColor="text2" w:themeShade="BF"/>
+        </w:rPr>
+      </w:pPr>
+    </w:p>
+    <w:p>
+      <w:pPr>
+        <w:pStyle w:val="Titre1"/>
         <w:rPr>
           <w:color w:val="17365D" w:themeColor="text2" w:themeShade="BF"/>
         </w:rPr>
@@ -4995,29 +4769,21 @@
     </w:p>
     <w:p>
       <w:pPr>
-        <w:pStyle w:val="BodyText"/>
-      </w:pPr>
-    </w:p>
-    <w:p>
-      <w:pPr>
-        <w:pStyle w:val="BodyText"/>
-        <w:rPr>
-          <w:color w:val="17365D" w:themeColor="text2" w:themeShade="BF"/>
-        </w:rPr>
-      </w:pPr>
-      <w:proofErr w:type="spellStart"/>
-      <w:r>
-        <w:rPr>
-          <w:color w:val="17365D" w:themeColor="text2" w:themeShade="BF"/>
-        </w:rPr>
-        <w:t>Gitjournal</w:t>
-      </w:r>
-      <w:proofErr w:type="spellEnd"/>
-      <w:r>
-        <w:rPr>
-          <w:color w:val="17365D" w:themeColor="text2" w:themeShade="BF"/>
-        </w:rPr>
-        <w:t xml:space="preserve"> - </w:t>
+        <w:pStyle w:val="Corpsdetexte"/>
+      </w:pPr>
+    </w:p>
+    <w:p>
+      <w:pPr>
+        <w:pStyle w:val="Corpsdetexte"/>
+        <w:rPr>
+          <w:color w:val="17365D" w:themeColor="text2" w:themeShade="BF"/>
+        </w:rPr>
+      </w:pPr>
+      <w:r>
+        <w:rPr>
+          <w:color w:val="17365D" w:themeColor="text2" w:themeShade="BF"/>
+        </w:rPr>
+        <w:t xml:space="preserve">Gitjournal - </w:t>
       </w:r>
       <w:r>
         <w:rPr>
@@ -5028,15 +4794,15 @@
     </w:p>
     <w:p>
       <w:pPr>
-        <w:pStyle w:val="BodyText"/>
-        <w:rPr>
-          <w:color w:val="17365D" w:themeColor="text2" w:themeShade="BF"/>
-        </w:rPr>
-      </w:pPr>
-    </w:p>
-    <w:p>
-      <w:pPr>
-        <w:pStyle w:val="Heading1"/>
+        <w:pStyle w:val="Corpsdetexte"/>
+        <w:rPr>
+          <w:color w:val="17365D" w:themeColor="text2" w:themeShade="BF"/>
+        </w:rPr>
+      </w:pPr>
+    </w:p>
+    <w:p>
+      <w:pPr>
+        <w:pStyle w:val="Titre1"/>
         <w:rPr>
           <w:color w:val="17365D" w:themeColor="text2" w:themeShade="BF"/>
         </w:rPr>
@@ -5052,15 +4818,15 @@
     </w:p>
     <w:p>
       <w:pPr>
-        <w:pStyle w:val="BodyText"/>
-        <w:rPr>
-          <w:color w:val="17365D" w:themeColor="text2" w:themeShade="BF"/>
-        </w:rPr>
-      </w:pPr>
-    </w:p>
-    <w:p>
-      <w:pPr>
-        <w:pStyle w:val="Heading1"/>
+        <w:pStyle w:val="Corpsdetexte"/>
+        <w:rPr>
+          <w:color w:val="17365D" w:themeColor="text2" w:themeShade="BF"/>
+        </w:rPr>
+      </w:pPr>
+    </w:p>
+    <w:p>
+      <w:pPr>
+        <w:pStyle w:val="Titre1"/>
         <w:rPr>
           <w:color w:val="17365D" w:themeColor="text2" w:themeShade="BF"/>
         </w:rPr>
@@ -5076,15 +4842,15 @@
     </w:p>
     <w:p>
       <w:pPr>
-        <w:pStyle w:val="BodyText"/>
-        <w:rPr>
-          <w:color w:val="17365D" w:themeColor="text2" w:themeShade="BF"/>
-        </w:rPr>
-      </w:pPr>
-    </w:p>
-    <w:p>
-      <w:pPr>
-        <w:pStyle w:val="Heading1"/>
+        <w:pStyle w:val="Corpsdetexte"/>
+        <w:rPr>
+          <w:color w:val="17365D" w:themeColor="text2" w:themeShade="BF"/>
+        </w:rPr>
+      </w:pPr>
+    </w:p>
+    <w:p>
+      <w:pPr>
+        <w:pStyle w:val="Titre1"/>
         <w:rPr>
           <w:color w:val="17365D" w:themeColor="text2" w:themeShade="BF"/>
         </w:rPr>
@@ -5121,7 +4887,7 @@
 </file>
 
 <file path=word/endnotes.xml><?xml version="1.0" encoding="utf-8"?>
-<w:endnotes xmlns:wpc="http://schemas.microsoft.com/office/word/2010/wordprocessingCanvas" xmlns:cx="http://schemas.microsoft.com/office/drawing/2014/chartex" xmlns:cx1="http://schemas.microsoft.com/office/drawing/2015/9/8/chartex" xmlns:cx2="http://schemas.microsoft.com/office/drawing/2015/10/21/chartex" xmlns:cx3="http://schemas.microsoft.com/office/drawing/2016/5/9/chartex" xmlns:cx4="http://schemas.microsoft.com/office/drawing/2016/5/10/chartex" xmlns:cx5="http://schemas.microsoft.com/office/drawing/2016/5/11/chartex" xmlns:cx6="http://schemas.microsoft.com/office/drawing/2016/5/12/chartex" xmlns:cx7="http://schemas.microsoft.com/office/drawing/2016/5/13/chartex" xmlns:cx8="http://schemas.microsoft.com/office/drawing/2016/5/14/chartex" xmlns:mc="http://schemas.openxmlformats.org/markup-compatibility/2006" xmlns:aink="http://schemas.microsoft.com/office/drawing/2016/ink" xmlns:am3d="http://schemas.microsoft.com/office/drawing/2017/model3d" xmlns:o="urn:schemas-microsoft-com:office:office" xmlns:oel="http://schemas.microsoft.com/office/2019/extlst" xmlns:r="http://schemas.openxmlformats.org/officeDocument/2006/relationships" xmlns:m="http://schemas.openxmlformats.org/officeDocument/2006/math" xmlns:v="urn:schemas-microsoft-com:vml" xmlns:wp14="http://schemas.microsoft.com/office/word/2010/wordprocessingDrawing" xmlns:wp="http://schemas.openxmlformats.org/drawingml/2006/wordprocessingDrawing" xmlns:w10="urn:schemas-microsoft-com:office:word" xmlns:w="http://schemas.openxmlformats.org/wordprocessingml/2006/main" xmlns:w14="http://schemas.microsoft.com/office/word/2010/wordml" xmlns:w15="http://schemas.microsoft.com/office/word/2012/wordml" xmlns:w16cex="http://schemas.microsoft.com/office/word/2018/wordml/cex" xmlns:w16cid="http://schemas.microsoft.com/office/word/2016/wordml/cid" xmlns:w16="http://schemas.microsoft.com/office/word/2018/wordml" xmlns:w16du="http://schemas.microsoft.com/office/word/2023/wordml/word16du" xmlns:w16sdtdh="http://schemas.microsoft.com/office/word/2020/wordml/sdtdatahash" xmlns:w16sdtfl="http://schemas.microsoft.com/office/word/2024/wordml/sdtformatlock" xmlns:w16se="http://schemas.microsoft.com/office/word/2015/wordml/symex" xmlns:wpg="http://schemas.microsoft.com/office/word/2010/wordprocessingGroup" xmlns:wpi="http://schemas.microsoft.com/office/word/2010/wordprocessingInk" xmlns:wne="http://schemas.microsoft.com/office/word/2006/wordml" xmlns:wps="http://schemas.microsoft.com/office/word/2010/wordprocessingShape" mc:Ignorable="w14 w15 w16se w16cid w16 w16cex w16sdtdh w16sdtfl w16du wp14">
+<w:endnotes xmlns:wpc="http://schemas.microsoft.com/office/word/2010/wordprocessingCanvas" xmlns:cx="http://schemas.microsoft.com/office/drawing/2014/chartex" xmlns:cx1="http://schemas.microsoft.com/office/drawing/2015/9/8/chartex" xmlns:cx2="http://schemas.microsoft.com/office/drawing/2015/10/21/chartex" xmlns:cx3="http://schemas.microsoft.com/office/drawing/2016/5/9/chartex" xmlns:cx4="http://schemas.microsoft.com/office/drawing/2016/5/10/chartex" xmlns:cx5="http://schemas.microsoft.com/office/drawing/2016/5/11/chartex" xmlns:cx6="http://schemas.microsoft.com/office/drawing/2016/5/12/chartex" xmlns:cx7="http://schemas.microsoft.com/office/drawing/2016/5/13/chartex" xmlns:cx8="http://schemas.microsoft.com/office/drawing/2016/5/14/chartex" xmlns:mc="http://schemas.openxmlformats.org/markup-compatibility/2006" xmlns:aink="http://schemas.microsoft.com/office/drawing/2016/ink" xmlns:am3d="http://schemas.microsoft.com/office/drawing/2017/model3d" xmlns:o="urn:schemas-microsoft-com:office:office" xmlns:oel="http://schemas.microsoft.com/office/2019/extlst" xmlns:r="http://schemas.openxmlformats.org/officeDocument/2006/relationships" xmlns:m="http://schemas.openxmlformats.org/officeDocument/2006/math" xmlns:v="urn:schemas-microsoft-com:vml" xmlns:wp14="http://schemas.microsoft.com/office/word/2010/wordprocessingDrawing" xmlns:wp="http://schemas.openxmlformats.org/drawingml/2006/wordprocessingDrawing" xmlns:w10="urn:schemas-microsoft-com:office:word" xmlns:w="http://schemas.openxmlformats.org/wordprocessingml/2006/main" xmlns:w14="http://schemas.microsoft.com/office/word/2010/wordml" xmlns:w15="http://schemas.microsoft.com/office/word/2012/wordml" xmlns:w16cex="http://schemas.microsoft.com/office/word/2018/wordml/cex" xmlns:w16cid="http://schemas.microsoft.com/office/word/2016/wordml/cid" xmlns:w16="http://schemas.microsoft.com/office/word/2018/wordml" xmlns:w16sdtdh="http://schemas.microsoft.com/office/word/2020/wordml/sdtdatahash" xmlns:w16se="http://schemas.microsoft.com/office/word/2015/wordml/symex" xmlns:wpg="http://schemas.microsoft.com/office/word/2010/wordprocessingGroup" xmlns:wpi="http://schemas.microsoft.com/office/word/2010/wordprocessingInk" xmlns:wne="http://schemas.microsoft.com/office/word/2006/wordml" xmlns:wps="http://schemas.microsoft.com/office/word/2010/wordprocessingShape" mc:Ignorable="w14 w15 w16se w16cid w16 w16cex w16sdtdh wp14">
   <w:endnote w:type="separator" w:id="-1">
     <w:p>
       <w:r>
@@ -5140,10 +4906,10 @@
 </file>
 
 <file path=word/footer1.xml><?xml version="1.0" encoding="utf-8"?>
-<w:ftr xmlns:wpc="http://schemas.microsoft.com/office/word/2010/wordprocessingCanvas" xmlns:cx="http://schemas.microsoft.com/office/drawing/2014/chartex" xmlns:cx1="http://schemas.microsoft.com/office/drawing/2015/9/8/chartex" xmlns:cx2="http://schemas.microsoft.com/office/drawing/2015/10/21/chartex" xmlns:cx3="http://schemas.microsoft.com/office/drawing/2016/5/9/chartex" xmlns:cx4="http://schemas.microsoft.com/office/drawing/2016/5/10/chartex" xmlns:cx5="http://schemas.microsoft.com/office/drawing/2016/5/11/chartex" xmlns:cx6="http://schemas.microsoft.com/office/drawing/2016/5/12/chartex" xmlns:cx7="http://schemas.microsoft.com/office/drawing/2016/5/13/chartex" xmlns:cx8="http://schemas.microsoft.com/office/drawing/2016/5/14/chartex" xmlns:mc="http://schemas.openxmlformats.org/markup-compatibility/2006" xmlns:aink="http://schemas.microsoft.com/office/drawing/2016/ink" xmlns:am3d="http://schemas.microsoft.com/office/drawing/2017/model3d" xmlns:o="urn:schemas-microsoft-com:office:office" xmlns:oel="http://schemas.microsoft.com/office/2019/extlst" xmlns:r="http://schemas.openxmlformats.org/officeDocument/2006/relationships" xmlns:m="http://schemas.openxmlformats.org/officeDocument/2006/math" xmlns:v="urn:schemas-microsoft-com:vml" xmlns:wp14="http://schemas.microsoft.com/office/word/2010/wordprocessingDrawing" xmlns:wp="http://schemas.openxmlformats.org/drawingml/2006/wordprocessingDrawing" xmlns:w10="urn:schemas-microsoft-com:office:word" xmlns:w="http://schemas.openxmlformats.org/wordprocessingml/2006/main" xmlns:w14="http://schemas.microsoft.com/office/word/2010/wordml" xmlns:w15="http://schemas.microsoft.com/office/word/2012/wordml" xmlns:w16cex="http://schemas.microsoft.com/office/word/2018/wordml/cex" xmlns:w16cid="http://schemas.microsoft.com/office/word/2016/wordml/cid" xmlns:w16="http://schemas.microsoft.com/office/word/2018/wordml" xmlns:w16du="http://schemas.microsoft.com/office/word/2023/wordml/word16du" xmlns:w16sdtdh="http://schemas.microsoft.com/office/word/2020/wordml/sdtdatahash" xmlns:w16sdtfl="http://schemas.microsoft.com/office/word/2024/wordml/sdtformatlock" xmlns:w16se="http://schemas.microsoft.com/office/word/2015/wordml/symex" xmlns:wpg="http://schemas.microsoft.com/office/word/2010/wordprocessingGroup" xmlns:wpi="http://schemas.microsoft.com/office/word/2010/wordprocessingInk" xmlns:wne="http://schemas.microsoft.com/office/word/2006/wordml" xmlns:wps="http://schemas.microsoft.com/office/word/2010/wordprocessingShape" mc:Ignorable="w14 w15 w16se w16cid w16 w16cex w16sdtdh w16sdtfl w16du wp14">
+<w:ftr xmlns:wpc="http://schemas.microsoft.com/office/word/2010/wordprocessingCanvas" xmlns:cx="http://schemas.microsoft.com/office/drawing/2014/chartex" xmlns:cx1="http://schemas.microsoft.com/office/drawing/2015/9/8/chartex" xmlns:cx2="http://schemas.microsoft.com/office/drawing/2015/10/21/chartex" xmlns:cx3="http://schemas.microsoft.com/office/drawing/2016/5/9/chartex" xmlns:cx4="http://schemas.microsoft.com/office/drawing/2016/5/10/chartex" xmlns:cx5="http://schemas.microsoft.com/office/drawing/2016/5/11/chartex" xmlns:cx6="http://schemas.microsoft.com/office/drawing/2016/5/12/chartex" xmlns:cx7="http://schemas.microsoft.com/office/drawing/2016/5/13/chartex" xmlns:cx8="http://schemas.microsoft.com/office/drawing/2016/5/14/chartex" xmlns:mc="http://schemas.openxmlformats.org/markup-compatibility/2006" xmlns:aink="http://schemas.microsoft.com/office/drawing/2016/ink" xmlns:am3d="http://schemas.microsoft.com/office/drawing/2017/model3d" xmlns:o="urn:schemas-microsoft-com:office:office" xmlns:oel="http://schemas.microsoft.com/office/2019/extlst" xmlns:r="http://schemas.openxmlformats.org/officeDocument/2006/relationships" xmlns:m="http://schemas.openxmlformats.org/officeDocument/2006/math" xmlns:v="urn:schemas-microsoft-com:vml" xmlns:wp14="http://schemas.microsoft.com/office/word/2010/wordprocessingDrawing" xmlns:wp="http://schemas.openxmlformats.org/drawingml/2006/wordprocessingDrawing" xmlns:w10="urn:schemas-microsoft-com:office:word" xmlns:w="http://schemas.openxmlformats.org/wordprocessingml/2006/main" xmlns:w14="http://schemas.microsoft.com/office/word/2010/wordml" xmlns:w15="http://schemas.microsoft.com/office/word/2012/wordml" xmlns:w16cex="http://schemas.microsoft.com/office/word/2018/wordml/cex" xmlns:w16cid="http://schemas.microsoft.com/office/word/2016/wordml/cid" xmlns:w16="http://schemas.microsoft.com/office/word/2018/wordml" xmlns:w16sdtdh="http://schemas.microsoft.com/office/word/2020/wordml/sdtdatahash" xmlns:w16se="http://schemas.microsoft.com/office/word/2015/wordml/symex" xmlns:wpg="http://schemas.microsoft.com/office/word/2010/wordprocessingGroup" xmlns:wpi="http://schemas.microsoft.com/office/word/2010/wordprocessingInk" xmlns:wne="http://schemas.microsoft.com/office/word/2006/wordml" xmlns:wps="http://schemas.microsoft.com/office/word/2010/wordprocessingShape" mc:Ignorable="w14 w15 w16se w16cid w16 w16cex w16sdtdh wp14">
   <w:tbl>
     <w:tblPr>
-      <w:tblStyle w:val="TableGrid"/>
+      <w:tblStyle w:val="Grilledutableau"/>
       <w:tblW w:w="5000" w:type="pct"/>
       <w:jc w:val="center"/>
       <w:tblBorders>
@@ -5337,7 +5103,7 @@
           </w:r>
           <w:r>
             <w:rPr>
-              <w:rStyle w:val="PageNumber"/>
+              <w:rStyle w:val="Numrodepage"/>
               <w:rFonts w:cs="Arial"/>
               <w:szCs w:val="16"/>
             </w:rPr>
@@ -5345,7 +5111,7 @@
           </w:r>
           <w:r>
             <w:rPr>
-              <w:rStyle w:val="PageNumber"/>
+              <w:rStyle w:val="Numrodepage"/>
               <w:rFonts w:cs="Arial"/>
               <w:szCs w:val="16"/>
             </w:rPr>
@@ -5353,7 +5119,7 @@
           </w:r>
           <w:r>
             <w:rPr>
-              <w:rStyle w:val="PageNumber"/>
+              <w:rStyle w:val="Numrodepage"/>
               <w:rFonts w:cs="Arial"/>
               <w:szCs w:val="16"/>
             </w:rPr>
@@ -5361,7 +5127,7 @@
           </w:r>
           <w:r>
             <w:rPr>
-              <w:rStyle w:val="PageNumber"/>
+              <w:rStyle w:val="Numrodepage"/>
               <w:rFonts w:cs="Arial"/>
               <w:noProof/>
               <w:szCs w:val="16"/>
@@ -5370,7 +5136,7 @@
           </w:r>
           <w:r>
             <w:rPr>
-              <w:rStyle w:val="PageNumber"/>
+              <w:rStyle w:val="Numrodepage"/>
               <w:rFonts w:cs="Arial"/>
               <w:szCs w:val="16"/>
             </w:rPr>
@@ -5378,7 +5144,7 @@
           </w:r>
           <w:r>
             <w:rPr>
-              <w:rStyle w:val="PageNumber"/>
+              <w:rStyle w:val="Numrodepage"/>
               <w:rFonts w:cs="Arial"/>
               <w:szCs w:val="16"/>
             </w:rPr>
@@ -5386,7 +5152,7 @@
           </w:r>
           <w:r>
             <w:rPr>
-              <w:rStyle w:val="PageNumber"/>
+              <w:rStyle w:val="Numrodepage"/>
               <w:rFonts w:cs="Arial"/>
               <w:szCs w:val="16"/>
             </w:rPr>
@@ -5394,7 +5160,7 @@
           </w:r>
           <w:r>
             <w:rPr>
-              <w:rStyle w:val="PageNumber"/>
+              <w:rStyle w:val="Numrodepage"/>
               <w:rFonts w:cs="Arial"/>
               <w:szCs w:val="16"/>
             </w:rPr>
@@ -5402,7 +5168,7 @@
           </w:r>
           <w:r>
             <w:rPr>
-              <w:rStyle w:val="PageNumber"/>
+              <w:rStyle w:val="Numrodepage"/>
               <w:rFonts w:cs="Arial"/>
               <w:szCs w:val="16"/>
             </w:rPr>
@@ -5410,7 +5176,7 @@
           </w:r>
           <w:r>
             <w:rPr>
-              <w:rStyle w:val="PageNumber"/>
+              <w:rStyle w:val="Numrodepage"/>
               <w:rFonts w:cs="Arial"/>
               <w:noProof/>
               <w:szCs w:val="16"/>
@@ -5419,7 +5185,7 @@
           </w:r>
           <w:r>
             <w:rPr>
-              <w:rStyle w:val="PageNumber"/>
+              <w:rStyle w:val="Numrodepage"/>
               <w:rFonts w:cs="Arial"/>
               <w:szCs w:val="16"/>
             </w:rPr>
@@ -5484,7 +5250,7 @@
   </w:tbl>
   <w:p>
     <w:pPr>
-      <w:pStyle w:val="Footer"/>
+      <w:pStyle w:val="Pieddepage"/>
       <w:rPr>
         <w:sz w:val="2"/>
         <w:szCs w:val="2"/>
@@ -5495,7 +5261,7 @@
 </file>
 
 <file path=word/footnotes.xml><?xml version="1.0" encoding="utf-8"?>
-<w:footnotes xmlns:wpc="http://schemas.microsoft.com/office/word/2010/wordprocessingCanvas" xmlns:cx="http://schemas.microsoft.com/office/drawing/2014/chartex" xmlns:cx1="http://schemas.microsoft.com/office/drawing/2015/9/8/chartex" xmlns:cx2="http://schemas.microsoft.com/office/drawing/2015/10/21/chartex" xmlns:cx3="http://schemas.microsoft.com/office/drawing/2016/5/9/chartex" xmlns:cx4="http://schemas.microsoft.com/office/drawing/2016/5/10/chartex" xmlns:cx5="http://schemas.microsoft.com/office/drawing/2016/5/11/chartex" xmlns:cx6="http://schemas.microsoft.com/office/drawing/2016/5/12/chartex" xmlns:cx7="http://schemas.microsoft.com/office/drawing/2016/5/13/chartex" xmlns:cx8="http://schemas.microsoft.com/office/drawing/2016/5/14/chartex" xmlns:mc="http://schemas.openxmlformats.org/markup-compatibility/2006" xmlns:aink="http://schemas.microsoft.com/office/drawing/2016/ink" xmlns:am3d="http://schemas.microsoft.com/office/drawing/2017/model3d" xmlns:o="urn:schemas-microsoft-com:office:office" xmlns:oel="http://schemas.microsoft.com/office/2019/extlst" xmlns:r="http://schemas.openxmlformats.org/officeDocument/2006/relationships" xmlns:m="http://schemas.openxmlformats.org/officeDocument/2006/math" xmlns:v="urn:schemas-microsoft-com:vml" xmlns:wp14="http://schemas.microsoft.com/office/word/2010/wordprocessingDrawing" xmlns:wp="http://schemas.openxmlformats.org/drawingml/2006/wordprocessingDrawing" xmlns:w10="urn:schemas-microsoft-com:office:word" xmlns:w="http://schemas.openxmlformats.org/wordprocessingml/2006/main" xmlns:w14="http://schemas.microsoft.com/office/word/2010/wordml" xmlns:w15="http://schemas.microsoft.com/office/word/2012/wordml" xmlns:w16cex="http://schemas.microsoft.com/office/word/2018/wordml/cex" xmlns:w16cid="http://schemas.microsoft.com/office/word/2016/wordml/cid" xmlns:w16="http://schemas.microsoft.com/office/word/2018/wordml" xmlns:w16du="http://schemas.microsoft.com/office/word/2023/wordml/word16du" xmlns:w16sdtdh="http://schemas.microsoft.com/office/word/2020/wordml/sdtdatahash" xmlns:w16sdtfl="http://schemas.microsoft.com/office/word/2024/wordml/sdtformatlock" xmlns:w16se="http://schemas.microsoft.com/office/word/2015/wordml/symex" xmlns:wpg="http://schemas.microsoft.com/office/word/2010/wordprocessingGroup" xmlns:wpi="http://schemas.microsoft.com/office/word/2010/wordprocessingInk" xmlns:wne="http://schemas.microsoft.com/office/word/2006/wordml" xmlns:wps="http://schemas.microsoft.com/office/word/2010/wordprocessingShape" mc:Ignorable="w14 w15 w16se w16cid w16 w16cex w16sdtdh w16sdtfl w16du wp14">
+<w:footnotes xmlns:wpc="http://schemas.microsoft.com/office/word/2010/wordprocessingCanvas" xmlns:cx="http://schemas.microsoft.com/office/drawing/2014/chartex" xmlns:cx1="http://schemas.microsoft.com/office/drawing/2015/9/8/chartex" xmlns:cx2="http://schemas.microsoft.com/office/drawing/2015/10/21/chartex" xmlns:cx3="http://schemas.microsoft.com/office/drawing/2016/5/9/chartex" xmlns:cx4="http://schemas.microsoft.com/office/drawing/2016/5/10/chartex" xmlns:cx5="http://schemas.microsoft.com/office/drawing/2016/5/11/chartex" xmlns:cx6="http://schemas.microsoft.com/office/drawing/2016/5/12/chartex" xmlns:cx7="http://schemas.microsoft.com/office/drawing/2016/5/13/chartex" xmlns:cx8="http://schemas.microsoft.com/office/drawing/2016/5/14/chartex" xmlns:mc="http://schemas.openxmlformats.org/markup-compatibility/2006" xmlns:aink="http://schemas.microsoft.com/office/drawing/2016/ink" xmlns:am3d="http://schemas.microsoft.com/office/drawing/2017/model3d" xmlns:o="urn:schemas-microsoft-com:office:office" xmlns:oel="http://schemas.microsoft.com/office/2019/extlst" xmlns:r="http://schemas.openxmlformats.org/officeDocument/2006/relationships" xmlns:m="http://schemas.openxmlformats.org/officeDocument/2006/math" xmlns:v="urn:schemas-microsoft-com:vml" xmlns:wp14="http://schemas.microsoft.com/office/word/2010/wordprocessingDrawing" xmlns:wp="http://schemas.openxmlformats.org/drawingml/2006/wordprocessingDrawing" xmlns:w10="urn:schemas-microsoft-com:office:word" xmlns:w="http://schemas.openxmlformats.org/wordprocessingml/2006/main" xmlns:w14="http://schemas.microsoft.com/office/word/2010/wordml" xmlns:w15="http://schemas.microsoft.com/office/word/2012/wordml" xmlns:w16cex="http://schemas.microsoft.com/office/word/2018/wordml/cex" xmlns:w16cid="http://schemas.microsoft.com/office/word/2016/wordml/cid" xmlns:w16="http://schemas.microsoft.com/office/word/2018/wordml" xmlns:w16sdtdh="http://schemas.microsoft.com/office/word/2020/wordml/sdtdatahash" xmlns:w16se="http://schemas.microsoft.com/office/word/2015/wordml/symex" xmlns:wpg="http://schemas.microsoft.com/office/word/2010/wordprocessingGroup" xmlns:wpi="http://schemas.microsoft.com/office/word/2010/wordprocessingInk" xmlns:wne="http://schemas.microsoft.com/office/word/2006/wordml" xmlns:wps="http://schemas.microsoft.com/office/word/2010/wordprocessingShape" mc:Ignorable="w14 w15 w16se w16cid w16 w16cex w16sdtdh wp14">
   <w:footnote w:type="separator" w:id="-1">
     <w:p>
       <w:r>
@@ -5514,10 +5280,10 @@
 </file>
 
 <file path=word/header1.xml><?xml version="1.0" encoding="utf-8"?>
-<w:hdr xmlns:wpc="http://schemas.microsoft.com/office/word/2010/wordprocessingCanvas" xmlns:cx="http://schemas.microsoft.com/office/drawing/2014/chartex" xmlns:cx1="http://schemas.microsoft.com/office/drawing/2015/9/8/chartex" xmlns:cx2="http://schemas.microsoft.com/office/drawing/2015/10/21/chartex" xmlns:cx3="http://schemas.microsoft.com/office/drawing/2016/5/9/chartex" xmlns:cx4="http://schemas.microsoft.com/office/drawing/2016/5/10/chartex" xmlns:cx5="http://schemas.microsoft.com/office/drawing/2016/5/11/chartex" xmlns:cx6="http://schemas.microsoft.com/office/drawing/2016/5/12/chartex" xmlns:cx7="http://schemas.microsoft.com/office/drawing/2016/5/13/chartex" xmlns:cx8="http://schemas.microsoft.com/office/drawing/2016/5/14/chartex" xmlns:mc="http://schemas.openxmlformats.org/markup-compatibility/2006" xmlns:aink="http://schemas.microsoft.com/office/drawing/2016/ink" xmlns:am3d="http://schemas.microsoft.com/office/drawing/2017/model3d" xmlns:o="urn:schemas-microsoft-com:office:office" xmlns:oel="http://schemas.microsoft.com/office/2019/extlst" xmlns:r="http://schemas.openxmlformats.org/officeDocument/2006/relationships" xmlns:m="http://schemas.openxmlformats.org/officeDocument/2006/math" xmlns:v="urn:schemas-microsoft-com:vml" xmlns:wp14="http://schemas.microsoft.com/office/word/2010/wordprocessingDrawing" xmlns:wp="http://schemas.openxmlformats.org/drawingml/2006/wordprocessingDrawing" xmlns:w10="urn:schemas-microsoft-com:office:word" xmlns:w="http://schemas.openxmlformats.org/wordprocessingml/2006/main" xmlns:w14="http://schemas.microsoft.com/office/word/2010/wordml" xmlns:w15="http://schemas.microsoft.com/office/word/2012/wordml" xmlns:w16cex="http://schemas.microsoft.com/office/word/2018/wordml/cex" xmlns:w16cid="http://schemas.microsoft.com/office/word/2016/wordml/cid" xmlns:w16="http://schemas.microsoft.com/office/word/2018/wordml" xmlns:w16du="http://schemas.microsoft.com/office/word/2023/wordml/word16du" xmlns:w16sdtdh="http://schemas.microsoft.com/office/word/2020/wordml/sdtdatahash" xmlns:w16sdtfl="http://schemas.microsoft.com/office/word/2024/wordml/sdtformatlock" xmlns:w16se="http://schemas.microsoft.com/office/word/2015/wordml/symex" xmlns:wpg="http://schemas.microsoft.com/office/word/2010/wordprocessingGroup" xmlns:wpi="http://schemas.microsoft.com/office/word/2010/wordprocessingInk" xmlns:wne="http://schemas.microsoft.com/office/word/2006/wordml" xmlns:wps="http://schemas.microsoft.com/office/word/2010/wordprocessingShape" mc:Ignorable="w14 w15 w16se w16cid w16 w16cex w16sdtdh w16sdtfl w16du wp14">
+<w:hdr xmlns:wpc="http://schemas.microsoft.com/office/word/2010/wordprocessingCanvas" xmlns:cx="http://schemas.microsoft.com/office/drawing/2014/chartex" xmlns:cx1="http://schemas.microsoft.com/office/drawing/2015/9/8/chartex" xmlns:cx2="http://schemas.microsoft.com/office/drawing/2015/10/21/chartex" xmlns:cx3="http://schemas.microsoft.com/office/drawing/2016/5/9/chartex" xmlns:cx4="http://schemas.microsoft.com/office/drawing/2016/5/10/chartex" xmlns:cx5="http://schemas.microsoft.com/office/drawing/2016/5/11/chartex" xmlns:cx6="http://schemas.microsoft.com/office/drawing/2016/5/12/chartex" xmlns:cx7="http://schemas.microsoft.com/office/drawing/2016/5/13/chartex" xmlns:cx8="http://schemas.microsoft.com/office/drawing/2016/5/14/chartex" xmlns:mc="http://schemas.openxmlformats.org/markup-compatibility/2006" xmlns:aink="http://schemas.microsoft.com/office/drawing/2016/ink" xmlns:am3d="http://schemas.microsoft.com/office/drawing/2017/model3d" xmlns:o="urn:schemas-microsoft-com:office:office" xmlns:oel="http://schemas.microsoft.com/office/2019/extlst" xmlns:r="http://schemas.openxmlformats.org/officeDocument/2006/relationships" xmlns:m="http://schemas.openxmlformats.org/officeDocument/2006/math" xmlns:v="urn:schemas-microsoft-com:vml" xmlns:wp14="http://schemas.microsoft.com/office/word/2010/wordprocessingDrawing" xmlns:wp="http://schemas.openxmlformats.org/drawingml/2006/wordprocessingDrawing" xmlns:w10="urn:schemas-microsoft-com:office:word" xmlns:w="http://schemas.openxmlformats.org/wordprocessingml/2006/main" xmlns:w14="http://schemas.microsoft.com/office/word/2010/wordml" xmlns:w15="http://schemas.microsoft.com/office/word/2012/wordml" xmlns:w16cex="http://schemas.microsoft.com/office/word/2018/wordml/cex" xmlns:w16cid="http://schemas.microsoft.com/office/word/2016/wordml/cid" xmlns:w16="http://schemas.microsoft.com/office/word/2018/wordml" xmlns:w16sdtdh="http://schemas.microsoft.com/office/word/2020/wordml/sdtdatahash" xmlns:w16se="http://schemas.microsoft.com/office/word/2015/wordml/symex" xmlns:wpg="http://schemas.microsoft.com/office/word/2010/wordprocessingGroup" xmlns:wpi="http://schemas.microsoft.com/office/word/2010/wordprocessingInk" xmlns:wne="http://schemas.microsoft.com/office/word/2006/wordml" xmlns:wps="http://schemas.microsoft.com/office/word/2010/wordprocessingShape" mc:Ignorable="w14 w15 w16se w16cid w16 w16cex w16sdtdh wp14">
   <w:tbl>
     <w:tblPr>
-      <w:tblStyle w:val="TableGrid"/>
+      <w:tblStyle w:val="Grilledutableau"/>
       <w:tblW w:w="5000" w:type="pct"/>
       <w:jc w:val="center"/>
       <w:tblBorders>
@@ -5529,9 +5295,9 @@
       <w:tblLook w:val="01E0" w:firstRow="1" w:lastRow="1" w:firstColumn="1" w:lastColumn="1" w:noHBand="0" w:noVBand="0"/>
     </w:tblPr>
     <w:tblGrid>
-      <w:gridCol w:w="2390"/>
-      <w:gridCol w:w="4411"/>
-      <w:gridCol w:w="2269"/>
+      <w:gridCol w:w="2402"/>
+      <w:gridCol w:w="4400"/>
+      <w:gridCol w:w="2268"/>
     </w:tblGrid>
     <w:tr>
       <w:trPr>
@@ -5566,7 +5332,7 @@
         </w:tcPr>
         <w:p>
           <w:pPr>
-            <w:pStyle w:val="Header"/>
+            <w:pStyle w:val="En-tte"/>
             <w:jc w:val="right"/>
           </w:pPr>
           <w:r>
@@ -5625,14 +5391,14 @@
   </w:tbl>
   <w:p>
     <w:pPr>
-      <w:pStyle w:val="Header"/>
+      <w:pStyle w:val="En-tte"/>
     </w:pPr>
   </w:p>
 </w:hdr>
 </file>
 
 <file path=word/numbering.xml><?xml version="1.0" encoding="utf-8"?>
-<w:numbering xmlns:wpc="http://schemas.microsoft.com/office/word/2010/wordprocessingCanvas" xmlns:cx="http://schemas.microsoft.com/office/drawing/2014/chartex" xmlns:cx1="http://schemas.microsoft.com/office/drawing/2015/9/8/chartex" xmlns:cx2="http://schemas.microsoft.com/office/drawing/2015/10/21/chartex" xmlns:cx3="http://schemas.microsoft.com/office/drawing/2016/5/9/chartex" xmlns:cx4="http://schemas.microsoft.com/office/drawing/2016/5/10/chartex" xmlns:cx5="http://schemas.microsoft.com/office/drawing/2016/5/11/chartex" xmlns:cx6="http://schemas.microsoft.com/office/drawing/2016/5/12/chartex" xmlns:cx7="http://schemas.microsoft.com/office/drawing/2016/5/13/chartex" xmlns:cx8="http://schemas.microsoft.com/office/drawing/2016/5/14/chartex" xmlns:mc="http://schemas.openxmlformats.org/markup-compatibility/2006" xmlns:aink="http://schemas.microsoft.com/office/drawing/2016/ink" xmlns:am3d="http://schemas.microsoft.com/office/drawing/2017/model3d" xmlns:o="urn:schemas-microsoft-com:office:office" xmlns:oel="http://schemas.microsoft.com/office/2019/extlst" xmlns:r="http://schemas.openxmlformats.org/officeDocument/2006/relationships" xmlns:m="http://schemas.openxmlformats.org/officeDocument/2006/math" xmlns:v="urn:schemas-microsoft-com:vml" xmlns:wp14="http://schemas.microsoft.com/office/word/2010/wordprocessingDrawing" xmlns:wp="http://schemas.openxmlformats.org/drawingml/2006/wordprocessingDrawing" xmlns:w10="urn:schemas-microsoft-com:office:word" xmlns:w="http://schemas.openxmlformats.org/wordprocessingml/2006/main" xmlns:w14="http://schemas.microsoft.com/office/word/2010/wordml" xmlns:w15="http://schemas.microsoft.com/office/word/2012/wordml" xmlns:w16cex="http://schemas.microsoft.com/office/word/2018/wordml/cex" xmlns:w16cid="http://schemas.microsoft.com/office/word/2016/wordml/cid" xmlns:w16="http://schemas.microsoft.com/office/word/2018/wordml" xmlns:w16du="http://schemas.microsoft.com/office/word/2023/wordml/word16du" xmlns:w16sdtdh="http://schemas.microsoft.com/office/word/2020/wordml/sdtdatahash" xmlns:w16sdtfl="http://schemas.microsoft.com/office/word/2024/wordml/sdtformatlock" xmlns:w16se="http://schemas.microsoft.com/office/word/2015/wordml/symex" xmlns:wpg="http://schemas.microsoft.com/office/word/2010/wordprocessingGroup" xmlns:wpi="http://schemas.microsoft.com/office/word/2010/wordprocessingInk" xmlns:wne="http://schemas.microsoft.com/office/word/2006/wordml" xmlns:wps="http://schemas.microsoft.com/office/word/2010/wordprocessingShape" mc:Ignorable="w14 w15 w16se w16cid w16 w16cex w16sdtdh w16sdtfl w16du wp14">
+<w:numbering xmlns:wpc="http://schemas.microsoft.com/office/word/2010/wordprocessingCanvas" xmlns:cx="http://schemas.microsoft.com/office/drawing/2014/chartex" xmlns:cx1="http://schemas.microsoft.com/office/drawing/2015/9/8/chartex" xmlns:cx2="http://schemas.microsoft.com/office/drawing/2015/10/21/chartex" xmlns:cx3="http://schemas.microsoft.com/office/drawing/2016/5/9/chartex" xmlns:cx4="http://schemas.microsoft.com/office/drawing/2016/5/10/chartex" xmlns:cx5="http://schemas.microsoft.com/office/drawing/2016/5/11/chartex" xmlns:cx6="http://schemas.microsoft.com/office/drawing/2016/5/12/chartex" xmlns:cx7="http://schemas.microsoft.com/office/drawing/2016/5/13/chartex" xmlns:cx8="http://schemas.microsoft.com/office/drawing/2016/5/14/chartex" xmlns:mc="http://schemas.openxmlformats.org/markup-compatibility/2006" xmlns:aink="http://schemas.microsoft.com/office/drawing/2016/ink" xmlns:am3d="http://schemas.microsoft.com/office/drawing/2017/model3d" xmlns:o="urn:schemas-microsoft-com:office:office" xmlns:oel="http://schemas.microsoft.com/office/2019/extlst" xmlns:r="http://schemas.openxmlformats.org/officeDocument/2006/relationships" xmlns:m="http://schemas.openxmlformats.org/officeDocument/2006/math" xmlns:v="urn:schemas-microsoft-com:vml" xmlns:wp14="http://schemas.microsoft.com/office/word/2010/wordprocessingDrawing" xmlns:wp="http://schemas.openxmlformats.org/drawingml/2006/wordprocessingDrawing" xmlns:w10="urn:schemas-microsoft-com:office:word" xmlns:w="http://schemas.openxmlformats.org/wordprocessingml/2006/main" xmlns:w14="http://schemas.microsoft.com/office/word/2010/wordml" xmlns:w15="http://schemas.microsoft.com/office/word/2012/wordml" xmlns:w16cex="http://schemas.microsoft.com/office/word/2018/wordml/cex" xmlns:w16cid="http://schemas.microsoft.com/office/word/2016/wordml/cid" xmlns:w16="http://schemas.microsoft.com/office/word/2018/wordml" xmlns:w16sdtdh="http://schemas.microsoft.com/office/word/2020/wordml/sdtdatahash" xmlns:w16se="http://schemas.microsoft.com/office/word/2015/wordml/symex" xmlns:wpg="http://schemas.microsoft.com/office/word/2010/wordprocessingGroup" xmlns:wpi="http://schemas.microsoft.com/office/word/2010/wordprocessingInk" xmlns:wne="http://schemas.microsoft.com/office/word/2006/wordml" xmlns:wps="http://schemas.microsoft.com/office/word/2010/wordprocessingShape" mc:Ignorable="w14 w15 w16se w16cid w16 w16cex w16sdtdh wp14">
   <w:numPicBullet w:numPicBulletId="0">
     <w:pict>
       <v:shapetype id="_x0000_t75" coordsize="21600,21600" o:spt="75" o:preferrelative="t" path="m@4@5l@4@11@9@11@9@5xe" filled="f" stroked="f">
@@ -5654,7 +5420,7 @@
         <v:path o:extrusionok="f" gradientshapeok="t" o:connecttype="rect"/>
         <o:lock v:ext="edit" aspectratio="t"/>
       </v:shapetype>
-      <v:shape id="_x0000_i1046" type="#_x0000_t75" style="width:12pt;height:12pt" o:bullet="t">
+      <v:shape id="_x0000_i1030" type="#_x0000_t75" style="width:12pt;height:12pt" o:bullet="t">
         <v:imagedata r:id="rId1" o:title="BD10263_"/>
       </v:shape>
     </w:pict>
@@ -6024,7 +5790,7 @@
     <w:lvl w:ilvl="4">
       <w:start w:val="1"/>
       <w:numFmt w:val="decimal"/>
-      <w:pStyle w:val="Heading5"/>
+      <w:pStyle w:val="Titre5"/>
       <w:lvlText w:val="%1.%2.%3.%4.%5"/>
       <w:lvlJc w:val="left"/>
       <w:pPr>
@@ -6040,7 +5806,7 @@
     <w:lvl w:ilvl="5">
       <w:start w:val="1"/>
       <w:numFmt w:val="decimal"/>
-      <w:pStyle w:val="Heading6"/>
+      <w:pStyle w:val="Titre6"/>
       <w:lvlText w:val="%1.%2.%3.%4.%5.%6"/>
       <w:lvlJc w:val="left"/>
       <w:pPr>
@@ -6056,7 +5822,7 @@
     <w:lvl w:ilvl="6">
       <w:start w:val="1"/>
       <w:numFmt w:val="decimal"/>
-      <w:pStyle w:val="Heading7"/>
+      <w:pStyle w:val="Titre7"/>
       <w:lvlText w:val="%1.%2.%3.%4.%5.%6.%7"/>
       <w:lvlJc w:val="left"/>
       <w:pPr>
@@ -6072,7 +5838,7 @@
     <w:lvl w:ilvl="7">
       <w:start w:val="1"/>
       <w:numFmt w:val="decimal"/>
-      <w:pStyle w:val="Heading8"/>
+      <w:pStyle w:val="Titre8"/>
       <w:lvlText w:val="%1.%2.%3.%4.%5.%6.%7.%8"/>
       <w:lvlJc w:val="left"/>
       <w:pPr>
@@ -6088,7 +5854,7 @@
     <w:lvl w:ilvl="8">
       <w:start w:val="1"/>
       <w:numFmt w:val="decimal"/>
-      <w:pStyle w:val="Heading9"/>
+      <w:pStyle w:val="Titre9"/>
       <w:lvlText w:val="%1.%2.%3.%4.%5.%6.%7.%8.%9"/>
       <w:lvlJc w:val="left"/>
       <w:pPr>
@@ -7064,7 +6830,7 @@
     <w:lvl w:ilvl="0">
       <w:start w:val="1"/>
       <w:numFmt w:val="decimal"/>
-      <w:pStyle w:val="Heading1"/>
+      <w:pStyle w:val="Titre1"/>
       <w:lvlText w:val="%1"/>
       <w:lvlJc w:val="left"/>
       <w:pPr>
@@ -7080,7 +6846,7 @@
     <w:lvl w:ilvl="1">
       <w:start w:val="1"/>
       <w:numFmt w:val="decimal"/>
-      <w:pStyle w:val="Heading2"/>
+      <w:pStyle w:val="Titre2"/>
       <w:lvlText w:val="%1.%2"/>
       <w:lvlJc w:val="left"/>
       <w:pPr>
@@ -7096,7 +6862,7 @@
     <w:lvl w:ilvl="2">
       <w:start w:val="1"/>
       <w:numFmt w:val="decimal"/>
-      <w:pStyle w:val="Heading3"/>
+      <w:pStyle w:val="Titre3"/>
       <w:lvlText w:val="%1.%2.%3"/>
       <w:lvlJc w:val="left"/>
       <w:pPr>
@@ -10620,7 +10386,7 @@
 </file>
 
 <file path=word/styles.xml><?xml version="1.0" encoding="utf-8"?>
-<w:styles xmlns:mc="http://schemas.openxmlformats.org/markup-compatibility/2006" xmlns:r="http://schemas.openxmlformats.org/officeDocument/2006/relationships" xmlns:w="http://schemas.openxmlformats.org/wordprocessingml/2006/main" xmlns:w14="http://schemas.microsoft.com/office/word/2010/wordml" xmlns:w15="http://schemas.microsoft.com/office/word/2012/wordml" xmlns:w16cex="http://schemas.microsoft.com/office/word/2018/wordml/cex" xmlns:w16cid="http://schemas.microsoft.com/office/word/2016/wordml/cid" xmlns:w16="http://schemas.microsoft.com/office/word/2018/wordml" xmlns:w16du="http://schemas.microsoft.com/office/word/2023/wordml/word16du" xmlns:w16sdtdh="http://schemas.microsoft.com/office/word/2020/wordml/sdtdatahash" xmlns:w16sdtfl="http://schemas.microsoft.com/office/word/2024/wordml/sdtformatlock" xmlns:w16se="http://schemas.microsoft.com/office/word/2015/wordml/symex" mc:Ignorable="w14 w15 w16se w16cid w16 w16cex w16sdtdh w16sdtfl w16du">
+<w:styles xmlns:mc="http://schemas.openxmlformats.org/markup-compatibility/2006" xmlns:r="http://schemas.openxmlformats.org/officeDocument/2006/relationships" xmlns:w="http://schemas.openxmlformats.org/wordprocessingml/2006/main" xmlns:w14="http://schemas.microsoft.com/office/word/2010/wordml" xmlns:w15="http://schemas.microsoft.com/office/word/2012/wordml" xmlns:w16cex="http://schemas.microsoft.com/office/word/2018/wordml/cex" xmlns:w16cid="http://schemas.microsoft.com/office/word/2016/wordml/cid" xmlns:w16="http://schemas.microsoft.com/office/word/2018/wordml" xmlns:w16sdtdh="http://schemas.microsoft.com/office/word/2020/wordml/sdtdatahash" xmlns:w16se="http://schemas.microsoft.com/office/word/2015/wordml/symex" mc:Ignorable="w14 w15 w16se w16cid w16 w16cex w16sdtdh">
   <w:docDefaults>
     <w:rPrDefault>
       <w:rPr>
@@ -10920,10 +10686,10 @@
     <w:qFormat/>
     <w:rsid w:val="00615583"/>
   </w:style>
-  <w:style w:type="paragraph" w:styleId="Heading1">
+  <w:style w:type="paragraph" w:styleId="Titre1">
     <w:name w:val="heading 1"/>
     <w:basedOn w:val="Normal"/>
-    <w:next w:val="BodyText"/>
+    <w:next w:val="Corpsdetexte"/>
     <w:autoRedefine/>
     <w:qFormat/>
     <w:rsid w:val="00AA4393"/>
@@ -10946,10 +10712,10 @@
       <w:szCs w:val="32"/>
     </w:rPr>
   </w:style>
-  <w:style w:type="paragraph" w:styleId="Heading2">
+  <w:style w:type="paragraph" w:styleId="Titre2">
     <w:name w:val="heading 2"/>
     <w:basedOn w:val="Normal"/>
-    <w:next w:val="BodyTextIndent"/>
+    <w:next w:val="Retraitcorpsdetexte"/>
     <w:autoRedefine/>
     <w:qFormat/>
     <w:rsid w:val="00AA4393"/>
@@ -10971,10 +10737,10 @@
       <w:szCs w:val="28"/>
     </w:rPr>
   </w:style>
-  <w:style w:type="paragraph" w:styleId="Heading3">
+  <w:style w:type="paragraph" w:styleId="Titre3">
     <w:name w:val="heading 3"/>
     <w:basedOn w:val="Normal"/>
-    <w:next w:val="BodyTextIndent3"/>
+    <w:next w:val="Retraitcorpsdetexte3"/>
     <w:qFormat/>
     <w:rsid w:val="00AA4393"/>
     <w:pPr>
@@ -10994,7 +10760,7 @@
       <w:szCs w:val="26"/>
     </w:rPr>
   </w:style>
-  <w:style w:type="paragraph" w:styleId="Heading4">
+  <w:style w:type="paragraph" w:styleId="Titre4">
     <w:name w:val="heading 4"/>
     <w:basedOn w:val="Normal"/>
     <w:next w:val="Normal"/>
@@ -11013,7 +10779,7 @@
       <w:szCs w:val="28"/>
     </w:rPr>
   </w:style>
-  <w:style w:type="paragraph" w:styleId="Heading5">
+  <w:style w:type="paragraph" w:styleId="Titre5">
     <w:name w:val="heading 5"/>
     <w:basedOn w:val="Normal"/>
     <w:next w:val="Normal"/>
@@ -11037,7 +10803,7 @@
       <w:szCs w:val="26"/>
     </w:rPr>
   </w:style>
-  <w:style w:type="paragraph" w:styleId="Heading6">
+  <w:style w:type="paragraph" w:styleId="Titre6">
     <w:name w:val="heading 6"/>
     <w:basedOn w:val="Normal"/>
     <w:next w:val="Normal"/>
@@ -11059,7 +10825,7 @@
       <w:szCs w:val="22"/>
     </w:rPr>
   </w:style>
-  <w:style w:type="paragraph" w:styleId="Heading7">
+  <w:style w:type="paragraph" w:styleId="Titre7">
     <w:name w:val="heading 7"/>
     <w:basedOn w:val="Normal"/>
     <w:next w:val="Normal"/>
@@ -11077,7 +10843,7 @@
       <w:rFonts w:asciiTheme="majorHAnsi" w:hAnsiTheme="majorHAnsi"/>
     </w:rPr>
   </w:style>
-  <w:style w:type="paragraph" w:styleId="Heading8">
+  <w:style w:type="paragraph" w:styleId="Titre8">
     <w:name w:val="heading 8"/>
     <w:basedOn w:val="Normal"/>
     <w:next w:val="Normal"/>
@@ -11097,7 +10863,7 @@
       <w:iCs/>
     </w:rPr>
   </w:style>
-  <w:style w:type="paragraph" w:styleId="Heading9">
+  <w:style w:type="paragraph" w:styleId="Titre9">
     <w:name w:val="heading 9"/>
     <w:basedOn w:val="Normal"/>
     <w:next w:val="Normal"/>
@@ -11117,13 +10883,13 @@
       <w:szCs w:val="22"/>
     </w:rPr>
   </w:style>
-  <w:style w:type="character" w:default="1" w:styleId="DefaultParagraphFont">
+  <w:style w:type="character" w:default="1" w:styleId="Policepardfaut">
     <w:name w:val="Default Paragraph Font"/>
     <w:uiPriority w:val="1"/>
     <w:semiHidden/>
     <w:unhideWhenUsed/>
   </w:style>
-  <w:style w:type="table" w:default="1" w:styleId="TableNormal">
+  <w:style w:type="table" w:default="1" w:styleId="TableauNormal">
     <w:name w:val="Normal Table"/>
     <w:uiPriority w:val="99"/>
     <w:semiHidden/>
@@ -11138,13 +10904,13 @@
       </w:tblCellMar>
     </w:tblPr>
   </w:style>
-  <w:style w:type="numbering" w:default="1" w:styleId="NoList">
+  <w:style w:type="numbering" w:default="1" w:styleId="Aucuneliste">
     <w:name w:val="No List"/>
     <w:uiPriority w:val="99"/>
     <w:semiHidden/>
     <w:unhideWhenUsed/>
   </w:style>
-  <w:style w:type="paragraph" w:styleId="Header">
+  <w:style w:type="paragraph" w:styleId="En-tte">
     <w:name w:val="header"/>
     <w:basedOn w:val="Normal"/>
     <w:semiHidden/>
@@ -11156,7 +10922,7 @@
       </w:tabs>
     </w:pPr>
   </w:style>
-  <w:style w:type="paragraph" w:styleId="Footer">
+  <w:style w:type="paragraph" w:styleId="Pieddepage">
     <w:name w:val="footer"/>
     <w:basedOn w:val="Normal"/>
     <w:semiHidden/>
@@ -11168,9 +10934,9 @@
       </w:tabs>
     </w:pPr>
   </w:style>
-  <w:style w:type="table" w:styleId="TableGrid">
+  <w:style w:type="table" w:styleId="Grilledutableau">
     <w:name w:val="Table Grid"/>
-    <w:basedOn w:val="TableNormal"/>
+    <w:basedOn w:val="TableauNormal"/>
     <w:semiHidden/>
     <w:rsid w:val="00AE282D"/>
     <w:tblPr>
@@ -11184,9 +10950,9 @@
       </w:tblBorders>
     </w:tblPr>
   </w:style>
-  <w:style w:type="character" w:styleId="PageNumber">
+  <w:style w:type="character" w:styleId="Numrodepage">
     <w:name w:val="page number"/>
-    <w:basedOn w:val="DefaultParagraphFont"/>
+    <w:basedOn w:val="Policepardfaut"/>
     <w:semiHidden/>
     <w:rsid w:val="005E6192"/>
   </w:style>
@@ -11215,10 +10981,10 @@
       <w:spacing w:line="360" w:lineRule="auto"/>
     </w:pPr>
   </w:style>
-  <w:style w:type="paragraph" w:styleId="BodyText">
+  <w:style w:type="paragraph" w:styleId="Corpsdetexte">
     <w:name w:val="Body Text"/>
     <w:basedOn w:val="Normal"/>
-    <w:link w:val="BodyTextChar"/>
+    <w:link w:val="CorpsdetexteCar"/>
     <w:rsid w:val="008E53F9"/>
     <w:pPr>
       <w:tabs>
@@ -11302,7 +11068,7 @@
       <w:sz w:val="28"/>
     </w:rPr>
   </w:style>
-  <w:style w:type="paragraph" w:styleId="TOC1">
+  <w:style w:type="paragraph" w:styleId="TM10">
     <w:name w:val="toc 1"/>
     <w:basedOn w:val="Normal"/>
     <w:next w:val="Normal"/>
@@ -11318,7 +11084,7 @@
       <w:caps/>
     </w:rPr>
   </w:style>
-  <w:style w:type="paragraph" w:styleId="TOC2">
+  <w:style w:type="paragraph" w:styleId="TM2">
     <w:name w:val="toc 2"/>
     <w:basedOn w:val="Normal"/>
     <w:next w:val="Normal"/>
@@ -11332,7 +11098,7 @@
       <w:smallCaps/>
     </w:rPr>
   </w:style>
-  <w:style w:type="paragraph" w:styleId="TOC3">
+  <w:style w:type="paragraph" w:styleId="TM3">
     <w:name w:val="toc 3"/>
     <w:basedOn w:val="Normal"/>
     <w:next w:val="Normal"/>
@@ -11348,7 +11114,7 @@
       <w:iCs/>
     </w:rPr>
   </w:style>
-  <w:style w:type="paragraph" w:styleId="TOC4">
+  <w:style w:type="paragraph" w:styleId="TM4">
     <w:name w:val="toc 4"/>
     <w:basedOn w:val="Normal"/>
     <w:next w:val="Normal"/>
@@ -11365,7 +11131,7 @@
   </w:style>
   <w:style w:type="character" w:customStyle="1" w:styleId="TM1Car">
     <w:name w:val="TM1 Car"/>
-    <w:basedOn w:val="DefaultParagraphFont"/>
+    <w:basedOn w:val="Policepardfaut"/>
     <w:link w:val="TM1"/>
     <w:rsid w:val="007F30AE"/>
     <w:rPr>
@@ -11377,9 +11143,9 @@
       <w:lang w:val="fr-FR" w:eastAsia="fr-FR" w:bidi="ar-SA"/>
     </w:rPr>
   </w:style>
-  <w:style w:type="character" w:styleId="Hyperlink">
+  <w:style w:type="character" w:styleId="Lienhypertexte">
     <w:name w:val="Hyperlink"/>
-    <w:basedOn w:val="DefaultParagraphFont"/>
+    <w:basedOn w:val="Policepardfaut"/>
     <w:uiPriority w:val="99"/>
     <w:rsid w:val="00932149"/>
     <w:rPr>
@@ -11387,10 +11153,10 @@
       <w:u w:val="single"/>
     </w:rPr>
   </w:style>
-  <w:style w:type="paragraph" w:styleId="BalloonText">
+  <w:style w:type="paragraph" w:styleId="Textedebulles">
     <w:name w:val="Balloon Text"/>
     <w:basedOn w:val="Normal"/>
-    <w:link w:val="BalloonTextChar"/>
+    <w:link w:val="TextedebullesCar"/>
     <w:rsid w:val="00B64C66"/>
     <w:rPr>
       <w:rFonts w:ascii="Tahoma" w:hAnsi="Tahoma" w:cs="Tahoma"/>
@@ -11398,10 +11164,10 @@
       <w:szCs w:val="16"/>
     </w:rPr>
   </w:style>
-  <w:style w:type="character" w:customStyle="1" w:styleId="BalloonTextChar">
-    <w:name w:val="Balloon Text Char"/>
-    <w:basedOn w:val="DefaultParagraphFont"/>
-    <w:link w:val="BalloonText"/>
+  <w:style w:type="character" w:customStyle="1" w:styleId="TextedebullesCar">
+    <w:name w:val="Texte de bulles Car"/>
+    <w:basedOn w:val="Policepardfaut"/>
+    <w:link w:val="Textedebulles"/>
     <w:rsid w:val="00B64C66"/>
     <w:rPr>
       <w:rFonts w:ascii="Tahoma" w:hAnsi="Tahoma" w:cs="Tahoma"/>
@@ -11434,16 +11200,16 @@
   </w:style>
   <w:style w:type="character" w:customStyle="1" w:styleId="paragraphe2Car">
     <w:name w:val="paragraphe2 Car"/>
-    <w:basedOn w:val="DefaultParagraphFont"/>
+    <w:basedOn w:val="Policepardfaut"/>
     <w:link w:val="paragraphe2"/>
     <w:rsid w:val="00753A51"/>
     <w:rPr>
       <w:rFonts w:asciiTheme="minorHAnsi" w:hAnsiTheme="minorHAnsi"/>
     </w:rPr>
   </w:style>
-  <w:style w:type="character" w:styleId="Strong">
+  <w:style w:type="character" w:styleId="lev">
     <w:name w:val="Strong"/>
-    <w:basedOn w:val="DefaultParagraphFont"/>
+    <w:basedOn w:val="Policepardfaut"/>
     <w:qFormat/>
     <w:rsid w:val="0037071E"/>
     <w:rPr>
@@ -11451,26 +11217,26 @@
       <w:bCs/>
     </w:rPr>
   </w:style>
-  <w:style w:type="paragraph" w:styleId="BodyTextIndent">
+  <w:style w:type="paragraph" w:styleId="Retraitcorpsdetexte">
     <w:name w:val="Body Text Indent"/>
-    <w:basedOn w:val="BodyText"/>
-    <w:link w:val="BodyTextIndentChar"/>
+    <w:basedOn w:val="Corpsdetexte"/>
+    <w:link w:val="RetraitcorpsdetexteCar"/>
     <w:rsid w:val="00AA4393"/>
     <w:pPr>
       <w:ind w:left="1134"/>
       <w:contextualSpacing/>
     </w:pPr>
   </w:style>
-  <w:style w:type="character" w:customStyle="1" w:styleId="BodyTextIndentChar">
-    <w:name w:val="Body Text Indent Char"/>
-    <w:basedOn w:val="DefaultParagraphFont"/>
-    <w:link w:val="BodyTextIndent"/>
+  <w:style w:type="character" w:customStyle="1" w:styleId="RetraitcorpsdetexteCar">
+    <w:name w:val="Retrait corps de texte Car"/>
+    <w:basedOn w:val="Policepardfaut"/>
+    <w:link w:val="Retraitcorpsdetexte"/>
     <w:rsid w:val="00AA4393"/>
   </w:style>
-  <w:style w:type="paragraph" w:styleId="BodyTextIndent3">
+  <w:style w:type="paragraph" w:styleId="Retraitcorpsdetexte3">
     <w:name w:val="Body Text Indent 3"/>
-    <w:basedOn w:val="BodyText"/>
-    <w:link w:val="BodyTextIndent3Char"/>
+    <w:basedOn w:val="Corpsdetexte"/>
+    <w:link w:val="Retraitcorpsdetexte3Car"/>
     <w:rsid w:val="00AA4393"/>
     <w:pPr>
       <w:ind w:left="1814"/>
@@ -11479,20 +11245,20 @@
       <w:szCs w:val="16"/>
     </w:rPr>
   </w:style>
-  <w:style w:type="character" w:customStyle="1" w:styleId="BodyTextIndent3Char">
-    <w:name w:val="Body Text Indent 3 Char"/>
-    <w:basedOn w:val="DefaultParagraphFont"/>
-    <w:link w:val="BodyTextIndent3"/>
+  <w:style w:type="character" w:customStyle="1" w:styleId="Retraitcorpsdetexte3Car">
+    <w:name w:val="Retrait corps de texte 3 Car"/>
+    <w:basedOn w:val="Policepardfaut"/>
+    <w:link w:val="Retraitcorpsdetexte3"/>
     <w:rsid w:val="00AA4393"/>
     <w:rPr>
       <w:szCs w:val="16"/>
     </w:rPr>
   </w:style>
-  <w:style w:type="paragraph" w:styleId="Title">
+  <w:style w:type="paragraph" w:styleId="Titre">
     <w:name w:val="Title"/>
     <w:basedOn w:val="Normal"/>
     <w:next w:val="Normal"/>
-    <w:link w:val="TitleChar"/>
+    <w:link w:val="TitreCar"/>
     <w:qFormat/>
     <w:rsid w:val="000E7483"/>
     <w:pPr>
@@ -11512,10 +11278,10 @@
       <w:szCs w:val="52"/>
     </w:rPr>
   </w:style>
-  <w:style w:type="character" w:customStyle="1" w:styleId="TitleChar">
-    <w:name w:val="Title Char"/>
-    <w:basedOn w:val="DefaultParagraphFont"/>
-    <w:link w:val="Title"/>
+  <w:style w:type="character" w:customStyle="1" w:styleId="TitreCar">
+    <w:name w:val="Titre Car"/>
+    <w:basedOn w:val="Policepardfaut"/>
+    <w:link w:val="Titre"/>
     <w:rsid w:val="000E7483"/>
     <w:rPr>
       <w:rFonts w:asciiTheme="majorHAnsi" w:eastAsiaTheme="majorEastAsia" w:hAnsiTheme="majorHAnsi" w:cstheme="majorBidi"/>
@@ -11528,7 +11294,7 @@
   </w:style>
   <w:style w:type="paragraph" w:customStyle="1" w:styleId="Informations">
     <w:name w:val="Informations"/>
-    <w:basedOn w:val="BodyTextIndent"/>
+    <w:basedOn w:val="Retraitcorpsdetexte"/>
     <w:qFormat/>
     <w:rsid w:val="00645760"/>
     <w:pPr>
@@ -11539,7 +11305,7 @@
       <w:sz w:val="16"/>
     </w:rPr>
   </w:style>
-  <w:style w:type="paragraph" w:styleId="TOC5">
+  <w:style w:type="paragraph" w:styleId="TM5">
     <w:name w:val="toc 5"/>
     <w:basedOn w:val="Normal"/>
     <w:next w:val="Normal"/>
@@ -11554,7 +11320,7 @@
       <w:szCs w:val="18"/>
     </w:rPr>
   </w:style>
-  <w:style w:type="paragraph" w:styleId="TOC6">
+  <w:style w:type="paragraph" w:styleId="TM6">
     <w:name w:val="toc 6"/>
     <w:basedOn w:val="Normal"/>
     <w:next w:val="Normal"/>
@@ -11569,7 +11335,7 @@
       <w:szCs w:val="18"/>
     </w:rPr>
   </w:style>
-  <w:style w:type="paragraph" w:styleId="TOC7">
+  <w:style w:type="paragraph" w:styleId="TM7">
     <w:name w:val="toc 7"/>
     <w:basedOn w:val="Normal"/>
     <w:next w:val="Normal"/>
@@ -11584,7 +11350,7 @@
       <w:szCs w:val="18"/>
     </w:rPr>
   </w:style>
-  <w:style w:type="paragraph" w:styleId="TOC8">
+  <w:style w:type="paragraph" w:styleId="TM8">
     <w:name w:val="toc 8"/>
     <w:basedOn w:val="Normal"/>
     <w:next w:val="Normal"/>
@@ -11599,7 +11365,7 @@
       <w:szCs w:val="18"/>
     </w:rPr>
   </w:style>
-  <w:style w:type="paragraph" w:styleId="TOC9">
+  <w:style w:type="paragraph" w:styleId="TM9">
     <w:name w:val="toc 9"/>
     <w:basedOn w:val="Normal"/>
     <w:next w:val="Normal"/>
@@ -11614,34 +11380,34 @@
       <w:szCs w:val="18"/>
     </w:rPr>
   </w:style>
-  <w:style w:type="paragraph" w:styleId="NoteHeading">
+  <w:style w:type="paragraph" w:styleId="Titredenote">
     <w:name w:val="Note Heading"/>
     <w:basedOn w:val="Normal"/>
     <w:next w:val="Normal"/>
-    <w:link w:val="NoteHeadingChar"/>
+    <w:link w:val="TitredenoteCar"/>
     <w:rsid w:val="00AA4393"/>
     <w:rPr>
       <w:rFonts w:asciiTheme="majorHAnsi" w:hAnsiTheme="majorHAnsi"/>
     </w:rPr>
   </w:style>
-  <w:style w:type="character" w:customStyle="1" w:styleId="BodyTextChar">
-    <w:name w:val="Body Text Char"/>
-    <w:basedOn w:val="DefaultParagraphFont"/>
-    <w:link w:val="BodyText"/>
+  <w:style w:type="character" w:customStyle="1" w:styleId="CorpsdetexteCar">
+    <w:name w:val="Corps de texte Car"/>
+    <w:basedOn w:val="Policepardfaut"/>
+    <w:link w:val="Corpsdetexte"/>
     <w:rsid w:val="00AA4393"/>
   </w:style>
-  <w:style w:type="character" w:customStyle="1" w:styleId="NoteHeadingChar">
-    <w:name w:val="Note Heading Char"/>
-    <w:basedOn w:val="DefaultParagraphFont"/>
-    <w:link w:val="NoteHeading"/>
+  <w:style w:type="character" w:customStyle="1" w:styleId="TitredenoteCar">
+    <w:name w:val="Titre de note Car"/>
+    <w:basedOn w:val="Policepardfaut"/>
+    <w:link w:val="Titredenote"/>
     <w:rsid w:val="00AA4393"/>
     <w:rPr>
       <w:rFonts w:asciiTheme="majorHAnsi" w:hAnsiTheme="majorHAnsi"/>
     </w:rPr>
   </w:style>
-  <w:style w:type="character" w:styleId="UnresolvedMention">
+  <w:style w:type="character" w:styleId="Mentionnonrsolue">
     <w:name w:val="Unresolved Mention"/>
-    <w:basedOn w:val="DefaultParagraphFont"/>
+    <w:basedOn w:val="Policepardfaut"/>
     <w:uiPriority w:val="99"/>
     <w:semiHidden/>
     <w:unhideWhenUsed/>
@@ -11651,9 +11417,9 @@
       <w:shd w:val="clear" w:color="auto" w:fill="E1DFDD"/>
     </w:rPr>
   </w:style>
-  <w:style w:type="character" w:styleId="FollowedHyperlink">
+  <w:style w:type="character" w:styleId="Lienhypertextesuivivisit">
     <w:name w:val="FollowedHyperlink"/>
-    <w:basedOn w:val="DefaultParagraphFont"/>
+    <w:basedOn w:val="Policepardfaut"/>
     <w:rsid w:val="00A02FD2"/>
     <w:rPr>
       <w:color w:val="800080" w:themeColor="followedHyperlink"/>

</xml_diff>

<commit_message>
doc(rapport): start "IA usage"
</commit_message>
<xml_diff>
--- a/doc-livrables/Rapport-P_FUN-SamuelSallaku.docx
+++ b/doc-livrables/Rapport-P_FUN-SamuelSallaku.docx
@@ -7,7 +7,15 @@
         <w:pStyle w:val="Titre"/>
       </w:pPr>
       <w:r>
-        <w:t>Plot Those Lines</w:t>
+        <w:t xml:space="preserve">Plot </w:t>
+      </w:r>
+      <w:proofErr w:type="spellStart"/>
+      <w:r>
+        <w:t>Those</w:t>
+      </w:r>
+      <w:proofErr w:type="spellEnd"/>
+      <w:r>
+        <w:t xml:space="preserve"> Lines</w:t>
       </w:r>
     </w:p>
     <w:p>
@@ -1706,7 +1714,21 @@
         <w:rPr>
           <w:color w:val="17365D" w:themeColor="text2" w:themeShade="BF"/>
         </w:rPr>
-        <w:t>Game, Year, Sales</w:t>
+        <w:t xml:space="preserve">Game, </w:t>
+      </w:r>
+      <w:proofErr w:type="spellStart"/>
+      <w:r>
+        <w:rPr>
+          <w:color w:val="17365D" w:themeColor="text2" w:themeShade="BF"/>
+        </w:rPr>
+        <w:t>Year</w:t>
+      </w:r>
+      <w:proofErr w:type="spellEnd"/>
+      <w:r>
+        <w:rPr>
+          <w:color w:val="17365D" w:themeColor="text2" w:themeShade="BF"/>
+        </w:rPr>
+        <w:t>, Sales</w:t>
       </w:r>
     </w:p>
     <w:p>
@@ -1864,7 +1886,21 @@
         <w:rPr>
           <w:color w:val="17365D" w:themeColor="text2" w:themeShade="BF"/>
         </w:rPr>
-        <w:t>Importer des données depuis un fichier CSV (colonnes Game, Year, Sales).</w:t>
+        <w:t xml:space="preserve">Importer des données depuis un fichier CSV (colonnes Game, </w:t>
+      </w:r>
+      <w:proofErr w:type="spellStart"/>
+      <w:r>
+        <w:rPr>
+          <w:color w:val="17365D" w:themeColor="text2" w:themeShade="BF"/>
+        </w:rPr>
+        <w:t>Year</w:t>
+      </w:r>
+      <w:proofErr w:type="spellEnd"/>
+      <w:r>
+        <w:rPr>
+          <w:color w:val="17365D" w:themeColor="text2" w:themeShade="BF"/>
+        </w:rPr>
+        <w:t>, Sales).</w:t>
       </w:r>
     </w:p>
     <w:p>
@@ -1882,7 +1918,21 @@
         <w:rPr>
           <w:color w:val="17365D" w:themeColor="text2" w:themeShade="BF"/>
         </w:rPr>
-        <w:t>Afficher ces données sous forme de graphique dynamique à l’aide de ScottPlot.</w:t>
+        <w:t xml:space="preserve">Afficher ces données sous forme de graphique dynamique à l’aide de </w:t>
+      </w:r>
+      <w:proofErr w:type="spellStart"/>
+      <w:r>
+        <w:rPr>
+          <w:color w:val="17365D" w:themeColor="text2" w:themeShade="BF"/>
+        </w:rPr>
+        <w:t>ScottPlot</w:t>
+      </w:r>
+      <w:proofErr w:type="spellEnd"/>
+      <w:r>
+        <w:rPr>
+          <w:color w:val="17365D" w:themeColor="text2" w:themeShade="BF"/>
+        </w:rPr>
+        <w:t>.</w:t>
       </w:r>
     </w:p>
     <w:p>
@@ -2002,7 +2052,21 @@
         <w:rPr>
           <w:color w:val="17365D" w:themeColor="text2" w:themeShade="BF"/>
         </w:rPr>
-        <w:t>Permettre d’analyser rapidement et visuellement les tendances ou les peaks des ventes selon les années</w:t>
+        <w:t xml:space="preserve">Permettre d’analyser rapidement et visuellement les tendances ou les </w:t>
+      </w:r>
+      <w:proofErr w:type="spellStart"/>
+      <w:r>
+        <w:rPr>
+          <w:color w:val="17365D" w:themeColor="text2" w:themeShade="BF"/>
+        </w:rPr>
+        <w:t>peaks</w:t>
+      </w:r>
+      <w:proofErr w:type="spellEnd"/>
+      <w:r>
+        <w:rPr>
+          <w:color w:val="17365D" w:themeColor="text2" w:themeShade="BF"/>
+        </w:rPr>
+        <w:t xml:space="preserve"> des ventes selon les années</w:t>
       </w:r>
     </w:p>
     <w:p>
@@ -2068,7 +2132,21 @@
         <w:rPr>
           <w:color w:val="17365D" w:themeColor="text2" w:themeShade="BF"/>
         </w:rPr>
-        <w:t>Des gamers, étudiants, apprentis en informatique qui veulent apprendre à lier la manipulation de données, c# et la visualisation graphique</w:t>
+        <w:t xml:space="preserve">Des gamers, étudiants, apprentis en informatique qui veulent apprendre à lier la manipulation de données, </w:t>
+      </w:r>
+      <w:proofErr w:type="spellStart"/>
+      <w:r>
+        <w:rPr>
+          <w:color w:val="17365D" w:themeColor="text2" w:themeShade="BF"/>
+        </w:rPr>
+        <w:t>c#</w:t>
+      </w:r>
+      <w:proofErr w:type="spellEnd"/>
+      <w:r>
+        <w:rPr>
+          <w:color w:val="17365D" w:themeColor="text2" w:themeShade="BF"/>
+        </w:rPr>
+        <w:t xml:space="preserve"> et la visualisation graphique</w:t>
       </w:r>
     </w:p>
     <w:p>
@@ -2199,8 +2277,16 @@
         <w:rPr>
           <w:color w:val="17365D" w:themeColor="text2" w:themeShade="BF"/>
         </w:rPr>
-        <w:t xml:space="preserve"> comme ScottPlot</w:t>
-      </w:r>
+        <w:t xml:space="preserve"> comme </w:t>
+      </w:r>
+      <w:proofErr w:type="spellStart"/>
+      <w:r>
+        <w:rPr>
+          <w:color w:val="17365D" w:themeColor="text2" w:themeShade="BF"/>
+        </w:rPr>
+        <w:t>ScottPlot</w:t>
+      </w:r>
+      <w:proofErr w:type="spellEnd"/>
     </w:p>
     <w:p>
       <w:pPr>
@@ -2253,6 +2339,7 @@
         </w:rPr>
         <w:t xml:space="preserve">Découvrir et utiliser </w:t>
       </w:r>
+      <w:proofErr w:type="spellStart"/>
       <w:r>
         <w:rPr>
           <w:b/>
@@ -2261,6 +2348,7 @@
         </w:rPr>
         <w:t>WinForms</w:t>
       </w:r>
+      <w:proofErr w:type="spellEnd"/>
       <w:r>
         <w:rPr>
           <w:color w:val="17365D" w:themeColor="text2" w:themeShade="BF"/>
@@ -2309,7 +2397,21 @@
         <w:rPr>
           <w:color w:val="17365D" w:themeColor="text2" w:themeShade="BF"/>
         </w:rPr>
-        <w:t>, avec des Select, Where, etc.</w:t>
+        <w:t xml:space="preserve">, avec des Select, </w:t>
+      </w:r>
+      <w:proofErr w:type="spellStart"/>
+      <w:r>
+        <w:rPr>
+          <w:color w:val="17365D" w:themeColor="text2" w:themeShade="BF"/>
+        </w:rPr>
+        <w:t>Where</w:t>
+      </w:r>
+      <w:proofErr w:type="spellEnd"/>
+      <w:r>
+        <w:rPr>
+          <w:color w:val="17365D" w:themeColor="text2" w:themeShade="BF"/>
+        </w:rPr>
+        <w:t>, etc.</w:t>
       </w:r>
     </w:p>
     <w:p>
@@ -2329,6 +2431,7 @@
         </w:rPr>
         <w:t xml:space="preserve">Apprendre à exploiter des bibliothèques externes comme </w:t>
       </w:r>
+      <w:proofErr w:type="spellStart"/>
       <w:r>
         <w:rPr>
           <w:b/>
@@ -2337,6 +2440,7 @@
         </w:rPr>
         <w:t>ScottPlot</w:t>
       </w:r>
+      <w:proofErr w:type="spellEnd"/>
       <w:r>
         <w:rPr>
           <w:color w:val="17365D" w:themeColor="text2" w:themeShade="BF"/>
@@ -2463,8 +2567,16 @@
         <w:rPr>
           <w:color w:val="17365D" w:themeColor="text2" w:themeShade="BF"/>
         </w:rPr>
-        <w:t>pour le filtrage des données et la création d’interfaces utilisateurs avec WinForms</w:t>
-      </w:r>
+        <w:t xml:space="preserve">pour le filtrage des données et la création d’interfaces utilisateurs avec </w:t>
+      </w:r>
+      <w:proofErr w:type="spellStart"/>
+      <w:r>
+        <w:rPr>
+          <w:color w:val="17365D" w:themeColor="text2" w:themeShade="BF"/>
+        </w:rPr>
+        <w:t>WinForms</w:t>
+      </w:r>
+      <w:proofErr w:type="spellEnd"/>
       <w:r>
         <w:rPr>
           <w:color w:val="17365D" w:themeColor="text2" w:themeShade="BF"/>
@@ -2491,7 +2603,21 @@
         <w:rPr>
           <w:color w:val="17365D" w:themeColor="text2" w:themeShade="BF"/>
         </w:rPr>
-        <w:t>Par exemple, certaines bonnes pratiques dont je n’avais pas eu le reflexe d’implémenter, comme l’instanciation d’une classe dans un fichier appart. J’avais créé la classe GameData avec tout le reste du code.</w:t>
+        <w:t xml:space="preserve">Par exemple, certaines bonnes pratiques dont je n’avais pas eu le reflexe d’implémenter, comme l’instanciation d’une classe dans un fichier appart. J’avais créé la classe </w:t>
+      </w:r>
+      <w:proofErr w:type="spellStart"/>
+      <w:r>
+        <w:rPr>
+          <w:color w:val="17365D" w:themeColor="text2" w:themeShade="BF"/>
+        </w:rPr>
+        <w:t>GameData</w:t>
+      </w:r>
+      <w:proofErr w:type="spellEnd"/>
+      <w:r>
+        <w:rPr>
+          <w:color w:val="17365D" w:themeColor="text2" w:themeShade="BF"/>
+        </w:rPr>
+        <w:t xml:space="preserve"> avec tout le reste du code.</w:t>
       </w:r>
     </w:p>
     <w:p>
@@ -2596,7 +2722,21 @@
         <w:rPr>
           <w:color w:val="17365D" w:themeColor="text2" w:themeShade="BF"/>
         </w:rPr>
-        <w:t xml:space="preserve"> Meilleure gestion d’exceptions aussi, comme le try catch qui se trouve dans mon programme pour la lecture des fichiers CSV.</w:t>
+        <w:t xml:space="preserve"> Meilleure gestion d’exceptions aussi, comme le </w:t>
+      </w:r>
+      <w:proofErr w:type="spellStart"/>
+      <w:r>
+        <w:rPr>
+          <w:color w:val="17365D" w:themeColor="text2" w:themeShade="BF"/>
+        </w:rPr>
+        <w:t>try</w:t>
+      </w:r>
+      <w:proofErr w:type="spellEnd"/>
+      <w:r>
+        <w:rPr>
+          <w:color w:val="17365D" w:themeColor="text2" w:themeShade="BF"/>
+        </w:rPr>
+        <w:t xml:space="preserve"> catch qui se trouve dans mon programme pour la lecture des fichiers CSV.</w:t>
       </w:r>
     </w:p>
     <w:p>
@@ -3001,7 +3141,21 @@
         <w:rPr>
           <w:color w:val="17365D" w:themeColor="text2" w:themeShade="BF"/>
         </w:rPr>
-        <w:t xml:space="preserve"> sur GitHub Projects, </w:t>
+        <w:t xml:space="preserve"> sur GitHub </w:t>
+      </w:r>
+      <w:proofErr w:type="spellStart"/>
+      <w:r>
+        <w:rPr>
+          <w:color w:val="17365D" w:themeColor="text2" w:themeShade="BF"/>
+        </w:rPr>
+        <w:t>Projects</w:t>
+      </w:r>
+      <w:proofErr w:type="spellEnd"/>
+      <w:r>
+        <w:rPr>
+          <w:color w:val="17365D" w:themeColor="text2" w:themeShade="BF"/>
+        </w:rPr>
+        <w:t xml:space="preserve">, </w:t>
       </w:r>
       <w:hyperlink r:id="rId11" w:history="1">
         <w:r>
@@ -3224,7 +3378,21 @@
         <w:rPr>
           <w:color w:val="17365D" w:themeColor="text2" w:themeShade="BF"/>
         </w:rPr>
-        <w:t>Tout au long du projet, il y aura des tâches qui seront réalisées tous les jours comme le remplissage du journal de travail (gitjournal) et le remplissage du rapport.</w:t>
+        <w:t>Tout au long du projet, il y aura des tâches qui seront réalisées tous les jours comme le remplissage du journal de travail (</w:t>
+      </w:r>
+      <w:proofErr w:type="spellStart"/>
+      <w:r>
+        <w:rPr>
+          <w:color w:val="17365D" w:themeColor="text2" w:themeShade="BF"/>
+        </w:rPr>
+        <w:t>gitjournal</w:t>
+      </w:r>
+      <w:proofErr w:type="spellEnd"/>
+      <w:r>
+        <w:rPr>
+          <w:color w:val="17365D" w:themeColor="text2" w:themeShade="BF"/>
+        </w:rPr>
+        <w:t>) et le remplissage du rapport.</w:t>
       </w:r>
     </w:p>
     <w:p>
@@ -3332,7 +3500,21 @@
         <w:rPr>
           <w:color w:val="17365D" w:themeColor="text2" w:themeShade="BF"/>
         </w:rPr>
-        <w:t>Je veux afficher une représentation graphique de plusieurs séries temporelles (time serie) simultanément,</w:t>
+        <w:t xml:space="preserve">Je veux afficher une représentation graphique de plusieurs séries temporelles (time </w:t>
+      </w:r>
+      <w:proofErr w:type="spellStart"/>
+      <w:r>
+        <w:rPr>
+          <w:color w:val="17365D" w:themeColor="text2" w:themeShade="BF"/>
+        </w:rPr>
+        <w:t>serie</w:t>
+      </w:r>
+      <w:proofErr w:type="spellEnd"/>
+      <w:r>
+        <w:rPr>
+          <w:color w:val="17365D" w:themeColor="text2" w:themeShade="BF"/>
+        </w:rPr>
+        <w:t>) simultanément,</w:t>
       </w:r>
     </w:p>
     <w:p>
@@ -3416,7 +3598,21 @@
         <w:rPr>
           <w:color w:val="17365D" w:themeColor="text2" w:themeShade="BF"/>
         </w:rPr>
-        <w:t>Quand je clique sur une des cases à cocher, la série temporelle correspondante s'affiche, et si je reclique, elle disparaît(voir maquette 1)</w:t>
+        <w:t xml:space="preserve">Quand je clique sur une des cases à cocher, la série temporelle correspondante s'affiche, et si je reclique, elle </w:t>
+      </w:r>
+      <w:proofErr w:type="gramStart"/>
+      <w:r>
+        <w:rPr>
+          <w:color w:val="17365D" w:themeColor="text2" w:themeShade="BF"/>
+        </w:rPr>
+        <w:t>disparaît(</w:t>
+      </w:r>
+      <w:proofErr w:type="gramEnd"/>
+      <w:r>
+        <w:rPr>
+          <w:color w:val="17365D" w:themeColor="text2" w:themeShade="BF"/>
+        </w:rPr>
+        <w:t>voir maquette 1)</w:t>
       </w:r>
     </w:p>
     <w:p>
@@ -3435,7 +3631,21 @@
           <w:color w:val="17365D" w:themeColor="text2" w:themeShade="BF"/>
         </w:rPr>
         <w:lastRenderedPageBreak/>
-        <w:t>Quand je clic sur une des cases à cocher sous la catégorie "Année", l'année correspondante s'affiche ou disparaît pour toutes les séries(voir maquette 3)</w:t>
+        <w:t xml:space="preserve">Quand je clic sur une des cases à cocher sous la catégorie "Année", l'année correspondante s'affiche ou disparaît pour toutes les </w:t>
+      </w:r>
+      <w:proofErr w:type="gramStart"/>
+      <w:r>
+        <w:rPr>
+          <w:color w:val="17365D" w:themeColor="text2" w:themeShade="BF"/>
+        </w:rPr>
+        <w:t>séries(</w:t>
+      </w:r>
+      <w:proofErr w:type="gramEnd"/>
+      <w:r>
+        <w:rPr>
+          <w:color w:val="17365D" w:themeColor="text2" w:themeShade="BF"/>
+        </w:rPr>
+        <w:t>voir maquette 3)</w:t>
       </w:r>
     </w:p>
     <w:p>
@@ -3453,7 +3663,21 @@
         <w:rPr>
           <w:color w:val="17365D" w:themeColor="text2" w:themeShade="BF"/>
         </w:rPr>
-        <w:t>Si plusieurs cases sont cochées, alors il y aura plusieurs années affichées(celles qui sont cochées)</w:t>
+        <w:t xml:space="preserve">Si plusieurs cases sont cochées, alors il y aura plusieurs années </w:t>
+      </w:r>
+      <w:proofErr w:type="gramStart"/>
+      <w:r>
+        <w:rPr>
+          <w:color w:val="17365D" w:themeColor="text2" w:themeShade="BF"/>
+        </w:rPr>
+        <w:t>affichées(</w:t>
+      </w:r>
+      <w:proofErr w:type="gramEnd"/>
+      <w:r>
+        <w:rPr>
+          <w:color w:val="17365D" w:themeColor="text2" w:themeShade="BF"/>
+        </w:rPr>
+        <w:t>celles qui sont cochées)</w:t>
       </w:r>
     </w:p>
     <w:p>
@@ -3471,7 +3695,21 @@
         <w:rPr>
           <w:color w:val="17365D" w:themeColor="text2" w:themeShade="BF"/>
         </w:rPr>
-        <w:t>Chaque série temporelle a une couleur ou style dinstinct (voir maquette 1)</w:t>
+        <w:t xml:space="preserve">Chaque série temporelle a une couleur ou style </w:t>
+      </w:r>
+      <w:proofErr w:type="spellStart"/>
+      <w:r>
+        <w:rPr>
+          <w:color w:val="17365D" w:themeColor="text2" w:themeShade="BF"/>
+        </w:rPr>
+        <w:t>dinstinct</w:t>
+      </w:r>
+      <w:proofErr w:type="spellEnd"/>
+      <w:r>
+        <w:rPr>
+          <w:color w:val="17365D" w:themeColor="text2" w:themeShade="BF"/>
+        </w:rPr>
+        <w:t xml:space="preserve"> (voir maquette 1)</w:t>
       </w:r>
     </w:p>
     <w:p>
@@ -3795,7 +4033,21 @@
         <w:rPr>
           <w:color w:val="17365D" w:themeColor="text2" w:themeShade="BF"/>
         </w:rPr>
-        <w:t>Je veux une timeline(axe temporel) sur le graphique</w:t>
+        <w:t xml:space="preserve">Je veux une </w:t>
+      </w:r>
+      <w:proofErr w:type="gramStart"/>
+      <w:r>
+        <w:rPr>
+          <w:color w:val="17365D" w:themeColor="text2" w:themeShade="BF"/>
+        </w:rPr>
+        <w:t>timeline(</w:t>
+      </w:r>
+      <w:proofErr w:type="gramEnd"/>
+      <w:r>
+        <w:rPr>
+          <w:color w:val="17365D" w:themeColor="text2" w:themeShade="BF"/>
+        </w:rPr>
+        <w:t>axe temporel) sur le graphique</w:t>
       </w:r>
     </w:p>
     <w:p>
@@ -3915,7 +4167,21 @@
         <w:rPr>
           <w:color w:val="17365D" w:themeColor="text2" w:themeShade="BF"/>
         </w:rPr>
-        <w:t>Il y a une flexibilité lors de l'affichage du timeline, donc les années ne se suivent pas forcément. (ex: peut aller de 2004 à 2010)</w:t>
+        <w:t>Il y a une flexibilité lors de l'affichage du timeline, donc les années ne se suivent pas forcément. (</w:t>
+      </w:r>
+      <w:proofErr w:type="gramStart"/>
+      <w:r>
+        <w:rPr>
+          <w:color w:val="17365D" w:themeColor="text2" w:themeShade="BF"/>
+        </w:rPr>
+        <w:t>ex:</w:t>
+      </w:r>
+      <w:proofErr w:type="gramEnd"/>
+      <w:r>
+        <w:rPr>
+          <w:color w:val="17365D" w:themeColor="text2" w:themeShade="BF"/>
+        </w:rPr>
+        <w:t xml:space="preserve"> peut aller de 2004 à 2010)</w:t>
       </w:r>
     </w:p>
     <w:p>
@@ -4066,7 +4332,21 @@
         <w:rPr>
           <w:color w:val="17365D" w:themeColor="text2" w:themeShade="BF"/>
         </w:rPr>
-        <w:t>Quand je zoom/dézoom sur le graphique, il y a des changements de la taille et l'échelle du graphique</w:t>
+        <w:t>Quand je zoom/</w:t>
+      </w:r>
+      <w:proofErr w:type="spellStart"/>
+      <w:r>
+        <w:rPr>
+          <w:color w:val="17365D" w:themeColor="text2" w:themeShade="BF"/>
+        </w:rPr>
+        <w:t>dézoom</w:t>
+      </w:r>
+      <w:proofErr w:type="spellEnd"/>
+      <w:r>
+        <w:rPr>
+          <w:color w:val="17365D" w:themeColor="text2" w:themeShade="BF"/>
+        </w:rPr>
+        <w:t xml:space="preserve"> sur le graphique, il y a des changements de la taille et l'échelle du graphique</w:t>
       </w:r>
     </w:p>
     <w:p>
@@ -4102,7 +4382,21 @@
         <w:rPr>
           <w:color w:val="17365D" w:themeColor="text2" w:themeShade="BF"/>
         </w:rPr>
-        <w:t>Zoomer/Dézoomer pour mieux analyser les données, en faisant zoom/dezoom avec la molette</w:t>
+        <w:t>Zoomer/Dézoomer pour mieux analyser les données, en faisant zoom/</w:t>
+      </w:r>
+      <w:proofErr w:type="spellStart"/>
+      <w:r>
+        <w:rPr>
+          <w:color w:val="17365D" w:themeColor="text2" w:themeShade="BF"/>
+        </w:rPr>
+        <w:t>dezoom</w:t>
+      </w:r>
+      <w:proofErr w:type="spellEnd"/>
+      <w:r>
+        <w:rPr>
+          <w:color w:val="17365D" w:themeColor="text2" w:themeShade="BF"/>
+        </w:rPr>
+        <w:t xml:space="preserve"> avec la molette</w:t>
       </w:r>
     </w:p>
     <w:p>
@@ -4120,7 +4414,21 @@
         <w:rPr>
           <w:color w:val="17365D" w:themeColor="text2" w:themeShade="BF"/>
         </w:rPr>
-        <w:t>Ajouter plusieurs time series simultanément et tous les voir sur le même graphique (voir maquette 1)</w:t>
+        <w:t xml:space="preserve">Ajouter plusieurs time </w:t>
+      </w:r>
+      <w:proofErr w:type="spellStart"/>
+      <w:r>
+        <w:rPr>
+          <w:color w:val="17365D" w:themeColor="text2" w:themeShade="BF"/>
+        </w:rPr>
+        <w:t>series</w:t>
+      </w:r>
+      <w:proofErr w:type="spellEnd"/>
+      <w:r>
+        <w:rPr>
+          <w:color w:val="17365D" w:themeColor="text2" w:themeShade="BF"/>
+        </w:rPr>
+        <w:t xml:space="preserve"> simultanément et tous les voir sur le même graphique (voir maquette 1)</w:t>
       </w:r>
     </w:p>
     <w:p>
@@ -4291,7 +4599,21 @@
         <w:rPr>
           <w:color w:val="17365D" w:themeColor="text2" w:themeShade="BF"/>
         </w:rPr>
-        <w:t>Affichage de fonctions différentes (2x, sin(x), etc..)</w:t>
+        <w:t xml:space="preserve">Affichage de fonctions différentes (2x, sin(x), </w:t>
+      </w:r>
+      <w:proofErr w:type="gramStart"/>
+      <w:r>
+        <w:rPr>
+          <w:color w:val="17365D" w:themeColor="text2" w:themeShade="BF"/>
+        </w:rPr>
+        <w:t>etc..</w:t>
+      </w:r>
+      <w:proofErr w:type="gramEnd"/>
+      <w:r>
+        <w:rPr>
+          <w:color w:val="17365D" w:themeColor="text2" w:themeShade="BF"/>
+        </w:rPr>
+        <w:t>)</w:t>
       </w:r>
     </w:p>
     <w:p>
@@ -4779,11 +5101,19 @@
           <w:color w:val="17365D" w:themeColor="text2" w:themeShade="BF"/>
         </w:rPr>
       </w:pPr>
-      <w:r>
-        <w:rPr>
-          <w:color w:val="17365D" w:themeColor="text2" w:themeShade="BF"/>
-        </w:rPr>
-        <w:t xml:space="preserve">Gitjournal - </w:t>
+      <w:proofErr w:type="spellStart"/>
+      <w:r>
+        <w:rPr>
+          <w:color w:val="17365D" w:themeColor="text2" w:themeShade="BF"/>
+        </w:rPr>
+        <w:t>Gitjournal</w:t>
+      </w:r>
+      <w:proofErr w:type="spellEnd"/>
+      <w:r>
+        <w:rPr>
+          <w:color w:val="17365D" w:themeColor="text2" w:themeShade="BF"/>
+        </w:rPr>
+        <w:t xml:space="preserve"> - </w:t>
       </w:r>
       <w:r>
         <w:rPr>
@@ -4819,6 +5149,81 @@
     <w:p>
       <w:pPr>
         <w:pStyle w:val="Corpsdetexte"/>
+      </w:pPr>
+    </w:p>
+    <w:p>
+      <w:pPr>
+        <w:pStyle w:val="Corpsdetexte"/>
+      </w:pPr>
+      <w:r>
+        <w:t>J’ai en effet utilisé l’IA pour ce projet pour de raisons différentes, étant :</w:t>
+      </w:r>
+    </w:p>
+    <w:p>
+      <w:pPr>
+        <w:pStyle w:val="Corpsdetexte"/>
+      </w:pPr>
+    </w:p>
+    <w:p>
+      <w:pPr>
+        <w:pStyle w:val="Corpsdetexte"/>
+        <w:numPr>
+          <w:ilvl w:val="0"/>
+          <w:numId w:val="59"/>
+        </w:numPr>
+      </w:pPr>
+      <w:r>
+        <w:t>Documentation</w:t>
+      </w:r>
+    </w:p>
+    <w:p>
+      <w:pPr>
+        <w:pStyle w:val="Corpsdetexte"/>
+        <w:numPr>
+          <w:ilvl w:val="1"/>
+          <w:numId w:val="59"/>
+        </w:numPr>
+      </w:pPr>
+      <w:r>
+        <w:t>Certains aspects de la documentation comme les objectifs produit/pédagogiques et le domaine d’application au début. Je n’avais aucune idée de quelles données utiliser pour ce projet mais vu que j’aime bien les jeux vidéo et je suis de temps en temps les actualités par rapport aux jeux, j’ai demandé à l’IA pour plus d’infos et comment je pouvais utiliser ces données pour créer un graphique avec des données.</w:t>
+      </w:r>
+    </w:p>
+    <w:p>
+      <w:pPr>
+        <w:pStyle w:val="Corpsdetexte"/>
+        <w:ind w:left="2007"/>
+      </w:pPr>
+      <w:r>
+        <w:t>L’IA a pu m’expliquer et a également pu me créer des données fictives à utiliser sur mon graphique.</w:t>
+      </w:r>
+    </w:p>
+    <w:p>
+      <w:pPr>
+        <w:pStyle w:val="Corpsdetexte"/>
+        <w:numPr>
+          <w:ilvl w:val="0"/>
+          <w:numId w:val="59"/>
+        </w:numPr>
+      </w:pPr>
+      <w:r>
+        <w:t>Code</w:t>
+      </w:r>
+    </w:p>
+    <w:p>
+      <w:pPr>
+        <w:pStyle w:val="Corpsdetexte"/>
+        <w:numPr>
+          <w:ilvl w:val="0"/>
+          <w:numId w:val="59"/>
+        </w:numPr>
+      </w:pPr>
+      <w:r>
+        <w:t>Meilleure compréhension du code et rappels</w:t>
+      </w:r>
+    </w:p>
+    <w:p>
+      <w:pPr>
+        <w:pStyle w:val="Corpsdetexte"/>
         <w:rPr>
           <w:color w:val="17365D" w:themeColor="text2" w:themeShade="BF"/>
         </w:rPr>
@@ -4836,6 +5241,7 @@
         <w:rPr>
           <w:color w:val="17365D" w:themeColor="text2" w:themeShade="BF"/>
         </w:rPr>
+        <w:lastRenderedPageBreak/>
         <w:t>conclusion</w:t>
       </w:r>
       <w:bookmarkEnd w:id="16"/>
@@ -4943,6 +5349,7 @@
           <w:r>
             <w:t>Auteur</w:t>
           </w:r>
+          <w:proofErr w:type="gramStart"/>
           <w:r>
             <w:rPr>
               <w:rFonts w:cs="Arial"/>
@@ -4951,7 +5358,11 @@
             <w:t> :</w:t>
           </w:r>
           <w:r>
-            <w:t>Samuel Sallaku</w:t>
+            <w:t>Samuel</w:t>
+          </w:r>
+          <w:proofErr w:type="gramEnd"/>
+          <w:r>
+            <w:t xml:space="preserve"> Sallaku</w:t>
           </w:r>
         </w:p>
         <w:p>
@@ -5420,7 +5831,7 @@
         <v:path o:extrusionok="f" gradientshapeok="t" o:connecttype="rect"/>
         <o:lock v:ext="edit" aspectratio="t"/>
       </v:shapetype>
-      <v:shape id="_x0000_i1030" type="#_x0000_t75" style="width:12pt;height:12pt" o:bullet="t">
+      <v:shape id="_x0000_i1034" type="#_x0000_t75" style="width:12pt;height:12pt" o:bullet="t">
         <v:imagedata r:id="rId1" o:title="BD10263_"/>
       </v:shape>
     </w:pict>
@@ -9946,6 +10357,119 @@
     </w:lvl>
   </w:abstractNum>
   <w:abstractNum w:abstractNumId="49" w15:restartNumberingAfterBreak="0">
+    <w:nsid w:val="7AC93FFE"/>
+    <w:multiLevelType w:val="hybridMultilevel"/>
+    <w:tmpl w:val="8E12AF1C"/>
+    <w:lvl w:ilvl="0" w:tplc="100C0001">
+      <w:start w:val="1"/>
+      <w:numFmt w:val="bullet"/>
+      <w:lvlText w:val=""/>
+      <w:lvlJc w:val="left"/>
+      <w:pPr>
+        <w:ind w:left="1287" w:hanging="360"/>
+      </w:pPr>
+      <w:rPr>
+        <w:rFonts w:ascii="Symbol" w:hAnsi="Symbol" w:hint="default"/>
+      </w:rPr>
+    </w:lvl>
+    <w:lvl w:ilvl="1" w:tplc="100C0003">
+      <w:start w:val="1"/>
+      <w:numFmt w:val="bullet"/>
+      <w:lvlText w:val="o"/>
+      <w:lvlJc w:val="left"/>
+      <w:pPr>
+        <w:ind w:left="2007" w:hanging="360"/>
+      </w:pPr>
+      <w:rPr>
+        <w:rFonts w:ascii="Courier New" w:hAnsi="Courier New" w:cs="Courier New" w:hint="default"/>
+      </w:rPr>
+    </w:lvl>
+    <w:lvl w:ilvl="2" w:tplc="100C0005" w:tentative="1">
+      <w:start w:val="1"/>
+      <w:numFmt w:val="bullet"/>
+      <w:lvlText w:val=""/>
+      <w:lvlJc w:val="left"/>
+      <w:pPr>
+        <w:ind w:left="2727" w:hanging="360"/>
+      </w:pPr>
+      <w:rPr>
+        <w:rFonts w:ascii="Wingdings" w:hAnsi="Wingdings" w:hint="default"/>
+      </w:rPr>
+    </w:lvl>
+    <w:lvl w:ilvl="3" w:tplc="100C0001" w:tentative="1">
+      <w:start w:val="1"/>
+      <w:numFmt w:val="bullet"/>
+      <w:lvlText w:val=""/>
+      <w:lvlJc w:val="left"/>
+      <w:pPr>
+        <w:ind w:left="3447" w:hanging="360"/>
+      </w:pPr>
+      <w:rPr>
+        <w:rFonts w:ascii="Symbol" w:hAnsi="Symbol" w:hint="default"/>
+      </w:rPr>
+    </w:lvl>
+    <w:lvl w:ilvl="4" w:tplc="100C0003" w:tentative="1">
+      <w:start w:val="1"/>
+      <w:numFmt w:val="bullet"/>
+      <w:lvlText w:val="o"/>
+      <w:lvlJc w:val="left"/>
+      <w:pPr>
+        <w:ind w:left="4167" w:hanging="360"/>
+      </w:pPr>
+      <w:rPr>
+        <w:rFonts w:ascii="Courier New" w:hAnsi="Courier New" w:cs="Courier New" w:hint="default"/>
+      </w:rPr>
+    </w:lvl>
+    <w:lvl w:ilvl="5" w:tplc="100C0005" w:tentative="1">
+      <w:start w:val="1"/>
+      <w:numFmt w:val="bullet"/>
+      <w:lvlText w:val=""/>
+      <w:lvlJc w:val="left"/>
+      <w:pPr>
+        <w:ind w:left="4887" w:hanging="360"/>
+      </w:pPr>
+      <w:rPr>
+        <w:rFonts w:ascii="Wingdings" w:hAnsi="Wingdings" w:hint="default"/>
+      </w:rPr>
+    </w:lvl>
+    <w:lvl w:ilvl="6" w:tplc="100C0001" w:tentative="1">
+      <w:start w:val="1"/>
+      <w:numFmt w:val="bullet"/>
+      <w:lvlText w:val=""/>
+      <w:lvlJc w:val="left"/>
+      <w:pPr>
+        <w:ind w:left="5607" w:hanging="360"/>
+      </w:pPr>
+      <w:rPr>
+        <w:rFonts w:ascii="Symbol" w:hAnsi="Symbol" w:hint="default"/>
+      </w:rPr>
+    </w:lvl>
+    <w:lvl w:ilvl="7" w:tplc="100C0003" w:tentative="1">
+      <w:start w:val="1"/>
+      <w:numFmt w:val="bullet"/>
+      <w:lvlText w:val="o"/>
+      <w:lvlJc w:val="left"/>
+      <w:pPr>
+        <w:ind w:left="6327" w:hanging="360"/>
+      </w:pPr>
+      <w:rPr>
+        <w:rFonts w:ascii="Courier New" w:hAnsi="Courier New" w:cs="Courier New" w:hint="default"/>
+      </w:rPr>
+    </w:lvl>
+    <w:lvl w:ilvl="8" w:tplc="100C0005" w:tentative="1">
+      <w:start w:val="1"/>
+      <w:numFmt w:val="bullet"/>
+      <w:lvlText w:val=""/>
+      <w:lvlJc w:val="left"/>
+      <w:pPr>
+        <w:ind w:left="7047" w:hanging="360"/>
+      </w:pPr>
+      <w:rPr>
+        <w:rFonts w:ascii="Wingdings" w:hAnsi="Wingdings" w:hint="default"/>
+      </w:rPr>
+    </w:lvl>
+  </w:abstractNum>
+  <w:abstractNum w:abstractNumId="50" w15:restartNumberingAfterBreak="0">
     <w:nsid w:val="7E7F1C51"/>
     <w:multiLevelType w:val="multilevel"/>
     <w:tmpl w:val="100C0021"/>
@@ -10058,7 +10582,7 @@
       </w:rPr>
     </w:lvl>
   </w:abstractNum>
-  <w:abstractNum w:abstractNumId="50" w15:restartNumberingAfterBreak="0">
+  <w:abstractNum w:abstractNumId="51" w15:restartNumberingAfterBreak="0">
     <w:nsid w:val="7F4560C0"/>
     <w:multiLevelType w:val="multilevel"/>
     <w:tmpl w:val="BBB48E74"/>
@@ -10259,7 +10783,7 @@
     <w:abstractNumId w:val="31"/>
   </w:num>
   <w:num w:numId="18" w16cid:durableId="331028464">
-    <w:abstractNumId w:val="49"/>
+    <w:abstractNumId w:val="50"/>
   </w:num>
   <w:num w:numId="19" w16cid:durableId="1449469463">
     <w:abstractNumId w:val="45"/>
@@ -10370,7 +10894,7 @@
     <w:abstractNumId w:val="26"/>
   </w:num>
   <w:num w:numId="55" w16cid:durableId="945885074">
-    <w:abstractNumId w:val="50"/>
+    <w:abstractNumId w:val="51"/>
   </w:num>
   <w:num w:numId="56" w16cid:durableId="2093313110">
     <w:abstractNumId w:val="47"/>
@@ -10380,6 +10904,9 @@
   </w:num>
   <w:num w:numId="58" w16cid:durableId="1854029352">
     <w:abstractNumId w:val="25"/>
+  </w:num>
+  <w:num w:numId="59" w16cid:durableId="1566064867">
+    <w:abstractNumId w:val="49"/>
   </w:num>
   <w:numIdMacAtCleanup w:val="4"/>
 </w:numbering>

</xml_diff>

<commit_message>
doc(rapport): rapport almost done
[45][WIP]
j'ai presque fini le rapport, il me reste seulement le rapport des tests à faire
</commit_message>
<xml_diff>
--- a/doc-livrables/Rapport-P_FUN-SamuelSallaku.docx
+++ b/doc-livrables/Rapport-P_FUN-SamuelSallaku.docx
@@ -1,6 +1,6 @@
 
 <file path=word/document.xml><?xml version="1.0" encoding="utf-8"?>
-<w:document xmlns:wpc="http://schemas.microsoft.com/office/word/2010/wordprocessingCanvas" xmlns:cx="http://schemas.microsoft.com/office/drawing/2014/chartex" xmlns:cx1="http://schemas.microsoft.com/office/drawing/2015/9/8/chartex" xmlns:cx2="http://schemas.microsoft.com/office/drawing/2015/10/21/chartex" xmlns:cx3="http://schemas.microsoft.com/office/drawing/2016/5/9/chartex" xmlns:cx4="http://schemas.microsoft.com/office/drawing/2016/5/10/chartex" xmlns:cx5="http://schemas.microsoft.com/office/drawing/2016/5/11/chartex" xmlns:cx6="http://schemas.microsoft.com/office/drawing/2016/5/12/chartex" xmlns:cx7="http://schemas.microsoft.com/office/drawing/2016/5/13/chartex" xmlns:cx8="http://schemas.microsoft.com/office/drawing/2016/5/14/chartex" xmlns:mc="http://schemas.openxmlformats.org/markup-compatibility/2006" xmlns:aink="http://schemas.microsoft.com/office/drawing/2016/ink" xmlns:am3d="http://schemas.microsoft.com/office/drawing/2017/model3d" xmlns:o="urn:schemas-microsoft-com:office:office" xmlns:oel="http://schemas.microsoft.com/office/2019/extlst" xmlns:r="http://schemas.openxmlformats.org/officeDocument/2006/relationships" xmlns:m="http://schemas.openxmlformats.org/officeDocument/2006/math" xmlns:v="urn:schemas-microsoft-com:vml" xmlns:wp14="http://schemas.microsoft.com/office/word/2010/wordprocessingDrawing" xmlns:wp="http://schemas.openxmlformats.org/drawingml/2006/wordprocessingDrawing" xmlns:w10="urn:schemas-microsoft-com:office:word" xmlns:w="http://schemas.openxmlformats.org/wordprocessingml/2006/main" xmlns:w14="http://schemas.microsoft.com/office/word/2010/wordml" xmlns:w15="http://schemas.microsoft.com/office/word/2012/wordml" xmlns:w16cex="http://schemas.microsoft.com/office/word/2018/wordml/cex" xmlns:w16cid="http://schemas.microsoft.com/office/word/2016/wordml/cid" xmlns:w16="http://schemas.microsoft.com/office/word/2018/wordml" xmlns:w16sdtdh="http://schemas.microsoft.com/office/word/2020/wordml/sdtdatahash" xmlns:w16se="http://schemas.microsoft.com/office/word/2015/wordml/symex" xmlns:wpg="http://schemas.microsoft.com/office/word/2010/wordprocessingGroup" xmlns:wpi="http://schemas.microsoft.com/office/word/2010/wordprocessingInk" xmlns:wne="http://schemas.microsoft.com/office/word/2006/wordml" xmlns:wps="http://schemas.microsoft.com/office/word/2010/wordprocessingShape" mc:Ignorable="w14 w15 w16se w16cid w16 w16cex w16sdtdh wp14">
+<w:document xmlns:wpc="http://schemas.microsoft.com/office/word/2010/wordprocessingCanvas" xmlns:cx="http://schemas.microsoft.com/office/drawing/2014/chartex" xmlns:cx1="http://schemas.microsoft.com/office/drawing/2015/9/8/chartex" xmlns:cx2="http://schemas.microsoft.com/office/drawing/2015/10/21/chartex" xmlns:cx3="http://schemas.microsoft.com/office/drawing/2016/5/9/chartex" xmlns:cx4="http://schemas.microsoft.com/office/drawing/2016/5/10/chartex" xmlns:cx5="http://schemas.microsoft.com/office/drawing/2016/5/11/chartex" xmlns:cx6="http://schemas.microsoft.com/office/drawing/2016/5/12/chartex" xmlns:cx7="http://schemas.microsoft.com/office/drawing/2016/5/13/chartex" xmlns:cx8="http://schemas.microsoft.com/office/drawing/2016/5/14/chartex" xmlns:mc="http://schemas.openxmlformats.org/markup-compatibility/2006" xmlns:aink="http://schemas.microsoft.com/office/drawing/2016/ink" xmlns:am3d="http://schemas.microsoft.com/office/drawing/2017/model3d" xmlns:o="urn:schemas-microsoft-com:office:office" xmlns:oel="http://schemas.microsoft.com/office/2019/extlst" xmlns:r="http://schemas.openxmlformats.org/officeDocument/2006/relationships" xmlns:m="http://schemas.openxmlformats.org/officeDocument/2006/math" xmlns:v="urn:schemas-microsoft-com:vml" xmlns:wp14="http://schemas.microsoft.com/office/word/2010/wordprocessingDrawing" xmlns:wp="http://schemas.openxmlformats.org/drawingml/2006/wordprocessingDrawing" xmlns:w10="urn:schemas-microsoft-com:office:word" xmlns:w="http://schemas.openxmlformats.org/wordprocessingml/2006/main" xmlns:w14="http://schemas.microsoft.com/office/word/2010/wordml" xmlns:w15="http://schemas.microsoft.com/office/word/2012/wordml" xmlns:w16cex="http://schemas.microsoft.com/office/word/2018/wordml/cex" xmlns:w16cid="http://schemas.microsoft.com/office/word/2016/wordml/cid" xmlns:w16="http://schemas.microsoft.com/office/word/2018/wordml" xmlns:w16du="http://schemas.microsoft.com/office/word/2023/wordml/word16du" xmlns:w16sdtdh="http://schemas.microsoft.com/office/word/2020/wordml/sdtdatahash" xmlns:w16sdtfl="http://schemas.microsoft.com/office/word/2024/wordml/sdtformatlock" xmlns:w16se="http://schemas.microsoft.com/office/word/2015/wordml/symex" xmlns:wpg="http://schemas.microsoft.com/office/word/2010/wordprocessingGroup" xmlns:wpi="http://schemas.microsoft.com/office/word/2010/wordprocessingInk" xmlns:wne="http://schemas.microsoft.com/office/word/2006/wordml" xmlns:wps="http://schemas.microsoft.com/office/word/2010/wordprocessingShape" mc:Ignorable="w14 w15 w16se w16cid w16 w16cex w16sdtdh w16sdtfl w16du wp14">
   <w:body>
     <w:p>
       <w:pPr>
@@ -3598,21 +3598,7 @@
         <w:rPr>
           <w:color w:val="17365D" w:themeColor="text2" w:themeShade="BF"/>
         </w:rPr>
-        <w:t xml:space="preserve">Quand je clique sur une des cases à cocher, la série temporelle correspondante s'affiche, et si je reclique, elle </w:t>
-      </w:r>
-      <w:proofErr w:type="gramStart"/>
-      <w:r>
-        <w:rPr>
-          <w:color w:val="17365D" w:themeColor="text2" w:themeShade="BF"/>
-        </w:rPr>
-        <w:t>disparaît(</w:t>
-      </w:r>
-      <w:proofErr w:type="gramEnd"/>
-      <w:r>
-        <w:rPr>
-          <w:color w:val="17365D" w:themeColor="text2" w:themeShade="BF"/>
-        </w:rPr>
-        <w:t>voir maquette 1)</w:t>
+        <w:t>Quand je clique sur une des cases à cocher, la série temporelle correspondante s'affiche, et si je reclique, elle disparaît(voir maquette 1)</w:t>
       </w:r>
     </w:p>
     <w:p>
@@ -3631,21 +3617,7 @@
           <w:color w:val="17365D" w:themeColor="text2" w:themeShade="BF"/>
         </w:rPr>
         <w:lastRenderedPageBreak/>
-        <w:t xml:space="preserve">Quand je clic sur une des cases à cocher sous la catégorie "Année", l'année correspondante s'affiche ou disparaît pour toutes les </w:t>
-      </w:r>
-      <w:proofErr w:type="gramStart"/>
-      <w:r>
-        <w:rPr>
-          <w:color w:val="17365D" w:themeColor="text2" w:themeShade="BF"/>
-        </w:rPr>
-        <w:t>séries(</w:t>
-      </w:r>
-      <w:proofErr w:type="gramEnd"/>
-      <w:r>
-        <w:rPr>
-          <w:color w:val="17365D" w:themeColor="text2" w:themeShade="BF"/>
-        </w:rPr>
-        <w:t>voir maquette 3)</w:t>
+        <w:t>Quand je clic sur une des cases à cocher sous la catégorie "Année", l'année correspondante s'affiche ou disparaît pour toutes les séries(voir maquette 3)</w:t>
       </w:r>
     </w:p>
     <w:p>
@@ -3663,21 +3635,7 @@
         <w:rPr>
           <w:color w:val="17365D" w:themeColor="text2" w:themeShade="BF"/>
         </w:rPr>
-        <w:t xml:space="preserve">Si plusieurs cases sont cochées, alors il y aura plusieurs années </w:t>
-      </w:r>
-      <w:proofErr w:type="gramStart"/>
-      <w:r>
-        <w:rPr>
-          <w:color w:val="17365D" w:themeColor="text2" w:themeShade="BF"/>
-        </w:rPr>
-        <w:t>affichées(</w:t>
-      </w:r>
-      <w:proofErr w:type="gramEnd"/>
-      <w:r>
-        <w:rPr>
-          <w:color w:val="17365D" w:themeColor="text2" w:themeShade="BF"/>
-        </w:rPr>
-        <w:t>celles qui sont cochées)</w:t>
+        <w:t>Si plusieurs cases sont cochées, alors il y aura plusieurs années affichées(celles qui sont cochées)</w:t>
       </w:r>
     </w:p>
     <w:p>
@@ -4033,21 +3991,7 @@
         <w:rPr>
           <w:color w:val="17365D" w:themeColor="text2" w:themeShade="BF"/>
         </w:rPr>
-        <w:t xml:space="preserve">Je veux une </w:t>
-      </w:r>
-      <w:proofErr w:type="gramStart"/>
-      <w:r>
-        <w:rPr>
-          <w:color w:val="17365D" w:themeColor="text2" w:themeShade="BF"/>
-        </w:rPr>
-        <w:t>timeline(</w:t>
-      </w:r>
-      <w:proofErr w:type="gramEnd"/>
-      <w:r>
-        <w:rPr>
-          <w:color w:val="17365D" w:themeColor="text2" w:themeShade="BF"/>
-        </w:rPr>
-        <w:t>axe temporel) sur le graphique</w:t>
+        <w:t>Je veux une timeline(axe temporel) sur le graphique</w:t>
       </w:r>
     </w:p>
     <w:p>
@@ -4167,21 +4111,7 @@
         <w:rPr>
           <w:color w:val="17365D" w:themeColor="text2" w:themeShade="BF"/>
         </w:rPr>
-        <w:t>Il y a une flexibilité lors de l'affichage du timeline, donc les années ne se suivent pas forcément. (</w:t>
-      </w:r>
-      <w:proofErr w:type="gramStart"/>
-      <w:r>
-        <w:rPr>
-          <w:color w:val="17365D" w:themeColor="text2" w:themeShade="BF"/>
-        </w:rPr>
-        <w:t>ex:</w:t>
-      </w:r>
-      <w:proofErr w:type="gramEnd"/>
-      <w:r>
-        <w:rPr>
-          <w:color w:val="17365D" w:themeColor="text2" w:themeShade="BF"/>
-        </w:rPr>
-        <w:t xml:space="preserve"> peut aller de 2004 à 2010)</w:t>
+        <w:t>Il y a une flexibilité lors de l'affichage du timeline, donc les années ne se suivent pas forcément. (ex: peut aller de 2004 à 2010)</w:t>
       </w:r>
     </w:p>
     <w:p>
@@ -4599,21 +4529,7 @@
         <w:rPr>
           <w:color w:val="17365D" w:themeColor="text2" w:themeShade="BF"/>
         </w:rPr>
-        <w:t xml:space="preserve">Affichage de fonctions différentes (2x, sin(x), </w:t>
-      </w:r>
-      <w:proofErr w:type="gramStart"/>
-      <w:r>
-        <w:rPr>
-          <w:color w:val="17365D" w:themeColor="text2" w:themeShade="BF"/>
-        </w:rPr>
-        <w:t>etc..</w:t>
-      </w:r>
-      <w:proofErr w:type="gramEnd"/>
-      <w:r>
-        <w:rPr>
-          <w:color w:val="17365D" w:themeColor="text2" w:themeShade="BF"/>
-        </w:rPr>
-        <w:t>)</w:t>
+        <w:t>Affichage de fonctions différentes (2x, sin(x), etc..)</w:t>
       </w:r>
     </w:p>
     <w:p>
@@ -5067,19 +4983,103 @@
     </w:p>
     <w:p>
       <w:pPr>
-        <w:pStyle w:val="Corpsdetexte"/>
-        <w:rPr>
-          <w:color w:val="17365D" w:themeColor="text2" w:themeShade="BF"/>
-        </w:rPr>
-      </w:pPr>
-    </w:p>
-    <w:p>
-      <w:pPr>
         <w:pStyle w:val="Titre1"/>
         <w:rPr>
           <w:color w:val="17365D" w:themeColor="text2" w:themeShade="BF"/>
         </w:rPr>
       </w:pPr>
+      <w:r>
+        <w:rPr>
+          <w:color w:val="17365D" w:themeColor="text2" w:themeShade="BF"/>
+        </w:rPr>
+        <w:t>Schema</w:t>
+      </w:r>
+    </w:p>
+    <w:p>
+      <w:pPr>
+        <w:pStyle w:val="Corpsdetexte"/>
+      </w:pPr>
+      <w:r>
+        <w:rPr>
+          <w:noProof/>
+        </w:rPr>
+        <w:drawing>
+          <wp:inline distT="0" distB="0" distL="0" distR="0" wp14:anchorId="0F4DDAAA" wp14:editId="783C162F">
+            <wp:extent cx="5442504" cy="4406265"/>
+            <wp:effectExtent l="19050" t="19050" r="25400" b="13335"/>
+            <wp:docPr id="1951647948" name="Image 1"/>
+            <wp:cNvGraphicFramePr>
+              <a:graphicFrameLocks xmlns:a="http://schemas.openxmlformats.org/drawingml/2006/main" noChangeAspect="1"/>
+            </wp:cNvGraphicFramePr>
+            <a:graphic xmlns:a="http://schemas.openxmlformats.org/drawingml/2006/main">
+              <a:graphicData uri="http://schemas.openxmlformats.org/drawingml/2006/picture">
+                <pic:pic xmlns:pic="http://schemas.openxmlformats.org/drawingml/2006/picture">
+                  <pic:nvPicPr>
+                    <pic:cNvPr id="0" name="Picture 2"/>
+                    <pic:cNvPicPr>
+                      <a:picLocks noChangeAspect="1" noChangeArrowheads="1"/>
+                    </pic:cNvPicPr>
+                  </pic:nvPicPr>
+                  <pic:blipFill>
+                    <a:blip r:embed="rId20">
+                      <a:extLst>
+                        <a:ext uri="{28A0092B-C50C-407E-A947-70E740481C1C}">
+                          <a14:useLocalDpi xmlns:a14="http://schemas.microsoft.com/office/drawing/2010/main" val="0"/>
+                        </a:ext>
+                      </a:extLst>
+                    </a:blip>
+                    <a:srcRect/>
+                    <a:stretch>
+                      <a:fillRect/>
+                    </a:stretch>
+                  </pic:blipFill>
+                  <pic:spPr bwMode="auto">
+                    <a:xfrm>
+                      <a:off x="0" y="0"/>
+                      <a:ext cx="5446418" cy="4409434"/>
+                    </a:xfrm>
+                    <a:prstGeom prst="rect">
+                      <a:avLst/>
+                    </a:prstGeom>
+                    <a:noFill/>
+                    <a:ln>
+                      <a:solidFill>
+                        <a:schemeClr val="bg1">
+                          <a:lumMod val="65000"/>
+                        </a:schemeClr>
+                      </a:solidFill>
+                    </a:ln>
+                  </pic:spPr>
+                </pic:pic>
+              </a:graphicData>
+            </a:graphic>
+          </wp:inline>
+        </w:drawing>
+      </w:r>
+    </w:p>
+    <w:p>
+      <w:pPr>
+        <w:pStyle w:val="Corpsdetexte"/>
+        <w:rPr>
+          <w:color w:val="17365D" w:themeColor="text2" w:themeShade="BF"/>
+        </w:rPr>
+      </w:pPr>
+    </w:p>
+    <w:p>
+      <w:pPr>
+        <w:pStyle w:val="Corpsdetexte"/>
+        <w:rPr>
+          <w:color w:val="17365D" w:themeColor="text2" w:themeShade="BF"/>
+        </w:rPr>
+      </w:pPr>
+    </w:p>
+    <w:p>
+      <w:pPr>
+        <w:pStyle w:val="Titre1"/>
+        <w:rPr>
+          <w:color w:val="17365D" w:themeColor="text2" w:themeShade="BF"/>
+        </w:rPr>
+      </w:pPr>
       <w:bookmarkStart w:id="14" w:name="_Toc210996198"/>
       <w:r>
         <w:rPr>
@@ -5154,14 +5154,23 @@
     <w:p>
       <w:pPr>
         <w:pStyle w:val="Corpsdetexte"/>
-      </w:pPr>
-      <w:r>
+        <w:rPr>
+          <w:color w:val="17365D" w:themeColor="text2" w:themeShade="BF"/>
+        </w:rPr>
+      </w:pPr>
+      <w:r>
+        <w:rPr>
+          <w:color w:val="17365D" w:themeColor="text2" w:themeShade="BF"/>
+        </w:rPr>
         <w:t>J’ai en effet utilisé l’IA pour ce projet pour de raisons différentes, étant :</w:t>
       </w:r>
     </w:p>
     <w:p>
       <w:pPr>
         <w:pStyle w:val="Corpsdetexte"/>
+        <w:rPr>
+          <w:color w:val="17365D" w:themeColor="text2" w:themeShade="BF"/>
+        </w:rPr>
       </w:pPr>
     </w:p>
     <w:p>
@@ -5171,8 +5180,14 @@
           <w:ilvl w:val="0"/>
           <w:numId w:val="59"/>
         </w:numPr>
-      </w:pPr>
-      <w:r>
+        <w:rPr>
+          <w:color w:val="17365D" w:themeColor="text2" w:themeShade="BF"/>
+        </w:rPr>
+      </w:pPr>
+      <w:r>
+        <w:rPr>
+          <w:color w:val="17365D" w:themeColor="text2" w:themeShade="BF"/>
+        </w:rPr>
         <w:t>Documentation</w:t>
       </w:r>
     </w:p>
@@ -5183,8 +5198,14 @@
           <w:ilvl w:val="1"/>
           <w:numId w:val="59"/>
         </w:numPr>
-      </w:pPr>
-      <w:r>
+        <w:rPr>
+          <w:color w:val="17365D" w:themeColor="text2" w:themeShade="BF"/>
+        </w:rPr>
+      </w:pPr>
+      <w:r>
+        <w:rPr>
+          <w:color w:val="17365D" w:themeColor="text2" w:themeShade="BF"/>
+        </w:rPr>
         <w:t>Certains aspects de la documentation comme les objectifs produit/pédagogiques et le domaine d’application au début. Je n’avais aucune idée de quelles données utiliser pour ce projet mais vu que j’aime bien les jeux vidéo et je suis de temps en temps les actualités par rapport aux jeux, j’ai demandé à l’IA pour plus d’infos et comment je pouvais utiliser ces données pour créer un graphique avec des données.</w:t>
       </w:r>
     </w:p>
@@ -5192,8 +5213,14 @@
       <w:pPr>
         <w:pStyle w:val="Corpsdetexte"/>
         <w:ind w:left="2007"/>
-      </w:pPr>
-      <w:r>
+        <w:rPr>
+          <w:color w:val="17365D" w:themeColor="text2" w:themeShade="BF"/>
+        </w:rPr>
+      </w:pPr>
+      <w:r>
+        <w:rPr>
+          <w:color w:val="17365D" w:themeColor="text2" w:themeShade="BF"/>
+        </w:rPr>
         <w:t>L’IA a pu m’expliquer et a également pu me créer des données fictives à utiliser sur mon graphique.</w:t>
       </w:r>
     </w:p>
@@ -5204,9 +5231,302 @@
           <w:ilvl w:val="0"/>
           <w:numId w:val="59"/>
         </w:numPr>
-      </w:pPr>
-      <w:r>
+        <w:rPr>
+          <w:color w:val="17365D" w:themeColor="text2" w:themeShade="BF"/>
+        </w:rPr>
+      </w:pPr>
+      <w:r>
+        <w:rPr>
+          <w:color w:val="17365D" w:themeColor="text2" w:themeShade="BF"/>
+        </w:rPr>
         <w:t>Code</w:t>
+      </w:r>
+    </w:p>
+    <w:p>
+      <w:pPr>
+        <w:pStyle w:val="Corpsdetexte"/>
+        <w:numPr>
+          <w:ilvl w:val="1"/>
+          <w:numId w:val="59"/>
+        </w:numPr>
+        <w:rPr>
+          <w:color w:val="17365D" w:themeColor="text2" w:themeShade="BF"/>
+        </w:rPr>
+      </w:pPr>
+      <w:r>
+        <w:rPr>
+          <w:color w:val="17365D" w:themeColor="text2" w:themeShade="BF"/>
+        </w:rPr>
+        <w:t>Pour le code, l’usage de l’IA m’a permis de compléter des parties de code dont j’avais de la difficulté à trouver par moi-même en ligne. Notamment la partie où j’ai perdu un Joker, dont :</w:t>
+      </w:r>
+    </w:p>
+    <w:p>
+      <w:pPr>
+        <w:pStyle w:val="Corpsdetexte"/>
+        <w:numPr>
+          <w:ilvl w:val="1"/>
+          <w:numId w:val="59"/>
+        </w:numPr>
+        <w:jc w:val="left"/>
+        <w:rPr>
+          <w:color w:val="17365D" w:themeColor="text2" w:themeShade="BF"/>
+        </w:rPr>
+      </w:pPr>
+      <w:r>
+        <w:rPr>
+          <w:color w:val="17365D" w:themeColor="text2" w:themeShade="BF"/>
+        </w:rPr>
+        <w:t xml:space="preserve">int </w:t>
+      </w:r>
+      <w:proofErr w:type="spellStart"/>
+      <w:r>
+        <w:rPr>
+          <w:color w:val="17365D" w:themeColor="text2" w:themeShade="BF"/>
+        </w:rPr>
+        <w:t>nameIndex</w:t>
+      </w:r>
+      <w:proofErr w:type="spellEnd"/>
+      <w:r>
+        <w:rPr>
+          <w:color w:val="17365D" w:themeColor="text2" w:themeShade="BF"/>
+        </w:rPr>
+        <w:t xml:space="preserve"> = </w:t>
+      </w:r>
+      <w:proofErr w:type="spellStart"/>
+      <w:r>
+        <w:rPr>
+          <w:color w:val="17365D" w:themeColor="text2" w:themeShade="BF"/>
+        </w:rPr>
+        <w:t>Array.FindIndex</w:t>
+      </w:r>
+      <w:proofErr w:type="spellEnd"/>
+      <w:r>
+        <w:rPr>
+          <w:color w:val="17365D" w:themeColor="text2" w:themeShade="BF"/>
+        </w:rPr>
+        <w:t xml:space="preserve">(headers, h =&gt; </w:t>
+      </w:r>
+      <w:proofErr w:type="spellStart"/>
+      <w:r>
+        <w:rPr>
+          <w:color w:val="17365D" w:themeColor="text2" w:themeShade="BF"/>
+        </w:rPr>
+        <w:t>h.Equals</w:t>
+      </w:r>
+      <w:proofErr w:type="spellEnd"/>
+      <w:r>
+        <w:rPr>
+          <w:color w:val="17365D" w:themeColor="text2" w:themeShade="BF"/>
+        </w:rPr>
+        <w:t xml:space="preserve">("Game", </w:t>
+      </w:r>
+      <w:proofErr w:type="spellStart"/>
+      <w:r>
+        <w:rPr>
+          <w:color w:val="17365D" w:themeColor="text2" w:themeShade="BF"/>
+        </w:rPr>
+        <w:t>StringComparison.OrdinalIgnoreCase</w:t>
+      </w:r>
+      <w:proofErr w:type="spellEnd"/>
+      <w:r>
+        <w:rPr>
+          <w:color w:val="17365D" w:themeColor="text2" w:themeShade="BF"/>
+        </w:rPr>
+        <w:t>));</w:t>
+      </w:r>
+    </w:p>
+    <w:p>
+      <w:pPr>
+        <w:pStyle w:val="Corpsdetexte"/>
+        <w:numPr>
+          <w:ilvl w:val="1"/>
+          <w:numId w:val="59"/>
+        </w:numPr>
+        <w:jc w:val="left"/>
+        <w:rPr>
+          <w:color w:val="17365D" w:themeColor="text2" w:themeShade="BF"/>
+        </w:rPr>
+      </w:pPr>
+      <w:r>
+        <w:rPr>
+          <w:color w:val="17365D" w:themeColor="text2" w:themeShade="BF"/>
+        </w:rPr>
+        <w:t xml:space="preserve">int </w:t>
+      </w:r>
+      <w:proofErr w:type="spellStart"/>
+      <w:r>
+        <w:rPr>
+          <w:color w:val="17365D" w:themeColor="text2" w:themeShade="BF"/>
+        </w:rPr>
+        <w:t>yearIndex</w:t>
+      </w:r>
+      <w:proofErr w:type="spellEnd"/>
+      <w:r>
+        <w:rPr>
+          <w:color w:val="17365D" w:themeColor="text2" w:themeShade="BF"/>
+        </w:rPr>
+        <w:t xml:space="preserve"> = </w:t>
+      </w:r>
+      <w:proofErr w:type="spellStart"/>
+      <w:r>
+        <w:rPr>
+          <w:color w:val="17365D" w:themeColor="text2" w:themeShade="BF"/>
+        </w:rPr>
+        <w:t>Array.FindIndex</w:t>
+      </w:r>
+      <w:proofErr w:type="spellEnd"/>
+      <w:r>
+        <w:rPr>
+          <w:color w:val="17365D" w:themeColor="text2" w:themeShade="BF"/>
+        </w:rPr>
+        <w:t xml:space="preserve">(headers, h =&gt; </w:t>
+      </w:r>
+      <w:proofErr w:type="spellStart"/>
+      <w:r>
+        <w:rPr>
+          <w:color w:val="17365D" w:themeColor="text2" w:themeShade="BF"/>
+        </w:rPr>
+        <w:t>h.Equals</w:t>
+      </w:r>
+      <w:proofErr w:type="spellEnd"/>
+      <w:r>
+        <w:rPr>
+          <w:color w:val="17365D" w:themeColor="text2" w:themeShade="BF"/>
+        </w:rPr>
+        <w:t xml:space="preserve">("Year", </w:t>
+      </w:r>
+      <w:proofErr w:type="spellStart"/>
+      <w:r>
+        <w:rPr>
+          <w:color w:val="17365D" w:themeColor="text2" w:themeShade="BF"/>
+        </w:rPr>
+        <w:t>StringComparison.OrdinalIgnoreCase</w:t>
+      </w:r>
+      <w:proofErr w:type="spellEnd"/>
+      <w:r>
+        <w:rPr>
+          <w:color w:val="17365D" w:themeColor="text2" w:themeShade="BF"/>
+        </w:rPr>
+        <w:t xml:space="preserve">)); </w:t>
+      </w:r>
+    </w:p>
+    <w:p>
+      <w:pPr>
+        <w:pStyle w:val="Corpsdetexte"/>
+        <w:numPr>
+          <w:ilvl w:val="1"/>
+          <w:numId w:val="59"/>
+        </w:numPr>
+        <w:jc w:val="left"/>
+        <w:rPr>
+          <w:color w:val="17365D" w:themeColor="text2" w:themeShade="BF"/>
+        </w:rPr>
+      </w:pPr>
+      <w:r>
+        <w:rPr>
+          <w:color w:val="17365D" w:themeColor="text2" w:themeShade="BF"/>
+        </w:rPr>
+        <w:t xml:space="preserve">int </w:t>
+      </w:r>
+      <w:proofErr w:type="spellStart"/>
+      <w:r>
+        <w:rPr>
+          <w:color w:val="17365D" w:themeColor="text2" w:themeShade="BF"/>
+        </w:rPr>
+        <w:t>salesIndex</w:t>
+      </w:r>
+      <w:proofErr w:type="spellEnd"/>
+      <w:r>
+        <w:rPr>
+          <w:color w:val="17365D" w:themeColor="text2" w:themeShade="BF"/>
+        </w:rPr>
+        <w:t xml:space="preserve"> = </w:t>
+      </w:r>
+      <w:proofErr w:type="spellStart"/>
+      <w:r>
+        <w:rPr>
+          <w:color w:val="17365D" w:themeColor="text2" w:themeShade="BF"/>
+        </w:rPr>
+        <w:t>Array.FindIndex</w:t>
+      </w:r>
+      <w:proofErr w:type="spellEnd"/>
+      <w:r>
+        <w:rPr>
+          <w:color w:val="17365D" w:themeColor="text2" w:themeShade="BF"/>
+        </w:rPr>
+        <w:t xml:space="preserve">(headers, h =&gt; </w:t>
+      </w:r>
+      <w:proofErr w:type="spellStart"/>
+      <w:r>
+        <w:rPr>
+          <w:color w:val="17365D" w:themeColor="text2" w:themeShade="BF"/>
+        </w:rPr>
+        <w:t>h.Equals</w:t>
+      </w:r>
+      <w:proofErr w:type="spellEnd"/>
+      <w:r>
+        <w:rPr>
+          <w:color w:val="17365D" w:themeColor="text2" w:themeShade="BF"/>
+        </w:rPr>
+        <w:t xml:space="preserve">("Sales", </w:t>
+      </w:r>
+      <w:proofErr w:type="spellStart"/>
+      <w:r>
+        <w:rPr>
+          <w:color w:val="17365D" w:themeColor="text2" w:themeShade="BF"/>
+        </w:rPr>
+        <w:t>StringComparison.OrdinalIgnoreCase</w:t>
+      </w:r>
+      <w:proofErr w:type="spellEnd"/>
+      <w:r>
+        <w:rPr>
+          <w:color w:val="17365D" w:themeColor="text2" w:themeShade="BF"/>
+        </w:rPr>
+        <w:t xml:space="preserve">)); </w:t>
+      </w:r>
+    </w:p>
+    <w:p>
+      <w:pPr>
+        <w:pStyle w:val="Corpsdetexte"/>
+        <w:ind w:left="2007"/>
+        <w:rPr>
+          <w:color w:val="17365D" w:themeColor="text2" w:themeShade="BF"/>
+        </w:rPr>
+      </w:pPr>
+      <w:r>
+        <w:rPr>
+          <w:color w:val="17365D" w:themeColor="text2" w:themeShade="BF"/>
+        </w:rPr>
+        <w:t>Mais cela m’a appris que mon programme a quelque chose de plus avantageux, c’est qu’il peut trouver les colonnes mêmes si elles sont mélangées et va les mettre dans l’ordre.</w:t>
+      </w:r>
+    </w:p>
+    <w:p>
+      <w:pPr>
+        <w:pStyle w:val="Corpsdetexte"/>
+        <w:ind w:left="2007"/>
+        <w:rPr>
+          <w:color w:val="17365D" w:themeColor="text2" w:themeShade="BF"/>
+        </w:rPr>
+      </w:pPr>
+      <w:r>
+        <w:rPr>
+          <w:color w:val="17365D" w:themeColor="text2" w:themeShade="BF"/>
+        </w:rPr>
+        <w:t xml:space="preserve">De plus, l’IA m’a permis de mieux comprendre du code que j’ai dû chercher ou bien m’inspirer en ligne comme par exemple les docs de la DB </w:t>
+      </w:r>
+      <w:proofErr w:type="spellStart"/>
+      <w:r>
+        <w:rPr>
+          <w:color w:val="17365D" w:themeColor="text2" w:themeShade="BF"/>
+        </w:rPr>
+        <w:t>Sqlite</w:t>
+      </w:r>
+      <w:proofErr w:type="spellEnd"/>
+      <w:r>
+        <w:rPr>
+          <w:color w:val="17365D" w:themeColor="text2" w:themeShade="BF"/>
+        </w:rPr>
+        <w:t>. Certaines choses n’étaient pas claires et donc l’IA m’a permis de mieux comprendre le fonctionnement.</w:t>
       </w:r>
     </w:p>
     <w:p>
@@ -5216,9 +5536,47 @@
           <w:ilvl w:val="0"/>
           <w:numId w:val="59"/>
         </w:numPr>
-      </w:pPr>
-      <w:r>
+        <w:rPr>
+          <w:color w:val="17365D" w:themeColor="text2" w:themeShade="BF"/>
+        </w:rPr>
+      </w:pPr>
+      <w:r>
+        <w:rPr>
+          <w:color w:val="17365D" w:themeColor="text2" w:themeShade="BF"/>
+        </w:rPr>
         <w:t>Meilleure compréhension du code et rappels</w:t>
+      </w:r>
+    </w:p>
+    <w:p>
+      <w:pPr>
+        <w:pStyle w:val="Corpsdetexte"/>
+        <w:numPr>
+          <w:ilvl w:val="1"/>
+          <w:numId w:val="59"/>
+        </w:numPr>
+        <w:rPr>
+          <w:color w:val="17365D" w:themeColor="text2" w:themeShade="BF"/>
+        </w:rPr>
+      </w:pPr>
+      <w:r>
+        <w:rPr>
+          <w:color w:val="17365D" w:themeColor="text2" w:themeShade="BF"/>
+        </w:rPr>
+        <w:t xml:space="preserve">Comme précise sur le point d’avant, l’IA a pu me faire comprendre le fonctionnement de certaines parties pas clair de </w:t>
+      </w:r>
+      <w:proofErr w:type="spellStart"/>
+      <w:r>
+        <w:rPr>
+          <w:color w:val="17365D" w:themeColor="text2" w:themeShade="BF"/>
+        </w:rPr>
+        <w:t>Sqlite</w:t>
+      </w:r>
+      <w:proofErr w:type="spellEnd"/>
+      <w:r>
+        <w:rPr>
+          <w:color w:val="17365D" w:themeColor="text2" w:themeShade="BF"/>
+        </w:rPr>
+        <w:t xml:space="preserve"> mais, certaines compétences acquises dans d’autres modules de 2ème année comme le module POO, j’ai dû demander et me rappeler de leur fonctionnement.</w:t>
       </w:r>
     </w:p>
     <w:p>
@@ -5249,10 +5607,460 @@
     <w:p>
       <w:pPr>
         <w:pStyle w:val="Corpsdetexte"/>
-        <w:rPr>
-          <w:color w:val="17365D" w:themeColor="text2" w:themeShade="BF"/>
-        </w:rPr>
-      </w:pPr>
+      </w:pPr>
+    </w:p>
+    <w:p>
+      <w:pPr>
+        <w:pStyle w:val="Corpsdetexte"/>
+        <w:rPr>
+          <w:b/>
+          <w:bCs/>
+          <w:color w:val="17365D" w:themeColor="text2" w:themeShade="BF"/>
+          <w:sz w:val="24"/>
+          <w:szCs w:val="24"/>
+        </w:rPr>
+      </w:pPr>
+      <w:r>
+        <w:rPr>
+          <w:b/>
+          <w:bCs/>
+          <w:color w:val="17365D" w:themeColor="text2" w:themeShade="BF"/>
+          <w:sz w:val="24"/>
+          <w:szCs w:val="24"/>
+        </w:rPr>
+        <w:t>Bilan technique</w:t>
+      </w:r>
+    </w:p>
+    <w:p>
+      <w:pPr>
+        <w:pStyle w:val="Corpsdetexte"/>
+        <w:rPr>
+          <w:color w:val="17365D" w:themeColor="text2" w:themeShade="BF"/>
+        </w:rPr>
+      </w:pPr>
+    </w:p>
+    <w:p>
+      <w:pPr>
+        <w:pStyle w:val="Corpsdetexte"/>
+        <w:rPr>
+          <w:color w:val="17365D" w:themeColor="text2" w:themeShade="BF"/>
+        </w:rPr>
+      </w:pPr>
+      <w:r>
+        <w:rPr>
+          <w:color w:val="17365D" w:themeColor="text2" w:themeShade="BF"/>
+        </w:rPr>
+        <w:t xml:space="preserve">En général, le projet a été bien terminé et il a 90% des fonctionnalités prévues depuis le début, lors de la création des User Stories et la planification des tâches. La seule fonctionnalité est le mode fonctions. Vu le temps que nous avons eu pour ce projet, je n’ai pas eu le temps de terminer la partie Fonctions. S’il y avait plus de temps je pense ce serait intéressant à essayer d’implémenter cette fonctionnalité à mon programme, pour voir comment les courbes elles changeront. </w:t>
+      </w:r>
+    </w:p>
+    <w:p>
+      <w:pPr>
+        <w:pStyle w:val="Corpsdetexte"/>
+        <w:rPr>
+          <w:color w:val="17365D" w:themeColor="text2" w:themeShade="BF"/>
+        </w:rPr>
+      </w:pPr>
+      <w:r>
+        <w:rPr>
+          <w:color w:val="17365D" w:themeColor="text2" w:themeShade="BF"/>
+        </w:rPr>
+        <w:t xml:space="preserve">Néanmoins, toutes les fonctionnalités ont été faites et terminés dans le temps imparti, le programme n’a pas de bugs ou bien jusqu’à présent, pas connues. Les fonctionnalités ont été testées une par une et elles ont passé le test, sauf bien </w:t>
+      </w:r>
+      <w:r>
+        <w:rPr>
+          <w:color w:val="17365D" w:themeColor="text2" w:themeShade="BF"/>
+        </w:rPr>
+        <w:t>sûr</w:t>
+      </w:r>
+      <w:r>
+        <w:rPr>
+          <w:color w:val="17365D" w:themeColor="text2" w:themeShade="BF"/>
+        </w:rPr>
+        <w:t xml:space="preserve"> pour les Fonctions.</w:t>
+      </w:r>
+    </w:p>
+    <w:p>
+      <w:pPr>
+        <w:pStyle w:val="Corpsdetexte"/>
+        <w:rPr>
+          <w:color w:val="17365D" w:themeColor="text2" w:themeShade="BF"/>
+        </w:rPr>
+      </w:pPr>
+      <w:r>
+        <w:rPr>
+          <w:color w:val="17365D" w:themeColor="text2" w:themeShade="BF"/>
+        </w:rPr>
+        <w:t>Les conventions de nommage et de codage ont été respectées</w:t>
+      </w:r>
+      <w:r>
+        <w:rPr>
+          <w:color w:val="17365D" w:themeColor="text2" w:themeShade="BF"/>
+        </w:rPr>
+        <w:t>, il y a des commentaires partout dans le code, qui aide à mieux comprendre le code, surtout les blocs de code qui peuvent paraître compliqué.</w:t>
+      </w:r>
+    </w:p>
+    <w:p>
+      <w:pPr>
+        <w:pStyle w:val="Corpsdetexte"/>
+        <w:rPr>
+          <w:color w:val="17365D" w:themeColor="text2" w:themeShade="BF"/>
+        </w:rPr>
+      </w:pPr>
+      <w:proofErr w:type="spellStart"/>
+      <w:r>
+        <w:rPr>
+          <w:color w:val="17365D" w:themeColor="text2" w:themeShade="BF"/>
+        </w:rPr>
+        <w:t>LinQ</w:t>
+      </w:r>
+      <w:proofErr w:type="spellEnd"/>
+      <w:r>
+        <w:rPr>
+          <w:color w:val="17365D" w:themeColor="text2" w:themeShade="BF"/>
+        </w:rPr>
+        <w:t xml:space="preserve"> a été utilisé le plus possible sauf quelques endroits où je n’avais pas le choix mais d’utiliser des boucles </w:t>
+      </w:r>
+      <w:proofErr w:type="spellStart"/>
+      <w:r>
+        <w:rPr>
+          <w:color w:val="17365D" w:themeColor="text2" w:themeShade="BF"/>
+        </w:rPr>
+        <w:t>foreach</w:t>
+      </w:r>
+      <w:proofErr w:type="spellEnd"/>
+      <w:r>
+        <w:rPr>
+          <w:color w:val="17365D" w:themeColor="text2" w:themeShade="BF"/>
+        </w:rPr>
+        <w:t xml:space="preserve">. Il existe également une fonction </w:t>
+      </w:r>
+      <w:proofErr w:type="spellStart"/>
+      <w:r>
+        <w:rPr>
+          <w:color w:val="17365D" w:themeColor="text2" w:themeShade="BF"/>
+        </w:rPr>
+        <w:t>Func</w:t>
+      </w:r>
+      <w:proofErr w:type="spellEnd"/>
+      <w:r>
+        <w:rPr>
+          <w:color w:val="17365D" w:themeColor="text2" w:themeShade="BF"/>
+        </w:rPr>
+        <w:t>, qui complète un peu plus la mise en pratique des compétences acquises au module 323, Programmation fonctionnelle.</w:t>
+      </w:r>
+    </w:p>
+    <w:p>
+      <w:pPr>
+        <w:pStyle w:val="Corpsdetexte"/>
+        <w:rPr>
+          <w:color w:val="17365D" w:themeColor="text2" w:themeShade="BF"/>
+        </w:rPr>
+      </w:pPr>
+      <w:r>
+        <w:rPr>
+          <w:color w:val="17365D" w:themeColor="text2" w:themeShade="BF"/>
+        </w:rPr>
+        <w:t xml:space="preserve">De plus, quelques librairies ont été ajoutées et installées pour ne pas devoir coder des choses compliqués dont je ne maîtrise pas. Une librairie pour le stockage persistant des données a été ajouté, étant </w:t>
+      </w:r>
+      <w:proofErr w:type="spellStart"/>
+      <w:r>
+        <w:rPr>
+          <w:color w:val="17365D" w:themeColor="text2" w:themeShade="BF"/>
+        </w:rPr>
+        <w:t>Microsoft.Data.Sqlite</w:t>
+      </w:r>
+      <w:proofErr w:type="spellEnd"/>
+      <w:r>
+        <w:rPr>
+          <w:color w:val="17365D" w:themeColor="text2" w:themeShade="BF"/>
+        </w:rPr>
+        <w:t xml:space="preserve"> et une autre par exemple, </w:t>
+      </w:r>
+      <w:proofErr w:type="spellStart"/>
+      <w:r>
+        <w:rPr>
+          <w:color w:val="17365D" w:themeColor="text2" w:themeShade="BF"/>
+        </w:rPr>
+        <w:t>ScottPlot</w:t>
+      </w:r>
+      <w:proofErr w:type="spellEnd"/>
+      <w:r>
+        <w:rPr>
+          <w:color w:val="17365D" w:themeColor="text2" w:themeShade="BF"/>
+        </w:rPr>
+        <w:t xml:space="preserve"> ce qui a été utilisé pour de la facilité à créer et </w:t>
+      </w:r>
+      <w:r>
+        <w:rPr>
+          <w:color w:val="17365D" w:themeColor="text2" w:themeShade="BF"/>
+        </w:rPr>
+        <w:t>remplir</w:t>
+      </w:r>
+      <w:r>
+        <w:rPr>
+          <w:color w:val="17365D" w:themeColor="text2" w:themeShade="BF"/>
+        </w:rPr>
+        <w:t xml:space="preserve"> des graphiques</w:t>
+      </w:r>
+      <w:r>
+        <w:rPr>
+          <w:color w:val="17365D" w:themeColor="text2" w:themeShade="BF"/>
+        </w:rPr>
+        <w:t xml:space="preserve"> avec des données</w:t>
+      </w:r>
+      <w:r>
+        <w:rPr>
+          <w:color w:val="17365D" w:themeColor="text2" w:themeShade="BF"/>
+        </w:rPr>
+        <w:t>.</w:t>
+      </w:r>
+    </w:p>
+    <w:p>
+      <w:pPr>
+        <w:pStyle w:val="Corpsdetexte"/>
+        <w:rPr>
+          <w:color w:val="17365D" w:themeColor="text2" w:themeShade="BF"/>
+        </w:rPr>
+      </w:pPr>
+      <w:r>
+        <w:rPr>
+          <w:color w:val="17365D" w:themeColor="text2" w:themeShade="BF"/>
+        </w:rPr>
+        <w:t>Finalement, j’ai pu approfondir toutes mes compétences en Programmation Fonctionnelle, POO et appris des nouvelles librairies. Ceci fut ma première fois où j’utilise Windows Forms pour un projet en C#.</w:t>
+      </w:r>
+    </w:p>
+    <w:p>
+      <w:pPr>
+        <w:pStyle w:val="Corpsdetexte"/>
+        <w:rPr>
+          <w:color w:val="17365D" w:themeColor="text2" w:themeShade="BF"/>
+        </w:rPr>
+      </w:pPr>
+    </w:p>
+    <w:p>
+      <w:pPr>
+        <w:pStyle w:val="Corpsdetexte"/>
+        <w:rPr>
+          <w:b/>
+          <w:bCs/>
+          <w:color w:val="17365D" w:themeColor="text2" w:themeShade="BF"/>
+          <w:sz w:val="24"/>
+          <w:szCs w:val="24"/>
+        </w:rPr>
+      </w:pPr>
+      <w:r>
+        <w:rPr>
+          <w:b/>
+          <w:bCs/>
+          <w:color w:val="17365D" w:themeColor="text2" w:themeShade="BF"/>
+          <w:sz w:val="24"/>
+          <w:szCs w:val="24"/>
+        </w:rPr>
+        <w:t>Bilan personnel</w:t>
+      </w:r>
+    </w:p>
+    <w:p>
+      <w:pPr>
+        <w:pStyle w:val="Corpsdetexte"/>
+        <w:rPr>
+          <w:color w:val="17365D" w:themeColor="text2" w:themeShade="BF"/>
+        </w:rPr>
+      </w:pPr>
+      <w:r>
+        <w:rPr>
+          <w:color w:val="17365D" w:themeColor="text2" w:themeShade="BF"/>
+        </w:rPr>
+        <w:t>Personnellement, j’ai trouvé ce projet intéressant et utile pour ma formation et future profession car je trouve il est important de connaître et maîtriser plusieurs manières de coder, mais aussi une qui aide à éviter de se répéter. Je me suis senti efficace dans ma manière de coder et développer cette application car malgré les 2-3 premières semaines où j’ai dû être absent à cause d’un entretien pour mon stage ainsi qu’une absence de deux périodes où j’ai dû partir</w:t>
+      </w:r>
+      <w:r>
+        <w:rPr>
+          <w:color w:val="17365D" w:themeColor="text2" w:themeShade="BF"/>
+        </w:rPr>
+        <w:t xml:space="preserve">, j’ai pu bien avancer dans mon projet et même si j’ai dû passer 30% du temps à documenter. </w:t>
+      </w:r>
+    </w:p>
+    <w:p>
+      <w:pPr>
+        <w:pStyle w:val="Corpsdetexte"/>
+        <w:rPr>
+          <w:color w:val="17365D" w:themeColor="text2" w:themeShade="BF"/>
+        </w:rPr>
+      </w:pPr>
+      <w:r>
+        <w:rPr>
+          <w:color w:val="17365D" w:themeColor="text2" w:themeShade="BF"/>
+        </w:rPr>
+        <w:t>J’ai moins apprécié les User Stories car cela m’a pris beaucoup de temps à réaliser puisque je les faisais toujours faux, après 1 an de pratique. Mais d’un point de vue positif, j’ai pu mieux comprendre le but des User Stories et comment en faire pour qu’ils aient une utilité à mon application, ainsi que les tests d’acceptance.</w:t>
+      </w:r>
+    </w:p>
+    <w:p>
+      <w:pPr>
+        <w:pStyle w:val="Corpsdetexte"/>
+        <w:rPr>
+          <w:color w:val="17365D" w:themeColor="text2" w:themeShade="BF"/>
+        </w:rPr>
+      </w:pPr>
+      <w:r>
+        <w:rPr>
+          <w:color w:val="17365D" w:themeColor="text2" w:themeShade="BF"/>
+        </w:rPr>
+        <w:t>J’ai bien aimé le fait de faire un programme où il y a du graphique, et non pas juste une console comme la plupart des projets de programmation en C# à l’ETML.</w:t>
+      </w:r>
+    </w:p>
+    <w:p>
+      <w:pPr>
+        <w:pStyle w:val="Corpsdetexte"/>
+        <w:jc w:val="left"/>
+        <w:rPr>
+          <w:i/>
+          <w:iCs/>
+          <w:color w:val="17365D" w:themeColor="text2" w:themeShade="BF"/>
+          <w:sz w:val="18"/>
+          <w:szCs w:val="18"/>
+        </w:rPr>
+      </w:pPr>
+      <w:r>
+        <w:rPr>
+          <w:color w:val="17365D" w:themeColor="text2" w:themeShade="BF"/>
+        </w:rPr>
+        <w:t xml:space="preserve">Si c’était à refaire, je commencerai à me bien concentrer sur les User Stories au début comme ça je n’aurais pas besoin d’y revenir plusieurs fois et les corriger. J’aurai également moins utilisé l’IA ou je serai allé plus loin pour comprendre les nouvelles choses que j’apprends durant le développement de mon application, par exemple les </w:t>
+      </w:r>
+      <w:r>
+        <w:rPr>
+          <w:i/>
+          <w:iCs/>
+          <w:color w:val="17365D" w:themeColor="text2" w:themeShade="BF"/>
+          <w:sz w:val="18"/>
+          <w:szCs w:val="18"/>
+        </w:rPr>
+        <w:t>« </w:t>
+      </w:r>
+      <w:proofErr w:type="spellStart"/>
+      <w:r>
+        <w:rPr>
+          <w:i/>
+          <w:iCs/>
+          <w:color w:val="17365D" w:themeColor="text2" w:themeShade="BF"/>
+          <w:sz w:val="18"/>
+          <w:szCs w:val="18"/>
+        </w:rPr>
+        <w:t>int</w:t>
+      </w:r>
+      <w:proofErr w:type="spellEnd"/>
+      <w:r>
+        <w:rPr>
+          <w:i/>
+          <w:iCs/>
+          <w:color w:val="17365D" w:themeColor="text2" w:themeShade="BF"/>
+          <w:sz w:val="18"/>
+          <w:szCs w:val="18"/>
+        </w:rPr>
+        <w:t xml:space="preserve"> </w:t>
+      </w:r>
+      <w:proofErr w:type="spellStart"/>
+      <w:r>
+        <w:rPr>
+          <w:i/>
+          <w:iCs/>
+          <w:color w:val="17365D" w:themeColor="text2" w:themeShade="BF"/>
+          <w:sz w:val="18"/>
+          <w:szCs w:val="18"/>
+        </w:rPr>
+        <w:t>nameIndex</w:t>
+      </w:r>
+      <w:proofErr w:type="spellEnd"/>
+      <w:r>
+        <w:rPr>
+          <w:i/>
+          <w:iCs/>
+          <w:color w:val="17365D" w:themeColor="text2" w:themeShade="BF"/>
+          <w:sz w:val="18"/>
+          <w:szCs w:val="18"/>
+        </w:rPr>
+        <w:t xml:space="preserve"> = </w:t>
+      </w:r>
+      <w:proofErr w:type="spellStart"/>
+      <w:r>
+        <w:rPr>
+          <w:i/>
+          <w:iCs/>
+          <w:color w:val="17365D" w:themeColor="text2" w:themeShade="BF"/>
+          <w:sz w:val="18"/>
+          <w:szCs w:val="18"/>
+        </w:rPr>
+        <w:t>Array.FindIndex</w:t>
+      </w:r>
+      <w:proofErr w:type="spellEnd"/>
+      <w:r>
+        <w:rPr>
+          <w:i/>
+          <w:iCs/>
+          <w:color w:val="17365D" w:themeColor="text2" w:themeShade="BF"/>
+          <w:sz w:val="18"/>
+          <w:szCs w:val="18"/>
+        </w:rPr>
+        <w:t xml:space="preserve">(headers, h =&gt; </w:t>
+      </w:r>
+      <w:proofErr w:type="spellStart"/>
+      <w:r>
+        <w:rPr>
+          <w:i/>
+          <w:iCs/>
+          <w:color w:val="17365D" w:themeColor="text2" w:themeShade="BF"/>
+          <w:sz w:val="18"/>
+          <w:szCs w:val="18"/>
+        </w:rPr>
+        <w:t>h.Equals</w:t>
+      </w:r>
+      <w:proofErr w:type="spellEnd"/>
+      <w:r>
+        <w:rPr>
+          <w:i/>
+          <w:iCs/>
+          <w:color w:val="17365D" w:themeColor="text2" w:themeShade="BF"/>
+          <w:sz w:val="18"/>
+          <w:szCs w:val="18"/>
+        </w:rPr>
+        <w:t xml:space="preserve">("Game", </w:t>
+      </w:r>
+      <w:proofErr w:type="spellStart"/>
+      <w:r>
+        <w:rPr>
+          <w:i/>
+          <w:iCs/>
+          <w:color w:val="17365D" w:themeColor="text2" w:themeShade="BF"/>
+          <w:sz w:val="18"/>
+          <w:szCs w:val="18"/>
+        </w:rPr>
+        <w:t>StringComparison.OrdinalIgnoreCase</w:t>
+      </w:r>
+      <w:proofErr w:type="spellEnd"/>
+      <w:r>
+        <w:rPr>
+          <w:i/>
+          <w:iCs/>
+          <w:color w:val="17365D" w:themeColor="text2" w:themeShade="BF"/>
+          <w:sz w:val="18"/>
+          <w:szCs w:val="18"/>
+        </w:rPr>
+        <w:t>));</w:t>
+      </w:r>
+      <w:r>
+        <w:rPr>
+          <w:i/>
+          <w:iCs/>
+          <w:color w:val="17365D" w:themeColor="text2" w:themeShade="BF"/>
+          <w:sz w:val="18"/>
+          <w:szCs w:val="18"/>
+        </w:rPr>
+        <w:t xml:space="preserve"> » </w:t>
+      </w:r>
+      <w:r>
+        <w:rPr>
+          <w:color w:val="17365D" w:themeColor="text2" w:themeShade="BF"/>
+        </w:rPr>
+        <w:t>pour éviter une autre perte de Joker.</w:t>
+      </w:r>
     </w:p>
     <w:p>
       <w:pPr>
@@ -5266,22 +6074,215 @@
         <w:rPr>
           <w:color w:val="17365D" w:themeColor="text2" w:themeShade="BF"/>
         </w:rPr>
+        <w:lastRenderedPageBreak/>
         <w:t>SOURCES</w:t>
       </w:r>
       <w:bookmarkEnd w:id="17"/>
     </w:p>
     <w:p>
       <w:pPr>
-        <w:pStyle w:val="Informations"/>
-        <w:ind w:left="2160"/>
-        <w:rPr>
-          <w:color w:val="17365D" w:themeColor="text2" w:themeShade="BF"/>
-        </w:rPr>
+        <w:pStyle w:val="Corpsdetexte"/>
+      </w:pPr>
+    </w:p>
+    <w:p>
+      <w:pPr>
+        <w:pStyle w:val="Corpsdetexte"/>
+      </w:pPr>
+      <w:proofErr w:type="spellStart"/>
+      <w:r>
+        <w:t>ChatGPT</w:t>
+      </w:r>
+      <w:proofErr w:type="spellEnd"/>
+    </w:p>
+    <w:p>
+      <w:pPr>
+        <w:pStyle w:val="Corpsdetexte"/>
+      </w:pPr>
+      <w:hyperlink r:id="rId21" w:history="1">
+        <w:r>
+          <w:rPr>
+            <w:rStyle w:val="Lienhypertexte"/>
+          </w:rPr>
+          <w:t>https://learn.microsoft.com/en</w:t>
+        </w:r>
+        <w:r>
+          <w:rPr>
+            <w:rStyle w:val="Lienhypertexte"/>
+          </w:rPr>
+          <w:t>-</w:t>
+        </w:r>
+        <w:r>
+          <w:rPr>
+            <w:rStyle w:val="Lienhypertexte"/>
+          </w:rPr>
+          <w:t>us/dotnet/standard/data/sqlite/transactions</w:t>
+        </w:r>
+      </w:hyperlink>
+    </w:p>
+    <w:p>
+      <w:pPr>
+        <w:pStyle w:val="Corpsdetexte"/>
+      </w:pPr>
+      <w:hyperlink r:id="rId22" w:history="1">
+        <w:r>
+          <w:rPr>
+            <w:rStyle w:val="Lienhypertexte"/>
+          </w:rPr>
+          <w:t>https://www.instructables.com/Reading-and-Writing-Data-Into-SQLite-Database-Usin/</w:t>
+        </w:r>
+      </w:hyperlink>
+    </w:p>
+    <w:p>
+      <w:pPr>
+        <w:pStyle w:val="Corpsdetexte"/>
+      </w:pPr>
+      <w:hyperlink r:id="rId23" w:history="1">
+        <w:r>
+          <w:rPr>
+            <w:rStyle w:val="Lienhypertexte"/>
+          </w:rPr>
+          <w:t>https://stackoverflow.com/questions/75525848/reading-all-records-from-sqlite-local-file-using-c-sharp</w:t>
+        </w:r>
+      </w:hyperlink>
+    </w:p>
+    <w:p>
+      <w:pPr>
+        <w:pStyle w:val="Corpsdetexte"/>
+        <w:rPr>
+          <w:lang w:val="en-US"/>
+        </w:rPr>
+      </w:pPr>
+      <w:r>
+        <w:rPr>
+          <w:lang w:val="en-US"/>
+        </w:rPr>
+        <w:t>K</w:t>
+      </w:r>
+      <w:r>
+        <w:rPr>
+          <w:lang w:val="en-US"/>
+        </w:rPr>
+        <w:t>aggle</w:t>
+      </w:r>
+      <w:r>
+        <w:rPr>
+          <w:lang w:val="en-US"/>
+        </w:rPr>
+        <w:t xml:space="preserve"> </w:t>
+      </w:r>
+      <w:r>
+        <w:rPr>
+          <w:lang w:val="en-US"/>
+        </w:rPr>
+        <w:t>–</w:t>
+      </w:r>
+      <w:r>
+        <w:rPr>
+          <w:lang w:val="en-US"/>
+        </w:rPr>
+        <w:t xml:space="preserve"> d</w:t>
+      </w:r>
+      <w:r>
+        <w:rPr>
+          <w:lang w:val="en-US"/>
+        </w:rPr>
+        <w:t xml:space="preserve">onnées </w:t>
+      </w:r>
+    </w:p>
+    <w:p>
+      <w:pPr>
+        <w:pStyle w:val="Corpsdetexte"/>
+        <w:rPr>
+          <w:lang w:val="en-US"/>
+        </w:rPr>
+      </w:pPr>
+      <w:hyperlink r:id="rId24" w:history="1">
+        <w:r>
+          <w:rPr>
+            <w:rStyle w:val="Lienhypertexte"/>
+            <w:lang w:val="en-US"/>
+          </w:rPr>
+          <w:t>https://scottplot.net/</w:t>
+        </w:r>
+      </w:hyperlink>
+    </w:p>
+    <w:p>
+      <w:pPr>
+        <w:pStyle w:val="Corpsdetexte"/>
+        <w:rPr>
+          <w:lang w:val="en-US"/>
+        </w:rPr>
+      </w:pPr>
+      <w:hyperlink r:id="rId25" w:history="1">
+        <w:r>
+          <w:rPr>
+            <w:rStyle w:val="Lienhypertexte"/>
+            <w:lang w:val="en-US"/>
+          </w:rPr>
+          <w:t>https://scottplot.net/cookbook/5/</w:t>
+        </w:r>
+      </w:hyperlink>
+    </w:p>
+    <w:p>
+      <w:pPr>
+        <w:pStyle w:val="Corpsdetexte"/>
+      </w:pPr>
+      <w:hyperlink r:id="rId26" w:history="1">
+        <w:r>
+          <w:rPr>
+            <w:rStyle w:val="Lienhypertexte"/>
+          </w:rPr>
+          <w:t>https://learn.microsoft.com/en-us/dotnet/standard/data/sqlite/types</w:t>
+        </w:r>
+      </w:hyperlink>
+    </w:p>
+    <w:p>
+      <w:pPr>
+        <w:pStyle w:val="Corpsdetexte"/>
+      </w:pPr>
+      <w:hyperlink r:id="rId27" w:history="1">
+        <w:r>
+          <w:rPr>
+            <w:rStyle w:val="Lienhypertexte"/>
+          </w:rPr>
+          <w:t>https://learn.microsoft.com/en-us/dotnet/standard/data/sqlite/connection-strings</w:t>
+        </w:r>
+      </w:hyperlink>
+    </w:p>
+    <w:p>
+      <w:pPr>
+        <w:pStyle w:val="Corpsdetexte"/>
+      </w:pPr>
+      <w:hyperlink r:id="rId28" w:history="1">
+        <w:r>
+          <w:rPr>
+            <w:rStyle w:val="Lienhypertexte"/>
+          </w:rPr>
+          <w:t>https://learn.microsoft.com/en-us/dotnet/standard/data/sqlite/?tabs=net-cli</w:t>
+        </w:r>
+      </w:hyperlink>
+    </w:p>
+    <w:p>
+      <w:pPr>
+        <w:pStyle w:val="Corpsdetexte"/>
+      </w:pPr>
+      <w:r>
+        <w:t>Doc officielle de Microsoft pour Win Forms</w:t>
+      </w:r>
+    </w:p>
+    <w:p>
+      <w:pPr>
+        <w:pStyle w:val="Corpsdetexte"/>
+      </w:pPr>
+    </w:p>
+    <w:p>
+      <w:pPr>
+        <w:pStyle w:val="Corpsdetexte"/>
       </w:pPr>
     </w:p>
     <w:sectPr>
-      <w:headerReference w:type="default" r:id="rId20"/>
-      <w:footerReference w:type="default" r:id="rId21"/>
+      <w:headerReference w:type="default" r:id="rId29"/>
+      <w:footerReference w:type="default" r:id="rId30"/>
       <w:pgSz w:w="11906" w:h="16838" w:code="9"/>
       <w:pgMar w:top="1418" w:right="1418" w:bottom="1418" w:left="1418" w:header="709" w:footer="709" w:gutter="0"/>
       <w:cols w:space="708"/>
@@ -5293,7 +6294,7 @@
 </file>
 
 <file path=word/endnotes.xml><?xml version="1.0" encoding="utf-8"?>
-<w:endnotes xmlns:wpc="http://schemas.microsoft.com/office/word/2010/wordprocessingCanvas" xmlns:cx="http://schemas.microsoft.com/office/drawing/2014/chartex" xmlns:cx1="http://schemas.microsoft.com/office/drawing/2015/9/8/chartex" xmlns:cx2="http://schemas.microsoft.com/office/drawing/2015/10/21/chartex" xmlns:cx3="http://schemas.microsoft.com/office/drawing/2016/5/9/chartex" xmlns:cx4="http://schemas.microsoft.com/office/drawing/2016/5/10/chartex" xmlns:cx5="http://schemas.microsoft.com/office/drawing/2016/5/11/chartex" xmlns:cx6="http://schemas.microsoft.com/office/drawing/2016/5/12/chartex" xmlns:cx7="http://schemas.microsoft.com/office/drawing/2016/5/13/chartex" xmlns:cx8="http://schemas.microsoft.com/office/drawing/2016/5/14/chartex" xmlns:mc="http://schemas.openxmlformats.org/markup-compatibility/2006" xmlns:aink="http://schemas.microsoft.com/office/drawing/2016/ink" xmlns:am3d="http://schemas.microsoft.com/office/drawing/2017/model3d" xmlns:o="urn:schemas-microsoft-com:office:office" xmlns:oel="http://schemas.microsoft.com/office/2019/extlst" xmlns:r="http://schemas.openxmlformats.org/officeDocument/2006/relationships" xmlns:m="http://schemas.openxmlformats.org/officeDocument/2006/math" xmlns:v="urn:schemas-microsoft-com:vml" xmlns:wp14="http://schemas.microsoft.com/office/word/2010/wordprocessingDrawing" xmlns:wp="http://schemas.openxmlformats.org/drawingml/2006/wordprocessingDrawing" xmlns:w10="urn:schemas-microsoft-com:office:word" xmlns:w="http://schemas.openxmlformats.org/wordprocessingml/2006/main" xmlns:w14="http://schemas.microsoft.com/office/word/2010/wordml" xmlns:w15="http://schemas.microsoft.com/office/word/2012/wordml" xmlns:w16cex="http://schemas.microsoft.com/office/word/2018/wordml/cex" xmlns:w16cid="http://schemas.microsoft.com/office/word/2016/wordml/cid" xmlns:w16="http://schemas.microsoft.com/office/word/2018/wordml" xmlns:w16sdtdh="http://schemas.microsoft.com/office/word/2020/wordml/sdtdatahash" xmlns:w16se="http://schemas.microsoft.com/office/word/2015/wordml/symex" xmlns:wpg="http://schemas.microsoft.com/office/word/2010/wordprocessingGroup" xmlns:wpi="http://schemas.microsoft.com/office/word/2010/wordprocessingInk" xmlns:wne="http://schemas.microsoft.com/office/word/2006/wordml" xmlns:wps="http://schemas.microsoft.com/office/word/2010/wordprocessingShape" mc:Ignorable="w14 w15 w16se w16cid w16 w16cex w16sdtdh wp14">
+<w:endnotes xmlns:wpc="http://schemas.microsoft.com/office/word/2010/wordprocessingCanvas" xmlns:cx="http://schemas.microsoft.com/office/drawing/2014/chartex" xmlns:cx1="http://schemas.microsoft.com/office/drawing/2015/9/8/chartex" xmlns:cx2="http://schemas.microsoft.com/office/drawing/2015/10/21/chartex" xmlns:cx3="http://schemas.microsoft.com/office/drawing/2016/5/9/chartex" xmlns:cx4="http://schemas.microsoft.com/office/drawing/2016/5/10/chartex" xmlns:cx5="http://schemas.microsoft.com/office/drawing/2016/5/11/chartex" xmlns:cx6="http://schemas.microsoft.com/office/drawing/2016/5/12/chartex" xmlns:cx7="http://schemas.microsoft.com/office/drawing/2016/5/13/chartex" xmlns:cx8="http://schemas.microsoft.com/office/drawing/2016/5/14/chartex" xmlns:mc="http://schemas.openxmlformats.org/markup-compatibility/2006" xmlns:aink="http://schemas.microsoft.com/office/drawing/2016/ink" xmlns:am3d="http://schemas.microsoft.com/office/drawing/2017/model3d" xmlns:o="urn:schemas-microsoft-com:office:office" xmlns:oel="http://schemas.microsoft.com/office/2019/extlst" xmlns:r="http://schemas.openxmlformats.org/officeDocument/2006/relationships" xmlns:m="http://schemas.openxmlformats.org/officeDocument/2006/math" xmlns:v="urn:schemas-microsoft-com:vml" xmlns:wp14="http://schemas.microsoft.com/office/word/2010/wordprocessingDrawing" xmlns:wp="http://schemas.openxmlformats.org/drawingml/2006/wordprocessingDrawing" xmlns:w10="urn:schemas-microsoft-com:office:word" xmlns:w="http://schemas.openxmlformats.org/wordprocessingml/2006/main" xmlns:w14="http://schemas.microsoft.com/office/word/2010/wordml" xmlns:w15="http://schemas.microsoft.com/office/word/2012/wordml" xmlns:w16cex="http://schemas.microsoft.com/office/word/2018/wordml/cex" xmlns:w16cid="http://schemas.microsoft.com/office/word/2016/wordml/cid" xmlns:w16="http://schemas.microsoft.com/office/word/2018/wordml" xmlns:w16du="http://schemas.microsoft.com/office/word/2023/wordml/word16du" xmlns:w16sdtdh="http://schemas.microsoft.com/office/word/2020/wordml/sdtdatahash" xmlns:w16sdtfl="http://schemas.microsoft.com/office/word/2024/wordml/sdtformatlock" xmlns:w16se="http://schemas.microsoft.com/office/word/2015/wordml/symex" xmlns:wpg="http://schemas.microsoft.com/office/word/2010/wordprocessingGroup" xmlns:wpi="http://schemas.microsoft.com/office/word/2010/wordprocessingInk" xmlns:wne="http://schemas.microsoft.com/office/word/2006/wordml" xmlns:wps="http://schemas.microsoft.com/office/word/2010/wordprocessingShape" mc:Ignorable="w14 w15 w16se w16cid w16 w16cex w16sdtdh w16sdtfl w16du wp14">
   <w:endnote w:type="separator" w:id="-1">
     <w:p>
       <w:r>
@@ -5312,7 +6313,7 @@
 </file>
 
 <file path=word/footer1.xml><?xml version="1.0" encoding="utf-8"?>
-<w:ftr xmlns:wpc="http://schemas.microsoft.com/office/word/2010/wordprocessingCanvas" xmlns:cx="http://schemas.microsoft.com/office/drawing/2014/chartex" xmlns:cx1="http://schemas.microsoft.com/office/drawing/2015/9/8/chartex" xmlns:cx2="http://schemas.microsoft.com/office/drawing/2015/10/21/chartex" xmlns:cx3="http://schemas.microsoft.com/office/drawing/2016/5/9/chartex" xmlns:cx4="http://schemas.microsoft.com/office/drawing/2016/5/10/chartex" xmlns:cx5="http://schemas.microsoft.com/office/drawing/2016/5/11/chartex" xmlns:cx6="http://schemas.microsoft.com/office/drawing/2016/5/12/chartex" xmlns:cx7="http://schemas.microsoft.com/office/drawing/2016/5/13/chartex" xmlns:cx8="http://schemas.microsoft.com/office/drawing/2016/5/14/chartex" xmlns:mc="http://schemas.openxmlformats.org/markup-compatibility/2006" xmlns:aink="http://schemas.microsoft.com/office/drawing/2016/ink" xmlns:am3d="http://schemas.microsoft.com/office/drawing/2017/model3d" xmlns:o="urn:schemas-microsoft-com:office:office" xmlns:oel="http://schemas.microsoft.com/office/2019/extlst" xmlns:r="http://schemas.openxmlformats.org/officeDocument/2006/relationships" xmlns:m="http://schemas.openxmlformats.org/officeDocument/2006/math" xmlns:v="urn:schemas-microsoft-com:vml" xmlns:wp14="http://schemas.microsoft.com/office/word/2010/wordprocessingDrawing" xmlns:wp="http://schemas.openxmlformats.org/drawingml/2006/wordprocessingDrawing" xmlns:w10="urn:schemas-microsoft-com:office:word" xmlns:w="http://schemas.openxmlformats.org/wordprocessingml/2006/main" xmlns:w14="http://schemas.microsoft.com/office/word/2010/wordml" xmlns:w15="http://schemas.microsoft.com/office/word/2012/wordml" xmlns:w16cex="http://schemas.microsoft.com/office/word/2018/wordml/cex" xmlns:w16cid="http://schemas.microsoft.com/office/word/2016/wordml/cid" xmlns:w16="http://schemas.microsoft.com/office/word/2018/wordml" xmlns:w16sdtdh="http://schemas.microsoft.com/office/word/2020/wordml/sdtdatahash" xmlns:w16se="http://schemas.microsoft.com/office/word/2015/wordml/symex" xmlns:wpg="http://schemas.microsoft.com/office/word/2010/wordprocessingGroup" xmlns:wpi="http://schemas.microsoft.com/office/word/2010/wordprocessingInk" xmlns:wne="http://schemas.microsoft.com/office/word/2006/wordml" xmlns:wps="http://schemas.microsoft.com/office/word/2010/wordprocessingShape" mc:Ignorable="w14 w15 w16se w16cid w16 w16cex w16sdtdh wp14">
+<w:ftr xmlns:wpc="http://schemas.microsoft.com/office/word/2010/wordprocessingCanvas" xmlns:cx="http://schemas.microsoft.com/office/drawing/2014/chartex" xmlns:cx1="http://schemas.microsoft.com/office/drawing/2015/9/8/chartex" xmlns:cx2="http://schemas.microsoft.com/office/drawing/2015/10/21/chartex" xmlns:cx3="http://schemas.microsoft.com/office/drawing/2016/5/9/chartex" xmlns:cx4="http://schemas.microsoft.com/office/drawing/2016/5/10/chartex" xmlns:cx5="http://schemas.microsoft.com/office/drawing/2016/5/11/chartex" xmlns:cx6="http://schemas.microsoft.com/office/drawing/2016/5/12/chartex" xmlns:cx7="http://schemas.microsoft.com/office/drawing/2016/5/13/chartex" xmlns:cx8="http://schemas.microsoft.com/office/drawing/2016/5/14/chartex" xmlns:mc="http://schemas.openxmlformats.org/markup-compatibility/2006" xmlns:aink="http://schemas.microsoft.com/office/drawing/2016/ink" xmlns:am3d="http://schemas.microsoft.com/office/drawing/2017/model3d" xmlns:o="urn:schemas-microsoft-com:office:office" xmlns:oel="http://schemas.microsoft.com/office/2019/extlst" xmlns:r="http://schemas.openxmlformats.org/officeDocument/2006/relationships" xmlns:m="http://schemas.openxmlformats.org/officeDocument/2006/math" xmlns:v="urn:schemas-microsoft-com:vml" xmlns:wp14="http://schemas.microsoft.com/office/word/2010/wordprocessingDrawing" xmlns:wp="http://schemas.openxmlformats.org/drawingml/2006/wordprocessingDrawing" xmlns:w10="urn:schemas-microsoft-com:office:word" xmlns:w="http://schemas.openxmlformats.org/wordprocessingml/2006/main" xmlns:w14="http://schemas.microsoft.com/office/word/2010/wordml" xmlns:w15="http://schemas.microsoft.com/office/word/2012/wordml" xmlns:w16cex="http://schemas.microsoft.com/office/word/2018/wordml/cex" xmlns:w16cid="http://schemas.microsoft.com/office/word/2016/wordml/cid" xmlns:w16="http://schemas.microsoft.com/office/word/2018/wordml" xmlns:w16du="http://schemas.microsoft.com/office/word/2023/wordml/word16du" xmlns:w16sdtdh="http://schemas.microsoft.com/office/word/2020/wordml/sdtdatahash" xmlns:w16sdtfl="http://schemas.microsoft.com/office/word/2024/wordml/sdtformatlock" xmlns:w16se="http://schemas.microsoft.com/office/word/2015/wordml/symex" xmlns:wpg="http://schemas.microsoft.com/office/word/2010/wordprocessingGroup" xmlns:wpi="http://schemas.microsoft.com/office/word/2010/wordprocessingInk" xmlns:wne="http://schemas.microsoft.com/office/word/2006/wordml" xmlns:wps="http://schemas.microsoft.com/office/word/2010/wordprocessingShape" mc:Ignorable="w14 w15 w16se w16cid w16 w16cex w16sdtdh w16sdtfl w16du wp14">
   <w:tbl>
     <w:tblPr>
       <w:tblStyle w:val="Grilledutableau"/>
@@ -5349,7 +6350,6 @@
           <w:r>
             <w:t>Auteur</w:t>
           </w:r>
-          <w:proofErr w:type="gramStart"/>
           <w:r>
             <w:rPr>
               <w:rFonts w:cs="Arial"/>
@@ -5358,11 +6358,7 @@
             <w:t> :</w:t>
           </w:r>
           <w:r>
-            <w:t>Samuel</w:t>
-          </w:r>
-          <w:proofErr w:type="gramEnd"/>
-          <w:r>
-            <w:t xml:space="preserve"> Sallaku</w:t>
+            <w:t>Samuel Sallaku</w:t>
           </w:r>
         </w:p>
         <w:p>
@@ -5672,7 +6668,7 @@
 </file>
 
 <file path=word/footnotes.xml><?xml version="1.0" encoding="utf-8"?>
-<w:footnotes xmlns:wpc="http://schemas.microsoft.com/office/word/2010/wordprocessingCanvas" xmlns:cx="http://schemas.microsoft.com/office/drawing/2014/chartex" xmlns:cx1="http://schemas.microsoft.com/office/drawing/2015/9/8/chartex" xmlns:cx2="http://schemas.microsoft.com/office/drawing/2015/10/21/chartex" xmlns:cx3="http://schemas.microsoft.com/office/drawing/2016/5/9/chartex" xmlns:cx4="http://schemas.microsoft.com/office/drawing/2016/5/10/chartex" xmlns:cx5="http://schemas.microsoft.com/office/drawing/2016/5/11/chartex" xmlns:cx6="http://schemas.microsoft.com/office/drawing/2016/5/12/chartex" xmlns:cx7="http://schemas.microsoft.com/office/drawing/2016/5/13/chartex" xmlns:cx8="http://schemas.microsoft.com/office/drawing/2016/5/14/chartex" xmlns:mc="http://schemas.openxmlformats.org/markup-compatibility/2006" xmlns:aink="http://schemas.microsoft.com/office/drawing/2016/ink" xmlns:am3d="http://schemas.microsoft.com/office/drawing/2017/model3d" xmlns:o="urn:schemas-microsoft-com:office:office" xmlns:oel="http://schemas.microsoft.com/office/2019/extlst" xmlns:r="http://schemas.openxmlformats.org/officeDocument/2006/relationships" xmlns:m="http://schemas.openxmlformats.org/officeDocument/2006/math" xmlns:v="urn:schemas-microsoft-com:vml" xmlns:wp14="http://schemas.microsoft.com/office/word/2010/wordprocessingDrawing" xmlns:wp="http://schemas.openxmlformats.org/drawingml/2006/wordprocessingDrawing" xmlns:w10="urn:schemas-microsoft-com:office:word" xmlns:w="http://schemas.openxmlformats.org/wordprocessingml/2006/main" xmlns:w14="http://schemas.microsoft.com/office/word/2010/wordml" xmlns:w15="http://schemas.microsoft.com/office/word/2012/wordml" xmlns:w16cex="http://schemas.microsoft.com/office/word/2018/wordml/cex" xmlns:w16cid="http://schemas.microsoft.com/office/word/2016/wordml/cid" xmlns:w16="http://schemas.microsoft.com/office/word/2018/wordml" xmlns:w16sdtdh="http://schemas.microsoft.com/office/word/2020/wordml/sdtdatahash" xmlns:w16se="http://schemas.microsoft.com/office/word/2015/wordml/symex" xmlns:wpg="http://schemas.microsoft.com/office/word/2010/wordprocessingGroup" xmlns:wpi="http://schemas.microsoft.com/office/word/2010/wordprocessingInk" xmlns:wne="http://schemas.microsoft.com/office/word/2006/wordml" xmlns:wps="http://schemas.microsoft.com/office/word/2010/wordprocessingShape" mc:Ignorable="w14 w15 w16se w16cid w16 w16cex w16sdtdh wp14">
+<w:footnotes xmlns:wpc="http://schemas.microsoft.com/office/word/2010/wordprocessingCanvas" xmlns:cx="http://schemas.microsoft.com/office/drawing/2014/chartex" xmlns:cx1="http://schemas.microsoft.com/office/drawing/2015/9/8/chartex" xmlns:cx2="http://schemas.microsoft.com/office/drawing/2015/10/21/chartex" xmlns:cx3="http://schemas.microsoft.com/office/drawing/2016/5/9/chartex" xmlns:cx4="http://schemas.microsoft.com/office/drawing/2016/5/10/chartex" xmlns:cx5="http://schemas.microsoft.com/office/drawing/2016/5/11/chartex" xmlns:cx6="http://schemas.microsoft.com/office/drawing/2016/5/12/chartex" xmlns:cx7="http://schemas.microsoft.com/office/drawing/2016/5/13/chartex" xmlns:cx8="http://schemas.microsoft.com/office/drawing/2016/5/14/chartex" xmlns:mc="http://schemas.openxmlformats.org/markup-compatibility/2006" xmlns:aink="http://schemas.microsoft.com/office/drawing/2016/ink" xmlns:am3d="http://schemas.microsoft.com/office/drawing/2017/model3d" xmlns:o="urn:schemas-microsoft-com:office:office" xmlns:oel="http://schemas.microsoft.com/office/2019/extlst" xmlns:r="http://schemas.openxmlformats.org/officeDocument/2006/relationships" xmlns:m="http://schemas.openxmlformats.org/officeDocument/2006/math" xmlns:v="urn:schemas-microsoft-com:vml" xmlns:wp14="http://schemas.microsoft.com/office/word/2010/wordprocessingDrawing" xmlns:wp="http://schemas.openxmlformats.org/drawingml/2006/wordprocessingDrawing" xmlns:w10="urn:schemas-microsoft-com:office:word" xmlns:w="http://schemas.openxmlformats.org/wordprocessingml/2006/main" xmlns:w14="http://schemas.microsoft.com/office/word/2010/wordml" xmlns:w15="http://schemas.microsoft.com/office/word/2012/wordml" xmlns:w16cex="http://schemas.microsoft.com/office/word/2018/wordml/cex" xmlns:w16cid="http://schemas.microsoft.com/office/word/2016/wordml/cid" xmlns:w16="http://schemas.microsoft.com/office/word/2018/wordml" xmlns:w16du="http://schemas.microsoft.com/office/word/2023/wordml/word16du" xmlns:w16sdtdh="http://schemas.microsoft.com/office/word/2020/wordml/sdtdatahash" xmlns:w16sdtfl="http://schemas.microsoft.com/office/word/2024/wordml/sdtformatlock" xmlns:w16se="http://schemas.microsoft.com/office/word/2015/wordml/symex" xmlns:wpg="http://schemas.microsoft.com/office/word/2010/wordprocessingGroup" xmlns:wpi="http://schemas.microsoft.com/office/word/2010/wordprocessingInk" xmlns:wne="http://schemas.microsoft.com/office/word/2006/wordml" xmlns:wps="http://schemas.microsoft.com/office/word/2010/wordprocessingShape" mc:Ignorable="w14 w15 w16se w16cid w16 w16cex w16sdtdh w16sdtfl w16du wp14">
   <w:footnote w:type="separator" w:id="-1">
     <w:p>
       <w:r>
@@ -5691,7 +6687,7 @@
 </file>
 
 <file path=word/header1.xml><?xml version="1.0" encoding="utf-8"?>
-<w:hdr xmlns:wpc="http://schemas.microsoft.com/office/word/2010/wordprocessingCanvas" xmlns:cx="http://schemas.microsoft.com/office/drawing/2014/chartex" xmlns:cx1="http://schemas.microsoft.com/office/drawing/2015/9/8/chartex" xmlns:cx2="http://schemas.microsoft.com/office/drawing/2015/10/21/chartex" xmlns:cx3="http://schemas.microsoft.com/office/drawing/2016/5/9/chartex" xmlns:cx4="http://schemas.microsoft.com/office/drawing/2016/5/10/chartex" xmlns:cx5="http://schemas.microsoft.com/office/drawing/2016/5/11/chartex" xmlns:cx6="http://schemas.microsoft.com/office/drawing/2016/5/12/chartex" xmlns:cx7="http://schemas.microsoft.com/office/drawing/2016/5/13/chartex" xmlns:cx8="http://schemas.microsoft.com/office/drawing/2016/5/14/chartex" xmlns:mc="http://schemas.openxmlformats.org/markup-compatibility/2006" xmlns:aink="http://schemas.microsoft.com/office/drawing/2016/ink" xmlns:am3d="http://schemas.microsoft.com/office/drawing/2017/model3d" xmlns:o="urn:schemas-microsoft-com:office:office" xmlns:oel="http://schemas.microsoft.com/office/2019/extlst" xmlns:r="http://schemas.openxmlformats.org/officeDocument/2006/relationships" xmlns:m="http://schemas.openxmlformats.org/officeDocument/2006/math" xmlns:v="urn:schemas-microsoft-com:vml" xmlns:wp14="http://schemas.microsoft.com/office/word/2010/wordprocessingDrawing" xmlns:wp="http://schemas.openxmlformats.org/drawingml/2006/wordprocessingDrawing" xmlns:w10="urn:schemas-microsoft-com:office:word" xmlns:w="http://schemas.openxmlformats.org/wordprocessingml/2006/main" xmlns:w14="http://schemas.microsoft.com/office/word/2010/wordml" xmlns:w15="http://schemas.microsoft.com/office/word/2012/wordml" xmlns:w16cex="http://schemas.microsoft.com/office/word/2018/wordml/cex" xmlns:w16cid="http://schemas.microsoft.com/office/word/2016/wordml/cid" xmlns:w16="http://schemas.microsoft.com/office/word/2018/wordml" xmlns:w16sdtdh="http://schemas.microsoft.com/office/word/2020/wordml/sdtdatahash" xmlns:w16se="http://schemas.microsoft.com/office/word/2015/wordml/symex" xmlns:wpg="http://schemas.microsoft.com/office/word/2010/wordprocessingGroup" xmlns:wpi="http://schemas.microsoft.com/office/word/2010/wordprocessingInk" xmlns:wne="http://schemas.microsoft.com/office/word/2006/wordml" xmlns:wps="http://schemas.microsoft.com/office/word/2010/wordprocessingShape" mc:Ignorable="w14 w15 w16se w16cid w16 w16cex w16sdtdh wp14">
+<w:hdr xmlns:wpc="http://schemas.microsoft.com/office/word/2010/wordprocessingCanvas" xmlns:cx="http://schemas.microsoft.com/office/drawing/2014/chartex" xmlns:cx1="http://schemas.microsoft.com/office/drawing/2015/9/8/chartex" xmlns:cx2="http://schemas.microsoft.com/office/drawing/2015/10/21/chartex" xmlns:cx3="http://schemas.microsoft.com/office/drawing/2016/5/9/chartex" xmlns:cx4="http://schemas.microsoft.com/office/drawing/2016/5/10/chartex" xmlns:cx5="http://schemas.microsoft.com/office/drawing/2016/5/11/chartex" xmlns:cx6="http://schemas.microsoft.com/office/drawing/2016/5/12/chartex" xmlns:cx7="http://schemas.microsoft.com/office/drawing/2016/5/13/chartex" xmlns:cx8="http://schemas.microsoft.com/office/drawing/2016/5/14/chartex" xmlns:mc="http://schemas.openxmlformats.org/markup-compatibility/2006" xmlns:aink="http://schemas.microsoft.com/office/drawing/2016/ink" xmlns:am3d="http://schemas.microsoft.com/office/drawing/2017/model3d" xmlns:o="urn:schemas-microsoft-com:office:office" xmlns:oel="http://schemas.microsoft.com/office/2019/extlst" xmlns:r="http://schemas.openxmlformats.org/officeDocument/2006/relationships" xmlns:m="http://schemas.openxmlformats.org/officeDocument/2006/math" xmlns:v="urn:schemas-microsoft-com:vml" xmlns:wp14="http://schemas.microsoft.com/office/word/2010/wordprocessingDrawing" xmlns:wp="http://schemas.openxmlformats.org/drawingml/2006/wordprocessingDrawing" xmlns:w10="urn:schemas-microsoft-com:office:word" xmlns:w="http://schemas.openxmlformats.org/wordprocessingml/2006/main" xmlns:w14="http://schemas.microsoft.com/office/word/2010/wordml" xmlns:w15="http://schemas.microsoft.com/office/word/2012/wordml" xmlns:w16cex="http://schemas.microsoft.com/office/word/2018/wordml/cex" xmlns:w16cid="http://schemas.microsoft.com/office/word/2016/wordml/cid" xmlns:w16="http://schemas.microsoft.com/office/word/2018/wordml" xmlns:w16du="http://schemas.microsoft.com/office/word/2023/wordml/word16du" xmlns:w16sdtdh="http://schemas.microsoft.com/office/word/2020/wordml/sdtdatahash" xmlns:w16sdtfl="http://schemas.microsoft.com/office/word/2024/wordml/sdtformatlock" xmlns:w16se="http://schemas.microsoft.com/office/word/2015/wordml/symex" xmlns:wpg="http://schemas.microsoft.com/office/word/2010/wordprocessingGroup" xmlns:wpi="http://schemas.microsoft.com/office/word/2010/wordprocessingInk" xmlns:wne="http://schemas.microsoft.com/office/word/2006/wordml" xmlns:wps="http://schemas.microsoft.com/office/word/2010/wordprocessingShape" mc:Ignorable="w14 w15 w16se w16cid w16 w16cex w16sdtdh w16sdtfl w16du wp14">
   <w:tbl>
     <w:tblPr>
       <w:tblStyle w:val="Grilledutableau"/>
@@ -5809,7 +6805,7 @@
 </file>
 
 <file path=word/numbering.xml><?xml version="1.0" encoding="utf-8"?>
-<w:numbering xmlns:wpc="http://schemas.microsoft.com/office/word/2010/wordprocessingCanvas" xmlns:cx="http://schemas.microsoft.com/office/drawing/2014/chartex" xmlns:cx1="http://schemas.microsoft.com/office/drawing/2015/9/8/chartex" xmlns:cx2="http://schemas.microsoft.com/office/drawing/2015/10/21/chartex" xmlns:cx3="http://schemas.microsoft.com/office/drawing/2016/5/9/chartex" xmlns:cx4="http://schemas.microsoft.com/office/drawing/2016/5/10/chartex" xmlns:cx5="http://schemas.microsoft.com/office/drawing/2016/5/11/chartex" xmlns:cx6="http://schemas.microsoft.com/office/drawing/2016/5/12/chartex" xmlns:cx7="http://schemas.microsoft.com/office/drawing/2016/5/13/chartex" xmlns:cx8="http://schemas.microsoft.com/office/drawing/2016/5/14/chartex" xmlns:mc="http://schemas.openxmlformats.org/markup-compatibility/2006" xmlns:aink="http://schemas.microsoft.com/office/drawing/2016/ink" xmlns:am3d="http://schemas.microsoft.com/office/drawing/2017/model3d" xmlns:o="urn:schemas-microsoft-com:office:office" xmlns:oel="http://schemas.microsoft.com/office/2019/extlst" xmlns:r="http://schemas.openxmlformats.org/officeDocument/2006/relationships" xmlns:m="http://schemas.openxmlformats.org/officeDocument/2006/math" xmlns:v="urn:schemas-microsoft-com:vml" xmlns:wp14="http://schemas.microsoft.com/office/word/2010/wordprocessingDrawing" xmlns:wp="http://schemas.openxmlformats.org/drawingml/2006/wordprocessingDrawing" xmlns:w10="urn:schemas-microsoft-com:office:word" xmlns:w="http://schemas.openxmlformats.org/wordprocessingml/2006/main" xmlns:w14="http://schemas.microsoft.com/office/word/2010/wordml" xmlns:w15="http://schemas.microsoft.com/office/word/2012/wordml" xmlns:w16cex="http://schemas.microsoft.com/office/word/2018/wordml/cex" xmlns:w16cid="http://schemas.microsoft.com/office/word/2016/wordml/cid" xmlns:w16="http://schemas.microsoft.com/office/word/2018/wordml" xmlns:w16sdtdh="http://schemas.microsoft.com/office/word/2020/wordml/sdtdatahash" xmlns:w16se="http://schemas.microsoft.com/office/word/2015/wordml/symex" xmlns:wpg="http://schemas.microsoft.com/office/word/2010/wordprocessingGroup" xmlns:wpi="http://schemas.microsoft.com/office/word/2010/wordprocessingInk" xmlns:wne="http://schemas.microsoft.com/office/word/2006/wordml" xmlns:wps="http://schemas.microsoft.com/office/word/2010/wordprocessingShape" mc:Ignorable="w14 w15 w16se w16cid w16 w16cex w16sdtdh wp14">
+<w:numbering xmlns:wpc="http://schemas.microsoft.com/office/word/2010/wordprocessingCanvas" xmlns:cx="http://schemas.microsoft.com/office/drawing/2014/chartex" xmlns:cx1="http://schemas.microsoft.com/office/drawing/2015/9/8/chartex" xmlns:cx2="http://schemas.microsoft.com/office/drawing/2015/10/21/chartex" xmlns:cx3="http://schemas.microsoft.com/office/drawing/2016/5/9/chartex" xmlns:cx4="http://schemas.microsoft.com/office/drawing/2016/5/10/chartex" xmlns:cx5="http://schemas.microsoft.com/office/drawing/2016/5/11/chartex" xmlns:cx6="http://schemas.microsoft.com/office/drawing/2016/5/12/chartex" xmlns:cx7="http://schemas.microsoft.com/office/drawing/2016/5/13/chartex" xmlns:cx8="http://schemas.microsoft.com/office/drawing/2016/5/14/chartex" xmlns:mc="http://schemas.openxmlformats.org/markup-compatibility/2006" xmlns:aink="http://schemas.microsoft.com/office/drawing/2016/ink" xmlns:am3d="http://schemas.microsoft.com/office/drawing/2017/model3d" xmlns:o="urn:schemas-microsoft-com:office:office" xmlns:oel="http://schemas.microsoft.com/office/2019/extlst" xmlns:r="http://schemas.openxmlformats.org/officeDocument/2006/relationships" xmlns:m="http://schemas.openxmlformats.org/officeDocument/2006/math" xmlns:v="urn:schemas-microsoft-com:vml" xmlns:wp14="http://schemas.microsoft.com/office/word/2010/wordprocessingDrawing" xmlns:wp="http://schemas.openxmlformats.org/drawingml/2006/wordprocessingDrawing" xmlns:w10="urn:schemas-microsoft-com:office:word" xmlns:w="http://schemas.openxmlformats.org/wordprocessingml/2006/main" xmlns:w14="http://schemas.microsoft.com/office/word/2010/wordml" xmlns:w15="http://schemas.microsoft.com/office/word/2012/wordml" xmlns:w16cex="http://schemas.microsoft.com/office/word/2018/wordml/cex" xmlns:w16cid="http://schemas.microsoft.com/office/word/2016/wordml/cid" xmlns:w16="http://schemas.microsoft.com/office/word/2018/wordml" xmlns:w16du="http://schemas.microsoft.com/office/word/2023/wordml/word16du" xmlns:w16sdtdh="http://schemas.microsoft.com/office/word/2020/wordml/sdtdatahash" xmlns:w16sdtfl="http://schemas.microsoft.com/office/word/2024/wordml/sdtformatlock" xmlns:w16se="http://schemas.microsoft.com/office/word/2015/wordml/symex" xmlns:wpg="http://schemas.microsoft.com/office/word/2010/wordprocessingGroup" xmlns:wpi="http://schemas.microsoft.com/office/word/2010/wordprocessingInk" xmlns:wne="http://schemas.microsoft.com/office/word/2006/wordml" xmlns:wps="http://schemas.microsoft.com/office/word/2010/wordprocessingShape" mc:Ignorable="w14 w15 w16se w16cid w16 w16cex w16sdtdh w16sdtfl w16du wp14">
   <w:numPicBullet w:numPicBulletId="0">
     <w:pict>
       <v:shapetype id="_x0000_t75" coordsize="21600,21600" o:spt="75" o:preferrelative="t" path="m@4@5l@4@11@9@11@9@5xe" filled="f" stroked="f">
@@ -5831,7 +6827,7 @@
         <v:path o:extrusionok="f" gradientshapeok="t" o:connecttype="rect"/>
         <o:lock v:ext="edit" aspectratio="t"/>
       </v:shapetype>
-      <v:shape id="_x0000_i1034" type="#_x0000_t75" style="width:12pt;height:12pt" o:bullet="t">
+      <v:shape id="_x0000_i1070" type="#_x0000_t75" style="width:12pt;height:12pt" o:bullet="t">
         <v:imagedata r:id="rId1" o:title="BD10263_"/>
       </v:shape>
     </w:pict>
@@ -10913,7 +11909,7 @@
 </file>
 
 <file path=word/styles.xml><?xml version="1.0" encoding="utf-8"?>
-<w:styles xmlns:mc="http://schemas.openxmlformats.org/markup-compatibility/2006" xmlns:r="http://schemas.openxmlformats.org/officeDocument/2006/relationships" xmlns:w="http://schemas.openxmlformats.org/wordprocessingml/2006/main" xmlns:w14="http://schemas.microsoft.com/office/word/2010/wordml" xmlns:w15="http://schemas.microsoft.com/office/word/2012/wordml" xmlns:w16cex="http://schemas.microsoft.com/office/word/2018/wordml/cex" xmlns:w16cid="http://schemas.microsoft.com/office/word/2016/wordml/cid" xmlns:w16="http://schemas.microsoft.com/office/word/2018/wordml" xmlns:w16sdtdh="http://schemas.microsoft.com/office/word/2020/wordml/sdtdatahash" xmlns:w16se="http://schemas.microsoft.com/office/word/2015/wordml/symex" mc:Ignorable="w14 w15 w16se w16cid w16 w16cex w16sdtdh">
+<w:styles xmlns:mc="http://schemas.openxmlformats.org/markup-compatibility/2006" xmlns:r="http://schemas.openxmlformats.org/officeDocument/2006/relationships" xmlns:w="http://schemas.openxmlformats.org/wordprocessingml/2006/main" xmlns:w14="http://schemas.microsoft.com/office/word/2010/wordml" xmlns:w15="http://schemas.microsoft.com/office/word/2012/wordml" xmlns:w16cex="http://schemas.microsoft.com/office/word/2018/wordml/cex" xmlns:w16cid="http://schemas.microsoft.com/office/word/2016/wordml/cid" xmlns:w16="http://schemas.microsoft.com/office/word/2018/wordml" xmlns:w16du="http://schemas.microsoft.com/office/word/2023/wordml/word16du" xmlns:w16sdtdh="http://schemas.microsoft.com/office/word/2020/wordml/sdtdatahash" xmlns:w16sdtfl="http://schemas.microsoft.com/office/word/2024/wordml/sdtformatlock" xmlns:w16se="http://schemas.microsoft.com/office/word/2015/wordml/symex" mc:Ignorable="w14 w15 w16se w16cid w16 w16cex w16sdtdh w16sdtfl w16du">
   <w:docDefaults>
     <w:rPrDefault>
       <w:rPr>
@@ -11413,7 +12409,6 @@
   <w:style w:type="character" w:default="1" w:styleId="Policepardfaut">
     <w:name w:val="Default Paragraph Font"/>
     <w:uiPriority w:val="1"/>
-    <w:semiHidden/>
     <w:unhideWhenUsed/>
   </w:style>
   <w:style w:type="table" w:default="1" w:styleId="TableauNormal">

</xml_diff>